<commit_message>
Debut import des maquettes
</commit_message>
<xml_diff>
--- a/Rapport.docx
+++ b/Rapport.docx
@@ -6639,8 +6639,6 @@
       <w:r>
         <w:t>Afin de mieux vous présenter les différentes fonctionnalités de l’application et comment les utilisateurs vont pouvoir s’en servir nous allons vous présentez un diagramme de cas d’utilisation général de l’application, ainsi qu’un descriptif global de chacun des cas d’utilisation.</w:t>
       </w:r>
-      <w:bookmarkStart w:id="7" w:name="_GoBack"/>
-      <w:bookmarkEnd w:id="7"/>
     </w:p>
     <w:p>
       <w:pPr>
@@ -6707,7 +6705,7 @@
           <w:numId w:val="1"/>
         </w:numPr>
       </w:pPr>
-      <w:bookmarkStart w:id="8" w:name="_Toc469081096"/>
+      <w:bookmarkStart w:id="7" w:name="_Toc469081096"/>
       <w:r>
         <w:lastRenderedPageBreak/>
         <w:t>Cas d’</w:t>
@@ -6717,6 +6715,374 @@
       </w:r>
       <w:r>
         <w:t>Ajouter Utilisateur</w:t>
+      </w:r>
+      <w:bookmarkEnd w:id="7"/>
+    </w:p>
+    <w:p/>
+    <w:tbl>
+      <w:tblPr>
+        <w:tblStyle w:val="Grillemoyenne3-Accent1"/>
+        <w:tblW w:w="0" w:type="auto"/>
+        <w:tblLook w:val="04A0" w:firstRow="1" w:lastRow="0" w:firstColumn="1" w:lastColumn="0" w:noHBand="0" w:noVBand="1"/>
+      </w:tblPr>
+      <w:tblGrid>
+        <w:gridCol w:w="1668"/>
+        <w:gridCol w:w="7544"/>
+      </w:tblGrid>
+      <w:tr>
+        <w:trPr>
+          <w:cnfStyle w:val="100000000000" w:firstRow="1" w:lastRow="0" w:firstColumn="0" w:lastColumn="0" w:oddVBand="0" w:evenVBand="0" w:oddHBand="0" w:evenHBand="0" w:firstRowFirstColumn="0" w:firstRowLastColumn="0" w:lastRowFirstColumn="0" w:lastRowLastColumn="0"/>
+        </w:trPr>
+        <w:tc>
+          <w:tcPr>
+            <w:cnfStyle w:val="001000000000" w:firstRow="0" w:lastRow="0" w:firstColumn="1" w:lastColumn="0" w:oddVBand="0" w:evenVBand="0" w:oddHBand="0" w:evenHBand="0" w:firstRowFirstColumn="0" w:firstRowLastColumn="0" w:lastRowFirstColumn="0" w:lastRowLastColumn="0"/>
+            <w:tcW w:w="1668" w:type="dxa"/>
+          </w:tcPr>
+          <w:p>
+            <w:r>
+              <w:t>Titre</w:t>
+            </w:r>
+          </w:p>
+        </w:tc>
+        <w:tc>
+          <w:tcPr>
+            <w:tcW w:w="7544" w:type="dxa"/>
+          </w:tcPr>
+          <w:p>
+            <w:pPr>
+              <w:cnfStyle w:val="100000000000" w:firstRow="1" w:lastRow="0" w:firstColumn="0" w:lastColumn="0" w:oddVBand="0" w:evenVBand="0" w:oddHBand="0" w:evenHBand="0" w:firstRowFirstColumn="0" w:firstRowLastColumn="0" w:lastRowFirstColumn="0" w:lastRowLastColumn="0"/>
+            </w:pPr>
+            <w:r>
+              <w:t>Ajouter un utilisateur</w:t>
+            </w:r>
+          </w:p>
+        </w:tc>
+      </w:tr>
+      <w:tr>
+        <w:trPr>
+          <w:cnfStyle w:val="000000100000" w:firstRow="0" w:lastRow="0" w:firstColumn="0" w:lastColumn="0" w:oddVBand="0" w:evenVBand="0" w:oddHBand="1" w:evenHBand="0" w:firstRowFirstColumn="0" w:firstRowLastColumn="0" w:lastRowFirstColumn="0" w:lastRowLastColumn="0"/>
+        </w:trPr>
+        <w:tc>
+          <w:tcPr>
+            <w:cnfStyle w:val="001000000000" w:firstRow="0" w:lastRow="0" w:firstColumn="1" w:lastColumn="0" w:oddVBand="0" w:evenVBand="0" w:oddHBand="0" w:evenHBand="0" w:firstRowFirstColumn="0" w:firstRowLastColumn="0" w:lastRowFirstColumn="0" w:lastRowLastColumn="0"/>
+            <w:tcW w:w="1668" w:type="dxa"/>
+          </w:tcPr>
+          <w:p>
+            <w:r>
+              <w:t>Type</w:t>
+            </w:r>
+          </w:p>
+        </w:tc>
+        <w:tc>
+          <w:tcPr>
+            <w:tcW w:w="7544" w:type="dxa"/>
+          </w:tcPr>
+          <w:p>
+            <w:pPr>
+              <w:cnfStyle w:val="000000100000" w:firstRow="0" w:lastRow="0" w:firstColumn="0" w:lastColumn="0" w:oddVBand="0" w:evenVBand="0" w:oddHBand="1" w:evenHBand="0" w:firstRowFirstColumn="0" w:firstRowLastColumn="0" w:lastRowFirstColumn="0" w:lastRowLastColumn="0"/>
+            </w:pPr>
+            <w:r>
+              <w:t>Description Globale</w:t>
+            </w:r>
+          </w:p>
+        </w:tc>
+      </w:tr>
+      <w:tr>
+        <w:tc>
+          <w:tcPr>
+            <w:cnfStyle w:val="001000000000" w:firstRow="0" w:lastRow="0" w:firstColumn="1" w:lastColumn="0" w:oddVBand="0" w:evenVBand="0" w:oddHBand="0" w:evenHBand="0" w:firstRowFirstColumn="0" w:firstRowLastColumn="0" w:lastRowFirstColumn="0" w:lastRowLastColumn="0"/>
+            <w:tcW w:w="1668" w:type="dxa"/>
+          </w:tcPr>
+          <w:p>
+            <w:r>
+              <w:t>Acteurs</w:t>
+            </w:r>
+          </w:p>
+        </w:tc>
+        <w:tc>
+          <w:tcPr>
+            <w:tcW w:w="7544" w:type="dxa"/>
+          </w:tcPr>
+          <w:p>
+            <w:pPr>
+              <w:cnfStyle w:val="000000000000" w:firstRow="0" w:lastRow="0" w:firstColumn="0" w:lastColumn="0" w:oddVBand="0" w:evenVBand="0" w:oddHBand="0" w:evenHBand="0" w:firstRowFirstColumn="0" w:firstRowLastColumn="0" w:lastRowFirstColumn="0" w:lastRowLastColumn="0"/>
+            </w:pPr>
+            <w:r>
+              <w:t>Admin, Superviseur</w:t>
+            </w:r>
+          </w:p>
+        </w:tc>
+      </w:tr>
+      <w:tr>
+        <w:trPr>
+          <w:cnfStyle w:val="000000100000" w:firstRow="0" w:lastRow="0" w:firstColumn="0" w:lastColumn="0" w:oddVBand="0" w:evenVBand="0" w:oddHBand="1" w:evenHBand="0" w:firstRowFirstColumn="0" w:firstRowLastColumn="0" w:lastRowFirstColumn="0" w:lastRowLastColumn="0"/>
+        </w:trPr>
+        <w:tc>
+          <w:tcPr>
+            <w:cnfStyle w:val="001000000000" w:firstRow="0" w:lastRow="0" w:firstColumn="1" w:lastColumn="0" w:oddVBand="0" w:evenVBand="0" w:oddHBand="0" w:evenHBand="0" w:firstRowFirstColumn="0" w:firstRowLastColumn="0" w:lastRowFirstColumn="0" w:lastRowLastColumn="0"/>
+            <w:tcW w:w="1668" w:type="dxa"/>
+          </w:tcPr>
+          <w:p>
+            <w:r>
+              <w:t>Date de création</w:t>
+            </w:r>
+          </w:p>
+        </w:tc>
+        <w:tc>
+          <w:tcPr>
+            <w:tcW w:w="7544" w:type="dxa"/>
+          </w:tcPr>
+          <w:p>
+            <w:pPr>
+              <w:cnfStyle w:val="000000100000" w:firstRow="0" w:lastRow="0" w:firstColumn="0" w:lastColumn="0" w:oddVBand="0" w:evenVBand="0" w:oddHBand="1" w:evenHBand="0" w:firstRowFirstColumn="0" w:firstRowLastColumn="0" w:lastRowFirstColumn="0" w:lastRowLastColumn="0"/>
+            </w:pPr>
+            <w:r>
+              <w:t>30 N</w:t>
+            </w:r>
+            <w:r>
+              <w:t>ovembre 2016</w:t>
+            </w:r>
+          </w:p>
+        </w:tc>
+      </w:tr>
+      <w:tr>
+        <w:tc>
+          <w:tcPr>
+            <w:cnfStyle w:val="001000000000" w:firstRow="0" w:lastRow="0" w:firstColumn="1" w:lastColumn="0" w:oddVBand="0" w:evenVBand="0" w:oddHBand="0" w:evenHBand="0" w:firstRowFirstColumn="0" w:firstRowLastColumn="0" w:lastRowFirstColumn="0" w:lastRowLastColumn="0"/>
+            <w:tcW w:w="1668" w:type="dxa"/>
+          </w:tcPr>
+          <w:p>
+            <w:r>
+              <w:t>Des de mise à jour</w:t>
+            </w:r>
+          </w:p>
+        </w:tc>
+        <w:tc>
+          <w:tcPr>
+            <w:tcW w:w="7544" w:type="dxa"/>
+          </w:tcPr>
+          <w:p>
+            <w:pPr>
+              <w:cnfStyle w:val="000000000000" w:firstRow="0" w:lastRow="0" w:firstColumn="0" w:lastColumn="0" w:oddVBand="0" w:evenVBand="0" w:oddHBand="0" w:evenHBand="0" w:firstRowFirstColumn="0" w:firstRowLastColumn="0" w:lastRowFirstColumn="0" w:lastRowLastColumn="0"/>
+            </w:pPr>
+            <w:r>
+              <w:t>9 Décembre 2016</w:t>
+            </w:r>
+          </w:p>
+        </w:tc>
+      </w:tr>
+      <w:tr>
+        <w:trPr>
+          <w:cnfStyle w:val="000000100000" w:firstRow="0" w:lastRow="0" w:firstColumn="0" w:lastColumn="0" w:oddVBand="0" w:evenVBand="0" w:oddHBand="1" w:evenHBand="0" w:firstRowFirstColumn="0" w:firstRowLastColumn="0" w:lastRowFirstColumn="0" w:lastRowLastColumn="0"/>
+        </w:trPr>
+        <w:tc>
+          <w:tcPr>
+            <w:cnfStyle w:val="001000000000" w:firstRow="0" w:lastRow="0" w:firstColumn="1" w:lastColumn="0" w:oddVBand="0" w:evenVBand="0" w:oddHBand="0" w:evenHBand="0" w:firstRowFirstColumn="0" w:firstRowLastColumn="0" w:lastRowFirstColumn="0" w:lastRowLastColumn="0"/>
+            <w:tcW w:w="1668" w:type="dxa"/>
+          </w:tcPr>
+          <w:p>
+            <w:r>
+              <w:t>Version</w:t>
+            </w:r>
+          </w:p>
+        </w:tc>
+        <w:tc>
+          <w:tcPr>
+            <w:tcW w:w="7544" w:type="dxa"/>
+          </w:tcPr>
+          <w:p>
+            <w:pPr>
+              <w:cnfStyle w:val="000000100000" w:firstRow="0" w:lastRow="0" w:firstColumn="0" w:lastColumn="0" w:oddVBand="0" w:evenVBand="0" w:oddHBand="1" w:evenHBand="0" w:firstRowFirstColumn="0" w:firstRowLastColumn="0" w:lastRowFirstColumn="0" w:lastRowLastColumn="0"/>
+            </w:pPr>
+            <w:r>
+              <w:t>1.0.1</w:t>
+            </w:r>
+          </w:p>
+        </w:tc>
+      </w:tr>
+      <w:tr>
+        <w:tc>
+          <w:tcPr>
+            <w:cnfStyle w:val="001000000000" w:firstRow="0" w:lastRow="0" w:firstColumn="1" w:lastColumn="0" w:oddVBand="0" w:evenVBand="0" w:oddHBand="0" w:evenHBand="0" w:firstRowFirstColumn="0" w:firstRowLastColumn="0" w:lastRowFirstColumn="0" w:lastRowLastColumn="0"/>
+            <w:tcW w:w="1668" w:type="dxa"/>
+          </w:tcPr>
+          <w:p>
+            <w:r>
+              <w:t>Responsable</w:t>
+            </w:r>
+          </w:p>
+        </w:tc>
+        <w:tc>
+          <w:tcPr>
+            <w:tcW w:w="7544" w:type="dxa"/>
+          </w:tcPr>
+          <w:p>
+            <w:pPr>
+              <w:cnfStyle w:val="000000000000" w:firstRow="0" w:lastRow="0" w:firstColumn="0" w:lastColumn="0" w:oddVBand="0" w:evenVBand="0" w:oddHBand="0" w:evenHBand="0" w:firstRowFirstColumn="0" w:firstRowLastColumn="0" w:lastRowFirstColumn="0" w:lastRowLastColumn="0"/>
+            </w:pPr>
+            <w:r>
+              <w:t>Jean-Baptiste DURIEZ</w:t>
+            </w:r>
+          </w:p>
+        </w:tc>
+      </w:tr>
+      <w:tr>
+        <w:trPr>
+          <w:cnfStyle w:val="000000100000" w:firstRow="0" w:lastRow="0" w:firstColumn="0" w:lastColumn="0" w:oddVBand="0" w:evenVBand="0" w:oddHBand="1" w:evenHBand="0" w:firstRowFirstColumn="0" w:firstRowLastColumn="0" w:lastRowFirstColumn="0" w:lastRowLastColumn="0"/>
+        </w:trPr>
+        <w:tc>
+          <w:tcPr>
+            <w:cnfStyle w:val="001000000000" w:firstRow="0" w:lastRow="0" w:firstColumn="1" w:lastColumn="0" w:oddVBand="0" w:evenVBand="0" w:oddHBand="0" w:evenHBand="0" w:firstRowFirstColumn="0" w:firstRowLastColumn="0" w:lastRowFirstColumn="0" w:lastRowLastColumn="0"/>
+            <w:tcW w:w="1668" w:type="dxa"/>
+          </w:tcPr>
+          <w:p>
+            <w:r>
+              <w:t>Pré condition</w:t>
+            </w:r>
+          </w:p>
+        </w:tc>
+        <w:tc>
+          <w:tcPr>
+            <w:tcW w:w="7544" w:type="dxa"/>
+          </w:tcPr>
+          <w:p>
+            <w:pPr>
+              <w:jc w:val="both"/>
+              <w:cnfStyle w:val="000000100000" w:firstRow="0" w:lastRow="0" w:firstColumn="0" w:lastColumn="0" w:oddVBand="0" w:evenVBand="0" w:oddHBand="1" w:evenHBand="0" w:firstRowFirstColumn="0" w:firstRowLastColumn="0" w:lastRowFirstColumn="0" w:lastRowLastColumn="0"/>
+            </w:pPr>
+            <w:r>
+              <w:t>L'administrateur ou un Superviseur est connecté à l'application et a cliqué sur le bouton "Ajouter un utilisateur" après avoir cliqué sur "Gérer les utilisateurs" (dans le menu)</w:t>
+            </w:r>
+          </w:p>
+        </w:tc>
+      </w:tr>
+      <w:tr>
+        <w:tc>
+          <w:tcPr>
+            <w:cnfStyle w:val="001000000000" w:firstRow="0" w:lastRow="0" w:firstColumn="1" w:lastColumn="0" w:oddVBand="0" w:evenVBand="0" w:oddHBand="0" w:evenHBand="0" w:firstRowFirstColumn="0" w:firstRowLastColumn="0" w:lastRowFirstColumn="0" w:lastRowLastColumn="0"/>
+            <w:tcW w:w="1668" w:type="dxa"/>
+          </w:tcPr>
+          <w:p>
+            <w:r>
+              <w:t>Post condition</w:t>
+            </w:r>
+          </w:p>
+        </w:tc>
+        <w:tc>
+          <w:tcPr>
+            <w:tcW w:w="7544" w:type="dxa"/>
+          </w:tcPr>
+          <w:p>
+            <w:pPr>
+              <w:cnfStyle w:val="000000000000" w:firstRow="0" w:lastRow="0" w:firstColumn="0" w:lastColumn="0" w:oddVBand="0" w:evenVBand="0" w:oddHBand="0" w:evenHBand="0" w:firstRowFirstColumn="0" w:firstRowLastColumn="0" w:lastRowFirstColumn="0" w:lastRowLastColumn="0"/>
+            </w:pPr>
+            <w:r>
+              <w:t>Un nouvel utilisateur est ajouté à l'application et retour à l'écran de gestion des utilisateurs</w:t>
+            </w:r>
+          </w:p>
+        </w:tc>
+      </w:tr>
+      <w:tr>
+        <w:trPr>
+          <w:cnfStyle w:val="000000100000" w:firstRow="0" w:lastRow="0" w:firstColumn="0" w:lastColumn="0" w:oddVBand="0" w:evenVBand="0" w:oddHBand="1" w:evenHBand="0" w:firstRowFirstColumn="0" w:firstRowLastColumn="0" w:lastRowFirstColumn="0" w:lastRowLastColumn="0"/>
+        </w:trPr>
+        <w:tc>
+          <w:tcPr>
+            <w:cnfStyle w:val="001000000000" w:firstRow="0" w:lastRow="0" w:firstColumn="1" w:lastColumn="0" w:oddVBand="0" w:evenVBand="0" w:oddHBand="0" w:evenHBand="0" w:firstRowFirstColumn="0" w:firstRowLastColumn="0" w:lastRowFirstColumn="0" w:lastRowLastColumn="0"/>
+            <w:tcW w:w="1668" w:type="dxa"/>
+          </w:tcPr>
+          <w:p>
+            <w:r>
+              <w:t>Description globale</w:t>
+            </w:r>
+          </w:p>
+        </w:tc>
+        <w:tc>
+          <w:tcPr>
+            <w:tcW w:w="7544" w:type="dxa"/>
+          </w:tcPr>
+          <w:p>
+            <w:pPr>
+              <w:jc w:val="both"/>
+              <w:cnfStyle w:val="000000100000" w:firstRow="0" w:lastRow="0" w:firstColumn="0" w:lastColumn="0" w:oddVBand="0" w:evenVBand="0" w:oddHBand="1" w:evenHBand="0" w:firstRowFirstColumn="0" w:firstRowLastColumn="0" w:lastRowFirstColumn="0" w:lastRowLastColumn="0"/>
+            </w:pPr>
+            <w:r>
+              <w:t>L'administrateur peut ajouter un utilisateur ayant n'importe quel rôle.</w:t>
+            </w:r>
+          </w:p>
+          <w:p>
+            <w:pPr>
+              <w:jc w:val="both"/>
+              <w:cnfStyle w:val="000000100000" w:firstRow="0" w:lastRow="0" w:firstColumn="0" w:lastColumn="0" w:oddVBand="0" w:evenVBand="0" w:oddHBand="1" w:evenHBand="0" w:firstRowFirstColumn="0" w:firstRowLastColumn="0" w:lastRowFirstColumn="0" w:lastRowLastColumn="0"/>
+            </w:pPr>
+            <w:r>
+              <w:t>Le superviseur peut ajouter un utilisateur ayant comme rôle "rondier"</w:t>
+            </w:r>
+          </w:p>
+          <w:p>
+            <w:pPr>
+              <w:jc w:val="both"/>
+              <w:cnfStyle w:val="000000100000" w:firstRow="0" w:lastRow="0" w:firstColumn="0" w:lastColumn="0" w:oddVBand="0" w:evenVBand="0" w:oddHBand="1" w:evenHBand="0" w:firstRowFirstColumn="0" w:firstRowLastColumn="0" w:lastRowFirstColumn="0" w:lastRowLastColumn="0"/>
+            </w:pPr>
+          </w:p>
+          <w:p>
+            <w:pPr>
+              <w:jc w:val="both"/>
+              <w:cnfStyle w:val="000000100000" w:firstRow="0" w:lastRow="0" w:firstColumn="0" w:lastColumn="0" w:oddVBand="0" w:evenVBand="0" w:oddHBand="1" w:evenHBand="0" w:firstRowFirstColumn="0" w:firstRowLastColumn="0" w:lastRowFirstColumn="0" w:lastRowLastColumn="0"/>
+            </w:pPr>
+            <w:r>
+              <w:t>L'administrateur ou le superviseur aura à renseigner, l'identifiant, le nom, prénom, mot de passe, et id du smartphone ou de la carte de l'utilisateur qu'il souhaite ajouter.</w:t>
+            </w:r>
+          </w:p>
+          <w:p>
+            <w:pPr>
+              <w:jc w:val="both"/>
+              <w:cnfStyle w:val="000000100000" w:firstRow="0" w:lastRow="0" w:firstColumn="0" w:lastColumn="0" w:oddVBand="0" w:evenVBand="0" w:oddHBand="1" w:evenHBand="0" w:firstRowFirstColumn="0" w:firstRowLastColumn="0" w:lastRowFirstColumn="0" w:lastRowLastColumn="0"/>
+            </w:pPr>
+            <w:r>
+              <w:t>Pour l'admin, il devra également renseigner le rôle de l'utilisateur.</w:t>
+            </w:r>
+          </w:p>
+          <w:p>
+            <w:pPr>
+              <w:jc w:val="both"/>
+              <w:cnfStyle w:val="000000100000" w:firstRow="0" w:lastRow="0" w:firstColumn="0" w:lastColumn="0" w:oddVBand="0" w:evenVBand="0" w:oddHBand="1" w:evenHBand="0" w:firstRowFirstColumn="0" w:firstRowLastColumn="0" w:lastRowFirstColumn="0" w:lastRowLastColumn="0"/>
+            </w:pPr>
+            <w:r>
+              <w:t>Une fois le formulaire complété il devra cliquer sur "ajouter cet utilisateur",</w:t>
+            </w:r>
+            <w:r>
+              <w:t xml:space="preserve"> </w:t>
+            </w:r>
+            <w:r>
+              <w:t>un pop-up de validation apparaitra, si validation l'utilisateur est créé et redirection vers l'écran de gestion des utilisateurs</w:t>
+            </w:r>
+          </w:p>
+          <w:p>
+            <w:pPr>
+              <w:jc w:val="both"/>
+              <w:cnfStyle w:val="000000100000" w:firstRow="0" w:lastRow="0" w:firstColumn="0" w:lastColumn="0" w:oddVBand="0" w:evenVBand="0" w:oddHBand="1" w:evenHBand="0" w:firstRowFirstColumn="0" w:firstRowLastColumn="0" w:lastRowFirstColumn="0" w:lastRowLastColumn="0"/>
+            </w:pPr>
+            <w:r>
+              <w:t>S'il annule, retour sur le formulaire</w:t>
+            </w:r>
+          </w:p>
+        </w:tc>
+      </w:tr>
+    </w:tbl>
+    <w:p/>
+    <w:p/>
+    <w:p>
+      <w:pPr>
+        <w:pStyle w:val="Titre5"/>
+        <w:numPr>
+          <w:ilvl w:val="3"/>
+          <w:numId w:val="1"/>
+        </w:numPr>
+      </w:pPr>
+      <w:bookmarkStart w:id="8" w:name="_Toc469081097"/>
+      <w:r>
+        <w:t>Cas d’utilisation Modifier un Utilisateur</w:t>
       </w:r>
       <w:bookmarkEnd w:id="8"/>
     </w:p>
@@ -6755,7 +7121,7 @@
               <w:cnfStyle w:val="100000000000" w:firstRow="1" w:lastRow="0" w:firstColumn="0" w:lastColumn="0" w:oddVBand="0" w:evenVBand="0" w:oddHBand="0" w:evenHBand="0" w:firstRowFirstColumn="0" w:firstRowLastColumn="0" w:lastRowFirstColumn="0" w:lastRowLastColumn="0"/>
             </w:pPr>
             <w:r>
-              <w:t>Ajouter un utilisateur</w:t>
+              <w:t>Modifier un utilisateur</w:t>
             </w:r>
           </w:p>
         </w:tc>
@@ -6839,7 +7205,10 @@
               <w:cnfStyle w:val="000000100000" w:firstRow="0" w:lastRow="0" w:firstColumn="0" w:lastColumn="0" w:oddVBand="0" w:evenVBand="0" w:oddHBand="1" w:evenHBand="0" w:firstRowFirstColumn="0" w:firstRowLastColumn="0" w:lastRowFirstColumn="0" w:lastRowLastColumn="0"/>
             </w:pPr>
             <w:r>
-              <w:t>30 N</w:t>
+              <w:t xml:space="preserve">30 </w:t>
+            </w:r>
+            <w:r>
+              <w:t>N</w:t>
             </w:r>
             <w:r>
               <w:t>ovembre 2016</w:t>
@@ -6868,7 +7237,13 @@
               <w:cnfStyle w:val="000000000000" w:firstRow="0" w:lastRow="0" w:firstColumn="0" w:lastColumn="0" w:oddVBand="0" w:evenVBand="0" w:oddHBand="0" w:evenHBand="0" w:firstRowFirstColumn="0" w:firstRowLastColumn="0" w:lastRowFirstColumn="0" w:lastRowLastColumn="0"/>
             </w:pPr>
             <w:r>
-              <w:t>9 Décembre 2016</w:t>
+              <w:t xml:space="preserve">9 </w:t>
+            </w:r>
+            <w:r>
+              <w:t>Décembre</w:t>
+            </w:r>
+            <w:r>
+              <w:t xml:space="preserve"> 2016</w:t>
             </w:r>
           </w:p>
         </w:tc>
@@ -6949,11 +7324,10 @@
           </w:tcPr>
           <w:p>
             <w:pPr>
-              <w:jc w:val="both"/>
               <w:cnfStyle w:val="000000100000" w:firstRow="0" w:lastRow="0" w:firstColumn="0" w:lastColumn="0" w:oddVBand="0" w:evenVBand="0" w:oddHBand="1" w:evenHBand="0" w:firstRowFirstColumn="0" w:firstRowLastColumn="0" w:lastRowFirstColumn="0" w:lastRowLastColumn="0"/>
             </w:pPr>
             <w:r>
-              <w:t>L'administrateur ou un Superviseur est connecté à l'application et a cliqué sur le bouton "Ajouter un utilisateur" après avoir cliqué sur "Gérer les utilisateurs" (dans le menu)</w:t>
+              <w:t>L'administrateur ou un Superviseur est connecté à l'application et a cliqué sur le bouton "Modifier un utilisateur" après avoir cliqué sur "Gérer les utilisateurs"</w:t>
             </w:r>
           </w:p>
         </w:tc>
@@ -6979,7 +7353,7 @@
               <w:cnfStyle w:val="000000000000" w:firstRow="0" w:lastRow="0" w:firstColumn="0" w:lastColumn="0" w:oddVBand="0" w:evenVBand="0" w:oddHBand="0" w:evenHBand="0" w:firstRowFirstColumn="0" w:firstRowLastColumn="0" w:lastRowFirstColumn="0" w:lastRowLastColumn="0"/>
             </w:pPr>
             <w:r>
-              <w:t>Un nouvel utilisateur est ajouté à l'application et retour à l'écran de gestion des utilisateurs</w:t>
+              <w:t>Un utilisateur existant est modifié et retour à l'écran de gestion des utilisateurs</w:t>
             </w:r>
           </w:p>
         </w:tc>
@@ -7005,74 +7379,88 @@
           </w:tcPr>
           <w:p>
             <w:pPr>
-              <w:jc w:val="both"/>
               <w:cnfStyle w:val="000000100000" w:firstRow="0" w:lastRow="0" w:firstColumn="0" w:lastColumn="0" w:oddVBand="0" w:evenVBand="0" w:oddHBand="1" w:evenHBand="0" w:firstRowFirstColumn="0" w:firstRowLastColumn="0" w:lastRowFirstColumn="0" w:lastRowLastColumn="0"/>
             </w:pPr>
             <w:r>
-              <w:t>L'administrateur peut ajouter un utilisateur ayant n'importe quel rôle.</w:t>
-            </w:r>
-          </w:p>
-          <w:p>
-            <w:pPr>
-              <w:jc w:val="both"/>
+              <w:t>L'administrateur peut modifier un utilisateur ayant n'importe quel rôle.</w:t>
+            </w:r>
+          </w:p>
+          <w:p>
+            <w:pPr>
               <w:cnfStyle w:val="000000100000" w:firstRow="0" w:lastRow="0" w:firstColumn="0" w:lastColumn="0" w:oddVBand="0" w:evenVBand="0" w:oddHBand="1" w:evenHBand="0" w:firstRowFirstColumn="0" w:firstRowLastColumn="0" w:lastRowFirstColumn="0" w:lastRowLastColumn="0"/>
             </w:pPr>
             <w:r>
-              <w:t>Le superviseur peut ajouter un utilisateur ayant comme rôle "rondier"</w:t>
-            </w:r>
-          </w:p>
-          <w:p>
-            <w:pPr>
-              <w:jc w:val="both"/>
+              <w:t>Le superviseur peut modifier un utilisateur ayant comme rôle "rondier"</w:t>
+            </w:r>
+          </w:p>
+          <w:p>
+            <w:pPr>
               <w:cnfStyle w:val="000000100000" w:firstRow="0" w:lastRow="0" w:firstColumn="0" w:lastColumn="0" w:oddVBand="0" w:evenVBand="0" w:oddHBand="1" w:evenHBand="0" w:firstRowFirstColumn="0" w:firstRowLastColumn="0" w:lastRowFirstColumn="0" w:lastRowLastColumn="0"/>
             </w:pPr>
           </w:p>
           <w:p>
             <w:pPr>
-              <w:jc w:val="both"/>
               <w:cnfStyle w:val="000000100000" w:firstRow="0" w:lastRow="0" w:firstColumn="0" w:lastColumn="0" w:oddVBand="0" w:evenVBand="0" w:oddHBand="1" w:evenHBand="0" w:firstRowFirstColumn="0" w:firstRowLastColumn="0" w:lastRowFirstColumn="0" w:lastRowLastColumn="0"/>
             </w:pPr>
             <w:r>
-              <w:t>L'administrateur ou le superviseur aura à renseigner, l'identifiant, le nom, prénom, mot de passe, et id du smartphone ou de la carte de l'utilisateur qu'il souhaite ajouter.</w:t>
-            </w:r>
-          </w:p>
-          <w:p>
-            <w:pPr>
-              <w:jc w:val="both"/>
+              <w:t xml:space="preserve">L'administrateur ou le superviseur accède à un écran avec une liste déroulante, </w:t>
+            </w:r>
+            <w:r>
+              <w:lastRenderedPageBreak/>
+              <w:t>lui permettant de choisir quel utilisateur modifier.</w:t>
+            </w:r>
+          </w:p>
+          <w:p>
+            <w:pPr>
               <w:cnfStyle w:val="000000100000" w:firstRow="0" w:lastRow="0" w:firstColumn="0" w:lastColumn="0" w:oddVBand="0" w:evenVBand="0" w:oddHBand="1" w:evenHBand="0" w:firstRowFirstColumn="0" w:firstRowLastColumn="0" w:lastRowFirstColumn="0" w:lastRowLastColumn="0"/>
             </w:pPr>
             <w:r>
-              <w:t>Pour l'admin, il devra également renseigner le rôle de l'utilisateur.</w:t>
-            </w:r>
-          </w:p>
-          <w:p>
-            <w:pPr>
-              <w:jc w:val="both"/>
+              <w:t>Il sélectionne un utilisateur de la liste puis clique sur "modifier".</w:t>
+            </w:r>
+          </w:p>
+          <w:p>
+            <w:pPr>
               <w:cnfStyle w:val="000000100000" w:firstRow="0" w:lastRow="0" w:firstColumn="0" w:lastColumn="0" w:oddVBand="0" w:evenVBand="0" w:oddHBand="1" w:evenHBand="0" w:firstRowFirstColumn="0" w:firstRowLastColumn="0" w:lastRowFirstColumn="0" w:lastRowLastColumn="0"/>
             </w:pPr>
             <w:r>
-              <w:t>Une fois le formulaire complété il devra cliquer sur "ajouter cet utilisateur",</w:t>
-            </w:r>
-            <w:r>
-              <w:t xml:space="preserve"> </w:t>
-            </w:r>
-            <w:r>
-              <w:t>un pop-up de validation apparaitra, si validation l'utilisateur est créé et redirection vers l'écran de gestion des utilisateurs</w:t>
-            </w:r>
-          </w:p>
-          <w:p>
-            <w:pPr>
-              <w:jc w:val="both"/>
+              <w:t>Il arrive alors sur l'écran de modification qui est le même formulaire que pour la connexion, avec les champs déjà remplis.</w:t>
+            </w:r>
+          </w:p>
+          <w:p>
+            <w:pPr>
               <w:cnfStyle w:val="000000100000" w:firstRow="0" w:lastRow="0" w:firstColumn="0" w:lastColumn="0" w:oddVBand="0" w:evenVBand="0" w:oddHBand="1" w:evenHBand="0" w:firstRowFirstColumn="0" w:firstRowLastColumn="0" w:lastRowFirstColumn="0" w:lastRowLastColumn="0"/>
             </w:pPr>
             <w:r>
-              <w:t>S'il annule, retour sur le formulaire</w:t>
+              <w:t>Il pourra alors changer les champs qu'ils souhaitent puis cliquer sur valider.</w:t>
+            </w:r>
+          </w:p>
+          <w:p>
+            <w:pPr>
+              <w:cnfStyle w:val="000000100000" w:firstRow="0" w:lastRow="0" w:firstColumn="0" w:lastColumn="0" w:oddVBand="0" w:evenVBand="0" w:oddHBand="1" w:evenHBand="0" w:firstRowFirstColumn="0" w:firstRowLastColumn="0" w:lastRowFirstColumn="0" w:lastRowLastColumn="0"/>
+            </w:pPr>
+            <w:r>
+              <w:t>Un pop-up de confirmation apparaît avec un récapitulatif des modifications.</w:t>
+            </w:r>
+          </w:p>
+          <w:p>
+            <w:pPr>
+              <w:cnfStyle w:val="000000100000" w:firstRow="0" w:lastRow="0" w:firstColumn="0" w:lastColumn="0" w:oddVBand="0" w:evenVBand="0" w:oddHBand="1" w:evenHBand="0" w:firstRowFirstColumn="0" w:firstRowLastColumn="0" w:lastRowFirstColumn="0" w:lastRowLastColumn="0"/>
+            </w:pPr>
+            <w:r>
+              <w:t>S'il valide, alors les modifications sont enregistrés et retour à l'écran de gestion des utilisateurs.</w:t>
+            </w:r>
+          </w:p>
+          <w:p>
+            <w:pPr>
+              <w:cnfStyle w:val="000000100000" w:firstRow="0" w:lastRow="0" w:firstColumn="0" w:lastColumn="0" w:oddVBand="0" w:evenVBand="0" w:oddHBand="1" w:evenHBand="0" w:firstRowFirstColumn="0" w:firstRowLastColumn="0" w:lastRowFirstColumn="0" w:lastRowLastColumn="0"/>
+            </w:pPr>
+            <w:r>
+              <w:t>S'il annule, alors aucune modification n'est sauvegardé et retour sur le formulaire de modification.</w:t>
             </w:r>
           </w:p>
         </w:tc>
       </w:tr>
     </w:tbl>
-    <w:p/>
     <w:p/>
     <w:p>
       <w:pPr>
@@ -7082,9 +7470,9 @@
           <w:numId w:val="1"/>
         </w:numPr>
       </w:pPr>
-      <w:bookmarkStart w:id="9" w:name="_Toc469081097"/>
-      <w:r>
-        <w:t>Cas d’utilisation Modifier un Utilisateur</w:t>
+      <w:bookmarkStart w:id="9" w:name="_Toc469081098"/>
+      <w:r>
+        <w:t>Cas d’utilisation Supprimer un Utilisateur</w:t>
       </w:r>
       <w:bookmarkEnd w:id="9"/>
     </w:p>
@@ -7123,7 +7511,7 @@
               <w:cnfStyle w:val="100000000000" w:firstRow="1" w:lastRow="0" w:firstColumn="0" w:lastColumn="0" w:oddVBand="0" w:evenVBand="0" w:oddHBand="0" w:evenHBand="0" w:firstRowFirstColumn="0" w:firstRowLastColumn="0" w:lastRowFirstColumn="0" w:lastRowLastColumn="0"/>
             </w:pPr>
             <w:r>
-              <w:t>Modifier un utilisateur</w:t>
+              <w:t>Supprimer un utilisateur</w:t>
             </w:r>
           </w:p>
         </w:tc>
@@ -7239,13 +7627,7 @@
               <w:cnfStyle w:val="000000000000" w:firstRow="0" w:lastRow="0" w:firstColumn="0" w:lastColumn="0" w:oddVBand="0" w:evenVBand="0" w:oddHBand="0" w:evenHBand="0" w:firstRowFirstColumn="0" w:firstRowLastColumn="0" w:lastRowFirstColumn="0" w:lastRowLastColumn="0"/>
             </w:pPr>
             <w:r>
-              <w:t xml:space="preserve">9 </w:t>
-            </w:r>
-            <w:r>
-              <w:t>Décembre</w:t>
-            </w:r>
-            <w:r>
-              <w:t xml:space="preserve"> 2016</w:t>
+              <w:t>9 Novembre 2016</w:t>
             </w:r>
           </w:p>
         </w:tc>
@@ -7329,7 +7711,15 @@
               <w:cnfStyle w:val="000000100000" w:firstRow="0" w:lastRow="0" w:firstColumn="0" w:lastColumn="0" w:oddVBand="0" w:evenVBand="0" w:oddHBand="1" w:evenHBand="0" w:firstRowFirstColumn="0" w:firstRowLastColumn="0" w:lastRowFirstColumn="0" w:lastRowLastColumn="0"/>
             </w:pPr>
             <w:r>
-              <w:t>L'administrateur ou un Superviseur est connecté à l'application et a cliqué sur le bouton "Modifier un utilisateur" après avoir cliqué sur "Gérer les utilisateurs"</w:t>
+              <w:t>L'administrateur ou un Superviseur est connecté à l'application et a cliqué</w:t>
+            </w:r>
+          </w:p>
+          <w:p>
+            <w:pPr>
+              <w:cnfStyle w:val="000000100000" w:firstRow="0" w:lastRow="0" w:firstColumn="0" w:lastColumn="0" w:oddVBand="0" w:evenVBand="0" w:oddHBand="1" w:evenHBand="0" w:firstRowFirstColumn="0" w:firstRowLastColumn="0" w:lastRowFirstColumn="0" w:lastRowLastColumn="0"/>
+            </w:pPr>
+            <w:r>
+              <w:t>sur le bouton "Supprimer un utilisateur" après avoir cliqué sur "Gérer les utilisateurs"</w:t>
             </w:r>
           </w:p>
         </w:tc>
@@ -7355,7 +7745,13 @@
               <w:cnfStyle w:val="000000000000" w:firstRow="0" w:lastRow="0" w:firstColumn="0" w:lastColumn="0" w:oddVBand="0" w:evenVBand="0" w:oddHBand="0" w:evenHBand="0" w:firstRowFirstColumn="0" w:firstRowLastColumn="0" w:lastRowFirstColumn="0" w:lastRowLastColumn="0"/>
             </w:pPr>
             <w:r>
-              <w:t>Un utilisateur existant est modifié et retour à l'écran de gestion des utilisateurs</w:t>
+              <w:t>Un utilisateur</w:t>
+            </w:r>
+            <w:r>
+              <w:t xml:space="preserve"> existant est supprimé</w:t>
+            </w:r>
+            <w:r>
+              <w:t xml:space="preserve"> de l'application et retour à l'écran de gestion des utilisateurs</w:t>
             </w:r>
           </w:p>
         </w:tc>
@@ -7381,88 +7777,89 @@
           </w:tcPr>
           <w:p>
             <w:pPr>
+              <w:jc w:val="both"/>
               <w:cnfStyle w:val="000000100000" w:firstRow="0" w:lastRow="0" w:firstColumn="0" w:lastColumn="0" w:oddVBand="0" w:evenVBand="0" w:oddHBand="1" w:evenHBand="0" w:firstRowFirstColumn="0" w:firstRowLastColumn="0" w:lastRowFirstColumn="0" w:lastRowLastColumn="0"/>
             </w:pPr>
             <w:r>
-              <w:t>L'administrateur peut modifier un utilisateur ayant n'importe quel rôle.</w:t>
-            </w:r>
-          </w:p>
-          <w:p>
-            <w:pPr>
+              <w:t>L'administrateur peut supprimer un utilisateur ayant n'importe quel rôle.</w:t>
+            </w:r>
+          </w:p>
+          <w:p>
+            <w:pPr>
+              <w:jc w:val="both"/>
               <w:cnfStyle w:val="000000100000" w:firstRow="0" w:lastRow="0" w:firstColumn="0" w:lastColumn="0" w:oddVBand="0" w:evenVBand="0" w:oddHBand="1" w:evenHBand="0" w:firstRowFirstColumn="0" w:firstRowLastColumn="0" w:lastRowFirstColumn="0" w:lastRowLastColumn="0"/>
             </w:pPr>
             <w:r>
-              <w:t>Le superviseur peut modifier un utilisateur ayant comme rôle "rondier"</w:t>
-            </w:r>
-          </w:p>
-          <w:p>
-            <w:pPr>
+              <w:t>Le superviseur peut supprimer un utilisateur ayant comme rôle "rondier"</w:t>
+            </w:r>
+          </w:p>
+          <w:p>
+            <w:pPr>
+              <w:jc w:val="both"/>
               <w:cnfStyle w:val="000000100000" w:firstRow="0" w:lastRow="0" w:firstColumn="0" w:lastColumn="0" w:oddVBand="0" w:evenVBand="0" w:oddHBand="1" w:evenHBand="0" w:firstRowFirstColumn="0" w:firstRowLastColumn="0" w:lastRowFirstColumn="0" w:lastRowLastColumn="0"/>
             </w:pPr>
           </w:p>
           <w:p>
             <w:pPr>
+              <w:jc w:val="both"/>
               <w:cnfStyle w:val="000000100000" w:firstRow="0" w:lastRow="0" w:firstColumn="0" w:lastColumn="0" w:oddVBand="0" w:evenVBand="0" w:oddHBand="1" w:evenHBand="0" w:firstRowFirstColumn="0" w:firstRowLastColumn="0" w:lastRowFirstColumn="0" w:lastRowLastColumn="0"/>
             </w:pPr>
             <w:r>
-              <w:t xml:space="preserve">L'administrateur ou le superviseur accède à un écran avec une liste déroulante, </w:t>
-            </w:r>
-            <w:r>
-              <w:lastRenderedPageBreak/>
-              <w:t>lui permettant de choisir quel utilisateur modifier.</w:t>
-            </w:r>
-          </w:p>
-          <w:p>
-            <w:pPr>
+              <w:t>L'administrateur ou le superviseur accède à un écran avec une liste déroulante,</w:t>
+            </w:r>
+          </w:p>
+          <w:p>
+            <w:pPr>
+              <w:jc w:val="both"/>
               <w:cnfStyle w:val="000000100000" w:firstRow="0" w:lastRow="0" w:firstColumn="0" w:lastColumn="0" w:oddVBand="0" w:evenVBand="0" w:oddHBand="1" w:evenHBand="0" w:firstRowFirstColumn="0" w:firstRowLastColumn="0" w:lastRowFirstColumn="0" w:lastRowLastColumn="0"/>
             </w:pPr>
             <w:r>
-              <w:t>Il sélectionne un utilisateur de la liste puis clique sur "modifier".</w:t>
-            </w:r>
-          </w:p>
-          <w:p>
-            <w:pPr>
+              <w:t>lui permettant de choisir quel utilisateur supprimer.</w:t>
+            </w:r>
+          </w:p>
+          <w:p>
+            <w:pPr>
+              <w:jc w:val="both"/>
               <w:cnfStyle w:val="000000100000" w:firstRow="0" w:lastRow="0" w:firstColumn="0" w:lastColumn="0" w:oddVBand="0" w:evenVBand="0" w:oddHBand="1" w:evenHBand="0" w:firstRowFirstColumn="0" w:firstRowLastColumn="0" w:lastRowFirstColumn="0" w:lastRowLastColumn="0"/>
             </w:pPr>
             <w:r>
-              <w:t>Il arrive alors sur l'écran de modification qui est le même formulaire que pour la connexion, avec les champs déjà remplis.</w:t>
-            </w:r>
-          </w:p>
-          <w:p>
-            <w:pPr>
+              <w:t>Il sélectionne un utilisateur de la liste puis clique sur "supprimer".</w:t>
+            </w:r>
+          </w:p>
+          <w:p>
+            <w:pPr>
+              <w:jc w:val="both"/>
               <w:cnfStyle w:val="000000100000" w:firstRow="0" w:lastRow="0" w:firstColumn="0" w:lastColumn="0" w:oddVBand="0" w:evenVBand="0" w:oddHBand="1" w:evenHBand="0" w:firstRowFirstColumn="0" w:firstRowLastColumn="0" w:lastRowFirstColumn="0" w:lastRowLastColumn="0"/>
             </w:pPr>
             <w:r>
-              <w:t>Il pourra alors changer les champs qu'ils souhaitent puis cliquer sur valider.</w:t>
-            </w:r>
-          </w:p>
-          <w:p>
-            <w:pPr>
+              <w:t>Un pop-up de confirmation s'affiche lui précisant que s'il valide il va supprimer totalement cet utilisateur.</w:t>
+            </w:r>
+          </w:p>
+          <w:p>
+            <w:pPr>
+              <w:jc w:val="both"/>
               <w:cnfStyle w:val="000000100000" w:firstRow="0" w:lastRow="0" w:firstColumn="0" w:lastColumn="0" w:oddVBand="0" w:evenVBand="0" w:oddHBand="1" w:evenHBand="0" w:firstRowFirstColumn="0" w:firstRowLastColumn="0" w:lastRowFirstColumn="0" w:lastRowLastColumn="0"/>
             </w:pPr>
             <w:r>
-              <w:t>Un pop-up de confirmation apparaît avec un récapitulatif des modifications.</w:t>
-            </w:r>
-          </w:p>
-          <w:p>
-            <w:pPr>
+              <w:t>S'il valide, l'utilisateur choisi est supprimé et redirection vers l'écran de gestion des utilisateurs, sinon l'admin ou le superviseur reste sur l'écran avec la liste déroulante</w:t>
+            </w:r>
+          </w:p>
+          <w:p>
+            <w:pPr>
+              <w:jc w:val="both"/>
               <w:cnfStyle w:val="000000100000" w:firstRow="0" w:lastRow="0" w:firstColumn="0" w:lastColumn="0" w:oddVBand="0" w:evenVBand="0" w:oddHBand="1" w:evenHBand="0" w:firstRowFirstColumn="0" w:firstRowLastColumn="0" w:lastRowFirstColumn="0" w:lastRowLastColumn="0"/>
             </w:pPr>
             <w:r>
-              <w:t>S'il valide, alors les modifications sont enregistrés et retour à l'écran de gestion des utilisateurs.</w:t>
-            </w:r>
-          </w:p>
-          <w:p>
-            <w:pPr>
-              <w:cnfStyle w:val="000000100000" w:firstRow="0" w:lastRow="0" w:firstColumn="0" w:lastColumn="0" w:oddVBand="0" w:evenVBand="0" w:oddHBand="1" w:evenHBand="0" w:firstRowFirstColumn="0" w:firstRowLastColumn="0" w:lastRowFirstColumn="0" w:lastRowLastColumn="0"/>
-            </w:pPr>
-            <w:r>
-              <w:t>S'il annule, alors aucune modification n'est sauvegardé et retour sur le formulaire de modification.</w:t>
+              <w:t>avec une désélection de l'utilisateur qui avait été choisi pour être supprimé.</w:t>
             </w:r>
           </w:p>
         </w:tc>
       </w:tr>
     </w:tbl>
+    <w:p/>
+    <w:p/>
+    <w:p/>
+    <w:p/>
     <w:p/>
     <w:p>
       <w:pPr>
@@ -7472,9 +7869,10 @@
           <w:numId w:val="1"/>
         </w:numPr>
       </w:pPr>
-      <w:bookmarkStart w:id="10" w:name="_Toc469081098"/>
-      <w:r>
-        <w:t>Cas d’utilisation Supprimer un Utilisateur</w:t>
+      <w:bookmarkStart w:id="10" w:name="_Toc469081099"/>
+      <w:r>
+        <w:lastRenderedPageBreak/>
+        <w:t>Cas d’utilisation Déclarer un Incident</w:t>
       </w:r>
       <w:bookmarkEnd w:id="10"/>
     </w:p>
@@ -7513,7 +7911,7 @@
               <w:cnfStyle w:val="100000000000" w:firstRow="1" w:lastRow="0" w:firstColumn="0" w:lastColumn="0" w:oddVBand="0" w:evenVBand="0" w:oddHBand="0" w:evenHBand="0" w:firstRowFirstColumn="0" w:firstRowLastColumn="0" w:lastRowFirstColumn="0" w:lastRowLastColumn="0"/>
             </w:pPr>
             <w:r>
-              <w:t>Supprimer un utilisateur</w:t>
+              <w:t>Déclarer un incidents</w:t>
             </w:r>
           </w:p>
         </w:tc>
@@ -7568,7 +7966,7 @@
               <w:cnfStyle w:val="000000000000" w:firstRow="0" w:lastRow="0" w:firstColumn="0" w:lastColumn="0" w:oddVBand="0" w:evenVBand="0" w:oddHBand="0" w:evenHBand="0" w:firstRowFirstColumn="0" w:firstRowLastColumn="0" w:lastRowFirstColumn="0" w:lastRowLastColumn="0"/>
             </w:pPr>
             <w:r>
-              <w:t>Admin, Superviseur</w:t>
+              <w:t>Superviseur, Rondier, Technicien de maintenance</w:t>
             </w:r>
           </w:p>
         </w:tc>
@@ -7597,13 +7995,7 @@
               <w:cnfStyle w:val="000000100000" w:firstRow="0" w:lastRow="0" w:firstColumn="0" w:lastColumn="0" w:oddVBand="0" w:evenVBand="0" w:oddHBand="1" w:evenHBand="0" w:firstRowFirstColumn="0" w:firstRowLastColumn="0" w:lastRowFirstColumn="0" w:lastRowLastColumn="0"/>
             </w:pPr>
             <w:r>
-              <w:t xml:space="preserve">30 </w:t>
-            </w:r>
-            <w:r>
-              <w:t>N</w:t>
-            </w:r>
-            <w:r>
-              <w:t>ovembre 2016</w:t>
+              <w:t>30 Novembre 2016</w:t>
             </w:r>
           </w:p>
         </w:tc>
@@ -7629,7 +8021,7 @@
               <w:cnfStyle w:val="000000000000" w:firstRow="0" w:lastRow="0" w:firstColumn="0" w:lastColumn="0" w:oddVBand="0" w:evenVBand="0" w:oddHBand="0" w:evenHBand="0" w:firstRowFirstColumn="0" w:firstRowLastColumn="0" w:lastRowFirstColumn="0" w:lastRowLastColumn="0"/>
             </w:pPr>
             <w:r>
-              <w:t>9 Novembre 2016</w:t>
+              <w:t>9 Décembre 2016</w:t>
             </w:r>
           </w:p>
         </w:tc>
@@ -7713,15 +8105,7 @@
               <w:cnfStyle w:val="000000100000" w:firstRow="0" w:lastRow="0" w:firstColumn="0" w:lastColumn="0" w:oddVBand="0" w:evenVBand="0" w:oddHBand="1" w:evenHBand="0" w:firstRowFirstColumn="0" w:firstRowLastColumn="0" w:lastRowFirstColumn="0" w:lastRowLastColumn="0"/>
             </w:pPr>
             <w:r>
-              <w:t>L'administrateur ou un Superviseur est connecté à l'application et a cliqué</w:t>
-            </w:r>
-          </w:p>
-          <w:p>
-            <w:pPr>
-              <w:cnfStyle w:val="000000100000" w:firstRow="0" w:lastRow="0" w:firstColumn="0" w:lastColumn="0" w:oddVBand="0" w:evenVBand="0" w:oddHBand="1" w:evenHBand="0" w:firstRowFirstColumn="0" w:firstRowLastColumn="0" w:lastRowFirstColumn="0" w:lastRowLastColumn="0"/>
-            </w:pPr>
-            <w:r>
-              <w:t>sur le bouton "Supprimer un utilisateur" après avoir cliqué sur "Gérer les utilisateurs"</w:t>
+              <w:t>L'utilisateur est connecté à l'application et a cliqué sur le bouton "Déclarer un incident" après avoir cliqué sur "Gérer les incidents"</w:t>
             </w:r>
           </w:p>
         </w:tc>
@@ -7747,13 +8131,7 @@
               <w:cnfStyle w:val="000000000000" w:firstRow="0" w:lastRow="0" w:firstColumn="0" w:lastColumn="0" w:oddVBand="0" w:evenVBand="0" w:oddHBand="0" w:evenHBand="0" w:firstRowFirstColumn="0" w:firstRowLastColumn="0" w:lastRowFirstColumn="0" w:lastRowLastColumn="0"/>
             </w:pPr>
             <w:r>
-              <w:t>Un utilisateur</w:t>
-            </w:r>
-            <w:r>
-              <w:t xml:space="preserve"> existant est supprimé</w:t>
-            </w:r>
-            <w:r>
-              <w:t xml:space="preserve"> de l'application et retour à l'écran de gestion des utilisateurs</w:t>
+              <w:t>Un incident est créé et est ajouté à la liste des incidents en cours</w:t>
             </w:r>
           </w:p>
         </w:tc>
@@ -7783,7 +8161,7 @@
               <w:cnfStyle w:val="000000100000" w:firstRow="0" w:lastRow="0" w:firstColumn="0" w:lastColumn="0" w:oddVBand="0" w:evenVBand="0" w:oddHBand="1" w:evenHBand="0" w:firstRowFirstColumn="0" w:firstRowLastColumn="0" w:lastRowFirstColumn="0" w:lastRowLastColumn="0"/>
             </w:pPr>
             <w:r>
-              <w:t>L'administrateur peut supprimer un utilisateur ayant n'importe quel rôle.</w:t>
+              <w:t>L'utilisateur peut créer un incident.</w:t>
             </w:r>
           </w:p>
           <w:p>
@@ -7791,15 +8169,24 @@
               <w:jc w:val="both"/>
               <w:cnfStyle w:val="000000100000" w:firstRow="0" w:lastRow="0" w:firstColumn="0" w:lastColumn="0" w:oddVBand="0" w:evenVBand="0" w:oddHBand="1" w:evenHBand="0" w:firstRowFirstColumn="0" w:firstRowLastColumn="0" w:lastRowFirstColumn="0" w:lastRowLastColumn="0"/>
             </w:pPr>
-            <w:r>
-              <w:t>Le superviseur peut supprimer un utilisateur ayant comme rôle "rondier"</w:t>
-            </w:r>
           </w:p>
           <w:p>
             <w:pPr>
               <w:jc w:val="both"/>
               <w:cnfStyle w:val="000000100000" w:firstRow="0" w:lastRow="0" w:firstColumn="0" w:lastColumn="0" w:oddVBand="0" w:evenVBand="0" w:oddHBand="1" w:evenHBand="0" w:firstRowFirstColumn="0" w:firstRowLastColumn="0" w:lastRowFirstColumn="0" w:lastRowLastColumn="0"/>
             </w:pPr>
+            <w:r>
+              <w:t>Il arrive sur un formulaire où il devra préciser, le nom de l'incident,</w:t>
+            </w:r>
+            <w:r>
+              <w:t xml:space="preserve"> </w:t>
+            </w:r>
+            <w:r>
+              <w:t>son lieu, sa sévérité, son type, des photos (si l'utilisateur est sur smartphone)</w:t>
+            </w:r>
+            <w:r>
+              <w:t xml:space="preserve"> </w:t>
+            </w:r>
           </w:p>
           <w:p>
             <w:pPr>
@@ -7807,7 +8194,10 @@
               <w:cnfStyle w:val="000000100000" w:firstRow="0" w:lastRow="0" w:firstColumn="0" w:lastColumn="0" w:oddVBand="0" w:evenVBand="0" w:oddHBand="1" w:evenHBand="0" w:firstRowFirstColumn="0" w:firstRowLastColumn="0" w:lastRowFirstColumn="0" w:lastRowLastColumn="0"/>
             </w:pPr>
             <w:r>
-              <w:t>L'administrateur ou le superviseur accède à un écran avec une liste déroulante,</w:t>
+              <w:t>Une fois le formulaire complété il devra cliquer su</w:t>
+            </w:r>
+            <w:r>
+              <w:t>r "déclarer cet incidents".</w:t>
             </w:r>
           </w:p>
           <w:p>
@@ -7816,52 +8206,12 @@
               <w:cnfStyle w:val="000000100000" w:firstRow="0" w:lastRow="0" w:firstColumn="0" w:lastColumn="0" w:oddVBand="0" w:evenVBand="0" w:oddHBand="1" w:evenHBand="0" w:firstRowFirstColumn="0" w:firstRowLastColumn="0" w:lastRowFirstColumn="0" w:lastRowLastColumn="0"/>
             </w:pPr>
             <w:r>
-              <w:t>lui permettant de choisir quel utilisateur supprimer.</w:t>
-            </w:r>
-          </w:p>
-          <w:p>
-            <w:pPr>
-              <w:jc w:val="both"/>
-              <w:cnfStyle w:val="000000100000" w:firstRow="0" w:lastRow="0" w:firstColumn="0" w:lastColumn="0" w:oddVBand="0" w:evenVBand="0" w:oddHBand="1" w:evenHBand="0" w:firstRowFirstColumn="0" w:firstRowLastColumn="0" w:lastRowFirstColumn="0" w:lastRowLastColumn="0"/>
-            </w:pPr>
-            <w:r>
-              <w:t>Il sélectionne un utilisateur de la liste puis clique sur "supprimer".</w:t>
-            </w:r>
-          </w:p>
-          <w:p>
-            <w:pPr>
-              <w:jc w:val="both"/>
-              <w:cnfStyle w:val="000000100000" w:firstRow="0" w:lastRow="0" w:firstColumn="0" w:lastColumn="0" w:oddVBand="0" w:evenVBand="0" w:oddHBand="1" w:evenHBand="0" w:firstRowFirstColumn="0" w:firstRowLastColumn="0" w:lastRowFirstColumn="0" w:lastRowLastColumn="0"/>
-            </w:pPr>
-            <w:r>
-              <w:t>Un pop-up de confirmation s'affiche lui précisant que s'il valide il va supprimer totalement cet utilisateur.</w:t>
-            </w:r>
-          </w:p>
-          <w:p>
-            <w:pPr>
-              <w:jc w:val="both"/>
-              <w:cnfStyle w:val="000000100000" w:firstRow="0" w:lastRow="0" w:firstColumn="0" w:lastColumn="0" w:oddVBand="0" w:evenVBand="0" w:oddHBand="1" w:evenHBand="0" w:firstRowFirstColumn="0" w:firstRowLastColumn="0" w:lastRowFirstColumn="0" w:lastRowLastColumn="0"/>
-            </w:pPr>
-            <w:r>
-              <w:t>S'il valide, l'utilisateur choisi est supprimé et redirection vers l'écran de gestion des utilisateurs, sinon l'admin ou le superviseur reste sur l'écran avec la liste déroulante</w:t>
-            </w:r>
-          </w:p>
-          <w:p>
-            <w:pPr>
-              <w:jc w:val="both"/>
-              <w:cnfStyle w:val="000000100000" w:firstRow="0" w:lastRow="0" w:firstColumn="0" w:lastColumn="0" w:oddVBand="0" w:evenVBand="0" w:oddHBand="1" w:evenHBand="0" w:firstRowFirstColumn="0" w:firstRowLastColumn="0" w:lastRowFirstColumn="0" w:lastRowLastColumn="0"/>
-            </w:pPr>
-            <w:r>
-              <w:t>avec une désélection de l'utilisateur qui avait été choisi pour être supprimé.</w:t>
+              <w:t>Un pop-up de validation apparaîtra, s'il valide, l'incident sera créé (avec comme personne de création lui-même) et redirection vers l'écran de gestion des incidents, s'il annule, l'utilisateur reste sur le formulaire et aucune création n'est faite.</w:t>
             </w:r>
           </w:p>
         </w:tc>
       </w:tr>
     </w:tbl>
-    <w:p/>
-    <w:p/>
-    <w:p/>
-    <w:p/>
     <w:p/>
     <w:p>
       <w:pPr>
@@ -7871,10 +8221,9 @@
           <w:numId w:val="1"/>
         </w:numPr>
       </w:pPr>
-      <w:bookmarkStart w:id="11" w:name="_Toc469081099"/>
-      <w:r>
-        <w:lastRenderedPageBreak/>
-        <w:t>Cas d’utilisation Déclarer un Incident</w:t>
+      <w:bookmarkStart w:id="11" w:name="_Toc469081100"/>
+      <w:r>
+        <w:t>Cas d’utilisation Visualiser les incidents</w:t>
       </w:r>
       <w:bookmarkEnd w:id="11"/>
     </w:p>
@@ -7913,7 +8262,7 @@
               <w:cnfStyle w:val="100000000000" w:firstRow="1" w:lastRow="0" w:firstColumn="0" w:lastColumn="0" w:oddVBand="0" w:evenVBand="0" w:oddHBand="0" w:evenHBand="0" w:firstRowFirstColumn="0" w:firstRowLastColumn="0" w:lastRowFirstColumn="0" w:lastRowLastColumn="0"/>
             </w:pPr>
             <w:r>
-              <w:t>Déclarer un incidents</w:t>
+              <w:t>Visualiser les incidents</w:t>
             </w:r>
           </w:p>
         </w:tc>
@@ -7968,7 +8317,7 @@
               <w:cnfStyle w:val="000000000000" w:firstRow="0" w:lastRow="0" w:firstColumn="0" w:lastColumn="0" w:oddVBand="0" w:evenVBand="0" w:oddHBand="0" w:evenHBand="0" w:firstRowFirstColumn="0" w:firstRowLastColumn="0" w:lastRowFirstColumn="0" w:lastRowLastColumn="0"/>
             </w:pPr>
             <w:r>
-              <w:t>Superviseur, Rondier, Technicien de maintenance</w:t>
+              <w:t>Superviseur, Rondier, Technicien de maintenance, Expert</w:t>
             </w:r>
           </w:p>
         </w:tc>
@@ -8107,7 +8456,7 @@
               <w:cnfStyle w:val="000000100000" w:firstRow="0" w:lastRow="0" w:firstColumn="0" w:lastColumn="0" w:oddVBand="0" w:evenVBand="0" w:oddHBand="1" w:evenHBand="0" w:firstRowFirstColumn="0" w:firstRowLastColumn="0" w:lastRowFirstColumn="0" w:lastRowLastColumn="0"/>
             </w:pPr>
             <w:r>
-              <w:t>L'utilisateur est connecté à l'application et a cliqué sur le bouton "Déclarer un incident" après avoir cliqué sur "Gérer les incidents"</w:t>
+              <w:t>L’utilisateur est connecté à l'application et a cliqué sur le bouton "Visualiser les incidents" après avoir cliqué sur "Gérer les incidents"</w:t>
             </w:r>
           </w:p>
         </w:tc>
@@ -8133,7 +8482,7 @@
               <w:cnfStyle w:val="000000000000" w:firstRow="0" w:lastRow="0" w:firstColumn="0" w:lastColumn="0" w:oddVBand="0" w:evenVBand="0" w:oddHBand="0" w:evenHBand="0" w:firstRowFirstColumn="0" w:firstRowLastColumn="0" w:lastRowFirstColumn="0" w:lastRowLastColumn="0"/>
             </w:pPr>
             <w:r>
-              <w:t>Un incident est créé et est ajouté à la liste des incidents en cours</w:t>
+              <w:t>Affichage des incidents</w:t>
             </w:r>
           </w:p>
         </w:tc>
@@ -8163,7 +8512,7 @@
               <w:cnfStyle w:val="000000100000" w:firstRow="0" w:lastRow="0" w:firstColumn="0" w:lastColumn="0" w:oddVBand="0" w:evenVBand="0" w:oddHBand="1" w:evenHBand="0" w:firstRowFirstColumn="0" w:firstRowLastColumn="0" w:lastRowFirstColumn="0" w:lastRowLastColumn="0"/>
             </w:pPr>
             <w:r>
-              <w:t>L'utilisateur peut créer un incident.</w:t>
+              <w:t>L'utilisateur arrive sur la liste des incidents en cours.</w:t>
             </w:r>
           </w:p>
           <w:p>
@@ -8171,6 +8520,9 @@
               <w:jc w:val="both"/>
               <w:cnfStyle w:val="000000100000" w:firstRow="0" w:lastRow="0" w:firstColumn="0" w:lastColumn="0" w:oddVBand="0" w:evenVBand="0" w:oddHBand="1" w:evenHBand="0" w:firstRowFirstColumn="0" w:firstRowLastColumn="0" w:lastRowFirstColumn="0" w:lastRowLastColumn="0"/>
             </w:pPr>
+            <w:r>
+              <w:t>La liste est triée par défaut par date de création (de la plus récente à la plus ancienne)</w:t>
+            </w:r>
           </w:p>
           <w:p>
             <w:pPr>
@@ -8178,16 +8530,7 @@
               <w:cnfStyle w:val="000000100000" w:firstRow="0" w:lastRow="0" w:firstColumn="0" w:lastColumn="0" w:oddVBand="0" w:evenVBand="0" w:oddHBand="1" w:evenHBand="0" w:firstRowFirstColumn="0" w:firstRowLastColumn="0" w:lastRowFirstColumn="0" w:lastRowLastColumn="0"/>
             </w:pPr>
             <w:r>
-              <w:t>Il arrive sur un formulaire où il devra préciser, le nom de l'incident,</w:t>
-            </w:r>
-            <w:r>
-              <w:t xml:space="preserve"> </w:t>
-            </w:r>
-            <w:r>
-              <w:t>son lieu, sa sévérité, son type, des photos (si l'utilisateur est sur smartphone)</w:t>
-            </w:r>
-            <w:r>
-              <w:t xml:space="preserve"> </w:t>
+              <w:t>Des filtres sont disponibles pour filtrer les incidents par type, par sévérité, par personne de création...</w:t>
             </w:r>
           </w:p>
           <w:p>
@@ -8196,10 +8539,7 @@
               <w:cnfStyle w:val="000000100000" w:firstRow="0" w:lastRow="0" w:firstColumn="0" w:lastColumn="0" w:oddVBand="0" w:evenVBand="0" w:oddHBand="1" w:evenHBand="0" w:firstRowFirstColumn="0" w:firstRowLastColumn="0" w:lastRowFirstColumn="0" w:lastRowLastColumn="0"/>
             </w:pPr>
             <w:r>
-              <w:t>Une fois le formulaire complété il devra cliquer su</w:t>
-            </w:r>
-            <w:r>
-              <w:t>r "déclarer cet incidents".</w:t>
+              <w:t>La liste peut-être triée par nom, sévérité, date de création, personne de création...</w:t>
             </w:r>
           </w:p>
           <w:p>
@@ -8208,7 +8548,44 @@
               <w:cnfStyle w:val="000000100000" w:firstRow="0" w:lastRow="0" w:firstColumn="0" w:lastColumn="0" w:oddVBand="0" w:evenVBand="0" w:oddHBand="1" w:evenHBand="0" w:firstRowFirstColumn="0" w:firstRowLastColumn="0" w:lastRowFirstColumn="0" w:lastRowLastColumn="0"/>
             </w:pPr>
             <w:r>
-              <w:t>Un pop-up de validation apparaîtra, s'il valide, l'incident sera créé (avec comme personne de création lui-même) et redirection vers l'écran de gestion des incidents, s'il annule, l'utilisateur reste sur le formulaire et aucune création n'est faite.</w:t>
+              <w:t>Si clique sur la loupe d'un incident, l'utilisateur est redirigé vers l'écran détail d'un incident où il pourra retrouver toutes les informations relatives à l'incident.</w:t>
+            </w:r>
+          </w:p>
+          <w:p>
+            <w:pPr>
+              <w:jc w:val="both"/>
+              <w:cnfStyle w:val="000000100000" w:firstRow="0" w:lastRow="0" w:firstColumn="0" w:lastColumn="0" w:oddVBand="0" w:evenVBand="0" w:oddHBand="1" w:evenHBand="0" w:firstRowFirstColumn="0" w:firstRowLastColumn="0" w:lastRowFirstColumn="0" w:lastRowLastColumn="0"/>
+            </w:pPr>
+            <w:r>
+              <w:lastRenderedPageBreak/>
+              <w:t>Sur l'écran de détails d'un incident, un bouton "Retour" permet de revenir sur la liste des incidents.</w:t>
+            </w:r>
+          </w:p>
+          <w:p>
+            <w:pPr>
+              <w:jc w:val="both"/>
+              <w:cnfStyle w:val="000000100000" w:firstRow="0" w:lastRow="0" w:firstColumn="0" w:lastColumn="0" w:oddVBand="0" w:evenVBand="0" w:oddHBand="1" w:evenHBand="0" w:firstRowFirstColumn="0" w:firstRowLastColumn="0" w:lastRowFirstColumn="0" w:lastRowLastColumn="0"/>
+            </w:pPr>
+            <w:r>
+              <w:t>Un bouton "Clôturer incident" est aussi présent sur cette page.</w:t>
+            </w:r>
+          </w:p>
+          <w:p>
+            <w:pPr>
+              <w:jc w:val="both"/>
+              <w:cnfStyle w:val="000000100000" w:firstRow="0" w:lastRow="0" w:firstColumn="0" w:lastColumn="0" w:oddVBand="0" w:evenVBand="0" w:oddHBand="1" w:evenHBand="0" w:firstRowFirstColumn="0" w:firstRowLastColumn="0" w:lastRowFirstColumn="0" w:lastRowLastColumn="0"/>
+            </w:pPr>
+            <w:r>
+              <w:t>Depuis la liste, l'utilisateur peut aussi cliquer sur le bouton "Incidents clos" la liste chargera alors les incidents qui ont été clôturés.</w:t>
+            </w:r>
+          </w:p>
+          <w:p>
+            <w:pPr>
+              <w:jc w:val="both"/>
+              <w:cnfStyle w:val="000000100000" w:firstRow="0" w:lastRow="0" w:firstColumn="0" w:lastColumn="0" w:oddVBand="0" w:evenVBand="0" w:oddHBand="1" w:evenHBand="0" w:firstRowFirstColumn="0" w:firstRowLastColumn="0" w:lastRowFirstColumn="0" w:lastRowLastColumn="0"/>
+            </w:pPr>
+            <w:r>
+              <w:t>Il pourra revenir sur la liste des incidents en cours en cliquant sur le bouton "Incidents en cours".</w:t>
             </w:r>
           </w:p>
         </w:tc>
@@ -8223,9 +8600,9 @@
           <w:numId w:val="1"/>
         </w:numPr>
       </w:pPr>
-      <w:bookmarkStart w:id="12" w:name="_Toc469081100"/>
-      <w:r>
-        <w:t>Cas d’utilisation Visualiser les incidents</w:t>
+      <w:bookmarkStart w:id="12" w:name="_Toc469081101"/>
+      <w:r>
+        <w:t>Cas d’utilisation Clôturer un incident</w:t>
       </w:r>
       <w:bookmarkEnd w:id="12"/>
     </w:p>
@@ -8264,7 +8641,7 @@
               <w:cnfStyle w:val="100000000000" w:firstRow="1" w:lastRow="0" w:firstColumn="0" w:lastColumn="0" w:oddVBand="0" w:evenVBand="0" w:oddHBand="0" w:evenHBand="0" w:firstRowFirstColumn="0" w:firstRowLastColumn="0" w:lastRowFirstColumn="0" w:lastRowLastColumn="0"/>
             </w:pPr>
             <w:r>
-              <w:t>Visualiser les incidents</w:t>
+              <w:t>Clôturer un incident</w:t>
             </w:r>
           </w:p>
         </w:tc>
@@ -8319,7 +8696,7 @@
               <w:cnfStyle w:val="000000000000" w:firstRow="0" w:lastRow="0" w:firstColumn="0" w:lastColumn="0" w:oddVBand="0" w:evenVBand="0" w:oddHBand="0" w:evenHBand="0" w:firstRowFirstColumn="0" w:firstRowLastColumn="0" w:lastRowFirstColumn="0" w:lastRowLastColumn="0"/>
             </w:pPr>
             <w:r>
-              <w:t>Superviseur, Rondier, Technicien de maintenance, Expert</w:t>
+              <w:t>Superviseur, Technicien de maintenance</w:t>
             </w:r>
           </w:p>
         </w:tc>
@@ -8348,7 +8725,10 @@
               <w:cnfStyle w:val="000000100000" w:firstRow="0" w:lastRow="0" w:firstColumn="0" w:lastColumn="0" w:oddVBand="0" w:evenVBand="0" w:oddHBand="1" w:evenHBand="0" w:firstRowFirstColumn="0" w:firstRowLastColumn="0" w:lastRowFirstColumn="0" w:lastRowLastColumn="0"/>
             </w:pPr>
             <w:r>
-              <w:t>30 Novembre 2016</w:t>
+              <w:t>30 N</w:t>
+            </w:r>
+            <w:r>
+              <w:t>ovembre 2016</w:t>
             </w:r>
           </w:p>
         </w:tc>
@@ -8458,7 +8838,7 @@
               <w:cnfStyle w:val="000000100000" w:firstRow="0" w:lastRow="0" w:firstColumn="0" w:lastColumn="0" w:oddVBand="0" w:evenVBand="0" w:oddHBand="1" w:evenHBand="0" w:firstRowFirstColumn="0" w:firstRowLastColumn="0" w:lastRowFirstColumn="0" w:lastRowLastColumn="0"/>
             </w:pPr>
             <w:r>
-              <w:t>L’utilisateur est connecté à l'application et a cliqué sur le bouton "Visualiser les incidents" après avoir cliqué sur "Gérer les incidents"</w:t>
+              <w:t>L’utilisateur est connecté à l'application et a cliqué sur le bouton "Clôturer cet incident" alors qu'il est sur l'écran "détails d'un incident"</w:t>
             </w:r>
           </w:p>
         </w:tc>
@@ -8484,7 +8864,7 @@
               <w:cnfStyle w:val="000000000000" w:firstRow="0" w:lastRow="0" w:firstColumn="0" w:lastColumn="0" w:oddVBand="0" w:evenVBand="0" w:oddHBand="0" w:evenHBand="0" w:firstRowFirstColumn="0" w:firstRowLastColumn="0" w:lastRowFirstColumn="0" w:lastRowLastColumn="0"/>
             </w:pPr>
             <w:r>
-              <w:t>Affichage des incidents</w:t>
+              <w:t>L'incident concerné est clôturé et est retiré de la liste des incidents en cours. Redirection sur l'écran de visualisation des incidents (liste des incidents en cours)</w:t>
             </w:r>
           </w:p>
         </w:tc>
@@ -8514,7 +8894,7 @@
               <w:cnfStyle w:val="000000100000" w:firstRow="0" w:lastRow="0" w:firstColumn="0" w:lastColumn="0" w:oddVBand="0" w:evenVBand="0" w:oddHBand="1" w:evenHBand="0" w:firstRowFirstColumn="0" w:firstRowLastColumn="0" w:lastRowFirstColumn="0" w:lastRowLastColumn="0"/>
             </w:pPr>
             <w:r>
-              <w:t>L'utilisateur arrive sur la liste des incidents en cours.</w:t>
+              <w:t>Lorsque l'utilisateur clique sur le bouton "Clôturer incident", un pop-up de confirmation apparait</w:t>
             </w:r>
           </w:p>
           <w:p>
@@ -8523,7 +8903,7 @@
               <w:cnfStyle w:val="000000100000" w:firstRow="0" w:lastRow="0" w:firstColumn="0" w:lastColumn="0" w:oddVBand="0" w:evenVBand="0" w:oddHBand="1" w:evenHBand="0" w:firstRowFirstColumn="0" w:firstRowLastColumn="0" w:lastRowFirstColumn="0" w:lastRowLastColumn="0"/>
             </w:pPr>
             <w:r>
-              <w:t>La liste est triée par défaut par date de création (de la plus récente à la plus ancienne)</w:t>
+              <w:t>S'il valide, l'incident est clôturer, son statut passe de "en cours" à "clos"</w:t>
             </w:r>
           </w:p>
           <w:p>
@@ -8532,7 +8912,7 @@
               <w:cnfStyle w:val="000000100000" w:firstRow="0" w:lastRow="0" w:firstColumn="0" w:lastColumn="0" w:oddVBand="0" w:evenVBand="0" w:oddHBand="1" w:evenHBand="0" w:firstRowFirstColumn="0" w:firstRowLastColumn="0" w:lastRowFirstColumn="0" w:lastRowLastColumn="0"/>
             </w:pPr>
             <w:r>
-              <w:t>Des filtres sont disponibles pour filtrer les incidents par type, par sévérité, par personne de création...</w:t>
+              <w:t>L'incident est donc retiré de la liste des incidents en cours et ajouté à la liste des incidents clos.</w:t>
             </w:r>
           </w:p>
           <w:p>
@@ -8541,7 +8921,7 @@
               <w:cnfStyle w:val="000000100000" w:firstRow="0" w:lastRow="0" w:firstColumn="0" w:lastColumn="0" w:oddVBand="0" w:evenVBand="0" w:oddHBand="1" w:evenHBand="0" w:firstRowFirstColumn="0" w:firstRowLastColumn="0" w:lastRowFirstColumn="0" w:lastRowLastColumn="0"/>
             </w:pPr>
             <w:r>
-              <w:t>La liste peut-être triée par nom, sévérité, date de création, personne de création...</w:t>
+              <w:t>Si l'utilisateur annule (à l'affichage du pop-up) alors l'incident n'est pas clôturé.</w:t>
             </w:r>
           </w:p>
           <w:p>
@@ -8549,9 +8929,6 @@
               <w:jc w:val="both"/>
               <w:cnfStyle w:val="000000100000" w:firstRow="0" w:lastRow="0" w:firstColumn="0" w:lastColumn="0" w:oddVBand="0" w:evenVBand="0" w:oddHBand="1" w:evenHBand="0" w:firstRowFirstColumn="0" w:firstRowLastColumn="0" w:lastRowFirstColumn="0" w:lastRowLastColumn="0"/>
             </w:pPr>
-            <w:r>
-              <w:t>Si clique sur la loupe d'un incident, l'utilisateur est redirigé vers l'écran détail d'un incident où il pourra retrouver toutes les informations relatives à l'incident.</w:t>
-            </w:r>
           </w:p>
           <w:p>
             <w:pPr>
@@ -8559,8 +8936,7 @@
               <w:cnfStyle w:val="000000100000" w:firstRow="0" w:lastRow="0" w:firstColumn="0" w:lastColumn="0" w:oddVBand="0" w:evenVBand="0" w:oddHBand="1" w:evenHBand="0" w:firstRowFirstColumn="0" w:firstRowLastColumn="0" w:lastRowFirstColumn="0" w:lastRowLastColumn="0"/>
             </w:pPr>
             <w:r>
-              <w:lastRenderedPageBreak/>
-              <w:t>Sur l'écran de détails d'un incident, un bouton "Retour" permet de revenir sur la liste des incidents.</w:t>
+              <w:t>Dans la plupart des cas le superviseur gère les problèmes qui surviennent par le biais de l'interface des stations et des cartes  et n'a donc pas besoin de créé de lui-même les incidents.</w:t>
             </w:r>
           </w:p>
           <w:p>
@@ -8569,7 +8945,7 @@
               <w:cnfStyle w:val="000000100000" w:firstRow="0" w:lastRow="0" w:firstColumn="0" w:lastColumn="0" w:oddVBand="0" w:evenVBand="0" w:oddHBand="1" w:evenHBand="0" w:firstRowFirstColumn="0" w:firstRowLastColumn="0" w:lastRowFirstColumn="0" w:lastRowLastColumn="0"/>
             </w:pPr>
             <w:r>
-              <w:t>Un bouton "Clôturer incident" est aussi présent sur cette page.</w:t>
+              <w:t>Il suffit au superviseur lorsqu'un problème survient (certaines anomalies sont détectées et affichées sous forme de messages), de cliquer sur le problème apparent et à cliquer sur des rondiers afin qu’ils aillent effectuer la tâche confiée.</w:t>
             </w:r>
           </w:p>
           <w:p>
@@ -8577,9 +8953,6 @@
               <w:jc w:val="both"/>
               <w:cnfStyle w:val="000000100000" w:firstRow="0" w:lastRow="0" w:firstColumn="0" w:lastColumn="0" w:oddVBand="0" w:evenVBand="0" w:oddHBand="1" w:evenHBand="0" w:firstRowFirstColumn="0" w:firstRowLastColumn="0" w:lastRowFirstColumn="0" w:lastRowLastColumn="0"/>
             </w:pPr>
-            <w:r>
-              <w:t>Depuis la liste, l'utilisateur peut aussi cliquer sur le bouton "Incidents clos" la liste chargera alors les incidents qui ont été clôturés.</w:t>
-            </w:r>
           </w:p>
           <w:p>
             <w:pPr>
@@ -8587,12 +8960,17 @@
               <w:cnfStyle w:val="000000100000" w:firstRow="0" w:lastRow="0" w:firstColumn="0" w:lastColumn="0" w:oddVBand="0" w:evenVBand="0" w:oddHBand="1" w:evenHBand="0" w:firstRowFirstColumn="0" w:firstRowLastColumn="0" w:lastRowFirstColumn="0" w:lastRowLastColumn="0"/>
             </w:pPr>
             <w:r>
-              <w:t>Il pourra revenir sur la liste des incidents en cours en cliquant sur le bouton "Incidents en cours".</w:t>
+              <w:t>cliquer = (souris ou tablette tactile ou contact directement sur l'écran)</w:t>
             </w:r>
           </w:p>
         </w:tc>
       </w:tr>
     </w:tbl>
+    <w:p/>
+    <w:p/>
+    <w:p/>
+    <w:p/>
+    <w:p/>
     <w:p/>
     <w:p>
       <w:pPr>
@@ -8602,9 +8980,10 @@
           <w:numId w:val="1"/>
         </w:numPr>
       </w:pPr>
-      <w:bookmarkStart w:id="13" w:name="_Toc469081101"/>
-      <w:r>
-        <w:t>Cas d’utilisation Clôturer un incident</w:t>
+      <w:bookmarkStart w:id="13" w:name="_Toc469081102"/>
+      <w:r>
+        <w:lastRenderedPageBreak/>
+        <w:t>Cas d’utilisation Donner tâche en cours</w:t>
       </w:r>
       <w:bookmarkEnd w:id="13"/>
     </w:p>
@@ -8643,7 +9022,7 @@
               <w:cnfStyle w:val="100000000000" w:firstRow="1" w:lastRow="0" w:firstColumn="0" w:lastColumn="0" w:oddVBand="0" w:evenVBand="0" w:oddHBand="0" w:evenHBand="0" w:firstRowFirstColumn="0" w:firstRowLastColumn="0" w:lastRowFirstColumn="0" w:lastRowLastColumn="0"/>
             </w:pPr>
             <w:r>
-              <w:t>Clôturer un incident</w:t>
+              <w:t>Donner sa tâche en cours</w:t>
             </w:r>
           </w:p>
         </w:tc>
@@ -8698,7 +9077,7 @@
               <w:cnfStyle w:val="000000000000" w:firstRow="0" w:lastRow="0" w:firstColumn="0" w:lastColumn="0" w:oddVBand="0" w:evenVBand="0" w:oddHBand="0" w:evenHBand="0" w:firstRowFirstColumn="0" w:firstRowLastColumn="0" w:lastRowFirstColumn="0" w:lastRowLastColumn="0"/>
             </w:pPr>
             <w:r>
-              <w:t>Superviseur, Technicien de maintenance</w:t>
+              <w:t>Rondier, Technicien de maintenance</w:t>
             </w:r>
           </w:p>
         </w:tc>
@@ -8727,10 +9106,7 @@
               <w:cnfStyle w:val="000000100000" w:firstRow="0" w:lastRow="0" w:firstColumn="0" w:lastColumn="0" w:oddVBand="0" w:evenVBand="0" w:oddHBand="1" w:evenHBand="0" w:firstRowFirstColumn="0" w:firstRowLastColumn="0" w:lastRowFirstColumn="0" w:lastRowLastColumn="0"/>
             </w:pPr>
             <w:r>
-              <w:t>30 N</w:t>
-            </w:r>
-            <w:r>
-              <w:t>ovembre 2016</w:t>
+              <w:t>30 Novembre 2016</w:t>
             </w:r>
           </w:p>
         </w:tc>
@@ -8840,7 +9216,16 @@
               <w:cnfStyle w:val="000000100000" w:firstRow="0" w:lastRow="0" w:firstColumn="0" w:lastColumn="0" w:oddVBand="0" w:evenVBand="0" w:oddHBand="1" w:evenHBand="0" w:firstRowFirstColumn="0" w:firstRowLastColumn="0" w:lastRowFirstColumn="0" w:lastRowLastColumn="0"/>
             </w:pPr>
             <w:r>
-              <w:t>L’utilisateur est connecté à l'application et a cliqué sur le bouton "Clôturer cet incident" alors qu'il est sur l'écran "détails d'un incident"</w:t>
+              <w:t>L’U</w:t>
+            </w:r>
+            <w:r>
+              <w:t xml:space="preserve">tilisateur est connecté à l'écran d'une station (via puce </w:t>
+            </w:r>
+            <w:r>
+              <w:t>RFID</w:t>
+            </w:r>
+            <w:r>
+              <w:t xml:space="preserve"> et smartphone)</w:t>
             </w:r>
           </w:p>
         </w:tc>
@@ -8866,7 +9251,10 @@
               <w:cnfStyle w:val="000000000000" w:firstRow="0" w:lastRow="0" w:firstColumn="0" w:lastColumn="0" w:oddVBand="0" w:evenVBand="0" w:oddHBand="0" w:evenHBand="0" w:firstRowFirstColumn="0" w:firstRowLastColumn="0" w:lastRowFirstColumn="0" w:lastRowLastColumn="0"/>
             </w:pPr>
             <w:r>
-              <w:t>L'incident concerné est clôturé et est retiré de la liste des incidents en cours. Redirection sur l'écran de visualisation des incidents (liste des incidents en cours)</w:t>
+              <w:t>Statut</w:t>
+            </w:r>
+            <w:r>
+              <w:t xml:space="preserve"> de l'utilisateur mis à jour, ainsi que celui de la station</w:t>
             </w:r>
           </w:p>
         </w:tc>
@@ -8896,82 +9284,12 @@
               <w:cnfStyle w:val="000000100000" w:firstRow="0" w:lastRow="0" w:firstColumn="0" w:lastColumn="0" w:oddVBand="0" w:evenVBand="0" w:oddHBand="1" w:evenHBand="0" w:firstRowFirstColumn="0" w:firstRowLastColumn="0" w:lastRowFirstColumn="0" w:lastRowLastColumn="0"/>
             </w:pPr>
             <w:r>
-              <w:t>Lorsque l'utilisateur clique sur le bouton "Clôturer incident", un pop-up de confirmation apparait</w:t>
-            </w:r>
-          </w:p>
-          <w:p>
-            <w:pPr>
-              <w:jc w:val="both"/>
-              <w:cnfStyle w:val="000000100000" w:firstRow="0" w:lastRow="0" w:firstColumn="0" w:lastColumn="0" w:oddVBand="0" w:evenVBand="0" w:oddHBand="1" w:evenHBand="0" w:firstRowFirstColumn="0" w:firstRowLastColumn="0" w:lastRowFirstColumn="0" w:lastRowLastColumn="0"/>
-            </w:pPr>
-            <w:r>
-              <w:t>S'il valide, l'incident est clôturer, son statut passe de "en cours" à "clos"</w:t>
-            </w:r>
-          </w:p>
-          <w:p>
-            <w:pPr>
-              <w:jc w:val="both"/>
-              <w:cnfStyle w:val="000000100000" w:firstRow="0" w:lastRow="0" w:firstColumn="0" w:lastColumn="0" w:oddVBand="0" w:evenVBand="0" w:oddHBand="1" w:evenHBand="0" w:firstRowFirstColumn="0" w:firstRowLastColumn="0" w:lastRowFirstColumn="0" w:lastRowLastColumn="0"/>
-            </w:pPr>
-            <w:r>
-              <w:t>L'incident est donc retiré de la liste des incidents en cours et ajouté à la liste des incidents clos.</w:t>
-            </w:r>
-          </w:p>
-          <w:p>
-            <w:pPr>
-              <w:jc w:val="both"/>
-              <w:cnfStyle w:val="000000100000" w:firstRow="0" w:lastRow="0" w:firstColumn="0" w:lastColumn="0" w:oddVBand="0" w:evenVBand="0" w:oddHBand="1" w:evenHBand="0" w:firstRowFirstColumn="0" w:firstRowLastColumn="0" w:lastRowFirstColumn="0" w:lastRowLastColumn="0"/>
-            </w:pPr>
-            <w:r>
-              <w:t>Si l'utilisateur annule (à l'affichage du pop-up) alors l'incident n'est pas clôturé.</w:t>
-            </w:r>
-          </w:p>
-          <w:p>
-            <w:pPr>
-              <w:jc w:val="both"/>
-              <w:cnfStyle w:val="000000100000" w:firstRow="0" w:lastRow="0" w:firstColumn="0" w:lastColumn="0" w:oddVBand="0" w:evenVBand="0" w:oddHBand="1" w:evenHBand="0" w:firstRowFirstColumn="0" w:firstRowLastColumn="0" w:lastRowFirstColumn="0" w:lastRowLastColumn="0"/>
-            </w:pPr>
-          </w:p>
-          <w:p>
-            <w:pPr>
-              <w:jc w:val="both"/>
-              <w:cnfStyle w:val="000000100000" w:firstRow="0" w:lastRow="0" w:firstColumn="0" w:lastColumn="0" w:oddVBand="0" w:evenVBand="0" w:oddHBand="1" w:evenHBand="0" w:firstRowFirstColumn="0" w:firstRowLastColumn="0" w:lastRowFirstColumn="0" w:lastRowLastColumn="0"/>
-            </w:pPr>
-            <w:r>
-              <w:t>Dans la plupart des cas le superviseur gère les problèmes qui surviennent par le biais de l'interface des stations et des cartes  et n'a donc pas besoin de créé de lui-même les incidents.</w:t>
-            </w:r>
-          </w:p>
-          <w:p>
-            <w:pPr>
-              <w:jc w:val="both"/>
-              <w:cnfStyle w:val="000000100000" w:firstRow="0" w:lastRow="0" w:firstColumn="0" w:lastColumn="0" w:oddVBand="0" w:evenVBand="0" w:oddHBand="1" w:evenHBand="0" w:firstRowFirstColumn="0" w:firstRowLastColumn="0" w:lastRowFirstColumn="0" w:lastRowLastColumn="0"/>
-            </w:pPr>
-            <w:r>
-              <w:t>Il suffit au superviseur lorsqu'un problème survient (certaines anomalies sont détectées et affichées sous forme de messages), de cliquer sur le problème apparent et à cliquer sur des rondiers afin qu’ils aillent effectuer la tâche confiée.</w:t>
-            </w:r>
-          </w:p>
-          <w:p>
-            <w:pPr>
-              <w:jc w:val="both"/>
-              <w:cnfStyle w:val="000000100000" w:firstRow="0" w:lastRow="0" w:firstColumn="0" w:lastColumn="0" w:oddVBand="0" w:evenVBand="0" w:oddHBand="1" w:evenHBand="0" w:firstRowFirstColumn="0" w:firstRowLastColumn="0" w:lastRowFirstColumn="0" w:lastRowLastColumn="0"/>
-            </w:pPr>
-          </w:p>
-          <w:p>
-            <w:pPr>
-              <w:jc w:val="both"/>
-              <w:cnfStyle w:val="000000100000" w:firstRow="0" w:lastRow="0" w:firstColumn="0" w:lastColumn="0" w:oddVBand="0" w:evenVBand="0" w:oddHBand="1" w:evenHBand="0" w:firstRowFirstColumn="0" w:firstRowLastColumn="0" w:lastRowFirstColumn="0" w:lastRowLastColumn="0"/>
-            </w:pPr>
-            <w:r>
-              <w:t>cliquer = (souris ou tablette tactile ou contact directement sur l'écran)</w:t>
+              <w:t>Lorsque l'utilisateur s'est connecté à la station, il peut alors choisir sur l'écran de la station quel tâche il va effectuer une fois qu'il a sélectionné sa tâche, son statut est mis à jours en fonction de la tâche qu'il a choisi, de même pour la machine</w:t>
             </w:r>
           </w:p>
         </w:tc>
       </w:tr>
     </w:tbl>
-    <w:p/>
-    <w:p/>
-    <w:p/>
-    <w:p/>
     <w:p/>
     <w:p/>
     <w:p>
@@ -8982,10 +9300,9 @@
           <w:numId w:val="1"/>
         </w:numPr>
       </w:pPr>
-      <w:bookmarkStart w:id="14" w:name="_Toc469081102"/>
-      <w:r>
-        <w:lastRenderedPageBreak/>
-        <w:t>Cas d’utilisation Donner tâche en cours</w:t>
+      <w:bookmarkStart w:id="14" w:name="_Toc469081103"/>
+      <w:r>
+        <w:t>Cas d’utilisation Ajouter une Station</w:t>
       </w:r>
       <w:bookmarkEnd w:id="14"/>
     </w:p>
@@ -9024,7 +9341,7 @@
               <w:cnfStyle w:val="100000000000" w:firstRow="1" w:lastRow="0" w:firstColumn="0" w:lastColumn="0" w:oddVBand="0" w:evenVBand="0" w:oddHBand="0" w:evenHBand="0" w:firstRowFirstColumn="0" w:firstRowLastColumn="0" w:lastRowFirstColumn="0" w:lastRowLastColumn="0"/>
             </w:pPr>
             <w:r>
-              <w:t>Donner sa tâche en cours</w:t>
+              <w:t>Ajouter une station</w:t>
             </w:r>
           </w:p>
         </w:tc>
@@ -9079,7 +9396,7 @@
               <w:cnfStyle w:val="000000000000" w:firstRow="0" w:lastRow="0" w:firstColumn="0" w:lastColumn="0" w:oddVBand="0" w:evenVBand="0" w:oddHBand="0" w:evenHBand="0" w:firstRowFirstColumn="0" w:firstRowLastColumn="0" w:lastRowFirstColumn="0" w:lastRowLastColumn="0"/>
             </w:pPr>
             <w:r>
-              <w:t>Rondier, Technicien de maintenance</w:t>
+              <w:t>Contremaitre</w:t>
             </w:r>
           </w:p>
         </w:tc>
@@ -9108,7 +9425,7 @@
               <w:cnfStyle w:val="000000100000" w:firstRow="0" w:lastRow="0" w:firstColumn="0" w:lastColumn="0" w:oddVBand="0" w:evenVBand="0" w:oddHBand="1" w:evenHBand="0" w:firstRowFirstColumn="0" w:firstRowLastColumn="0" w:lastRowFirstColumn="0" w:lastRowLastColumn="0"/>
             </w:pPr>
             <w:r>
-              <w:t>30 Novembre 2016</w:t>
+              <w:t>07 Décembre 2016</w:t>
             </w:r>
           </w:p>
         </w:tc>
@@ -9134,7 +9451,7 @@
               <w:cnfStyle w:val="000000000000" w:firstRow="0" w:lastRow="0" w:firstColumn="0" w:lastColumn="0" w:oddVBand="0" w:evenVBand="0" w:oddHBand="0" w:evenHBand="0" w:firstRowFirstColumn="0" w:firstRowLastColumn="0" w:lastRowFirstColumn="0" w:lastRowLastColumn="0"/>
             </w:pPr>
             <w:r>
-              <w:t>9 Décembre 2016</w:t>
+              <w:t>09 Décembre 2016</w:t>
             </w:r>
           </w:p>
         </w:tc>
@@ -9218,16 +9535,7 @@
               <w:cnfStyle w:val="000000100000" w:firstRow="0" w:lastRow="0" w:firstColumn="0" w:lastColumn="0" w:oddVBand="0" w:evenVBand="0" w:oddHBand="1" w:evenHBand="0" w:firstRowFirstColumn="0" w:firstRowLastColumn="0" w:lastRowFirstColumn="0" w:lastRowLastColumn="0"/>
             </w:pPr>
             <w:r>
-              <w:t>L’U</w:t>
-            </w:r>
-            <w:r>
-              <w:t xml:space="preserve">tilisateur est connecté à l'écran d'une station (via puce </w:t>
-            </w:r>
-            <w:r>
-              <w:t>RFID</w:t>
-            </w:r>
-            <w:r>
-              <w:t xml:space="preserve"> et smartphone)</w:t>
+              <w:t>L’utilisateur est connecté à l'application et a cliqué sur le bouton "Ajouter une station"</w:t>
             </w:r>
           </w:p>
         </w:tc>
@@ -9253,10 +9561,7 @@
               <w:cnfStyle w:val="000000000000" w:firstRow="0" w:lastRow="0" w:firstColumn="0" w:lastColumn="0" w:oddVBand="0" w:evenVBand="0" w:oddHBand="0" w:evenHBand="0" w:firstRowFirstColumn="0" w:firstRowLastColumn="0" w:lastRowFirstColumn="0" w:lastRowLastColumn="0"/>
             </w:pPr>
             <w:r>
-              <w:t>Statut</w:t>
-            </w:r>
-            <w:r>
-              <w:t xml:space="preserve"> de l'utilisateur mis à jour, ainsi que celui de la station</w:t>
+              <w:t>Enregistrement d'une station, mise à jour des cartes sur tous les appareils avec affichage de l'emplacement de la nouvelle station</w:t>
             </w:r>
           </w:p>
         </w:tc>
@@ -9286,12 +9591,55 @@
               <w:cnfStyle w:val="000000100000" w:firstRow="0" w:lastRow="0" w:firstColumn="0" w:lastColumn="0" w:oddVBand="0" w:evenVBand="0" w:oddHBand="1" w:evenHBand="0" w:firstRowFirstColumn="0" w:firstRowLastColumn="0" w:lastRowFirstColumn="0" w:lastRowLastColumn="0"/>
             </w:pPr>
             <w:r>
-              <w:t>Lorsque l'utilisateur s'est connecté à la station, il peut alors choisir sur l'écran de la station quel tâche il va effectuer une fois qu'il a sélectionné sa tâche, son statut est mis à jours en fonction de la tâche qu'il a choisi, de même pour la machine</w:t>
+              <w:t>L'utilisateur arrive sur un formulaire.</w:t>
+            </w:r>
+          </w:p>
+          <w:p>
+            <w:pPr>
+              <w:jc w:val="both"/>
+              <w:cnfStyle w:val="000000100000" w:firstRow="0" w:lastRow="0" w:firstColumn="0" w:lastColumn="0" w:oddVBand="0" w:evenVBand="0" w:oddHBand="1" w:evenHBand="0" w:firstRowFirstColumn="0" w:firstRowLastColumn="0" w:lastRowFirstColumn="0" w:lastRowLastColumn="0"/>
+            </w:pPr>
+            <w:r>
+              <w:t>Il doit remplir le champ nom de la station et sélectionner un emplacement sur la carte correspondant à l'emplacement de la nouvelle station</w:t>
+            </w:r>
+          </w:p>
+          <w:p>
+            <w:pPr>
+              <w:jc w:val="both"/>
+              <w:cnfStyle w:val="000000100000" w:firstRow="0" w:lastRow="0" w:firstColumn="0" w:lastColumn="0" w:oddVBand="0" w:evenVBand="0" w:oddHBand="1" w:evenHBand="0" w:firstRowFirstColumn="0" w:firstRowLastColumn="0" w:lastRowFirstColumn="0" w:lastRowLastColumn="0"/>
+            </w:pPr>
+            <w:r>
+              <w:t xml:space="preserve">Une fois le formulaire complété, l'utilisateur devra cliquer sur le bouton "Ajouter cette station" </w:t>
+            </w:r>
+          </w:p>
+          <w:p>
+            <w:pPr>
+              <w:jc w:val="both"/>
+              <w:cnfStyle w:val="000000100000" w:firstRow="0" w:lastRow="0" w:firstColumn="0" w:lastColumn="0" w:oddVBand="0" w:evenVBand="0" w:oddHBand="1" w:evenHBand="0" w:firstRowFirstColumn="0" w:firstRowLastColumn="0" w:lastRowFirstColumn="0" w:lastRowLastColumn="0"/>
+            </w:pPr>
+            <w:r>
+              <w:t>U</w:t>
+            </w:r>
+            <w:r>
+              <w:t>n</w:t>
+            </w:r>
+            <w:r>
+              <w:t xml:space="preserve"> pop-up de validation apparaitra, si validation la station est créée et redirection vers l'écran d'accueil</w:t>
+            </w:r>
+          </w:p>
+          <w:p>
+            <w:pPr>
+              <w:jc w:val="both"/>
+              <w:cnfStyle w:val="000000100000" w:firstRow="0" w:lastRow="0" w:firstColumn="0" w:lastColumn="0" w:oddVBand="0" w:evenVBand="0" w:oddHBand="1" w:evenHBand="0" w:firstRowFirstColumn="0" w:firstRowLastColumn="0" w:lastRowFirstColumn="0" w:lastRowLastColumn="0"/>
+            </w:pPr>
+            <w:r>
+              <w:t>S'il annule, retour sur le formulaire</w:t>
             </w:r>
           </w:p>
         </w:tc>
       </w:tr>
     </w:tbl>
+    <w:p/>
     <w:p/>
     <w:p/>
     <w:p>
@@ -9302,9 +9650,10 @@
           <w:numId w:val="1"/>
         </w:numPr>
       </w:pPr>
-      <w:bookmarkStart w:id="15" w:name="_Toc469081103"/>
-      <w:r>
-        <w:t>Cas d’utilisation Ajouter une Station</w:t>
+      <w:bookmarkStart w:id="15" w:name="_Toc469081105"/>
+      <w:r>
+        <w:lastRenderedPageBreak/>
+        <w:t>Cas d’utilisation Voir la Carte</w:t>
       </w:r>
       <w:bookmarkEnd w:id="15"/>
     </w:p>
@@ -9343,7 +9692,7 @@
               <w:cnfStyle w:val="100000000000" w:firstRow="1" w:lastRow="0" w:firstColumn="0" w:lastColumn="0" w:oddVBand="0" w:evenVBand="0" w:oddHBand="0" w:evenHBand="0" w:firstRowFirstColumn="0" w:firstRowLastColumn="0" w:lastRowFirstColumn="0" w:lastRowLastColumn="0"/>
             </w:pPr>
             <w:r>
-              <w:t>Ajouter une station</w:t>
+              <w:t>Voir la carte</w:t>
             </w:r>
           </w:p>
         </w:tc>
@@ -9372,7 +9721,7 @@
               <w:cnfStyle w:val="000000100000" w:firstRow="0" w:lastRow="0" w:firstColumn="0" w:lastColumn="0" w:oddVBand="0" w:evenVBand="0" w:oddHBand="1" w:evenHBand="0" w:firstRowFirstColumn="0" w:firstRowLastColumn="0" w:lastRowFirstColumn="0" w:lastRowLastColumn="0"/>
             </w:pPr>
             <w:r>
-              <w:t>Description Globale</w:t>
+              <w:t>Description générale</w:t>
             </w:r>
           </w:p>
         </w:tc>
@@ -9398,7 +9747,7 @@
               <w:cnfStyle w:val="000000000000" w:firstRow="0" w:lastRow="0" w:firstColumn="0" w:lastColumn="0" w:oddVBand="0" w:evenVBand="0" w:oddHBand="0" w:evenHBand="0" w:firstRowFirstColumn="0" w:firstRowLastColumn="0" w:lastRowFirstColumn="0" w:lastRowLastColumn="0"/>
             </w:pPr>
             <w:r>
-              <w:t>Contremaitre</w:t>
+              <w:t>Superviseur</w:t>
             </w:r>
           </w:p>
         </w:tc>
@@ -9427,7 +9776,7 @@
               <w:cnfStyle w:val="000000100000" w:firstRow="0" w:lastRow="0" w:firstColumn="0" w:lastColumn="0" w:oddVBand="0" w:evenVBand="0" w:oddHBand="1" w:evenHBand="0" w:firstRowFirstColumn="0" w:firstRowLastColumn="0" w:lastRowFirstColumn="0" w:lastRowLastColumn="0"/>
             </w:pPr>
             <w:r>
-              <w:t>07 Décembre 2016</w:t>
+              <w:t>9 Décembre 2016</w:t>
             </w:r>
           </w:p>
         </w:tc>
@@ -9453,7 +9802,7 @@
               <w:cnfStyle w:val="000000000000" w:firstRow="0" w:lastRow="0" w:firstColumn="0" w:lastColumn="0" w:oddVBand="0" w:evenVBand="0" w:oddHBand="0" w:evenHBand="0" w:firstRowFirstColumn="0" w:firstRowLastColumn="0" w:lastRowFirstColumn="0" w:lastRowLastColumn="0"/>
             </w:pPr>
             <w:r>
-              <w:t>09 Décembre 2016</w:t>
+              <w:t>9 Décembre 2016</w:t>
             </w:r>
           </w:p>
         </w:tc>
@@ -9482,7 +9831,7 @@
               <w:cnfStyle w:val="000000100000" w:firstRow="0" w:lastRow="0" w:firstColumn="0" w:lastColumn="0" w:oddVBand="0" w:evenVBand="0" w:oddHBand="1" w:evenHBand="0" w:firstRowFirstColumn="0" w:firstRowLastColumn="0" w:lastRowFirstColumn="0" w:lastRowLastColumn="0"/>
             </w:pPr>
             <w:r>
-              <w:t>1.0.1</w:t>
+              <w:t>1.0.0</w:t>
             </w:r>
           </w:p>
         </w:tc>
@@ -9537,7 +9886,7 @@
               <w:cnfStyle w:val="000000100000" w:firstRow="0" w:lastRow="0" w:firstColumn="0" w:lastColumn="0" w:oddVBand="0" w:evenVBand="0" w:oddHBand="1" w:evenHBand="0" w:firstRowFirstColumn="0" w:firstRowLastColumn="0" w:lastRowFirstColumn="0" w:lastRowLastColumn="0"/>
             </w:pPr>
             <w:r>
-              <w:t>L’utilisateur est connecté à l'application et a cliqué sur le bouton "Ajouter une station"</w:t>
+              <w:t>Au moins un utilisateur s’est connecté à l’application dans la salle de contrôle</w:t>
             </w:r>
           </w:p>
         </w:tc>
@@ -9563,7 +9912,7 @@
               <w:cnfStyle w:val="000000000000" w:firstRow="0" w:lastRow="0" w:firstColumn="0" w:lastColumn="0" w:oddVBand="0" w:evenVBand="0" w:oddHBand="0" w:evenHBand="0" w:firstRowFirstColumn="0" w:firstRowLastColumn="0" w:lastRowFirstColumn="0" w:lastRowLastColumn="0"/>
             </w:pPr>
             <w:r>
-              <w:t>Enregistrement d'une station, mise à jour des cartes sur tous les appareils avec affichage de l'emplacement de la nouvelle station</w:t>
+              <w:t>Affichage d’informations</w:t>
             </w:r>
           </w:p>
         </w:tc>
@@ -9589,60 +9938,26 @@
           </w:tcPr>
           <w:p>
             <w:pPr>
-              <w:jc w:val="both"/>
               <w:cnfStyle w:val="000000100000" w:firstRow="0" w:lastRow="0" w:firstColumn="0" w:lastColumn="0" w:oddVBand="0" w:evenVBand="0" w:oddHBand="1" w:evenHBand="0" w:firstRowFirstColumn="0" w:firstRowLastColumn="0" w:lastRowFirstColumn="0" w:lastRowLastColumn="0"/>
             </w:pPr>
             <w:r>
-              <w:t>L'utilisateur arrive sur un formulaire.</w:t>
-            </w:r>
-          </w:p>
-          <w:p>
-            <w:pPr>
-              <w:jc w:val="both"/>
+              <w:t>Dès qu’un superviseur s’est connecté à l’application depuis la salle de contrôle, alors sur l’écran tactile de la salle de contrôle s’affiche la carte. Celle-ci est interactive et permet de donner des « ordres » aux rondiers, de voir l’état des stations ainsi que d’avoir une vue d’ensemble du site pour savoir la position des rondiers et pour savoir ce qu’ils font.</w:t>
+            </w:r>
+          </w:p>
+          <w:p>
+            <w:pPr>
               <w:cnfStyle w:val="000000100000" w:firstRow="0" w:lastRow="0" w:firstColumn="0" w:lastColumn="0" w:oddVBand="0" w:evenVBand="0" w:oddHBand="1" w:evenHBand="0" w:firstRowFirstColumn="0" w:firstRowLastColumn="0" w:lastRowFirstColumn="0" w:lastRowLastColumn="0"/>
             </w:pPr>
             <w:r>
-              <w:t>Il doit remplir le champ nom de la station et sélectionner un emplacement sur la carte correspondant à l'emplacement de la nouvelle station</w:t>
-            </w:r>
-          </w:p>
-          <w:p>
-            <w:pPr>
-              <w:jc w:val="both"/>
-              <w:cnfStyle w:val="000000100000" w:firstRow="0" w:lastRow="0" w:firstColumn="0" w:lastColumn="0" w:oddVBand="0" w:evenVBand="0" w:oddHBand="1" w:evenHBand="0" w:firstRowFirstColumn="0" w:firstRowLastColumn="0" w:lastRowFirstColumn="0" w:lastRowLastColumn="0"/>
-            </w:pPr>
-            <w:r>
-              <w:t xml:space="preserve">Une fois le formulaire complété, l'utilisateur devra cliquer sur le bouton "Ajouter cette station" </w:t>
-            </w:r>
-          </w:p>
-          <w:p>
-            <w:pPr>
-              <w:jc w:val="both"/>
-              <w:cnfStyle w:val="000000100000" w:firstRow="0" w:lastRow="0" w:firstColumn="0" w:lastColumn="0" w:oddVBand="0" w:evenVBand="0" w:oddHBand="1" w:evenHBand="0" w:firstRowFirstColumn="0" w:firstRowLastColumn="0" w:lastRowFirstColumn="0" w:lastRowLastColumn="0"/>
-            </w:pPr>
-            <w:r>
-              <w:t>U</w:t>
-            </w:r>
-            <w:r>
-              <w:t>n</w:t>
-            </w:r>
-            <w:r>
-              <w:t xml:space="preserve"> pop-up de validation apparaitra, si validation la station est créée et redirection vers l'écran d'accueil</w:t>
-            </w:r>
-          </w:p>
-          <w:p>
-            <w:pPr>
-              <w:jc w:val="both"/>
-              <w:cnfStyle w:val="000000100000" w:firstRow="0" w:lastRow="0" w:firstColumn="0" w:lastColumn="0" w:oddVBand="0" w:evenVBand="0" w:oddHBand="1" w:evenHBand="0" w:firstRowFirstColumn="0" w:firstRowLastColumn="0" w:lastRowFirstColumn="0" w:lastRowLastColumn="0"/>
-            </w:pPr>
-            <w:r>
-              <w:t>S'il annule, retour sur le formulaire</w:t>
+              <w:t>Un système de couleur permet de savoir si les rondiers sont occupés</w:t>
+            </w:r>
+            <w:r>
+              <w:t>.</w:t>
             </w:r>
           </w:p>
         </w:tc>
       </w:tr>
     </w:tbl>
-    <w:p/>
-    <w:p/>
     <w:p/>
     <w:p>
       <w:pPr>
@@ -9652,10 +9967,9 @@
           <w:numId w:val="1"/>
         </w:numPr>
       </w:pPr>
-      <w:bookmarkStart w:id="16" w:name="_Toc469081105"/>
-      <w:r>
-        <w:lastRenderedPageBreak/>
-        <w:t>Cas d’utilisation Voir la Carte</w:t>
+      <w:bookmarkStart w:id="16" w:name="_Toc469081106"/>
+      <w:r>
+        <w:t>Cas d’utilisation Communiquer</w:t>
       </w:r>
       <w:bookmarkEnd w:id="16"/>
     </w:p>
@@ -9694,7 +10008,7 @@
               <w:cnfStyle w:val="100000000000" w:firstRow="1" w:lastRow="0" w:firstColumn="0" w:lastColumn="0" w:oddVBand="0" w:evenVBand="0" w:oddHBand="0" w:evenHBand="0" w:firstRowFirstColumn="0" w:firstRowLastColumn="0" w:lastRowFirstColumn="0" w:lastRowLastColumn="0"/>
             </w:pPr>
             <w:r>
-              <w:t>Voir la carte</w:t>
+              <w:t>Communiquer</w:t>
             </w:r>
           </w:p>
         </w:tc>
@@ -9723,7 +10037,7 @@
               <w:cnfStyle w:val="000000100000" w:firstRow="0" w:lastRow="0" w:firstColumn="0" w:lastColumn="0" w:oddVBand="0" w:evenVBand="0" w:oddHBand="1" w:evenHBand="0" w:firstRowFirstColumn="0" w:firstRowLastColumn="0" w:lastRowFirstColumn="0" w:lastRowLastColumn="0"/>
             </w:pPr>
             <w:r>
-              <w:t>Description générale</w:t>
+              <w:t>Description Globale</w:t>
             </w:r>
           </w:p>
         </w:tc>
@@ -9749,7 +10063,7 @@
               <w:cnfStyle w:val="000000000000" w:firstRow="0" w:lastRow="0" w:firstColumn="0" w:lastColumn="0" w:oddVBand="0" w:evenVBand="0" w:oddHBand="0" w:evenHBand="0" w:firstRowFirstColumn="0" w:firstRowLastColumn="0" w:lastRowFirstColumn="0" w:lastRowLastColumn="0"/>
             </w:pPr>
             <w:r>
-              <w:t>Superviseur</w:t>
+              <w:t>Tous</w:t>
             </w:r>
           </w:p>
         </w:tc>
@@ -9888,7 +10202,7 @@
               <w:cnfStyle w:val="000000100000" w:firstRow="0" w:lastRow="0" w:firstColumn="0" w:lastColumn="0" w:oddVBand="0" w:evenVBand="0" w:oddHBand="1" w:evenHBand="0" w:firstRowFirstColumn="0" w:firstRowLastColumn="0" w:lastRowFirstColumn="0" w:lastRowLastColumn="0"/>
             </w:pPr>
             <w:r>
-              <w:t>Au moins un utilisateur s’est connecté à l’application dans la salle de contrôle</w:t>
+              <w:t>L’utilisateur est connecté à l’application</w:t>
             </w:r>
           </w:p>
         </w:tc>
@@ -9914,7 +10228,7 @@
               <w:cnfStyle w:val="000000000000" w:firstRow="0" w:lastRow="0" w:firstColumn="0" w:lastColumn="0" w:oddVBand="0" w:evenVBand="0" w:oddHBand="0" w:evenHBand="0" w:firstRowFirstColumn="0" w:firstRowLastColumn="0" w:lastRowFirstColumn="0" w:lastRowLastColumn="0"/>
             </w:pPr>
             <w:r>
-              <w:t>Affichage d’informations</w:t>
+              <w:t>Communication réalisé entre des acteurs</w:t>
             </w:r>
           </w:p>
         </w:tc>
@@ -9943,7 +10257,7 @@
               <w:cnfStyle w:val="000000100000" w:firstRow="0" w:lastRow="0" w:firstColumn="0" w:lastColumn="0" w:oddVBand="0" w:evenVBand="0" w:oddHBand="1" w:evenHBand="0" w:firstRowFirstColumn="0" w:firstRowLastColumn="0" w:lastRowFirstColumn="0" w:lastRowLastColumn="0"/>
             </w:pPr>
             <w:r>
-              <w:t>Dès qu’un superviseur s’est connecté à l’application depuis la salle de contrôle, alors sur l’écran tactile de la salle de contrôle s’affiche la carte. Celle-ci est interactive et permet de donner des « ordres » aux rondiers, de voir l’état des stations ainsi que d’avoir une vue d’ensemble du site pour savoir la position des rondiers et pour savoir ce qu’ils font.</w:t>
+              <w:t>Une fois l’utilisateur connecté à l’application, il peut accéder au service de communication. Celui-ci lui permet d’envoyer des messages ou de passer des appels et d’autres utilisateurs. Des notifications sont envoyées aux destinataires des messages.</w:t>
             </w:r>
           </w:p>
           <w:p>
@@ -9951,15 +10265,15 @@
               <w:cnfStyle w:val="000000100000" w:firstRow="0" w:lastRow="0" w:firstColumn="0" w:lastColumn="0" w:oddVBand="0" w:evenVBand="0" w:oddHBand="1" w:evenHBand="0" w:firstRowFirstColumn="0" w:firstRowLastColumn="0" w:lastRowFirstColumn="0" w:lastRowLastColumn="0"/>
             </w:pPr>
             <w:r>
-              <w:t>Un système de couleur permet de savoir si les rondiers sont occupés</w:t>
-            </w:r>
-            <w:r>
-              <w:t>.</w:t>
+              <w:t>L’utilisateur a accès à un annuaire, lui permettant de sélectionner l’utilisateur avec lequel il veut parler.</w:t>
             </w:r>
           </w:p>
         </w:tc>
       </w:tr>
     </w:tbl>
+    <w:p/>
+    <w:p/>
+    <w:p/>
     <w:p/>
     <w:p>
       <w:pPr>
@@ -9969,11 +10283,10 @@
           <w:numId w:val="1"/>
         </w:numPr>
       </w:pPr>
-      <w:bookmarkStart w:id="17" w:name="_Toc469081106"/>
-      <w:r>
-        <w:t>Cas d’utilisation Communiquer</w:t>
-      </w:r>
-      <w:bookmarkEnd w:id="17"/>
+      <w:r>
+        <w:lastRenderedPageBreak/>
+        <w:t>Accéder aux statistiques</w:t>
+      </w:r>
     </w:p>
     <w:p/>
     <w:tbl>
@@ -10039,7 +10352,7 @@
               <w:cnfStyle w:val="000000100000" w:firstRow="0" w:lastRow="0" w:firstColumn="0" w:lastColumn="0" w:oddVBand="0" w:evenVBand="0" w:oddHBand="1" w:evenHBand="0" w:firstRowFirstColumn="0" w:firstRowLastColumn="0" w:lastRowFirstColumn="0" w:lastRowLastColumn="0"/>
             </w:pPr>
             <w:r>
-              <w:t>Description Globale</w:t>
+              <w:t>Accéder aux statistiques</w:t>
             </w:r>
           </w:p>
         </w:tc>
@@ -10065,7 +10378,7 @@
               <w:cnfStyle w:val="000000000000" w:firstRow="0" w:lastRow="0" w:firstColumn="0" w:lastColumn="0" w:oddVBand="0" w:evenVBand="0" w:oddHBand="0" w:evenHBand="0" w:firstRowFirstColumn="0" w:firstRowLastColumn="0" w:lastRowFirstColumn="0" w:lastRowLastColumn="0"/>
             </w:pPr>
             <w:r>
-              <w:t>Tous</w:t>
+              <w:t>Ingénieur de production, contremaître</w:t>
             </w:r>
           </w:p>
         </w:tc>
@@ -10230,7 +10543,7 @@
               <w:cnfStyle w:val="000000000000" w:firstRow="0" w:lastRow="0" w:firstColumn="0" w:lastColumn="0" w:oddVBand="0" w:evenVBand="0" w:oddHBand="0" w:evenHBand="0" w:firstRowFirstColumn="0" w:firstRowLastColumn="0" w:lastRowFirstColumn="0" w:lastRowLastColumn="0"/>
             </w:pPr>
             <w:r>
-              <w:t>Communication réalisé entre des acteurs</w:t>
+              <w:t>Accès à des statistiques</w:t>
             </w:r>
           </w:p>
         </w:tc>
@@ -10259,22 +10572,12 @@
               <w:cnfStyle w:val="000000100000" w:firstRow="0" w:lastRow="0" w:firstColumn="0" w:lastColumn="0" w:oddVBand="0" w:evenVBand="0" w:oddHBand="1" w:evenHBand="0" w:firstRowFirstColumn="0" w:firstRowLastColumn="0" w:lastRowFirstColumn="0" w:lastRowLastColumn="0"/>
             </w:pPr>
             <w:r>
-              <w:t>Une fois l’utilisateur connecté à l’application, il peut accéder au service de communication. Celui-ci lui permet d’envoyer des messages ou de passer des appels et d’autres utilisateurs. Des notifications sont envoyées aux destinataires des messages.</w:t>
-            </w:r>
-          </w:p>
-          <w:p>
-            <w:pPr>
-              <w:cnfStyle w:val="000000100000" w:firstRow="0" w:lastRow="0" w:firstColumn="0" w:lastColumn="0" w:oddVBand="0" w:evenVBand="0" w:oddHBand="1" w:evenHBand="0" w:firstRowFirstColumn="0" w:firstRowLastColumn="0" w:lastRowFirstColumn="0" w:lastRowLastColumn="0"/>
-            </w:pPr>
-            <w:r>
-              <w:t>L’utilisateur a accès à un annuaire, lui permettant de sélectionner l’utilisateur avec lequel il veut parler.</w:t>
+              <w:t>L’utilisateur peut cliquer sur le bouton « statistiques » lui permettant d’accéder à un écran donnant des statistiques sur la production.</w:t>
             </w:r>
           </w:p>
         </w:tc>
       </w:tr>
     </w:tbl>
-    <w:p/>
-    <w:p/>
     <w:p/>
     <w:p/>
     <w:p>
@@ -10286,8 +10589,7 @@
         </w:numPr>
       </w:pPr>
       <w:r>
-        <w:lastRenderedPageBreak/>
-        <w:t>Accéder aux statistiques</w:t>
+        <w:t>Cas d’utilisation Changer de site</w:t>
       </w:r>
     </w:p>
     <w:p/>
@@ -10325,7 +10627,7 @@
               <w:cnfStyle w:val="100000000000" w:firstRow="1" w:lastRow="0" w:firstColumn="0" w:lastColumn="0" w:oddVBand="0" w:evenVBand="0" w:oddHBand="0" w:evenHBand="0" w:firstRowFirstColumn="0" w:firstRowLastColumn="0" w:lastRowFirstColumn="0" w:lastRowLastColumn="0"/>
             </w:pPr>
             <w:r>
-              <w:t>Communiquer</w:t>
+              <w:t>Changer de site</w:t>
             </w:r>
           </w:p>
         </w:tc>
@@ -10354,7 +10656,7 @@
               <w:cnfStyle w:val="000000100000" w:firstRow="0" w:lastRow="0" w:firstColumn="0" w:lastColumn="0" w:oddVBand="0" w:evenVBand="0" w:oddHBand="1" w:evenHBand="0" w:firstRowFirstColumn="0" w:firstRowLastColumn="0" w:lastRowFirstColumn="0" w:lastRowLastColumn="0"/>
             </w:pPr>
             <w:r>
-              <w:t>Accéder aux statistiques</w:t>
+              <w:t>Description Globale</w:t>
             </w:r>
           </w:p>
         </w:tc>
@@ -10367,7 +10669,7 @@
           </w:tcPr>
           <w:p>
             <w:r>
-              <w:t>Acteurs</w:t>
+              <w:t>Ingénieur de production</w:t>
             </w:r>
           </w:p>
         </w:tc>
@@ -10380,7 +10682,7 @@
               <w:cnfStyle w:val="000000000000" w:firstRow="0" w:lastRow="0" w:firstColumn="0" w:lastColumn="0" w:oddVBand="0" w:evenVBand="0" w:oddHBand="0" w:evenHBand="0" w:firstRowFirstColumn="0" w:firstRowLastColumn="0" w:lastRowFirstColumn="0" w:lastRowLastColumn="0"/>
             </w:pPr>
             <w:r>
-              <w:t>Ingénieur de production, contremaître</w:t>
+              <w:t>Tous</w:t>
             </w:r>
           </w:p>
         </w:tc>
@@ -10545,7 +10847,7 @@
               <w:cnfStyle w:val="000000000000" w:firstRow="0" w:lastRow="0" w:firstColumn="0" w:lastColumn="0" w:oddVBand="0" w:evenVBand="0" w:oddHBand="0" w:evenHBand="0" w:firstRowFirstColumn="0" w:firstRowLastColumn="0" w:lastRowFirstColumn="0" w:lastRowLastColumn="0"/>
             </w:pPr>
             <w:r>
-              <w:t>Accès à des statistiques</w:t>
+              <w:t>Chargement des données d’un autre site</w:t>
             </w:r>
           </w:p>
         </w:tc>
@@ -10574,7 +10876,10 @@
               <w:cnfStyle w:val="000000100000" w:firstRow="0" w:lastRow="0" w:firstColumn="0" w:lastColumn="0" w:oddVBand="0" w:evenVBand="0" w:oddHBand="1" w:evenHBand="0" w:firstRowFirstColumn="0" w:firstRowLastColumn="0" w:lastRowFirstColumn="0" w:lastRowLastColumn="0"/>
             </w:pPr>
             <w:r>
-              <w:t>L’utilisateur peut cliquer sur le bouton « statistiques » lui permettant d’accéder à un écran donnant des statistiques sur la production.</w:t>
+              <w:t>L’utilisateur peut choisir depuis son menu principal, sur quel site il veut interagir. En effet un ingénieur de production a potentiell</w:t>
+            </w:r>
+            <w:r>
+              <w:t>ement en charge différent sites, une liste déroulante lui est proposées contenant les sites qu’il à en charge.</w:t>
             </w:r>
           </w:p>
         </w:tc>
@@ -10582,312 +10887,189 @@
     </w:tbl>
     <w:p/>
     <w:p/>
+    <w:p/>
+    <w:p/>
+    <w:p/>
+    <w:p/>
+    <w:p/>
+    <w:p/>
     <w:p>
       <w:pPr>
-        <w:pStyle w:val="Titre5"/>
+        <w:pStyle w:val="Titre3"/>
+        <w:numPr>
+          <w:ilvl w:val="2"/>
+          <w:numId w:val="1"/>
+        </w:numPr>
+      </w:pPr>
+      <w:r>
+        <w:lastRenderedPageBreak/>
+        <w:t>Maquettes</w:t>
+      </w:r>
+    </w:p>
+    <w:p/>
+    <w:p>
+      <w:r>
+        <w:t xml:space="preserve">Afin d’avoir une meilleure </w:t>
+      </w:r>
+      <w:r>
+        <w:t>vision de l’application</w:t>
+      </w:r>
+      <w:r>
+        <w:t xml:space="preserve"> voici des maquettes représentant les différents écrans du système.</w:t>
+      </w:r>
+    </w:p>
+    <w:p/>
+    <w:p>
+      <w:pPr>
+        <w:pStyle w:val="Paragraphedeliste"/>
         <w:numPr>
           <w:ilvl w:val="3"/>
           <w:numId w:val="1"/>
         </w:numPr>
       </w:pPr>
       <w:r>
-        <w:t>Cas d’utilisation Changer de site</w:t>
+        <w:t>Application salle de contrôle</w:t>
       </w:r>
     </w:p>
     <w:p/>
-    <w:tbl>
-      <w:tblPr>
-        <w:tblStyle w:val="Grillemoyenne3-Accent1"/>
-        <w:tblW w:w="0" w:type="auto"/>
-        <w:tblLook w:val="04A0" w:firstRow="1" w:lastRow="0" w:firstColumn="1" w:lastColumn="0" w:noHBand="0" w:noVBand="1"/>
-      </w:tblPr>
-      <w:tblGrid>
-        <w:gridCol w:w="1668"/>
-        <w:gridCol w:w="7544"/>
-      </w:tblGrid>
-      <w:tr>
-        <w:trPr>
-          <w:cnfStyle w:val="100000000000" w:firstRow="1" w:lastRow="0" w:firstColumn="0" w:lastColumn="0" w:oddVBand="0" w:evenVBand="0" w:oddHBand="0" w:evenHBand="0" w:firstRowFirstColumn="0" w:firstRowLastColumn="0" w:lastRowFirstColumn="0" w:lastRowLastColumn="0"/>
-        </w:trPr>
-        <w:tc>
-          <w:tcPr>
-            <w:cnfStyle w:val="001000000000" w:firstRow="0" w:lastRow="0" w:firstColumn="1" w:lastColumn="0" w:oddVBand="0" w:evenVBand="0" w:oddHBand="0" w:evenHBand="0" w:firstRowFirstColumn="0" w:firstRowLastColumn="0" w:lastRowFirstColumn="0" w:lastRowLastColumn="0"/>
-            <w:tcW w:w="1668" w:type="dxa"/>
-          </w:tcPr>
-          <w:p>
-            <w:r>
-              <w:t>Titre</w:t>
-            </w:r>
-          </w:p>
-        </w:tc>
-        <w:tc>
-          <w:tcPr>
-            <w:tcW w:w="7544" w:type="dxa"/>
-          </w:tcPr>
-          <w:p>
-            <w:pPr>
-              <w:cnfStyle w:val="100000000000" w:firstRow="1" w:lastRow="0" w:firstColumn="0" w:lastColumn="0" w:oddVBand="0" w:evenVBand="0" w:oddHBand="0" w:evenHBand="0" w:firstRowFirstColumn="0" w:firstRowLastColumn="0" w:lastRowFirstColumn="0" w:lastRowLastColumn="0"/>
-            </w:pPr>
-            <w:r>
-              <w:t>Changer de site</w:t>
-            </w:r>
-          </w:p>
-        </w:tc>
-      </w:tr>
-      <w:tr>
-        <w:trPr>
-          <w:cnfStyle w:val="000000100000" w:firstRow="0" w:lastRow="0" w:firstColumn="0" w:lastColumn="0" w:oddVBand="0" w:evenVBand="0" w:oddHBand="1" w:evenHBand="0" w:firstRowFirstColumn="0" w:firstRowLastColumn="0" w:lastRowFirstColumn="0" w:lastRowLastColumn="0"/>
-        </w:trPr>
-        <w:tc>
-          <w:tcPr>
-            <w:cnfStyle w:val="001000000000" w:firstRow="0" w:lastRow="0" w:firstColumn="1" w:lastColumn="0" w:oddVBand="0" w:evenVBand="0" w:oddHBand="0" w:evenHBand="0" w:firstRowFirstColumn="0" w:firstRowLastColumn="0" w:lastRowFirstColumn="0" w:lastRowLastColumn="0"/>
-            <w:tcW w:w="1668" w:type="dxa"/>
-          </w:tcPr>
-          <w:p>
-            <w:r>
-              <w:t>Type</w:t>
-            </w:r>
-          </w:p>
-        </w:tc>
-        <w:tc>
-          <w:tcPr>
-            <w:tcW w:w="7544" w:type="dxa"/>
-          </w:tcPr>
-          <w:p>
-            <w:pPr>
-              <w:cnfStyle w:val="000000100000" w:firstRow="0" w:lastRow="0" w:firstColumn="0" w:lastColumn="0" w:oddVBand="0" w:evenVBand="0" w:oddHBand="1" w:evenHBand="0" w:firstRowFirstColumn="0" w:firstRowLastColumn="0" w:lastRowFirstColumn="0" w:lastRowLastColumn="0"/>
-            </w:pPr>
-            <w:r>
-              <w:t>Description Globale</w:t>
-            </w:r>
-          </w:p>
-        </w:tc>
-      </w:tr>
-      <w:tr>
-        <w:tc>
-          <w:tcPr>
-            <w:cnfStyle w:val="001000000000" w:firstRow="0" w:lastRow="0" w:firstColumn="1" w:lastColumn="0" w:oddVBand="0" w:evenVBand="0" w:oddHBand="0" w:evenHBand="0" w:firstRowFirstColumn="0" w:firstRowLastColumn="0" w:lastRowFirstColumn="0" w:lastRowLastColumn="0"/>
-            <w:tcW w:w="1668" w:type="dxa"/>
-          </w:tcPr>
-          <w:p>
-            <w:r>
-              <w:t>Ingénieur de production</w:t>
-            </w:r>
-          </w:p>
-        </w:tc>
-        <w:tc>
-          <w:tcPr>
-            <w:tcW w:w="7544" w:type="dxa"/>
-          </w:tcPr>
-          <w:p>
-            <w:pPr>
-              <w:cnfStyle w:val="000000000000" w:firstRow="0" w:lastRow="0" w:firstColumn="0" w:lastColumn="0" w:oddVBand="0" w:evenVBand="0" w:oddHBand="0" w:evenHBand="0" w:firstRowFirstColumn="0" w:firstRowLastColumn="0" w:lastRowFirstColumn="0" w:lastRowLastColumn="0"/>
-            </w:pPr>
-            <w:r>
-              <w:t>Tous</w:t>
-            </w:r>
-          </w:p>
-        </w:tc>
-      </w:tr>
-      <w:tr>
-        <w:trPr>
-          <w:cnfStyle w:val="000000100000" w:firstRow="0" w:lastRow="0" w:firstColumn="0" w:lastColumn="0" w:oddVBand="0" w:evenVBand="0" w:oddHBand="1" w:evenHBand="0" w:firstRowFirstColumn="0" w:firstRowLastColumn="0" w:lastRowFirstColumn="0" w:lastRowLastColumn="0"/>
-        </w:trPr>
-        <w:tc>
-          <w:tcPr>
-            <w:cnfStyle w:val="001000000000" w:firstRow="0" w:lastRow="0" w:firstColumn="1" w:lastColumn="0" w:oddVBand="0" w:evenVBand="0" w:oddHBand="0" w:evenHBand="0" w:firstRowFirstColumn="0" w:firstRowLastColumn="0" w:lastRowFirstColumn="0" w:lastRowLastColumn="0"/>
-            <w:tcW w:w="1668" w:type="dxa"/>
-          </w:tcPr>
-          <w:p>
-            <w:r>
-              <w:t>Date de création</w:t>
-            </w:r>
-          </w:p>
-        </w:tc>
-        <w:tc>
-          <w:tcPr>
-            <w:tcW w:w="7544" w:type="dxa"/>
-          </w:tcPr>
-          <w:p>
-            <w:pPr>
-              <w:cnfStyle w:val="000000100000" w:firstRow="0" w:lastRow="0" w:firstColumn="0" w:lastColumn="0" w:oddVBand="0" w:evenVBand="0" w:oddHBand="1" w:evenHBand="0" w:firstRowFirstColumn="0" w:firstRowLastColumn="0" w:lastRowFirstColumn="0" w:lastRowLastColumn="0"/>
-            </w:pPr>
-            <w:r>
-              <w:t>9 Décembre 2016</w:t>
-            </w:r>
-          </w:p>
-        </w:tc>
-      </w:tr>
-      <w:tr>
-        <w:tc>
-          <w:tcPr>
-            <w:cnfStyle w:val="001000000000" w:firstRow="0" w:lastRow="0" w:firstColumn="1" w:lastColumn="0" w:oddVBand="0" w:evenVBand="0" w:oddHBand="0" w:evenHBand="0" w:firstRowFirstColumn="0" w:firstRowLastColumn="0" w:lastRowFirstColumn="0" w:lastRowLastColumn="0"/>
-            <w:tcW w:w="1668" w:type="dxa"/>
-          </w:tcPr>
-          <w:p>
-            <w:r>
-              <w:t>Des de mise à jour</w:t>
-            </w:r>
-          </w:p>
-        </w:tc>
-        <w:tc>
-          <w:tcPr>
-            <w:tcW w:w="7544" w:type="dxa"/>
-          </w:tcPr>
-          <w:p>
-            <w:pPr>
-              <w:cnfStyle w:val="000000000000" w:firstRow="0" w:lastRow="0" w:firstColumn="0" w:lastColumn="0" w:oddVBand="0" w:evenVBand="0" w:oddHBand="0" w:evenHBand="0" w:firstRowFirstColumn="0" w:firstRowLastColumn="0" w:lastRowFirstColumn="0" w:lastRowLastColumn="0"/>
-            </w:pPr>
-            <w:r>
-              <w:t>9 Décembre 2016</w:t>
-            </w:r>
-          </w:p>
-        </w:tc>
-      </w:tr>
-      <w:tr>
-        <w:trPr>
-          <w:cnfStyle w:val="000000100000" w:firstRow="0" w:lastRow="0" w:firstColumn="0" w:lastColumn="0" w:oddVBand="0" w:evenVBand="0" w:oddHBand="1" w:evenHBand="0" w:firstRowFirstColumn="0" w:firstRowLastColumn="0" w:lastRowFirstColumn="0" w:lastRowLastColumn="0"/>
-        </w:trPr>
-        <w:tc>
-          <w:tcPr>
-            <w:cnfStyle w:val="001000000000" w:firstRow="0" w:lastRow="0" w:firstColumn="1" w:lastColumn="0" w:oddVBand="0" w:evenVBand="0" w:oddHBand="0" w:evenHBand="0" w:firstRowFirstColumn="0" w:firstRowLastColumn="0" w:lastRowFirstColumn="0" w:lastRowLastColumn="0"/>
-            <w:tcW w:w="1668" w:type="dxa"/>
-          </w:tcPr>
-          <w:p>
-            <w:r>
-              <w:t>Version</w:t>
-            </w:r>
-          </w:p>
-        </w:tc>
-        <w:tc>
-          <w:tcPr>
-            <w:tcW w:w="7544" w:type="dxa"/>
-          </w:tcPr>
-          <w:p>
-            <w:pPr>
-              <w:cnfStyle w:val="000000100000" w:firstRow="0" w:lastRow="0" w:firstColumn="0" w:lastColumn="0" w:oddVBand="0" w:evenVBand="0" w:oddHBand="1" w:evenHBand="0" w:firstRowFirstColumn="0" w:firstRowLastColumn="0" w:lastRowFirstColumn="0" w:lastRowLastColumn="0"/>
-            </w:pPr>
-            <w:r>
-              <w:t>1.0.0</w:t>
-            </w:r>
-          </w:p>
-        </w:tc>
-      </w:tr>
-      <w:tr>
-        <w:tc>
-          <w:tcPr>
-            <w:cnfStyle w:val="001000000000" w:firstRow="0" w:lastRow="0" w:firstColumn="1" w:lastColumn="0" w:oddVBand="0" w:evenVBand="0" w:oddHBand="0" w:evenHBand="0" w:firstRowFirstColumn="0" w:firstRowLastColumn="0" w:lastRowFirstColumn="0" w:lastRowLastColumn="0"/>
-            <w:tcW w:w="1668" w:type="dxa"/>
-          </w:tcPr>
-          <w:p>
-            <w:r>
-              <w:t>Responsable</w:t>
-            </w:r>
-          </w:p>
-        </w:tc>
-        <w:tc>
-          <w:tcPr>
-            <w:tcW w:w="7544" w:type="dxa"/>
-          </w:tcPr>
-          <w:p>
-            <w:pPr>
-              <w:cnfStyle w:val="000000000000" w:firstRow="0" w:lastRow="0" w:firstColumn="0" w:lastColumn="0" w:oddVBand="0" w:evenVBand="0" w:oddHBand="0" w:evenHBand="0" w:firstRowFirstColumn="0" w:firstRowLastColumn="0" w:lastRowFirstColumn="0" w:lastRowLastColumn="0"/>
-            </w:pPr>
-            <w:r>
-              <w:t>Jean-Baptiste DURIEZ</w:t>
-            </w:r>
-          </w:p>
-        </w:tc>
-      </w:tr>
-      <w:tr>
-        <w:trPr>
-          <w:cnfStyle w:val="000000100000" w:firstRow="0" w:lastRow="0" w:firstColumn="0" w:lastColumn="0" w:oddVBand="0" w:evenVBand="0" w:oddHBand="1" w:evenHBand="0" w:firstRowFirstColumn="0" w:firstRowLastColumn="0" w:lastRowFirstColumn="0" w:lastRowLastColumn="0"/>
-        </w:trPr>
-        <w:tc>
-          <w:tcPr>
-            <w:cnfStyle w:val="001000000000" w:firstRow="0" w:lastRow="0" w:firstColumn="1" w:lastColumn="0" w:oddVBand="0" w:evenVBand="0" w:oddHBand="0" w:evenHBand="0" w:firstRowFirstColumn="0" w:firstRowLastColumn="0" w:lastRowFirstColumn="0" w:lastRowLastColumn="0"/>
-            <w:tcW w:w="1668" w:type="dxa"/>
-          </w:tcPr>
-          <w:p>
-            <w:r>
-              <w:t>Pré condition</w:t>
-            </w:r>
-          </w:p>
-        </w:tc>
-        <w:tc>
-          <w:tcPr>
-            <w:tcW w:w="7544" w:type="dxa"/>
-          </w:tcPr>
-          <w:p>
-            <w:pPr>
-              <w:cnfStyle w:val="000000100000" w:firstRow="0" w:lastRow="0" w:firstColumn="0" w:lastColumn="0" w:oddVBand="0" w:evenVBand="0" w:oddHBand="1" w:evenHBand="0" w:firstRowFirstColumn="0" w:firstRowLastColumn="0" w:lastRowFirstColumn="0" w:lastRowLastColumn="0"/>
-            </w:pPr>
-            <w:r>
-              <w:t>L’utilisateur est connecté à l’application</w:t>
-            </w:r>
-          </w:p>
-        </w:tc>
-      </w:tr>
-      <w:tr>
-        <w:tc>
-          <w:tcPr>
-            <w:cnfStyle w:val="001000000000" w:firstRow="0" w:lastRow="0" w:firstColumn="1" w:lastColumn="0" w:oddVBand="0" w:evenVBand="0" w:oddHBand="0" w:evenHBand="0" w:firstRowFirstColumn="0" w:firstRowLastColumn="0" w:lastRowFirstColumn="0" w:lastRowLastColumn="0"/>
-            <w:tcW w:w="1668" w:type="dxa"/>
-          </w:tcPr>
-          <w:p>
-            <w:r>
-              <w:t>Post condition</w:t>
-            </w:r>
-          </w:p>
-        </w:tc>
-        <w:tc>
-          <w:tcPr>
-            <w:tcW w:w="7544" w:type="dxa"/>
-          </w:tcPr>
-          <w:p>
-            <w:pPr>
-              <w:cnfStyle w:val="000000000000" w:firstRow="0" w:lastRow="0" w:firstColumn="0" w:lastColumn="0" w:oddVBand="0" w:evenVBand="0" w:oddHBand="0" w:evenHBand="0" w:firstRowFirstColumn="0" w:firstRowLastColumn="0" w:lastRowFirstColumn="0" w:lastRowLastColumn="0"/>
-            </w:pPr>
-            <w:r>
-              <w:t>Chargement des données d’un autre site</w:t>
-            </w:r>
-          </w:p>
-        </w:tc>
-      </w:tr>
-      <w:tr>
-        <w:trPr>
-          <w:cnfStyle w:val="000000100000" w:firstRow="0" w:lastRow="0" w:firstColumn="0" w:lastColumn="0" w:oddVBand="0" w:evenVBand="0" w:oddHBand="1" w:evenHBand="0" w:firstRowFirstColumn="0" w:firstRowLastColumn="0" w:lastRowFirstColumn="0" w:lastRowLastColumn="0"/>
-        </w:trPr>
-        <w:tc>
-          <w:tcPr>
-            <w:cnfStyle w:val="001000000000" w:firstRow="0" w:lastRow="0" w:firstColumn="1" w:lastColumn="0" w:oddVBand="0" w:evenVBand="0" w:oddHBand="0" w:evenHBand="0" w:firstRowFirstColumn="0" w:firstRowLastColumn="0" w:lastRowFirstColumn="0" w:lastRowLastColumn="0"/>
-            <w:tcW w:w="1668" w:type="dxa"/>
-          </w:tcPr>
-          <w:p>
-            <w:r>
-              <w:t>Description globale</w:t>
-            </w:r>
-          </w:p>
-        </w:tc>
-        <w:tc>
-          <w:tcPr>
-            <w:tcW w:w="7544" w:type="dxa"/>
-          </w:tcPr>
-          <w:p>
-            <w:pPr>
-              <w:cnfStyle w:val="000000100000" w:firstRow="0" w:lastRow="0" w:firstColumn="0" w:lastColumn="0" w:oddVBand="0" w:evenVBand="0" w:oddHBand="1" w:evenHBand="0" w:firstRowFirstColumn="0" w:firstRowLastColumn="0" w:lastRowFirstColumn="0" w:lastRowLastColumn="0"/>
-            </w:pPr>
-            <w:r>
-              <w:t>L’utilisateur peut choisir depuis son menu principal, sur quel site il veut interagir. En effet un ingénieur de production a potentiell</w:t>
-            </w:r>
-            <w:r>
-              <w:t>ement en charge différent sites, une liste déroulante lui est proposées contenant les sites qu’il à en charge.</w:t>
-            </w:r>
-          </w:p>
-        </w:tc>
-      </w:tr>
-    </w:tbl>
     <w:p/>
+    <w:p/>
+    <w:p/>
+    <w:p/>
+    <w:p>
+      <w:pPr>
+        <w:pStyle w:val="Paragraphedeliste"/>
+        <w:numPr>
+          <w:ilvl w:val="3"/>
+          <w:numId w:val="1"/>
+        </w:numPr>
+      </w:pPr>
+      <w:r>
+        <w:t>Ecran des stations</w:t>
+      </w:r>
+    </w:p>
+    <w:p>
+      <w:r>
+        <w:pict>
+          <v:shape id="_x0000_i1030" type="#_x0000_t75" style="width:440.25pt;height:4in">
+            <v:imagedata r:id="rId13" o:title="Entretien"/>
+          </v:shape>
+        </w:pict>
+      </w:r>
+      <w:r>
+        <w:t>Ecran Station_Entretien</w:t>
+      </w:r>
+    </w:p>
+    <w:p>
+      <w:r>
+        <w:lastRenderedPageBreak/>
+        <w:pict>
+          <v:shape id="_x0000_i1031" type="#_x0000_t75" style="width:440.25pt;height:4in">
+            <v:imagedata r:id="rId14" o:title="Tache"/>
+          </v:shape>
+        </w:pict>
+      </w:r>
+    </w:p>
+    <w:p>
+      <w:r>
+        <w:t>Ecran Station_Tache</w:t>
+      </w:r>
+      <w:bookmarkStart w:id="17" w:name="_GoBack"/>
+      <w:bookmarkEnd w:id="17"/>
+    </w:p>
+    <w:p/>
+    <w:p>
+      <w:pPr>
+        <w:pStyle w:val="Paragraphedeliste"/>
+        <w:numPr>
+          <w:ilvl w:val="3"/>
+          <w:numId w:val="1"/>
+        </w:numPr>
+      </w:pPr>
+      <w:r>
+        <w:t>Mobile</w:t>
+      </w:r>
+    </w:p>
+    <w:p/>
+    <w:p>
+      <w:r>
+        <w:lastRenderedPageBreak/>
+        <w:pict>
+          <v:shape id="_x0000_i1025" type="#_x0000_t75" style="width:240.75pt;height:483pt">
+            <v:imagedata r:id="rId15" o:title="Rondier_Login"/>
+          </v:shape>
+        </w:pict>
+      </w:r>
+    </w:p>
+    <w:p>
+      <w:r>
+        <w:t>Ecran Rondier_Login</w:t>
+      </w:r>
+    </w:p>
+    <w:p>
+      <w:r>
+        <w:lastRenderedPageBreak/>
+        <w:pict>
+          <v:shape id="_x0000_i1026" type="#_x0000_t75" style="width:279.75pt;height:560.25pt">
+            <v:imagedata r:id="rId16" o:title="Rondier_Tache_Incident"/>
+          </v:shape>
+        </w:pict>
+      </w:r>
+    </w:p>
+    <w:p>
+      <w:r>
+        <w:t>Ecran Rondier_Tache_Incident</w:t>
+      </w:r>
+    </w:p>
+    <w:p/>
+    <w:p>
+      <w:r>
+        <w:lastRenderedPageBreak/>
+        <w:pict>
+          <v:shape id="_x0000_i1027" type="#_x0000_t75" style="width:282pt;height:565.5pt">
+            <v:imagedata r:id="rId17" o:title="Rondier_Tache_Incident_Video"/>
+          </v:shape>
+        </w:pict>
+      </w:r>
+    </w:p>
+    <w:p>
+      <w:r>
+        <w:t>Ecran Rondier_Tache_Incident_Video</w:t>
+      </w:r>
+    </w:p>
+    <w:p/>
+    <w:p>
+      <w:r>
+        <w:lastRenderedPageBreak/>
+        <w:pict>
+          <v:shape id="_x0000_i1028" type="#_x0000_t75" style="width:303pt;height:607.5pt">
+            <v:imagedata r:id="rId18" o:title="Rondier_Tache_RFID_En_Cours"/>
+          </v:shape>
+        </w:pict>
+      </w:r>
+    </w:p>
+    <w:p>
+      <w:r>
+        <w:t>Ecran Rondier_Tache_RFID_En_Cours</w:t>
+      </w:r>
+    </w:p>
+    <w:p/>
+    <w:p>
+      <w:r>
+        <w:lastRenderedPageBreak/>
+        <w:pict>
+          <v:shape id="_x0000_i1029" type="#_x0000_t75" style="width:291.75pt;height:585pt">
+            <v:imagedata r:id="rId19" o:title="Rondier_Tache_RFID_Ok"/>
+          </v:shape>
+        </w:pict>
+      </w:r>
+    </w:p>
+    <w:p/>
+    <w:p>
+      <w:r>
+        <w:t>Ecran Rondier_Tache_RFID_OK</w:t>
+      </w:r>
+    </w:p>
     <w:p/>
     <w:p>
       <w:pPr>
@@ -10959,7 +11141,7 @@
       <w:bookmarkEnd w:id="22"/>
     </w:p>
     <w:sectPr>
-      <w:footerReference w:type="first" r:id="rId13"/>
+      <w:footerReference w:type="first" r:id="rId20"/>
       <w:pgSz w:w="11906" w:h="16838"/>
       <w:pgMar w:top="1417" w:right="1417" w:bottom="1417" w:left="1417" w:header="708" w:footer="708" w:gutter="0"/>
       <w:pgNumType w:start="1"/>
@@ -11026,7 +11208,7 @@
           <w:rPr>
             <w:noProof/>
           </w:rPr>
-          <w:t>4</w:t>
+          <w:t>20</w:t>
         </w:r>
         <w:r>
           <w:fldChar w:fldCharType="end"/>
@@ -12087,6 +12269,7 @@
   <w:style w:type="character" w:default="1" w:styleId="Policepardfaut">
     <w:name w:val="Default Paragraph Font"/>
     <w:uiPriority w:val="1"/>
+    <w:semiHidden/>
     <w:unhideWhenUsed/>
   </w:style>
   <w:style w:type="table" w:default="1" w:styleId="TableauNormal">
@@ -13492,7 +13675,7 @@
 </file>
 
 <file path=customXml/itemProps2.xml><?xml version="1.0" encoding="utf-8"?>
-<ds:datastoreItem xmlns:ds="http://schemas.openxmlformats.org/officeDocument/2006/customXml" ds:itemID="{6D0ED4CB-1116-46CC-9F4C-FA8C7E3E792E}">
+<ds:datastoreItem xmlns:ds="http://schemas.openxmlformats.org/officeDocument/2006/customXml" ds:itemID="{6AEA1BFF-F232-4E35-9BFB-ED251E1E5C13}">
   <ds:schemaRefs>
     <ds:schemaRef ds:uri="http://schemas.openxmlformats.org/officeDocument/2006/bibliography"/>
   </ds:schemaRefs>

</xml_diff>

<commit_message>
Avec le sommaire mis à jour, c'est mieux!
</commit_message>
<xml_diff>
--- a/Rapport.docx
+++ b/Rapport.docx
@@ -4210,6 +4210,8 @@
           <w:docGrid w:linePitch="360"/>
         </w:sectPr>
       </w:pPr>
+      <w:bookmarkStart w:id="0" w:name="_GoBack"/>
+      <w:bookmarkEnd w:id="0"/>
     </w:p>
     <w:sdt>
       <w:sdtPr>
@@ -4272,7 +4274,7 @@
           <w:r>
             <w:fldChar w:fldCharType="separate"/>
           </w:r>
-          <w:hyperlink w:anchor="_Toc469081089" w:history="1">
+          <w:hyperlink w:anchor="_Toc469132280" w:history="1">
             <w:r>
               <w:rPr>
                 <w:rStyle w:val="Lienhypertexte"/>
@@ -4299,7 +4301,7 @@
                 <w:noProof/>
                 <w:webHidden/>
               </w:rPr>
-              <w:instrText xml:space="preserve"> PAGEREF _Toc469081089 \h </w:instrText>
+              <w:instrText xml:space="preserve"> PAGEREF _Toc469132280 \h </w:instrText>
             </w:r>
             <w:r>
               <w:rPr>
@@ -4343,7 +4345,7 @@
               <w:lang w:val="en-GB" w:eastAsia="en-GB"/>
             </w:rPr>
           </w:pPr>
-          <w:hyperlink w:anchor="_Toc469081090" w:history="1">
+          <w:hyperlink w:anchor="_Toc469132281" w:history="1">
             <w:r>
               <w:rPr>
                 <w:rStyle w:val="Lienhypertexte"/>
@@ -4385,7 +4387,7 @@
                 <w:noProof/>
                 <w:webHidden/>
               </w:rPr>
-              <w:instrText xml:space="preserve"> PAGEREF _Toc469081090 \h </w:instrText>
+              <w:instrText xml:space="preserve"> PAGEREF _Toc469132281 \h </w:instrText>
             </w:r>
             <w:r>
               <w:rPr>
@@ -4429,7 +4431,7 @@
               <w:lang w:val="en-GB" w:eastAsia="en-GB"/>
             </w:rPr>
           </w:pPr>
-          <w:hyperlink w:anchor="_Toc469081091" w:history="1">
+          <w:hyperlink w:anchor="_Toc469132282" w:history="1">
             <w:r>
               <w:rPr>
                 <w:rStyle w:val="Lienhypertexte"/>
@@ -4471,7 +4473,7 @@
                 <w:noProof/>
                 <w:webHidden/>
               </w:rPr>
-              <w:instrText xml:space="preserve"> PAGEREF _Toc469081091 \h </w:instrText>
+              <w:instrText xml:space="preserve"> PAGEREF _Toc469132282 \h </w:instrText>
             </w:r>
             <w:r>
               <w:rPr>
@@ -4515,7 +4517,7 @@
               <w:lang w:val="en-GB" w:eastAsia="en-GB"/>
             </w:rPr>
           </w:pPr>
-          <w:hyperlink w:anchor="_Toc469081092" w:history="1">
+          <w:hyperlink w:anchor="_Toc469132283" w:history="1">
             <w:r>
               <w:rPr>
                 <w:rStyle w:val="Lienhypertexte"/>
@@ -4557,7 +4559,7 @@
                 <w:noProof/>
                 <w:webHidden/>
               </w:rPr>
-              <w:instrText xml:space="preserve"> PAGEREF _Toc469081092 \h </w:instrText>
+              <w:instrText xml:space="preserve"> PAGEREF _Toc469132283 \h </w:instrText>
             </w:r>
             <w:r>
               <w:rPr>
@@ -4601,7 +4603,7 @@
               <w:lang w:val="en-GB" w:eastAsia="en-GB"/>
             </w:rPr>
           </w:pPr>
-          <w:hyperlink w:anchor="_Toc469081093" w:history="1">
+          <w:hyperlink w:anchor="_Toc469132284" w:history="1">
             <w:r>
               <w:rPr>
                 <w:rStyle w:val="Lienhypertexte"/>
@@ -4643,7 +4645,7 @@
                 <w:noProof/>
                 <w:webHidden/>
               </w:rPr>
-              <w:instrText xml:space="preserve"> PAGEREF _Toc469081093 \h </w:instrText>
+              <w:instrText xml:space="preserve"> PAGEREF _Toc469132284 \h </w:instrText>
             </w:r>
             <w:r>
               <w:rPr>
@@ -4682,10 +4684,12 @@
               <w:tab w:val="right" w:leader="dot" w:pos="9062"/>
             </w:tabs>
             <w:rPr>
+              <w:rFonts w:eastAsiaTheme="minorEastAsia"/>
               <w:noProof/>
+              <w:lang w:val="en-GB" w:eastAsia="en-GB"/>
             </w:rPr>
           </w:pPr>
-          <w:hyperlink w:anchor="_Toc469081094" w:history="1">
+          <w:hyperlink w:anchor="_Toc469132285" w:history="1">
             <w:r>
               <w:rPr>
                 <w:rStyle w:val="Lienhypertexte"/>
@@ -4695,7 +4699,9 @@
             </w:r>
             <w:r>
               <w:rPr>
-                <w:noProof/>
+                <w:rFonts w:eastAsiaTheme="minorEastAsia"/>
+                <w:noProof/>
+                <w:lang w:val="en-GB" w:eastAsia="en-GB"/>
               </w:rPr>
               <w:tab/>
             </w:r>
@@ -4725,7 +4731,7 @@
                 <w:noProof/>
                 <w:webHidden/>
               </w:rPr>
-              <w:instrText xml:space="preserve"> PAGEREF _Toc469081094 \h </w:instrText>
+              <w:instrText xml:space="preserve"> PAGEREF _Toc469132285 \h </w:instrText>
             </w:r>
             <w:r>
               <w:rPr>
@@ -4764,10 +4770,12 @@
               <w:tab w:val="right" w:leader="dot" w:pos="9062"/>
             </w:tabs>
             <w:rPr>
+              <w:rFonts w:eastAsiaTheme="minorEastAsia"/>
               <w:noProof/>
+              <w:lang w:val="en-GB" w:eastAsia="en-GB"/>
             </w:rPr>
           </w:pPr>
-          <w:hyperlink w:anchor="_Toc469081095" w:history="1">
+          <w:hyperlink w:anchor="_Toc469132286" w:history="1">
             <w:r>
               <w:rPr>
                 <w:rStyle w:val="Lienhypertexte"/>
@@ -4777,7 +4785,9 @@
             </w:r>
             <w:r>
               <w:rPr>
-                <w:noProof/>
+                <w:rFonts w:eastAsiaTheme="minorEastAsia"/>
+                <w:noProof/>
+                <w:lang w:val="en-GB" w:eastAsia="en-GB"/>
               </w:rPr>
               <w:tab/>
             </w:r>
@@ -4786,6 +4796,92 @@
                 <w:rStyle w:val="Lienhypertexte"/>
                 <w:noProof/>
               </w:rPr>
+              <w:t>Matériels</w:t>
+            </w:r>
+            <w:r>
+              <w:rPr>
+                <w:noProof/>
+                <w:webHidden/>
+              </w:rPr>
+              <w:tab/>
+            </w:r>
+            <w:r>
+              <w:rPr>
+                <w:noProof/>
+                <w:webHidden/>
+              </w:rPr>
+              <w:fldChar w:fldCharType="begin"/>
+            </w:r>
+            <w:r>
+              <w:rPr>
+                <w:noProof/>
+                <w:webHidden/>
+              </w:rPr>
+              <w:instrText xml:space="preserve"> PAGEREF _Toc469132286 \h </w:instrText>
+            </w:r>
+            <w:r>
+              <w:rPr>
+                <w:noProof/>
+                <w:webHidden/>
+              </w:rPr>
+            </w:r>
+            <w:r>
+              <w:rPr>
+                <w:noProof/>
+                <w:webHidden/>
+              </w:rPr>
+              <w:fldChar w:fldCharType="separate"/>
+            </w:r>
+            <w:r>
+              <w:rPr>
+                <w:noProof/>
+                <w:webHidden/>
+              </w:rPr>
+              <w:t>3</w:t>
+            </w:r>
+            <w:r>
+              <w:rPr>
+                <w:noProof/>
+                <w:webHidden/>
+              </w:rPr>
+              <w:fldChar w:fldCharType="end"/>
+            </w:r>
+          </w:hyperlink>
+        </w:p>
+        <w:p>
+          <w:pPr>
+            <w:pStyle w:val="TM4"/>
+            <w:tabs>
+              <w:tab w:val="left" w:pos="1100"/>
+              <w:tab w:val="right" w:leader="dot" w:pos="9062"/>
+            </w:tabs>
+            <w:rPr>
+              <w:rFonts w:eastAsiaTheme="minorEastAsia"/>
+              <w:noProof/>
+              <w:lang w:val="en-GB" w:eastAsia="en-GB"/>
+            </w:rPr>
+          </w:pPr>
+          <w:hyperlink w:anchor="_Toc469132287" w:history="1">
+            <w:r>
+              <w:rPr>
+                <w:rStyle w:val="Lienhypertexte"/>
+                <w:noProof/>
+              </w:rPr>
+              <w:t>iii.</w:t>
+            </w:r>
+            <w:r>
+              <w:rPr>
+                <w:rFonts w:eastAsiaTheme="minorEastAsia"/>
+                <w:noProof/>
+                <w:lang w:val="en-GB" w:eastAsia="en-GB"/>
+              </w:rPr>
+              <w:tab/>
+            </w:r>
+            <w:r>
+              <w:rPr>
+                <w:rStyle w:val="Lienhypertexte"/>
+                <w:noProof/>
+              </w:rPr>
               <w:t>Diagramme de cas d’utilisation</w:t>
             </w:r>
             <w:r>
@@ -4807,7 +4903,7 @@
                 <w:noProof/>
                 <w:webHidden/>
               </w:rPr>
-              <w:instrText xml:space="preserve"> PAGEREF _Toc469081095 \h </w:instrText>
+              <w:instrText xml:space="preserve"> PAGEREF _Toc469132287 \h </w:instrText>
             </w:r>
             <w:r>
               <w:rPr>
@@ -4846,10 +4942,12 @@
               <w:tab w:val="right" w:leader="dot" w:pos="9062"/>
             </w:tabs>
             <w:rPr>
+              <w:rFonts w:eastAsiaTheme="minorEastAsia"/>
               <w:noProof/>
+              <w:lang w:val="en-GB" w:eastAsia="en-GB"/>
             </w:rPr>
           </w:pPr>
-          <w:hyperlink w:anchor="_Toc469081096" w:history="1">
+          <w:hyperlink w:anchor="_Toc469132288" w:history="1">
             <w:r>
               <w:rPr>
                 <w:rStyle w:val="Lienhypertexte"/>
@@ -4859,7 +4957,9 @@
             </w:r>
             <w:r>
               <w:rPr>
-                <w:noProof/>
+                <w:rFonts w:eastAsiaTheme="minorEastAsia"/>
+                <w:noProof/>
+                <w:lang w:val="en-GB" w:eastAsia="en-GB"/>
               </w:rPr>
               <w:tab/>
             </w:r>
@@ -4889,7 +4989,7 @@
                 <w:noProof/>
                 <w:webHidden/>
               </w:rPr>
-              <w:instrText xml:space="preserve"> PAGEREF _Toc469081096 \h </w:instrText>
+              <w:instrText xml:space="preserve"> PAGEREF _Toc469132288 \h </w:instrText>
             </w:r>
             <w:r>
               <w:rPr>
@@ -4909,7 +5009,7 @@
                 <w:noProof/>
                 <w:webHidden/>
               </w:rPr>
-              <w:t>3</w:t>
+              <w:t>5</w:t>
             </w:r>
             <w:r>
               <w:rPr>
@@ -4928,10 +5028,12 @@
               <w:tab w:val="right" w:leader="dot" w:pos="9062"/>
             </w:tabs>
             <w:rPr>
+              <w:rFonts w:eastAsiaTheme="minorEastAsia"/>
               <w:noProof/>
+              <w:lang w:val="en-GB" w:eastAsia="en-GB"/>
             </w:rPr>
           </w:pPr>
-          <w:hyperlink w:anchor="_Toc469081097" w:history="1">
+          <w:hyperlink w:anchor="_Toc469132289" w:history="1">
             <w:r>
               <w:rPr>
                 <w:rStyle w:val="Lienhypertexte"/>
@@ -4941,7 +5043,9 @@
             </w:r>
             <w:r>
               <w:rPr>
-                <w:noProof/>
+                <w:rFonts w:eastAsiaTheme="minorEastAsia"/>
+                <w:noProof/>
+                <w:lang w:val="en-GB" w:eastAsia="en-GB"/>
               </w:rPr>
               <w:tab/>
             </w:r>
@@ -4971,7 +5075,7 @@
                 <w:noProof/>
                 <w:webHidden/>
               </w:rPr>
-              <w:instrText xml:space="preserve"> PAGEREF _Toc469081097 \h </w:instrText>
+              <w:instrText xml:space="preserve"> PAGEREF _Toc469132289 \h </w:instrText>
             </w:r>
             <w:r>
               <w:rPr>
@@ -4991,7 +5095,7 @@
                 <w:noProof/>
                 <w:webHidden/>
               </w:rPr>
-              <w:t>4</w:t>
+              <w:t>5</w:t>
             </w:r>
             <w:r>
               <w:rPr>
@@ -5010,10 +5114,12 @@
               <w:tab w:val="right" w:leader="dot" w:pos="9062"/>
             </w:tabs>
             <w:rPr>
+              <w:rFonts w:eastAsiaTheme="minorEastAsia"/>
               <w:noProof/>
+              <w:lang w:val="en-GB" w:eastAsia="en-GB"/>
             </w:rPr>
           </w:pPr>
-          <w:hyperlink w:anchor="_Toc469081098" w:history="1">
+          <w:hyperlink w:anchor="_Toc469132290" w:history="1">
             <w:r>
               <w:rPr>
                 <w:rStyle w:val="Lienhypertexte"/>
@@ -5023,7 +5129,9 @@
             </w:r>
             <w:r>
               <w:rPr>
-                <w:noProof/>
+                <w:rFonts w:eastAsiaTheme="minorEastAsia"/>
+                <w:noProof/>
+                <w:lang w:val="en-GB" w:eastAsia="en-GB"/>
               </w:rPr>
               <w:tab/>
             </w:r>
@@ -5053,7 +5161,7 @@
                 <w:noProof/>
                 <w:webHidden/>
               </w:rPr>
-              <w:instrText xml:space="preserve"> PAGEREF _Toc469081098 \h </w:instrText>
+              <w:instrText xml:space="preserve"> PAGEREF _Toc469132290 \h </w:instrText>
             </w:r>
             <w:r>
               <w:rPr>
@@ -5073,7 +5181,7 @@
                 <w:noProof/>
                 <w:webHidden/>
               </w:rPr>
-              <w:t>4</w:t>
+              <w:t>6</w:t>
             </w:r>
             <w:r>
               <w:rPr>
@@ -5092,10 +5200,12 @@
               <w:tab w:val="right" w:leader="dot" w:pos="9062"/>
             </w:tabs>
             <w:rPr>
+              <w:rFonts w:eastAsiaTheme="minorEastAsia"/>
               <w:noProof/>
+              <w:lang w:val="en-GB" w:eastAsia="en-GB"/>
             </w:rPr>
           </w:pPr>
-          <w:hyperlink w:anchor="_Toc469081099" w:history="1">
+          <w:hyperlink w:anchor="_Toc469132291" w:history="1">
             <w:r>
               <w:rPr>
                 <w:rStyle w:val="Lienhypertexte"/>
@@ -5105,7 +5215,9 @@
             </w:r>
             <w:r>
               <w:rPr>
-                <w:noProof/>
+                <w:rFonts w:eastAsiaTheme="minorEastAsia"/>
+                <w:noProof/>
+                <w:lang w:val="en-GB" w:eastAsia="en-GB"/>
               </w:rPr>
               <w:tab/>
             </w:r>
@@ -5135,7 +5247,7 @@
                 <w:noProof/>
                 <w:webHidden/>
               </w:rPr>
-              <w:instrText xml:space="preserve"> PAGEREF _Toc469081099 \h </w:instrText>
+              <w:instrText xml:space="preserve"> PAGEREF _Toc469132291 \h </w:instrText>
             </w:r>
             <w:r>
               <w:rPr>
@@ -5155,7 +5267,7 @@
                 <w:noProof/>
                 <w:webHidden/>
               </w:rPr>
-              <w:t>5</w:t>
+              <w:t>7</w:t>
             </w:r>
             <w:r>
               <w:rPr>
@@ -5174,10 +5286,12 @@
               <w:tab w:val="right" w:leader="dot" w:pos="9062"/>
             </w:tabs>
             <w:rPr>
+              <w:rFonts w:eastAsiaTheme="minorEastAsia"/>
               <w:noProof/>
+              <w:lang w:val="en-GB" w:eastAsia="en-GB"/>
             </w:rPr>
           </w:pPr>
-          <w:hyperlink w:anchor="_Toc469081100" w:history="1">
+          <w:hyperlink w:anchor="_Toc469132292" w:history="1">
             <w:r>
               <w:rPr>
                 <w:rStyle w:val="Lienhypertexte"/>
@@ -5187,7 +5301,9 @@
             </w:r>
             <w:r>
               <w:rPr>
-                <w:noProof/>
+                <w:rFonts w:eastAsiaTheme="minorEastAsia"/>
+                <w:noProof/>
+                <w:lang w:val="en-GB" w:eastAsia="en-GB"/>
               </w:rPr>
               <w:tab/>
             </w:r>
@@ -5217,7 +5333,7 @@
                 <w:noProof/>
                 <w:webHidden/>
               </w:rPr>
-              <w:instrText xml:space="preserve"> PAGEREF _Toc469081100 \h </w:instrText>
+              <w:instrText xml:space="preserve"> PAGEREF _Toc469132292 \h </w:instrText>
             </w:r>
             <w:r>
               <w:rPr>
@@ -5237,7 +5353,7 @@
                 <w:noProof/>
                 <w:webHidden/>
               </w:rPr>
-              <w:t>6</w:t>
+              <w:t>7</w:t>
             </w:r>
             <w:r>
               <w:rPr>
@@ -5256,10 +5372,12 @@
               <w:tab w:val="right" w:leader="dot" w:pos="9062"/>
             </w:tabs>
             <w:rPr>
+              <w:rFonts w:eastAsiaTheme="minorEastAsia"/>
               <w:noProof/>
+              <w:lang w:val="en-GB" w:eastAsia="en-GB"/>
             </w:rPr>
           </w:pPr>
-          <w:hyperlink w:anchor="_Toc469081101" w:history="1">
+          <w:hyperlink w:anchor="_Toc469132293" w:history="1">
             <w:r>
               <w:rPr>
                 <w:rStyle w:val="Lienhypertexte"/>
@@ -5269,7 +5387,9 @@
             </w:r>
             <w:r>
               <w:rPr>
-                <w:noProof/>
+                <w:rFonts w:eastAsiaTheme="minorEastAsia"/>
+                <w:noProof/>
+                <w:lang w:val="en-GB" w:eastAsia="en-GB"/>
               </w:rPr>
               <w:tab/>
             </w:r>
@@ -5299,7 +5419,7 @@
                 <w:noProof/>
                 <w:webHidden/>
               </w:rPr>
-              <w:instrText xml:space="preserve"> PAGEREF _Toc469081101 \h </w:instrText>
+              <w:instrText xml:space="preserve"> PAGEREF _Toc469132293 \h </w:instrText>
             </w:r>
             <w:r>
               <w:rPr>
@@ -5319,7 +5439,7 @@
                 <w:noProof/>
                 <w:webHidden/>
               </w:rPr>
-              <w:t>6</w:t>
+              <w:t>8</w:t>
             </w:r>
             <w:r>
               <w:rPr>
@@ -5338,10 +5458,12 @@
               <w:tab w:val="right" w:leader="dot" w:pos="9062"/>
             </w:tabs>
             <w:rPr>
+              <w:rFonts w:eastAsiaTheme="minorEastAsia"/>
               <w:noProof/>
+              <w:lang w:val="en-GB" w:eastAsia="en-GB"/>
             </w:rPr>
           </w:pPr>
-          <w:hyperlink w:anchor="_Toc469081102" w:history="1">
+          <w:hyperlink w:anchor="_Toc469132294" w:history="1">
             <w:r>
               <w:rPr>
                 <w:rStyle w:val="Lienhypertexte"/>
@@ -5351,7 +5473,9 @@
             </w:r>
             <w:r>
               <w:rPr>
-                <w:noProof/>
+                <w:rFonts w:eastAsiaTheme="minorEastAsia"/>
+                <w:noProof/>
+                <w:lang w:val="en-GB" w:eastAsia="en-GB"/>
               </w:rPr>
               <w:tab/>
             </w:r>
@@ -5381,7 +5505,7 @@
                 <w:noProof/>
                 <w:webHidden/>
               </w:rPr>
-              <w:instrText xml:space="preserve"> PAGEREF _Toc469081102 \h </w:instrText>
+              <w:instrText xml:space="preserve"> PAGEREF _Toc469132294 \h </w:instrText>
             </w:r>
             <w:r>
               <w:rPr>
@@ -5401,7 +5525,7 @@
                 <w:noProof/>
                 <w:webHidden/>
               </w:rPr>
-              <w:t>7</w:t>
+              <w:t>9</w:t>
             </w:r>
             <w:r>
               <w:rPr>
@@ -5420,10 +5544,12 @@
               <w:tab w:val="right" w:leader="dot" w:pos="9062"/>
             </w:tabs>
             <w:rPr>
+              <w:rFonts w:eastAsiaTheme="minorEastAsia"/>
               <w:noProof/>
+              <w:lang w:val="en-GB" w:eastAsia="en-GB"/>
             </w:rPr>
           </w:pPr>
-          <w:hyperlink w:anchor="_Toc469081103" w:history="1">
+          <w:hyperlink w:anchor="_Toc469132295" w:history="1">
             <w:r>
               <w:rPr>
                 <w:rStyle w:val="Lienhypertexte"/>
@@ -5433,7 +5559,9 @@
             </w:r>
             <w:r>
               <w:rPr>
-                <w:noProof/>
+                <w:rFonts w:eastAsiaTheme="minorEastAsia"/>
+                <w:noProof/>
+                <w:lang w:val="en-GB" w:eastAsia="en-GB"/>
               </w:rPr>
               <w:tab/>
             </w:r>
@@ -5463,7 +5591,7 @@
                 <w:noProof/>
                 <w:webHidden/>
               </w:rPr>
-              <w:instrText xml:space="preserve"> PAGEREF _Toc469081103 \h </w:instrText>
+              <w:instrText xml:space="preserve"> PAGEREF _Toc469132295 \h </w:instrText>
             </w:r>
             <w:r>
               <w:rPr>
@@ -5483,7 +5611,7 @@
                 <w:noProof/>
                 <w:webHidden/>
               </w:rPr>
-              <w:t>7</w:t>
+              <w:t>9</w:t>
             </w:r>
             <w:r>
               <w:rPr>
@@ -5502,10 +5630,12 @@
               <w:tab w:val="right" w:leader="dot" w:pos="9062"/>
             </w:tabs>
             <w:rPr>
+              <w:rFonts w:eastAsiaTheme="minorEastAsia"/>
               <w:noProof/>
+              <w:lang w:val="en-GB" w:eastAsia="en-GB"/>
             </w:rPr>
           </w:pPr>
-          <w:hyperlink w:anchor="_Toc469081104" w:history="1">
+          <w:hyperlink w:anchor="_Toc469132296" w:history="1">
             <w:r>
               <w:rPr>
                 <w:rStyle w:val="Lienhypertexte"/>
@@ -5515,7 +5645,9 @@
             </w:r>
             <w:r>
               <w:rPr>
-                <w:noProof/>
+                <w:rFonts w:eastAsiaTheme="minorEastAsia"/>
+                <w:noProof/>
+                <w:lang w:val="en-GB" w:eastAsia="en-GB"/>
               </w:rPr>
               <w:tab/>
             </w:r>
@@ -5524,7 +5656,7 @@
                 <w:rStyle w:val="Lienhypertexte"/>
                 <w:noProof/>
               </w:rPr>
-              <w:t>Cas d’utilisation Visionner les panneaux de contrôle</w:t>
+              <w:t>Cas d’utilisation Voir la Carte</w:t>
             </w:r>
             <w:r>
               <w:rPr>
@@ -5545,7 +5677,7 @@
                 <w:noProof/>
                 <w:webHidden/>
               </w:rPr>
-              <w:instrText xml:space="preserve"> PAGEREF _Toc469081104 \h </w:instrText>
+              <w:instrText xml:space="preserve"> PAGEREF _Toc469132296 \h </w:instrText>
             </w:r>
             <w:r>
               <w:rPr>
@@ -5565,7 +5697,7 @@
                 <w:noProof/>
                 <w:webHidden/>
               </w:rPr>
-              <w:t>8</w:t>
+              <w:t>10</w:t>
             </w:r>
             <w:r>
               <w:rPr>
@@ -5584,10 +5716,12 @@
               <w:tab w:val="right" w:leader="dot" w:pos="9062"/>
             </w:tabs>
             <w:rPr>
+              <w:rFonts w:eastAsiaTheme="minorEastAsia"/>
               <w:noProof/>
+              <w:lang w:val="en-GB" w:eastAsia="en-GB"/>
             </w:rPr>
           </w:pPr>
-          <w:hyperlink w:anchor="_Toc469081105" w:history="1">
+          <w:hyperlink w:anchor="_Toc469132297" w:history="1">
             <w:r>
               <w:rPr>
                 <w:rStyle w:val="Lienhypertexte"/>
@@ -5597,7 +5731,9 @@
             </w:r>
             <w:r>
               <w:rPr>
-                <w:noProof/>
+                <w:rFonts w:eastAsiaTheme="minorEastAsia"/>
+                <w:noProof/>
+                <w:lang w:val="en-GB" w:eastAsia="en-GB"/>
               </w:rPr>
               <w:tab/>
             </w:r>
@@ -5606,7 +5742,7 @@
                 <w:rStyle w:val="Lienhypertexte"/>
                 <w:noProof/>
               </w:rPr>
-              <w:t>Cas d’utilisation Voir la Carte</w:t>
+              <w:t>Cas d’utilisation Communiquer</w:t>
             </w:r>
             <w:r>
               <w:rPr>
@@ -5627,7 +5763,7 @@
                 <w:noProof/>
                 <w:webHidden/>
               </w:rPr>
-              <w:instrText xml:space="preserve"> PAGEREF _Toc469081105 \h </w:instrText>
+              <w:instrText xml:space="preserve"> PAGEREF _Toc469132297 \h </w:instrText>
             </w:r>
             <w:r>
               <w:rPr>
@@ -5647,7 +5783,7 @@
                 <w:noProof/>
                 <w:webHidden/>
               </w:rPr>
-              <w:t>8</w:t>
+              <w:t>10</w:t>
             </w:r>
             <w:r>
               <w:rPr>
@@ -5666,10 +5802,12 @@
               <w:tab w:val="right" w:leader="dot" w:pos="9062"/>
             </w:tabs>
             <w:rPr>
+              <w:rFonts w:eastAsiaTheme="minorEastAsia"/>
               <w:noProof/>
+              <w:lang w:val="en-GB" w:eastAsia="en-GB"/>
             </w:rPr>
           </w:pPr>
-          <w:hyperlink w:anchor="_Toc469081106" w:history="1">
+          <w:hyperlink w:anchor="_Toc469132298" w:history="1">
             <w:r>
               <w:rPr>
                 <w:rStyle w:val="Lienhypertexte"/>
@@ -5679,7 +5817,9 @@
             </w:r>
             <w:r>
               <w:rPr>
-                <w:noProof/>
+                <w:rFonts w:eastAsiaTheme="minorEastAsia"/>
+                <w:noProof/>
+                <w:lang w:val="en-GB" w:eastAsia="en-GB"/>
               </w:rPr>
               <w:tab/>
             </w:r>
@@ -5688,7 +5828,7 @@
                 <w:rStyle w:val="Lienhypertexte"/>
                 <w:noProof/>
               </w:rPr>
-              <w:t>Cas d’utilisation Communiquer</w:t>
+              <w:t>Accéder aux statistiques</w:t>
             </w:r>
             <w:r>
               <w:rPr>
@@ -5709,7 +5849,7 @@
                 <w:noProof/>
                 <w:webHidden/>
               </w:rPr>
-              <w:instrText xml:space="preserve"> PAGEREF _Toc469081106 \h </w:instrText>
+              <w:instrText xml:space="preserve"> PAGEREF _Toc469132298 \h </w:instrText>
             </w:r>
             <w:r>
               <w:rPr>
@@ -5729,7 +5869,437 @@
                 <w:noProof/>
                 <w:webHidden/>
               </w:rPr>
-              <w:t>9</w:t>
+              <w:t>11</w:t>
+            </w:r>
+            <w:r>
+              <w:rPr>
+                <w:noProof/>
+                <w:webHidden/>
+              </w:rPr>
+              <w:fldChar w:fldCharType="end"/>
+            </w:r>
+          </w:hyperlink>
+        </w:p>
+        <w:p>
+          <w:pPr>
+            <w:pStyle w:val="TM5"/>
+            <w:tabs>
+              <w:tab w:val="left" w:pos="1540"/>
+              <w:tab w:val="right" w:leader="dot" w:pos="9062"/>
+            </w:tabs>
+            <w:rPr>
+              <w:rFonts w:eastAsiaTheme="minorEastAsia"/>
+              <w:noProof/>
+              <w:lang w:val="en-GB" w:eastAsia="en-GB"/>
+            </w:rPr>
+          </w:pPr>
+          <w:hyperlink w:anchor="_Toc469132299" w:history="1">
+            <w:r>
+              <w:rPr>
+                <w:rStyle w:val="Lienhypertexte"/>
+                <w:noProof/>
+              </w:rPr>
+              <w:t>12.</w:t>
+            </w:r>
+            <w:r>
+              <w:rPr>
+                <w:rFonts w:eastAsiaTheme="minorEastAsia"/>
+                <w:noProof/>
+                <w:lang w:val="en-GB" w:eastAsia="en-GB"/>
+              </w:rPr>
+              <w:tab/>
+            </w:r>
+            <w:r>
+              <w:rPr>
+                <w:rStyle w:val="Lienhypertexte"/>
+                <w:noProof/>
+              </w:rPr>
+              <w:t>Cas d’utilisation Changer de site</w:t>
+            </w:r>
+            <w:r>
+              <w:rPr>
+                <w:noProof/>
+                <w:webHidden/>
+              </w:rPr>
+              <w:tab/>
+            </w:r>
+            <w:r>
+              <w:rPr>
+                <w:noProof/>
+                <w:webHidden/>
+              </w:rPr>
+              <w:fldChar w:fldCharType="begin"/>
+            </w:r>
+            <w:r>
+              <w:rPr>
+                <w:noProof/>
+                <w:webHidden/>
+              </w:rPr>
+              <w:instrText xml:space="preserve"> PAGEREF _Toc469132299 \h </w:instrText>
+            </w:r>
+            <w:r>
+              <w:rPr>
+                <w:noProof/>
+                <w:webHidden/>
+              </w:rPr>
+            </w:r>
+            <w:r>
+              <w:rPr>
+                <w:noProof/>
+                <w:webHidden/>
+              </w:rPr>
+              <w:fldChar w:fldCharType="separate"/>
+            </w:r>
+            <w:r>
+              <w:rPr>
+                <w:noProof/>
+                <w:webHidden/>
+              </w:rPr>
+              <w:t>11</w:t>
+            </w:r>
+            <w:r>
+              <w:rPr>
+                <w:noProof/>
+                <w:webHidden/>
+              </w:rPr>
+              <w:fldChar w:fldCharType="end"/>
+            </w:r>
+          </w:hyperlink>
+        </w:p>
+        <w:p>
+          <w:pPr>
+            <w:pStyle w:val="TM4"/>
+            <w:tabs>
+              <w:tab w:val="left" w:pos="1100"/>
+              <w:tab w:val="right" w:leader="dot" w:pos="9062"/>
+            </w:tabs>
+            <w:rPr>
+              <w:rFonts w:eastAsiaTheme="minorEastAsia"/>
+              <w:noProof/>
+              <w:lang w:val="en-GB" w:eastAsia="en-GB"/>
+            </w:rPr>
+          </w:pPr>
+          <w:hyperlink w:anchor="_Toc469132300" w:history="1">
+            <w:r>
+              <w:rPr>
+                <w:rStyle w:val="Lienhypertexte"/>
+                <w:noProof/>
+              </w:rPr>
+              <w:t>iv.</w:t>
+            </w:r>
+            <w:r>
+              <w:rPr>
+                <w:rFonts w:eastAsiaTheme="minorEastAsia"/>
+                <w:noProof/>
+                <w:lang w:val="en-GB" w:eastAsia="en-GB"/>
+              </w:rPr>
+              <w:tab/>
+            </w:r>
+            <w:r>
+              <w:rPr>
+                <w:rStyle w:val="Lienhypertexte"/>
+                <w:noProof/>
+              </w:rPr>
+              <w:t>Maquettes</w:t>
+            </w:r>
+            <w:r>
+              <w:rPr>
+                <w:noProof/>
+                <w:webHidden/>
+              </w:rPr>
+              <w:tab/>
+            </w:r>
+            <w:r>
+              <w:rPr>
+                <w:noProof/>
+                <w:webHidden/>
+              </w:rPr>
+              <w:fldChar w:fldCharType="begin"/>
+            </w:r>
+            <w:r>
+              <w:rPr>
+                <w:noProof/>
+                <w:webHidden/>
+              </w:rPr>
+              <w:instrText xml:space="preserve"> PAGEREF _Toc469132300 \h </w:instrText>
+            </w:r>
+            <w:r>
+              <w:rPr>
+                <w:noProof/>
+                <w:webHidden/>
+              </w:rPr>
+            </w:r>
+            <w:r>
+              <w:rPr>
+                <w:noProof/>
+                <w:webHidden/>
+              </w:rPr>
+              <w:fldChar w:fldCharType="separate"/>
+            </w:r>
+            <w:r>
+              <w:rPr>
+                <w:noProof/>
+                <w:webHidden/>
+              </w:rPr>
+              <w:t>12</w:t>
+            </w:r>
+            <w:r>
+              <w:rPr>
+                <w:noProof/>
+                <w:webHidden/>
+              </w:rPr>
+              <w:fldChar w:fldCharType="end"/>
+            </w:r>
+          </w:hyperlink>
+        </w:p>
+        <w:p>
+          <w:pPr>
+            <w:pStyle w:val="TM5"/>
+            <w:tabs>
+              <w:tab w:val="left" w:pos="1320"/>
+              <w:tab w:val="right" w:leader="dot" w:pos="9062"/>
+            </w:tabs>
+            <w:rPr>
+              <w:rFonts w:eastAsiaTheme="minorEastAsia"/>
+              <w:noProof/>
+              <w:lang w:val="en-GB" w:eastAsia="en-GB"/>
+            </w:rPr>
+          </w:pPr>
+          <w:hyperlink w:anchor="_Toc469132301" w:history="1">
+            <w:r>
+              <w:rPr>
+                <w:rStyle w:val="Lienhypertexte"/>
+                <w:noProof/>
+              </w:rPr>
+              <w:t>1.</w:t>
+            </w:r>
+            <w:r>
+              <w:rPr>
+                <w:rFonts w:eastAsiaTheme="minorEastAsia"/>
+                <w:noProof/>
+                <w:lang w:val="en-GB" w:eastAsia="en-GB"/>
+              </w:rPr>
+              <w:tab/>
+            </w:r>
+            <w:r>
+              <w:rPr>
+                <w:rStyle w:val="Lienhypertexte"/>
+                <w:noProof/>
+              </w:rPr>
+              <w:t>Application salle de contrôle</w:t>
+            </w:r>
+            <w:r>
+              <w:rPr>
+                <w:noProof/>
+                <w:webHidden/>
+              </w:rPr>
+              <w:tab/>
+            </w:r>
+            <w:r>
+              <w:rPr>
+                <w:noProof/>
+                <w:webHidden/>
+              </w:rPr>
+              <w:fldChar w:fldCharType="begin"/>
+            </w:r>
+            <w:r>
+              <w:rPr>
+                <w:noProof/>
+                <w:webHidden/>
+              </w:rPr>
+              <w:instrText xml:space="preserve"> PAGEREF _Toc469132301 \h </w:instrText>
+            </w:r>
+            <w:r>
+              <w:rPr>
+                <w:noProof/>
+                <w:webHidden/>
+              </w:rPr>
+            </w:r>
+            <w:r>
+              <w:rPr>
+                <w:noProof/>
+                <w:webHidden/>
+              </w:rPr>
+              <w:fldChar w:fldCharType="separate"/>
+            </w:r>
+            <w:r>
+              <w:rPr>
+                <w:noProof/>
+                <w:webHidden/>
+              </w:rPr>
+              <w:t>12</w:t>
+            </w:r>
+            <w:r>
+              <w:rPr>
+                <w:noProof/>
+                <w:webHidden/>
+              </w:rPr>
+              <w:fldChar w:fldCharType="end"/>
+            </w:r>
+          </w:hyperlink>
+        </w:p>
+        <w:p>
+          <w:pPr>
+            <w:pStyle w:val="TM5"/>
+            <w:tabs>
+              <w:tab w:val="left" w:pos="1320"/>
+              <w:tab w:val="right" w:leader="dot" w:pos="9062"/>
+            </w:tabs>
+            <w:rPr>
+              <w:rFonts w:eastAsiaTheme="minorEastAsia"/>
+              <w:noProof/>
+              <w:lang w:val="en-GB" w:eastAsia="en-GB"/>
+            </w:rPr>
+          </w:pPr>
+          <w:hyperlink w:anchor="_Toc469132302" w:history="1">
+            <w:r>
+              <w:rPr>
+                <w:rStyle w:val="Lienhypertexte"/>
+                <w:noProof/>
+              </w:rPr>
+              <w:t>2.</w:t>
+            </w:r>
+            <w:r>
+              <w:rPr>
+                <w:rFonts w:eastAsiaTheme="minorEastAsia"/>
+                <w:noProof/>
+                <w:lang w:val="en-GB" w:eastAsia="en-GB"/>
+              </w:rPr>
+              <w:tab/>
+            </w:r>
+            <w:r>
+              <w:rPr>
+                <w:rStyle w:val="Lienhypertexte"/>
+                <w:noProof/>
+              </w:rPr>
+              <w:t>Ecran des stations</w:t>
+            </w:r>
+            <w:r>
+              <w:rPr>
+                <w:noProof/>
+                <w:webHidden/>
+              </w:rPr>
+              <w:tab/>
+            </w:r>
+            <w:r>
+              <w:rPr>
+                <w:noProof/>
+                <w:webHidden/>
+              </w:rPr>
+              <w:fldChar w:fldCharType="begin"/>
+            </w:r>
+            <w:r>
+              <w:rPr>
+                <w:noProof/>
+                <w:webHidden/>
+              </w:rPr>
+              <w:instrText xml:space="preserve"> PAGEREF _Toc469132302 \h </w:instrText>
+            </w:r>
+            <w:r>
+              <w:rPr>
+                <w:noProof/>
+                <w:webHidden/>
+              </w:rPr>
+            </w:r>
+            <w:r>
+              <w:rPr>
+                <w:noProof/>
+                <w:webHidden/>
+              </w:rPr>
+              <w:fldChar w:fldCharType="separate"/>
+            </w:r>
+            <w:r>
+              <w:rPr>
+                <w:noProof/>
+                <w:webHidden/>
+              </w:rPr>
+              <w:t>12</w:t>
+            </w:r>
+            <w:r>
+              <w:rPr>
+                <w:noProof/>
+                <w:webHidden/>
+              </w:rPr>
+              <w:fldChar w:fldCharType="end"/>
+            </w:r>
+          </w:hyperlink>
+        </w:p>
+        <w:p>
+          <w:pPr>
+            <w:pStyle w:val="TM5"/>
+            <w:tabs>
+              <w:tab w:val="left" w:pos="1320"/>
+              <w:tab w:val="right" w:leader="dot" w:pos="9062"/>
+            </w:tabs>
+            <w:rPr>
+              <w:rFonts w:eastAsiaTheme="minorEastAsia"/>
+              <w:noProof/>
+              <w:lang w:val="en-GB" w:eastAsia="en-GB"/>
+            </w:rPr>
+          </w:pPr>
+          <w:hyperlink w:anchor="_Toc469132303" w:history="1">
+            <w:r>
+              <w:rPr>
+                <w:rStyle w:val="Lienhypertexte"/>
+                <w:noProof/>
+              </w:rPr>
+              <w:t>3.</w:t>
+            </w:r>
+            <w:r>
+              <w:rPr>
+                <w:rFonts w:eastAsiaTheme="minorEastAsia"/>
+                <w:noProof/>
+                <w:lang w:val="en-GB" w:eastAsia="en-GB"/>
+              </w:rPr>
+              <w:tab/>
+            </w:r>
+            <w:r>
+              <w:rPr>
+                <w:rStyle w:val="Lienhypertexte"/>
+                <w:noProof/>
+              </w:rPr>
+              <w:t>Mobile</w:t>
+            </w:r>
+            <w:r>
+              <w:rPr>
+                <w:noProof/>
+                <w:webHidden/>
+              </w:rPr>
+              <w:tab/>
+            </w:r>
+            <w:r>
+              <w:rPr>
+                <w:noProof/>
+                <w:webHidden/>
+              </w:rPr>
+              <w:fldChar w:fldCharType="begin"/>
+            </w:r>
+            <w:r>
+              <w:rPr>
+                <w:noProof/>
+                <w:webHidden/>
+              </w:rPr>
+              <w:instrText xml:space="preserve"> PAGEREF _Toc469132303 \h </w:instrText>
+            </w:r>
+            <w:r>
+              <w:rPr>
+                <w:noProof/>
+                <w:webHidden/>
+              </w:rPr>
+            </w:r>
+            <w:r>
+              <w:rPr>
+                <w:noProof/>
+                <w:webHidden/>
+              </w:rPr>
+              <w:fldChar w:fldCharType="separate"/>
+            </w:r>
+            <w:r>
+              <w:rPr>
+                <w:noProof/>
+                <w:webHidden/>
+              </w:rPr>
+              <w:t>13</w:t>
             </w:r>
             <w:r>
               <w:rPr>
@@ -5749,7 +6319,7 @@
               <w:lang w:val="en-GB" w:eastAsia="en-GB"/>
             </w:rPr>
           </w:pPr>
-          <w:hyperlink w:anchor="_Toc469081107" w:history="1">
+          <w:hyperlink w:anchor="_Toc469132304" w:history="1">
             <w:r>
               <w:rPr>
                 <w:rStyle w:val="Lienhypertexte"/>
@@ -5776,7 +6346,7 @@
                 <w:noProof/>
                 <w:webHidden/>
               </w:rPr>
-              <w:instrText xml:space="preserve"> PAGEREF _Toc469081107 \h </w:instrText>
+              <w:instrText xml:space="preserve"> PAGEREF _Toc469132304 \h </w:instrText>
             </w:r>
             <w:r>
               <w:rPr>
@@ -5796,7 +6366,7 @@
                 <w:noProof/>
                 <w:webHidden/>
               </w:rPr>
-              <w:t>9</w:t>
+              <w:t>19</w:t>
             </w:r>
             <w:r>
               <w:rPr>
@@ -5816,7 +6386,7 @@
               <w:lang w:val="en-GB" w:eastAsia="en-GB"/>
             </w:rPr>
           </w:pPr>
-          <w:hyperlink w:anchor="_Toc469081108" w:history="1">
+          <w:hyperlink w:anchor="_Toc469132305" w:history="1">
             <w:r>
               <w:rPr>
                 <w:rStyle w:val="Lienhypertexte"/>
@@ -5843,7 +6413,7 @@
                 <w:noProof/>
                 <w:webHidden/>
               </w:rPr>
-              <w:instrText xml:space="preserve"> PAGEREF _Toc469081108 \h </w:instrText>
+              <w:instrText xml:space="preserve"> PAGEREF _Toc469132305 \h </w:instrText>
             </w:r>
             <w:r>
               <w:rPr>
@@ -5863,7 +6433,7 @@
                 <w:noProof/>
                 <w:webHidden/>
               </w:rPr>
-              <w:t>10</w:t>
+              <w:t>21</w:t>
             </w:r>
             <w:r>
               <w:rPr>
@@ -5886,7 +6456,7 @@
               <w:lang w:val="en-GB" w:eastAsia="en-GB"/>
             </w:rPr>
           </w:pPr>
-          <w:hyperlink w:anchor="_Toc469081109" w:history="1">
+          <w:hyperlink w:anchor="_Toc469132306" w:history="1">
             <w:r>
               <w:rPr>
                 <w:rStyle w:val="Lienhypertexte"/>
@@ -5913,7 +6483,7 @@
                 <w:noProof/>
                 <w:webHidden/>
               </w:rPr>
-              <w:instrText xml:space="preserve"> PAGEREF _Toc469081109 \h </w:instrText>
+              <w:instrText xml:space="preserve"> PAGEREF _Toc469132306 \h </w:instrText>
             </w:r>
             <w:r>
               <w:rPr>
@@ -5933,7 +6503,7 @@
                 <w:noProof/>
                 <w:webHidden/>
               </w:rPr>
-              <w:t>10</w:t>
+              <w:t>21</w:t>
             </w:r>
             <w:r>
               <w:rPr>
@@ -5956,7 +6526,7 @@
               <w:lang w:val="en-GB" w:eastAsia="en-GB"/>
             </w:rPr>
           </w:pPr>
-          <w:hyperlink w:anchor="_Toc469081110" w:history="1">
+          <w:hyperlink w:anchor="_Toc469132307" w:history="1">
             <w:r>
               <w:rPr>
                 <w:rStyle w:val="Lienhypertexte"/>
@@ -5983,7 +6553,7 @@
                 <w:noProof/>
                 <w:webHidden/>
               </w:rPr>
-              <w:instrText xml:space="preserve"> PAGEREF _Toc469081110 \h </w:instrText>
+              <w:instrText xml:space="preserve"> PAGEREF _Toc469132307 \h </w:instrText>
             </w:r>
             <w:r>
               <w:rPr>
@@ -6003,7 +6573,781 @@
                 <w:noProof/>
                 <w:webHidden/>
               </w:rPr>
-              <w:t>11</w:t>
+              <w:t>22</w:t>
+            </w:r>
+            <w:r>
+              <w:rPr>
+                <w:noProof/>
+                <w:webHidden/>
+              </w:rPr>
+              <w:fldChar w:fldCharType="end"/>
+            </w:r>
+          </w:hyperlink>
+        </w:p>
+        <w:p>
+          <w:pPr>
+            <w:pStyle w:val="TM3"/>
+            <w:tabs>
+              <w:tab w:val="left" w:pos="880"/>
+              <w:tab w:val="right" w:leader="dot" w:pos="9062"/>
+            </w:tabs>
+            <w:rPr>
+              <w:rFonts w:eastAsiaTheme="minorEastAsia"/>
+              <w:noProof/>
+              <w:lang w:val="en-GB" w:eastAsia="en-GB"/>
+            </w:rPr>
+          </w:pPr>
+          <w:hyperlink w:anchor="_Toc469132308" w:history="1">
+            <w:r>
+              <w:rPr>
+                <w:rStyle w:val="Lienhypertexte"/>
+                <w:noProof/>
+              </w:rPr>
+              <w:t>1.</w:t>
+            </w:r>
+            <w:r>
+              <w:rPr>
+                <w:rFonts w:eastAsiaTheme="minorEastAsia"/>
+                <w:noProof/>
+                <w:lang w:val="en-GB" w:eastAsia="en-GB"/>
+              </w:rPr>
+              <w:tab/>
+            </w:r>
+            <w:r>
+              <w:rPr>
+                <w:rStyle w:val="Lienhypertexte"/>
+                <w:noProof/>
+              </w:rPr>
+              <w:t>Maxime DEGRES</w:t>
+            </w:r>
+            <w:r>
+              <w:rPr>
+                <w:noProof/>
+                <w:webHidden/>
+              </w:rPr>
+              <w:tab/>
+            </w:r>
+            <w:r>
+              <w:rPr>
+                <w:noProof/>
+                <w:webHidden/>
+              </w:rPr>
+              <w:fldChar w:fldCharType="begin"/>
+            </w:r>
+            <w:r>
+              <w:rPr>
+                <w:noProof/>
+                <w:webHidden/>
+              </w:rPr>
+              <w:instrText xml:space="preserve"> PAGEREF _Toc469132308 \h </w:instrText>
+            </w:r>
+            <w:r>
+              <w:rPr>
+                <w:noProof/>
+                <w:webHidden/>
+              </w:rPr>
+            </w:r>
+            <w:r>
+              <w:rPr>
+                <w:noProof/>
+                <w:webHidden/>
+              </w:rPr>
+              <w:fldChar w:fldCharType="separate"/>
+            </w:r>
+            <w:r>
+              <w:rPr>
+                <w:noProof/>
+                <w:webHidden/>
+              </w:rPr>
+              <w:t>22</w:t>
+            </w:r>
+            <w:r>
+              <w:rPr>
+                <w:noProof/>
+                <w:webHidden/>
+              </w:rPr>
+              <w:fldChar w:fldCharType="end"/>
+            </w:r>
+          </w:hyperlink>
+        </w:p>
+        <w:p>
+          <w:pPr>
+            <w:pStyle w:val="TM4"/>
+            <w:tabs>
+              <w:tab w:val="left" w:pos="1100"/>
+              <w:tab w:val="right" w:leader="dot" w:pos="9062"/>
+            </w:tabs>
+            <w:rPr>
+              <w:rFonts w:eastAsiaTheme="minorEastAsia"/>
+              <w:noProof/>
+              <w:lang w:val="en-GB" w:eastAsia="en-GB"/>
+            </w:rPr>
+          </w:pPr>
+          <w:hyperlink w:anchor="_Toc469132309" w:history="1">
+            <w:r>
+              <w:rPr>
+                <w:rStyle w:val="Lienhypertexte"/>
+                <w:noProof/>
+              </w:rPr>
+              <w:t>a.</w:t>
+            </w:r>
+            <w:r>
+              <w:rPr>
+                <w:rFonts w:eastAsiaTheme="minorEastAsia"/>
+                <w:noProof/>
+                <w:lang w:val="en-GB" w:eastAsia="en-GB"/>
+              </w:rPr>
+              <w:tab/>
+            </w:r>
+            <w:r>
+              <w:rPr>
+                <w:rStyle w:val="Lienhypertexte"/>
+                <w:noProof/>
+              </w:rPr>
+              <w:t>Questionnaire persona</w:t>
+            </w:r>
+            <w:r>
+              <w:rPr>
+                <w:noProof/>
+                <w:webHidden/>
+              </w:rPr>
+              <w:tab/>
+            </w:r>
+            <w:r>
+              <w:rPr>
+                <w:noProof/>
+                <w:webHidden/>
+              </w:rPr>
+              <w:fldChar w:fldCharType="begin"/>
+            </w:r>
+            <w:r>
+              <w:rPr>
+                <w:noProof/>
+                <w:webHidden/>
+              </w:rPr>
+              <w:instrText xml:space="preserve"> PAGEREF _Toc469132309 \h </w:instrText>
+            </w:r>
+            <w:r>
+              <w:rPr>
+                <w:noProof/>
+                <w:webHidden/>
+              </w:rPr>
+            </w:r>
+            <w:r>
+              <w:rPr>
+                <w:noProof/>
+                <w:webHidden/>
+              </w:rPr>
+              <w:fldChar w:fldCharType="separate"/>
+            </w:r>
+            <w:r>
+              <w:rPr>
+                <w:noProof/>
+                <w:webHidden/>
+              </w:rPr>
+              <w:t>22</w:t>
+            </w:r>
+            <w:r>
+              <w:rPr>
+                <w:noProof/>
+                <w:webHidden/>
+              </w:rPr>
+              <w:fldChar w:fldCharType="end"/>
+            </w:r>
+          </w:hyperlink>
+        </w:p>
+        <w:p>
+          <w:pPr>
+            <w:pStyle w:val="TM4"/>
+            <w:tabs>
+              <w:tab w:val="left" w:pos="1100"/>
+              <w:tab w:val="right" w:leader="dot" w:pos="9062"/>
+            </w:tabs>
+            <w:rPr>
+              <w:rFonts w:eastAsiaTheme="minorEastAsia"/>
+              <w:noProof/>
+              <w:lang w:val="en-GB" w:eastAsia="en-GB"/>
+            </w:rPr>
+          </w:pPr>
+          <w:hyperlink w:anchor="_Toc469132310" w:history="1">
+            <w:r>
+              <w:rPr>
+                <w:rStyle w:val="Lienhypertexte"/>
+                <w:noProof/>
+              </w:rPr>
+              <w:t>b.</w:t>
+            </w:r>
+            <w:r>
+              <w:rPr>
+                <w:rFonts w:eastAsiaTheme="minorEastAsia"/>
+                <w:noProof/>
+                <w:lang w:val="en-GB" w:eastAsia="en-GB"/>
+              </w:rPr>
+              <w:tab/>
+            </w:r>
+            <w:r>
+              <w:rPr>
+                <w:rStyle w:val="Lienhypertexte"/>
+                <w:noProof/>
+              </w:rPr>
+              <w:t>Questionnaire évaluation formation</w:t>
+            </w:r>
+            <w:r>
+              <w:rPr>
+                <w:noProof/>
+                <w:webHidden/>
+              </w:rPr>
+              <w:tab/>
+            </w:r>
+            <w:r>
+              <w:rPr>
+                <w:noProof/>
+                <w:webHidden/>
+              </w:rPr>
+              <w:fldChar w:fldCharType="begin"/>
+            </w:r>
+            <w:r>
+              <w:rPr>
+                <w:noProof/>
+                <w:webHidden/>
+              </w:rPr>
+              <w:instrText xml:space="preserve"> PAGEREF _Toc469132310 \h </w:instrText>
+            </w:r>
+            <w:r>
+              <w:rPr>
+                <w:noProof/>
+                <w:webHidden/>
+              </w:rPr>
+            </w:r>
+            <w:r>
+              <w:rPr>
+                <w:noProof/>
+                <w:webHidden/>
+              </w:rPr>
+              <w:fldChar w:fldCharType="separate"/>
+            </w:r>
+            <w:r>
+              <w:rPr>
+                <w:noProof/>
+                <w:webHidden/>
+              </w:rPr>
+              <w:t>22</w:t>
+            </w:r>
+            <w:r>
+              <w:rPr>
+                <w:noProof/>
+                <w:webHidden/>
+              </w:rPr>
+              <w:fldChar w:fldCharType="end"/>
+            </w:r>
+          </w:hyperlink>
+        </w:p>
+        <w:p>
+          <w:pPr>
+            <w:pStyle w:val="TM3"/>
+            <w:tabs>
+              <w:tab w:val="left" w:pos="880"/>
+              <w:tab w:val="right" w:leader="dot" w:pos="9062"/>
+            </w:tabs>
+            <w:rPr>
+              <w:rFonts w:eastAsiaTheme="minorEastAsia"/>
+              <w:noProof/>
+              <w:lang w:val="en-GB" w:eastAsia="en-GB"/>
+            </w:rPr>
+          </w:pPr>
+          <w:hyperlink w:anchor="_Toc469132311" w:history="1">
+            <w:r>
+              <w:rPr>
+                <w:rStyle w:val="Lienhypertexte"/>
+                <w:noProof/>
+              </w:rPr>
+              <w:t>2.</w:t>
+            </w:r>
+            <w:r>
+              <w:rPr>
+                <w:rFonts w:eastAsiaTheme="minorEastAsia"/>
+                <w:noProof/>
+                <w:lang w:val="en-GB" w:eastAsia="en-GB"/>
+              </w:rPr>
+              <w:tab/>
+            </w:r>
+            <w:r>
+              <w:rPr>
+                <w:rStyle w:val="Lienhypertexte"/>
+                <w:noProof/>
+              </w:rPr>
+              <w:t>Jean-Baptiste DURIEZ</w:t>
+            </w:r>
+            <w:r>
+              <w:rPr>
+                <w:noProof/>
+                <w:webHidden/>
+              </w:rPr>
+              <w:tab/>
+            </w:r>
+            <w:r>
+              <w:rPr>
+                <w:noProof/>
+                <w:webHidden/>
+              </w:rPr>
+              <w:fldChar w:fldCharType="begin"/>
+            </w:r>
+            <w:r>
+              <w:rPr>
+                <w:noProof/>
+                <w:webHidden/>
+              </w:rPr>
+              <w:instrText xml:space="preserve"> PAGEREF _Toc469132311 \h </w:instrText>
+            </w:r>
+            <w:r>
+              <w:rPr>
+                <w:noProof/>
+                <w:webHidden/>
+              </w:rPr>
+            </w:r>
+            <w:r>
+              <w:rPr>
+                <w:noProof/>
+                <w:webHidden/>
+              </w:rPr>
+              <w:fldChar w:fldCharType="separate"/>
+            </w:r>
+            <w:r>
+              <w:rPr>
+                <w:noProof/>
+                <w:webHidden/>
+              </w:rPr>
+              <w:t>23</w:t>
+            </w:r>
+            <w:r>
+              <w:rPr>
+                <w:noProof/>
+                <w:webHidden/>
+              </w:rPr>
+              <w:fldChar w:fldCharType="end"/>
+            </w:r>
+          </w:hyperlink>
+        </w:p>
+        <w:p>
+          <w:pPr>
+            <w:pStyle w:val="TM4"/>
+            <w:tabs>
+              <w:tab w:val="left" w:pos="1100"/>
+              <w:tab w:val="right" w:leader="dot" w:pos="9062"/>
+            </w:tabs>
+            <w:rPr>
+              <w:rFonts w:eastAsiaTheme="minorEastAsia"/>
+              <w:noProof/>
+              <w:lang w:val="en-GB" w:eastAsia="en-GB"/>
+            </w:rPr>
+          </w:pPr>
+          <w:hyperlink w:anchor="_Toc469132312" w:history="1">
+            <w:r>
+              <w:rPr>
+                <w:rStyle w:val="Lienhypertexte"/>
+                <w:noProof/>
+              </w:rPr>
+              <w:t>a.</w:t>
+            </w:r>
+            <w:r>
+              <w:rPr>
+                <w:rFonts w:eastAsiaTheme="minorEastAsia"/>
+                <w:noProof/>
+                <w:lang w:val="en-GB" w:eastAsia="en-GB"/>
+              </w:rPr>
+              <w:tab/>
+            </w:r>
+            <w:r>
+              <w:rPr>
+                <w:rStyle w:val="Lienhypertexte"/>
+                <w:noProof/>
+              </w:rPr>
+              <w:t>Questionnaire persona</w:t>
+            </w:r>
+            <w:r>
+              <w:rPr>
+                <w:noProof/>
+                <w:webHidden/>
+              </w:rPr>
+              <w:tab/>
+            </w:r>
+            <w:r>
+              <w:rPr>
+                <w:noProof/>
+                <w:webHidden/>
+              </w:rPr>
+              <w:fldChar w:fldCharType="begin"/>
+            </w:r>
+            <w:r>
+              <w:rPr>
+                <w:noProof/>
+                <w:webHidden/>
+              </w:rPr>
+              <w:instrText xml:space="preserve"> PAGEREF _Toc469132312 \h </w:instrText>
+            </w:r>
+            <w:r>
+              <w:rPr>
+                <w:noProof/>
+                <w:webHidden/>
+              </w:rPr>
+            </w:r>
+            <w:r>
+              <w:rPr>
+                <w:noProof/>
+                <w:webHidden/>
+              </w:rPr>
+              <w:fldChar w:fldCharType="separate"/>
+            </w:r>
+            <w:r>
+              <w:rPr>
+                <w:noProof/>
+                <w:webHidden/>
+              </w:rPr>
+              <w:t>23</w:t>
+            </w:r>
+            <w:r>
+              <w:rPr>
+                <w:noProof/>
+                <w:webHidden/>
+              </w:rPr>
+              <w:fldChar w:fldCharType="end"/>
+            </w:r>
+          </w:hyperlink>
+        </w:p>
+        <w:p>
+          <w:pPr>
+            <w:pStyle w:val="TM4"/>
+            <w:tabs>
+              <w:tab w:val="left" w:pos="1100"/>
+              <w:tab w:val="right" w:leader="dot" w:pos="9062"/>
+            </w:tabs>
+            <w:rPr>
+              <w:rFonts w:eastAsiaTheme="minorEastAsia"/>
+              <w:noProof/>
+              <w:lang w:val="en-GB" w:eastAsia="en-GB"/>
+            </w:rPr>
+          </w:pPr>
+          <w:hyperlink w:anchor="_Toc469132313" w:history="1">
+            <w:r>
+              <w:rPr>
+                <w:rStyle w:val="Lienhypertexte"/>
+                <w:noProof/>
+              </w:rPr>
+              <w:t>b.</w:t>
+            </w:r>
+            <w:r>
+              <w:rPr>
+                <w:rFonts w:eastAsiaTheme="minorEastAsia"/>
+                <w:noProof/>
+                <w:lang w:val="en-GB" w:eastAsia="en-GB"/>
+              </w:rPr>
+              <w:tab/>
+            </w:r>
+            <w:r>
+              <w:rPr>
+                <w:rStyle w:val="Lienhypertexte"/>
+                <w:noProof/>
+              </w:rPr>
+              <w:t>Questionnaire évaluation formation</w:t>
+            </w:r>
+            <w:r>
+              <w:rPr>
+                <w:noProof/>
+                <w:webHidden/>
+              </w:rPr>
+              <w:tab/>
+            </w:r>
+            <w:r>
+              <w:rPr>
+                <w:noProof/>
+                <w:webHidden/>
+              </w:rPr>
+              <w:fldChar w:fldCharType="begin"/>
+            </w:r>
+            <w:r>
+              <w:rPr>
+                <w:noProof/>
+                <w:webHidden/>
+              </w:rPr>
+              <w:instrText xml:space="preserve"> PAGEREF _Toc469132313 \h </w:instrText>
+            </w:r>
+            <w:r>
+              <w:rPr>
+                <w:noProof/>
+                <w:webHidden/>
+              </w:rPr>
+            </w:r>
+            <w:r>
+              <w:rPr>
+                <w:noProof/>
+                <w:webHidden/>
+              </w:rPr>
+              <w:fldChar w:fldCharType="separate"/>
+            </w:r>
+            <w:r>
+              <w:rPr>
+                <w:noProof/>
+                <w:webHidden/>
+              </w:rPr>
+              <w:t>24</w:t>
+            </w:r>
+            <w:r>
+              <w:rPr>
+                <w:noProof/>
+                <w:webHidden/>
+              </w:rPr>
+              <w:fldChar w:fldCharType="end"/>
+            </w:r>
+          </w:hyperlink>
+        </w:p>
+        <w:p>
+          <w:pPr>
+            <w:pStyle w:val="TM3"/>
+            <w:tabs>
+              <w:tab w:val="left" w:pos="880"/>
+              <w:tab w:val="right" w:leader="dot" w:pos="9062"/>
+            </w:tabs>
+            <w:rPr>
+              <w:rFonts w:eastAsiaTheme="minorEastAsia"/>
+              <w:noProof/>
+              <w:lang w:val="en-GB" w:eastAsia="en-GB"/>
+            </w:rPr>
+          </w:pPr>
+          <w:hyperlink w:anchor="_Toc469132314" w:history="1">
+            <w:r>
+              <w:rPr>
+                <w:rStyle w:val="Lienhypertexte"/>
+                <w:noProof/>
+              </w:rPr>
+              <w:t>3.</w:t>
+            </w:r>
+            <w:r>
+              <w:rPr>
+                <w:rFonts w:eastAsiaTheme="minorEastAsia"/>
+                <w:noProof/>
+                <w:lang w:val="en-GB" w:eastAsia="en-GB"/>
+              </w:rPr>
+              <w:tab/>
+            </w:r>
+            <w:r>
+              <w:rPr>
+                <w:rStyle w:val="Lienhypertexte"/>
+                <w:noProof/>
+              </w:rPr>
+              <w:t>Jordane QUINCY</w:t>
+            </w:r>
+            <w:r>
+              <w:rPr>
+                <w:noProof/>
+                <w:webHidden/>
+              </w:rPr>
+              <w:tab/>
+            </w:r>
+            <w:r>
+              <w:rPr>
+                <w:noProof/>
+                <w:webHidden/>
+              </w:rPr>
+              <w:fldChar w:fldCharType="begin"/>
+            </w:r>
+            <w:r>
+              <w:rPr>
+                <w:noProof/>
+                <w:webHidden/>
+              </w:rPr>
+              <w:instrText xml:space="preserve"> PAGEREF _Toc469132314 \h </w:instrText>
+            </w:r>
+            <w:r>
+              <w:rPr>
+                <w:noProof/>
+                <w:webHidden/>
+              </w:rPr>
+            </w:r>
+            <w:r>
+              <w:rPr>
+                <w:noProof/>
+                <w:webHidden/>
+              </w:rPr>
+              <w:fldChar w:fldCharType="separate"/>
+            </w:r>
+            <w:r>
+              <w:rPr>
+                <w:noProof/>
+                <w:webHidden/>
+              </w:rPr>
+              <w:t>25</w:t>
+            </w:r>
+            <w:r>
+              <w:rPr>
+                <w:noProof/>
+                <w:webHidden/>
+              </w:rPr>
+              <w:fldChar w:fldCharType="end"/>
+            </w:r>
+          </w:hyperlink>
+        </w:p>
+        <w:p>
+          <w:pPr>
+            <w:pStyle w:val="TM4"/>
+            <w:tabs>
+              <w:tab w:val="left" w:pos="1100"/>
+              <w:tab w:val="right" w:leader="dot" w:pos="9062"/>
+            </w:tabs>
+            <w:rPr>
+              <w:rFonts w:eastAsiaTheme="minorEastAsia"/>
+              <w:noProof/>
+              <w:lang w:val="en-GB" w:eastAsia="en-GB"/>
+            </w:rPr>
+          </w:pPr>
+          <w:hyperlink w:anchor="_Toc469132315" w:history="1">
+            <w:r>
+              <w:rPr>
+                <w:rStyle w:val="Lienhypertexte"/>
+                <w:noProof/>
+              </w:rPr>
+              <w:t>a.</w:t>
+            </w:r>
+            <w:r>
+              <w:rPr>
+                <w:rFonts w:eastAsiaTheme="minorEastAsia"/>
+                <w:noProof/>
+                <w:lang w:val="en-GB" w:eastAsia="en-GB"/>
+              </w:rPr>
+              <w:tab/>
+            </w:r>
+            <w:r>
+              <w:rPr>
+                <w:rStyle w:val="Lienhypertexte"/>
+                <w:noProof/>
+              </w:rPr>
+              <w:t>Questionnaire persona</w:t>
+            </w:r>
+            <w:r>
+              <w:rPr>
+                <w:noProof/>
+                <w:webHidden/>
+              </w:rPr>
+              <w:tab/>
+            </w:r>
+            <w:r>
+              <w:rPr>
+                <w:noProof/>
+                <w:webHidden/>
+              </w:rPr>
+              <w:fldChar w:fldCharType="begin"/>
+            </w:r>
+            <w:r>
+              <w:rPr>
+                <w:noProof/>
+                <w:webHidden/>
+              </w:rPr>
+              <w:instrText xml:space="preserve"> PAGEREF _Toc469132315 \h </w:instrText>
+            </w:r>
+            <w:r>
+              <w:rPr>
+                <w:noProof/>
+                <w:webHidden/>
+              </w:rPr>
+            </w:r>
+            <w:r>
+              <w:rPr>
+                <w:noProof/>
+                <w:webHidden/>
+              </w:rPr>
+              <w:fldChar w:fldCharType="separate"/>
+            </w:r>
+            <w:r>
+              <w:rPr>
+                <w:noProof/>
+                <w:webHidden/>
+              </w:rPr>
+              <w:t>25</w:t>
+            </w:r>
+            <w:r>
+              <w:rPr>
+                <w:noProof/>
+                <w:webHidden/>
+              </w:rPr>
+              <w:fldChar w:fldCharType="end"/>
+            </w:r>
+          </w:hyperlink>
+        </w:p>
+        <w:p>
+          <w:pPr>
+            <w:pStyle w:val="TM4"/>
+            <w:tabs>
+              <w:tab w:val="left" w:pos="1100"/>
+              <w:tab w:val="right" w:leader="dot" w:pos="9062"/>
+            </w:tabs>
+            <w:rPr>
+              <w:rFonts w:eastAsiaTheme="minorEastAsia"/>
+              <w:noProof/>
+              <w:lang w:val="en-GB" w:eastAsia="en-GB"/>
+            </w:rPr>
+          </w:pPr>
+          <w:hyperlink w:anchor="_Toc469132316" w:history="1">
+            <w:r>
+              <w:rPr>
+                <w:rStyle w:val="Lienhypertexte"/>
+                <w:noProof/>
+              </w:rPr>
+              <w:t>b.</w:t>
+            </w:r>
+            <w:r>
+              <w:rPr>
+                <w:rFonts w:eastAsiaTheme="minorEastAsia"/>
+                <w:noProof/>
+                <w:lang w:val="en-GB" w:eastAsia="en-GB"/>
+              </w:rPr>
+              <w:tab/>
+            </w:r>
+            <w:r>
+              <w:rPr>
+                <w:rStyle w:val="Lienhypertexte"/>
+                <w:noProof/>
+              </w:rPr>
+              <w:t>Questionnaire évaluation formation</w:t>
+            </w:r>
+            <w:r>
+              <w:rPr>
+                <w:noProof/>
+                <w:webHidden/>
+              </w:rPr>
+              <w:tab/>
+            </w:r>
+            <w:r>
+              <w:rPr>
+                <w:noProof/>
+                <w:webHidden/>
+              </w:rPr>
+              <w:fldChar w:fldCharType="begin"/>
+            </w:r>
+            <w:r>
+              <w:rPr>
+                <w:noProof/>
+                <w:webHidden/>
+              </w:rPr>
+              <w:instrText xml:space="preserve"> PAGEREF _Toc469132316 \h </w:instrText>
+            </w:r>
+            <w:r>
+              <w:rPr>
+                <w:noProof/>
+                <w:webHidden/>
+              </w:rPr>
+            </w:r>
+            <w:r>
+              <w:rPr>
+                <w:noProof/>
+                <w:webHidden/>
+              </w:rPr>
+              <w:fldChar w:fldCharType="separate"/>
+            </w:r>
+            <w:r>
+              <w:rPr>
+                <w:noProof/>
+                <w:webHidden/>
+              </w:rPr>
+              <w:t>25</w:t>
             </w:r>
             <w:r>
               <w:rPr>
@@ -6026,7 +7370,7 @@
               <w:lang w:val="en-GB" w:eastAsia="en-GB"/>
             </w:rPr>
           </w:pPr>
-          <w:hyperlink w:anchor="_Toc469081111" w:history="1">
+          <w:hyperlink w:anchor="_Toc469132317" w:history="1">
             <w:r>
               <w:rPr>
                 <w:rStyle w:val="Lienhypertexte"/>
@@ -6053,7 +7397,7 @@
                 <w:noProof/>
                 <w:webHidden/>
               </w:rPr>
-              <w:instrText xml:space="preserve"> PAGEREF _Toc469081111 \h </w:instrText>
+              <w:instrText xml:space="preserve"> PAGEREF _Toc469132317 \h </w:instrText>
             </w:r>
             <w:r>
               <w:rPr>
@@ -6073,7 +7417,7 @@
                 <w:noProof/>
                 <w:webHidden/>
               </w:rPr>
-              <w:t>12</w:t>
+              <w:t>27</w:t>
             </w:r>
             <w:r>
               <w:rPr>
@@ -6107,7 +7451,7 @@
       <w:pPr>
         <w:pStyle w:val="Titre1"/>
       </w:pPr>
-      <w:bookmarkStart w:id="0" w:name="_Toc469081089"/>
+      <w:bookmarkStart w:id="1" w:name="_Toc469132280"/>
       <w:r>
         <w:rPr>
           <w:noProof/>
@@ -6115,7 +7459,7 @@
         </w:rPr>
         <w:lastRenderedPageBreak/>
         <w:drawing>
-          <wp:anchor distT="0" distB="0" distL="114300" distR="114300" simplePos="0" relativeHeight="251658240" behindDoc="1" locked="0" layoutInCell="1" allowOverlap="1" wp14:anchorId="18DBBD12" wp14:editId="40F122CC">
+          <wp:anchor distT="0" distB="0" distL="114300" distR="114300" simplePos="0" relativeHeight="251658752" behindDoc="1" locked="0" layoutInCell="1" allowOverlap="1" wp14:anchorId="18DBBD12" wp14:editId="40F122CC">
             <wp:simplePos x="0" y="0"/>
             <wp:positionH relativeFrom="column">
               <wp:posOffset>4657725</wp:posOffset>
@@ -6175,7 +7519,7 @@
       <w:r>
         <w:t>Partie 1 : Description de la solution envisagée</w:t>
       </w:r>
-      <w:bookmarkEnd w:id="0"/>
+      <w:bookmarkEnd w:id="1"/>
     </w:p>
     <w:p/>
     <w:p>
@@ -6186,11 +7530,11 @@
           <w:numId w:val="1"/>
         </w:numPr>
       </w:pPr>
-      <w:bookmarkStart w:id="1" w:name="_Toc469081090"/>
+      <w:bookmarkStart w:id="2" w:name="_Toc469132281"/>
       <w:r>
         <w:t>Présentation de l’entreprise</w:t>
       </w:r>
-      <w:bookmarkEnd w:id="1"/>
+      <w:bookmarkEnd w:id="2"/>
     </w:p>
     <w:p/>
     <w:p>
@@ -6301,11 +7645,11 @@
           <w:numId w:val="1"/>
         </w:numPr>
       </w:pPr>
-      <w:bookmarkStart w:id="2" w:name="_Toc469081091"/>
+      <w:bookmarkStart w:id="3" w:name="_Toc469132282"/>
       <w:r>
         <w:t>Spécification de la solution</w:t>
       </w:r>
-      <w:bookmarkEnd w:id="2"/>
+      <w:bookmarkEnd w:id="3"/>
     </w:p>
     <w:p/>
     <w:p>
@@ -6316,11 +7660,11 @@
           <w:numId w:val="1"/>
         </w:numPr>
       </w:pPr>
-      <w:bookmarkStart w:id="3" w:name="_Toc469081092"/>
+      <w:bookmarkStart w:id="4" w:name="_Toc469132283"/>
       <w:r>
         <w:t>Le besoin</w:t>
       </w:r>
-      <w:bookmarkEnd w:id="3"/>
+      <w:bookmarkEnd w:id="4"/>
     </w:p>
     <w:p/>
     <w:p>
@@ -6415,11 +7759,11 @@
           <w:numId w:val="1"/>
         </w:numPr>
       </w:pPr>
-      <w:bookmarkStart w:id="4" w:name="_Toc469081093"/>
+      <w:bookmarkStart w:id="5" w:name="_Toc469132284"/>
       <w:r>
         <w:t>Description de la solution envisagée</w:t>
       </w:r>
-      <w:bookmarkEnd w:id="4"/>
+      <w:bookmarkEnd w:id="5"/>
     </w:p>
     <w:p/>
     <w:p>
@@ -6430,11 +7774,11 @@
           <w:numId w:val="1"/>
         </w:numPr>
       </w:pPr>
-      <w:bookmarkStart w:id="5" w:name="_Toc469081094"/>
+      <w:bookmarkStart w:id="6" w:name="_Toc469132285"/>
       <w:r>
         <w:t>Description générale</w:t>
       </w:r>
-      <w:bookmarkEnd w:id="5"/>
+      <w:bookmarkEnd w:id="6"/>
     </w:p>
     <w:p/>
     <w:p>
@@ -6663,9 +8007,11 @@
           <w:numId w:val="1"/>
         </w:numPr>
       </w:pPr>
+      <w:bookmarkStart w:id="7" w:name="_Toc469132286"/>
       <w:r>
         <w:t>Matériels</w:t>
       </w:r>
+      <w:bookmarkEnd w:id="7"/>
     </w:p>
     <w:p/>
     <w:p>
@@ -6700,11 +8046,11 @@
           <w:numId w:val="1"/>
         </w:numPr>
       </w:pPr>
-      <w:bookmarkStart w:id="6" w:name="_Toc469081095"/>
+      <w:bookmarkStart w:id="8" w:name="_Toc469132287"/>
       <w:r>
         <w:t>Diagramme de cas d’utilisation</w:t>
       </w:r>
-      <w:bookmarkEnd w:id="6"/>
+      <w:bookmarkEnd w:id="8"/>
     </w:p>
     <w:p/>
     <w:p>
@@ -6777,7 +8123,7 @@
           <w:numId w:val="1"/>
         </w:numPr>
       </w:pPr>
-      <w:bookmarkStart w:id="7" w:name="_Toc469081096"/>
+      <w:bookmarkStart w:id="9" w:name="_Toc469132288"/>
       <w:r>
         <w:lastRenderedPageBreak/>
         <w:t>Cas d’</w:t>
@@ -6788,7 +8134,7 @@
       <w:r>
         <w:t>Ajouter Utilisateur</w:t>
       </w:r>
-      <w:bookmarkEnd w:id="7"/>
+      <w:bookmarkEnd w:id="9"/>
     </w:p>
     <w:p/>
     <w:tbl>
@@ -7152,11 +8498,11 @@
           <w:numId w:val="1"/>
         </w:numPr>
       </w:pPr>
-      <w:bookmarkStart w:id="8" w:name="_Toc469081097"/>
+      <w:bookmarkStart w:id="10" w:name="_Toc469132289"/>
       <w:r>
         <w:t>Cas d’utilisation Modifier un Utilisateur</w:t>
       </w:r>
-      <w:bookmarkEnd w:id="8"/>
+      <w:bookmarkEnd w:id="10"/>
     </w:p>
     <w:p/>
     <w:tbl>
@@ -7542,11 +8888,11 @@
           <w:numId w:val="1"/>
         </w:numPr>
       </w:pPr>
-      <w:bookmarkStart w:id="9" w:name="_Toc469081098"/>
+      <w:bookmarkStart w:id="11" w:name="_Toc469132290"/>
       <w:r>
         <w:t>Cas d’utilisation Supprimer un Utilisateur</w:t>
       </w:r>
-      <w:bookmarkEnd w:id="9"/>
+      <w:bookmarkEnd w:id="11"/>
     </w:p>
     <w:p/>
     <w:tbl>
@@ -7941,12 +9287,12 @@
           <w:numId w:val="1"/>
         </w:numPr>
       </w:pPr>
-      <w:bookmarkStart w:id="10" w:name="_Toc469081099"/>
+      <w:bookmarkStart w:id="12" w:name="_Toc469132291"/>
       <w:r>
         <w:lastRenderedPageBreak/>
         <w:t>Cas d’utilisation Déclarer un Incident</w:t>
       </w:r>
-      <w:bookmarkEnd w:id="10"/>
+      <w:bookmarkEnd w:id="12"/>
     </w:p>
     <w:p/>
     <w:tbl>
@@ -8293,11 +9639,11 @@
           <w:numId w:val="1"/>
         </w:numPr>
       </w:pPr>
-      <w:bookmarkStart w:id="11" w:name="_Toc469081100"/>
+      <w:bookmarkStart w:id="13" w:name="_Toc469132292"/>
       <w:r>
         <w:t>Cas d’utilisation Visualiser les incidents</w:t>
       </w:r>
-      <w:bookmarkEnd w:id="11"/>
+      <w:bookmarkEnd w:id="13"/>
     </w:p>
     <w:p/>
     <w:tbl>
@@ -8672,11 +10018,11 @@
           <w:numId w:val="1"/>
         </w:numPr>
       </w:pPr>
-      <w:bookmarkStart w:id="12" w:name="_Toc469081101"/>
+      <w:bookmarkStart w:id="14" w:name="_Toc469132293"/>
       <w:r>
         <w:t>Cas d’utilisation Clôturer un incident</w:t>
       </w:r>
-      <w:bookmarkEnd w:id="12"/>
+      <w:bookmarkEnd w:id="14"/>
     </w:p>
     <w:p/>
     <w:tbl>
@@ -9052,12 +10398,12 @@
           <w:numId w:val="1"/>
         </w:numPr>
       </w:pPr>
-      <w:bookmarkStart w:id="13" w:name="_Toc469081102"/>
+      <w:bookmarkStart w:id="15" w:name="_Toc469132294"/>
       <w:r>
         <w:lastRenderedPageBreak/>
         <w:t>Cas d’utilisation Donner tâche en cours</w:t>
       </w:r>
-      <w:bookmarkEnd w:id="13"/>
+      <w:bookmarkEnd w:id="15"/>
     </w:p>
     <w:p/>
     <w:tbl>
@@ -9372,11 +10718,11 @@
           <w:numId w:val="1"/>
         </w:numPr>
       </w:pPr>
-      <w:bookmarkStart w:id="14" w:name="_Toc469081103"/>
+      <w:bookmarkStart w:id="16" w:name="_Toc469132295"/>
       <w:r>
         <w:t>Cas d’utilisation Ajouter une Station</w:t>
       </w:r>
-      <w:bookmarkEnd w:id="14"/>
+      <w:bookmarkEnd w:id="16"/>
     </w:p>
     <w:p/>
     <w:tbl>
@@ -9722,12 +11068,12 @@
           <w:numId w:val="1"/>
         </w:numPr>
       </w:pPr>
-      <w:bookmarkStart w:id="15" w:name="_Toc469081105"/>
+      <w:bookmarkStart w:id="17" w:name="_Toc469132296"/>
       <w:r>
         <w:lastRenderedPageBreak/>
         <w:t>Cas d’utilisation Voir la Carte</w:t>
       </w:r>
-      <w:bookmarkEnd w:id="15"/>
+      <w:bookmarkEnd w:id="17"/>
     </w:p>
     <w:p/>
     <w:tbl>
@@ -10039,11 +11385,11 @@
           <w:numId w:val="1"/>
         </w:numPr>
       </w:pPr>
-      <w:bookmarkStart w:id="16" w:name="_Toc469081106"/>
+      <w:bookmarkStart w:id="18" w:name="_Toc469132297"/>
       <w:r>
         <w:t>Cas d’utilisation Communiquer</w:t>
       </w:r>
-      <w:bookmarkEnd w:id="16"/>
+      <w:bookmarkEnd w:id="18"/>
     </w:p>
     <w:p/>
     <w:tbl>
@@ -10355,10 +11701,12 @@
           <w:numId w:val="1"/>
         </w:numPr>
       </w:pPr>
+      <w:bookmarkStart w:id="19" w:name="_Toc469132298"/>
       <w:r>
         <w:lastRenderedPageBreak/>
         <w:t>Accéder aux statistiques</w:t>
       </w:r>
+      <w:bookmarkEnd w:id="19"/>
     </w:p>
     <w:p/>
     <w:tbl>
@@ -10660,9 +12008,11 @@
           <w:numId w:val="1"/>
         </w:numPr>
       </w:pPr>
+      <w:bookmarkStart w:id="20" w:name="_Toc469132299"/>
       <w:r>
         <w:t>Cas d’utilisation Changer de site</w:t>
       </w:r>
+      <w:bookmarkEnd w:id="20"/>
     </w:p>
     <w:p/>
     <w:tbl>
@@ -10975,7 +12325,7 @@
     <w:p/>
     <w:p>
       <w:pPr>
-        <w:pStyle w:val="Titre3"/>
+        <w:pStyle w:val="Titre4"/>
         <w:numPr>
           <w:ilvl w:val="2"/>
           <w:numId w:val="1"/>
@@ -10983,8 +12333,13 @@
       </w:pPr>
       <w:r>
         <w:lastRenderedPageBreak/>
+        <w:t xml:space="preserve"> </w:t>
+      </w:r>
+      <w:bookmarkStart w:id="21" w:name="_Toc469132300"/>
+      <w:r>
         <w:t>Maquettes</w:t>
       </w:r>
+      <w:bookmarkEnd w:id="21"/>
     </w:p>
     <w:p/>
     <w:p>
@@ -11001,15 +12356,17 @@
     <w:p/>
     <w:p>
       <w:pPr>
-        <w:pStyle w:val="Paragraphedeliste"/>
+        <w:pStyle w:val="Titre5"/>
         <w:numPr>
           <w:ilvl w:val="3"/>
           <w:numId w:val="1"/>
         </w:numPr>
       </w:pPr>
+      <w:bookmarkStart w:id="22" w:name="_Toc469132301"/>
       <w:r>
         <w:t>Application salle de contrôle</w:t>
       </w:r>
+      <w:bookmarkEnd w:id="22"/>
     </w:p>
     <w:p/>
     <w:p/>
@@ -11018,15 +12375,17 @@
     <w:p/>
     <w:p>
       <w:pPr>
-        <w:pStyle w:val="Paragraphedeliste"/>
+        <w:pStyle w:val="Titre5"/>
         <w:numPr>
           <w:ilvl w:val="3"/>
           <w:numId w:val="1"/>
         </w:numPr>
       </w:pPr>
+      <w:bookmarkStart w:id="23" w:name="_Toc469132302"/>
       <w:r>
         <w:t>Ecran des stations</w:t>
       </w:r>
+      <w:bookmarkEnd w:id="23"/>
     </w:p>
     <w:p>
       <w:r>
@@ -11068,15 +12427,17 @@
     <w:p/>
     <w:p>
       <w:pPr>
-        <w:pStyle w:val="Paragraphedeliste"/>
+        <w:pStyle w:val="Titre5"/>
         <w:numPr>
           <w:ilvl w:val="3"/>
           <w:numId w:val="1"/>
         </w:numPr>
       </w:pPr>
+      <w:bookmarkStart w:id="24" w:name="_Toc469132303"/>
       <w:r>
         <w:t>Mobile</w:t>
       </w:r>
+      <w:bookmarkEnd w:id="24"/>
     </w:p>
     <w:p/>
     <w:p>
@@ -11189,12 +12550,12 @@
       <w:pPr>
         <w:pStyle w:val="Titre1"/>
       </w:pPr>
-      <w:bookmarkStart w:id="17" w:name="_Toc469081107"/>
+      <w:bookmarkStart w:id="25" w:name="_Toc469132304"/>
       <w:r>
         <w:lastRenderedPageBreak/>
         <w:t>Partie 2 : Description de la démarche de travail</w:t>
       </w:r>
-      <w:bookmarkEnd w:id="17"/>
+      <w:bookmarkEnd w:id="25"/>
     </w:p>
     <w:p/>
     <w:p>
@@ -11368,23 +12729,23 @@
       <w:pPr>
         <w:pStyle w:val="Titre1"/>
       </w:pPr>
-      <w:bookmarkStart w:id="18" w:name="_Toc469081108"/>
+      <w:bookmarkStart w:id="26" w:name="_Toc469132305"/>
       <w:r>
         <w:lastRenderedPageBreak/>
         <w:t>Annexes</w:t>
       </w:r>
-      <w:bookmarkEnd w:id="18"/>
+      <w:bookmarkEnd w:id="26"/>
     </w:p>
     <w:p/>
     <w:p>
       <w:pPr>
         <w:pStyle w:val="Titre2"/>
       </w:pPr>
-      <w:bookmarkStart w:id="19" w:name="_Toc469081109"/>
+      <w:bookmarkStart w:id="27" w:name="_Toc469132306"/>
       <w:r>
         <w:t>Annexe 1 : Description de la répartition des tâches</w:t>
       </w:r>
-      <w:bookmarkEnd w:id="19"/>
+      <w:bookmarkEnd w:id="27"/>
     </w:p>
     <w:p/>
     <w:p>
@@ -11523,12 +12884,12 @@
       <w:pPr>
         <w:pStyle w:val="Titre2"/>
       </w:pPr>
-      <w:bookmarkStart w:id="20" w:name="_Toc469081110"/>
+      <w:bookmarkStart w:id="28" w:name="_Toc469132307"/>
       <w:r>
         <w:lastRenderedPageBreak/>
         <w:t>Annexe 2 : Réponse aux questionnaires</w:t>
       </w:r>
-      <w:bookmarkEnd w:id="20"/>
+      <w:bookmarkEnd w:id="28"/>
     </w:p>
     <w:p/>
     <w:p>
@@ -11539,9 +12900,11 @@
           <w:numId w:val="7"/>
         </w:numPr>
       </w:pPr>
+      <w:bookmarkStart w:id="29" w:name="_Toc469132308"/>
       <w:r>
         <w:t>Maxime DEGRES</w:t>
       </w:r>
+      <w:bookmarkEnd w:id="29"/>
     </w:p>
     <w:p/>
     <w:p>
@@ -11552,9 +12915,11 @@
           <w:numId w:val="9"/>
         </w:numPr>
       </w:pPr>
+      <w:bookmarkStart w:id="30" w:name="_Toc469132309"/>
       <w:r>
         <w:t>Questionnaire persona</w:t>
       </w:r>
+      <w:bookmarkEnd w:id="30"/>
     </w:p>
     <w:p/>
     <w:p>
@@ -11620,9 +12985,11 @@
           <w:numId w:val="9"/>
         </w:numPr>
       </w:pPr>
+      <w:bookmarkStart w:id="31" w:name="_Toc469132310"/>
       <w:r>
         <w:t>Questionnaire évaluation formation</w:t>
       </w:r>
+      <w:bookmarkEnd w:id="31"/>
     </w:p>
     <w:p/>
     <w:p>
@@ -11859,9 +13226,11 @@
           <w:numId w:val="7"/>
         </w:numPr>
       </w:pPr>
+      <w:bookmarkStart w:id="32" w:name="_Toc469132311"/>
       <w:r>
         <w:t>Jean-Baptiste DURIEZ</w:t>
       </w:r>
+      <w:bookmarkEnd w:id="32"/>
     </w:p>
     <w:p/>
     <w:p>
@@ -11872,9 +13241,11 @@
           <w:numId w:val="10"/>
         </w:numPr>
       </w:pPr>
+      <w:bookmarkStart w:id="33" w:name="_Toc469132312"/>
       <w:r>
         <w:t>Questionnaire persona</w:t>
       </w:r>
+      <w:bookmarkEnd w:id="33"/>
     </w:p>
     <w:p/>
     <w:p>
@@ -11940,10 +13311,12 @@
           <w:numId w:val="10"/>
         </w:numPr>
       </w:pPr>
+      <w:bookmarkStart w:id="34" w:name="_Toc469132313"/>
       <w:r>
         <w:lastRenderedPageBreak/>
         <w:t>Questionnaire évaluation formation</w:t>
       </w:r>
+      <w:bookmarkEnd w:id="34"/>
     </w:p>
     <w:p/>
     <w:p>
@@ -12107,9 +13480,11 @@
           <w:numId w:val="7"/>
         </w:numPr>
       </w:pPr>
+      <w:bookmarkStart w:id="35" w:name="_Toc469132314"/>
       <w:r>
         <w:t>Jordane QUINCY</w:t>
       </w:r>
+      <w:bookmarkEnd w:id="35"/>
     </w:p>
     <w:p/>
     <w:p>
@@ -12120,9 +13495,11 @@
           <w:numId w:val="11"/>
         </w:numPr>
       </w:pPr>
+      <w:bookmarkStart w:id="36" w:name="_Toc469132315"/>
       <w:r>
         <w:t>Questionnaire persona</w:t>
       </w:r>
+      <w:bookmarkEnd w:id="36"/>
     </w:p>
     <w:p>
       <w:r>
@@ -12188,9 +13565,11 @@
           <w:numId w:val="11"/>
         </w:numPr>
       </w:pPr>
+      <w:bookmarkStart w:id="37" w:name="_Toc469132316"/>
       <w:r>
         <w:t>Questionnaire évaluation formation</w:t>
       </w:r>
+      <w:bookmarkEnd w:id="37"/>
     </w:p>
     <w:p/>
     <w:p>
@@ -12344,10 +13723,7 @@
         <w:t>3 :</w:t>
       </w:r>
     </w:p>
-    <w:p>
-      <w:bookmarkStart w:id="21" w:name="_GoBack"/>
-      <w:bookmarkEnd w:id="21"/>
-    </w:p>
+    <w:p/>
     <w:p/>
     <w:p>
       <w:pPr>
@@ -12365,12 +13741,12 @@
       <w:pPr>
         <w:pStyle w:val="Titre2"/>
       </w:pPr>
-      <w:bookmarkStart w:id="22" w:name="_Toc469081111"/>
+      <w:bookmarkStart w:id="38" w:name="_Toc469132317"/>
       <w:r>
         <w:lastRenderedPageBreak/>
         <w:t>Annexe 3 : Fiches de lecture individuelles</w:t>
       </w:r>
-      <w:bookmarkEnd w:id="22"/>
+      <w:bookmarkEnd w:id="38"/>
     </w:p>
     <w:sectPr>
       <w:footerReference w:type="first" r:id="rId20"/>
@@ -12440,7 +13816,7 @@
           <w:rPr>
             <w:noProof/>
           </w:rPr>
-          <w:t>25</w:t>
+          <w:t>2</w:t>
         </w:r>
         <w:r>
           <w:fldChar w:fldCharType="end"/>
@@ -15483,7 +16859,7 @@
 </file>
 
 <file path=customXml/itemProps2.xml><?xml version="1.0" encoding="utf-8"?>
-<ds:datastoreItem xmlns:ds="http://schemas.openxmlformats.org/officeDocument/2006/customXml" ds:itemID="{D6B9C1FE-ACDA-48D1-BB20-1412FBC1B388}">
+<ds:datastoreItem xmlns:ds="http://schemas.openxmlformats.org/officeDocument/2006/customXml" ds:itemID="{BE39AE0E-E049-4138-A5E1-1F77A1BC0A86}">
   <ds:schemaRefs>
     <ds:schemaRef ds:uri="http://schemas.openxmlformats.org/officeDocument/2006/bibliography"/>
   </ds:schemaRefs>

</xml_diff>

<commit_message>
Ajout fiche de lecture JB
</commit_message>
<xml_diff>
--- a/Rapport.docx
+++ b/Rapport.docx
@@ -14,6 +14,7 @@
           <w:docPartUnique/>
         </w:docPartObj>
       </w:sdtPr>
+      <w:sdtEndPr/>
       <w:sdtContent>
         <w:p>
           <w:pPr>
@@ -152,6 +153,7 @@
                                       <w:calendar w:val="gregorian"/>
                                     </w:date>
                                   </w:sdtPr>
+                                  <w:sdtEndPr/>
                                   <w:sdtContent>
                                     <w:p>
                                       <w:pPr>
@@ -3465,6 +3467,7 @@
                                 <w:calendar w:val="gregorian"/>
                               </w:date>
                             </w:sdtPr>
+                            <w:sdtEndPr/>
                             <w:sdtContent>
                               <w:p>
                                 <w:pPr>
@@ -3678,6 +3681,7 @@
                                     <w:dataBinding w:prefixMappings="xmlns:ns0='http://purl.org/dc/elements/1.1/' xmlns:ns1='http://schemas.openxmlformats.org/package/2006/metadata/core-properties' " w:xpath="/ns1:coreProperties[1]/ns0:creator[1]" w:storeItemID="{6C3C8BC8-F283-45AE-878A-BAB7291924A1}"/>
                                     <w:text/>
                                   </w:sdtPr>
+                                  <w:sdtEndPr/>
                                   <w:sdtContent>
                                     <w:r>
                                       <w:rPr>
@@ -3736,6 +3740,7 @@
                                     <w:dataBinding w:prefixMappings="xmlns:ns0='http://schemas.openxmlformats.org/officeDocument/2006/extended-properties' " w:xpath="/ns0:Properties[1]/ns0:Company[1]" w:storeItemID="{6668398D-A668-4E3E-A5EB-62B293D839F1}"/>
                                     <w:text/>
                                   </w:sdtPr>
+                                  <w:sdtEndPr/>
                                   <w:sdtContent>
                                     <w:r>
                                       <w:rPr>
@@ -3805,6 +3810,7 @@
                               <w:dataBinding w:prefixMappings="xmlns:ns0='http://purl.org/dc/elements/1.1/' xmlns:ns1='http://schemas.openxmlformats.org/package/2006/metadata/core-properties' " w:xpath="/ns1:coreProperties[1]/ns0:creator[1]" w:storeItemID="{6C3C8BC8-F283-45AE-878A-BAB7291924A1}"/>
                               <w:text/>
                             </w:sdtPr>
+                            <w:sdtEndPr/>
                             <w:sdtContent>
                               <w:r>
                                 <w:rPr>
@@ -3863,6 +3869,7 @@
                               <w:dataBinding w:prefixMappings="xmlns:ns0='http://schemas.openxmlformats.org/officeDocument/2006/extended-properties' " w:xpath="/ns0:Properties[1]/ns0:Company[1]" w:storeItemID="{6668398D-A668-4E3E-A5EB-62B293D839F1}"/>
                               <w:text/>
                             </w:sdtPr>
+                            <w:sdtEndPr/>
                             <w:sdtContent>
                               <w:r>
                                 <w:rPr>
@@ -3984,6 +3991,7 @@
                                     <w:dataBinding w:prefixMappings="xmlns:ns0='http://purl.org/dc/elements/1.1/' xmlns:ns1='http://schemas.openxmlformats.org/package/2006/metadata/core-properties' " w:xpath="/ns1:coreProperties[1]/ns0:title[1]" w:storeItemID="{6C3C8BC8-F283-45AE-878A-BAB7291924A1}"/>
                                     <w:text/>
                                   </w:sdtPr>
+                                  <w:sdtEndPr/>
                                   <w:sdtContent>
                                     <w:r>
                                       <w:rPr>
@@ -4021,6 +4029,7 @@
                                     <w:dataBinding w:prefixMappings="xmlns:ns0='http://purl.org/dc/elements/1.1/' xmlns:ns1='http://schemas.openxmlformats.org/package/2006/metadata/core-properties' " w:xpath="/ns1:coreProperties[1]/ns0:subject[1]" w:storeItemID="{6C3C8BC8-F283-45AE-878A-BAB7291924A1}"/>
                                     <w:text/>
                                   </w:sdtPr>
+                                  <w:sdtEndPr/>
                                   <w:sdtContent>
                                     <w:r>
                                       <w:rPr>
@@ -4094,6 +4103,7 @@
                               <w:dataBinding w:prefixMappings="xmlns:ns0='http://purl.org/dc/elements/1.1/' xmlns:ns1='http://schemas.openxmlformats.org/package/2006/metadata/core-properties' " w:xpath="/ns1:coreProperties[1]/ns0:title[1]" w:storeItemID="{6C3C8BC8-F283-45AE-878A-BAB7291924A1}"/>
                               <w:text/>
                             </w:sdtPr>
+                            <w:sdtEndPr/>
                             <w:sdtContent>
                               <w:r>
                                 <w:rPr>
@@ -4131,6 +4141,7 @@
                               <w:dataBinding w:prefixMappings="xmlns:ns0='http://purl.org/dc/elements/1.1/' xmlns:ns1='http://schemas.openxmlformats.org/package/2006/metadata/core-properties' " w:xpath="/ns1:coreProperties[1]/ns0:subject[1]" w:storeItemID="{6C3C8BC8-F283-45AE-878A-BAB7291924A1}"/>
                               <w:text/>
                             </w:sdtPr>
+                            <w:sdtEndPr/>
                             <w:sdtContent>
                               <w:r>
                                 <w:rPr>
@@ -4215,7 +4226,15 @@
             <w:rPr>
               <w:lang w:val="fr-FR"/>
             </w:rPr>
-            <w:t>Table des matières</w:t>
+            <w:t>Ta</w:t>
+          </w:r>
+          <w:bookmarkStart w:id="0" w:name="_GoBack"/>
+          <w:bookmarkEnd w:id="0"/>
+          <w:r>
+            <w:rPr>
+              <w:lang w:val="fr-FR"/>
+            </w:rPr>
+            <w:t>ble des matières</w:t>
           </w:r>
         </w:p>
         <w:p>
@@ -4243,7 +4262,7 @@
           <w:r>
             <w:fldChar w:fldCharType="separate"/>
           </w:r>
-          <w:hyperlink w:anchor="_Toc469132280" w:history="1">
+          <w:hyperlink w:anchor="_Toc469134261" w:history="1">
             <w:r>
               <w:rPr>
                 <w:rStyle w:val="Lienhypertexte"/>
@@ -4270,7 +4289,7 @@
                 <w:noProof/>
                 <w:webHidden/>
               </w:rPr>
-              <w:instrText xml:space="preserve"> PAGEREF _Toc469132280 \h </w:instrText>
+              <w:instrText xml:space="preserve"> PAGEREF _Toc469134261 \h </w:instrText>
             </w:r>
             <w:r>
               <w:rPr>
@@ -4314,7 +4333,7 @@
               <w:lang w:val="en-GB" w:eastAsia="en-GB"/>
             </w:rPr>
           </w:pPr>
-          <w:hyperlink w:anchor="_Toc469132281" w:history="1">
+          <w:hyperlink w:anchor="_Toc469134262" w:history="1">
             <w:r>
               <w:rPr>
                 <w:rStyle w:val="Lienhypertexte"/>
@@ -4356,7 +4375,7 @@
                 <w:noProof/>
                 <w:webHidden/>
               </w:rPr>
-              <w:instrText xml:space="preserve"> PAGEREF _Toc469132281 \h </w:instrText>
+              <w:instrText xml:space="preserve"> PAGEREF _Toc469134262 \h </w:instrText>
             </w:r>
             <w:r>
               <w:rPr>
@@ -4400,7 +4419,7 @@
               <w:lang w:val="en-GB" w:eastAsia="en-GB"/>
             </w:rPr>
           </w:pPr>
-          <w:hyperlink w:anchor="_Toc469132282" w:history="1">
+          <w:hyperlink w:anchor="_Toc469134263" w:history="1">
             <w:r>
               <w:rPr>
                 <w:rStyle w:val="Lienhypertexte"/>
@@ -4442,7 +4461,7 @@
                 <w:noProof/>
                 <w:webHidden/>
               </w:rPr>
-              <w:instrText xml:space="preserve"> PAGEREF _Toc469132282 \h </w:instrText>
+              <w:instrText xml:space="preserve"> PAGEREF _Toc469134263 \h </w:instrText>
             </w:r>
             <w:r>
               <w:rPr>
@@ -4486,7 +4505,7 @@
               <w:lang w:val="en-GB" w:eastAsia="en-GB"/>
             </w:rPr>
           </w:pPr>
-          <w:hyperlink w:anchor="_Toc469132283" w:history="1">
+          <w:hyperlink w:anchor="_Toc469134264" w:history="1">
             <w:r>
               <w:rPr>
                 <w:rStyle w:val="Lienhypertexte"/>
@@ -4528,7 +4547,7 @@
                 <w:noProof/>
                 <w:webHidden/>
               </w:rPr>
-              <w:instrText xml:space="preserve"> PAGEREF _Toc469132283 \h </w:instrText>
+              <w:instrText xml:space="preserve"> PAGEREF _Toc469134264 \h </w:instrText>
             </w:r>
             <w:r>
               <w:rPr>
@@ -4572,7 +4591,7 @@
               <w:lang w:val="en-GB" w:eastAsia="en-GB"/>
             </w:rPr>
           </w:pPr>
-          <w:hyperlink w:anchor="_Toc469132284" w:history="1">
+          <w:hyperlink w:anchor="_Toc469134265" w:history="1">
             <w:r>
               <w:rPr>
                 <w:rStyle w:val="Lienhypertexte"/>
@@ -4614,7 +4633,7 @@
                 <w:noProof/>
                 <w:webHidden/>
               </w:rPr>
-              <w:instrText xml:space="preserve"> PAGEREF _Toc469132284 \h </w:instrText>
+              <w:instrText xml:space="preserve"> PAGEREF _Toc469134265 \h </w:instrText>
             </w:r>
             <w:r>
               <w:rPr>
@@ -4658,7 +4677,7 @@
               <w:lang w:val="en-GB" w:eastAsia="en-GB"/>
             </w:rPr>
           </w:pPr>
-          <w:hyperlink w:anchor="_Toc469132285" w:history="1">
+          <w:hyperlink w:anchor="_Toc469134266" w:history="1">
             <w:r>
               <w:rPr>
                 <w:rStyle w:val="Lienhypertexte"/>
@@ -4700,7 +4719,7 @@
                 <w:noProof/>
                 <w:webHidden/>
               </w:rPr>
-              <w:instrText xml:space="preserve"> PAGEREF _Toc469132285 \h </w:instrText>
+              <w:instrText xml:space="preserve"> PAGEREF _Toc469134266 \h </w:instrText>
             </w:r>
             <w:r>
               <w:rPr>
@@ -4744,7 +4763,7 @@
               <w:lang w:val="en-GB" w:eastAsia="en-GB"/>
             </w:rPr>
           </w:pPr>
-          <w:hyperlink w:anchor="_Toc469132286" w:history="1">
+          <w:hyperlink w:anchor="_Toc469134267" w:history="1">
             <w:r>
               <w:rPr>
                 <w:rStyle w:val="Lienhypertexte"/>
@@ -4786,7 +4805,7 @@
                 <w:noProof/>
                 <w:webHidden/>
               </w:rPr>
-              <w:instrText xml:space="preserve"> PAGEREF _Toc469132286 \h </w:instrText>
+              <w:instrText xml:space="preserve"> PAGEREF _Toc469134267 \h </w:instrText>
             </w:r>
             <w:r>
               <w:rPr>
@@ -4830,7 +4849,7 @@
               <w:lang w:val="en-GB" w:eastAsia="en-GB"/>
             </w:rPr>
           </w:pPr>
-          <w:hyperlink w:anchor="_Toc469132287" w:history="1">
+          <w:hyperlink w:anchor="_Toc469134268" w:history="1">
             <w:r>
               <w:rPr>
                 <w:rStyle w:val="Lienhypertexte"/>
@@ -4872,7 +4891,7 @@
                 <w:noProof/>
                 <w:webHidden/>
               </w:rPr>
-              <w:instrText xml:space="preserve"> PAGEREF _Toc469132287 \h </w:instrText>
+              <w:instrText xml:space="preserve"> PAGEREF _Toc469134268 \h </w:instrText>
             </w:r>
             <w:r>
               <w:rPr>
@@ -4916,7 +4935,7 @@
               <w:lang w:val="en-GB" w:eastAsia="en-GB"/>
             </w:rPr>
           </w:pPr>
-          <w:hyperlink w:anchor="_Toc469132288" w:history="1">
+          <w:hyperlink w:anchor="_Toc469134269" w:history="1">
             <w:r>
               <w:rPr>
                 <w:rStyle w:val="Lienhypertexte"/>
@@ -4958,7 +4977,7 @@
                 <w:noProof/>
                 <w:webHidden/>
               </w:rPr>
-              <w:instrText xml:space="preserve"> PAGEREF _Toc469132288 \h </w:instrText>
+              <w:instrText xml:space="preserve"> PAGEREF _Toc469134269 \h </w:instrText>
             </w:r>
             <w:r>
               <w:rPr>
@@ -5002,7 +5021,7 @@
               <w:lang w:val="en-GB" w:eastAsia="en-GB"/>
             </w:rPr>
           </w:pPr>
-          <w:hyperlink w:anchor="_Toc469132289" w:history="1">
+          <w:hyperlink w:anchor="_Toc469134270" w:history="1">
             <w:r>
               <w:rPr>
                 <w:rStyle w:val="Lienhypertexte"/>
@@ -5044,7 +5063,7 @@
                 <w:noProof/>
                 <w:webHidden/>
               </w:rPr>
-              <w:instrText xml:space="preserve"> PAGEREF _Toc469132289 \h </w:instrText>
+              <w:instrText xml:space="preserve"> PAGEREF _Toc469134270 \h </w:instrText>
             </w:r>
             <w:r>
               <w:rPr>
@@ -5088,7 +5107,7 @@
               <w:lang w:val="en-GB" w:eastAsia="en-GB"/>
             </w:rPr>
           </w:pPr>
-          <w:hyperlink w:anchor="_Toc469132290" w:history="1">
+          <w:hyperlink w:anchor="_Toc469134271" w:history="1">
             <w:r>
               <w:rPr>
                 <w:rStyle w:val="Lienhypertexte"/>
@@ -5130,7 +5149,7 @@
                 <w:noProof/>
                 <w:webHidden/>
               </w:rPr>
-              <w:instrText xml:space="preserve"> PAGEREF _Toc469132290 \h </w:instrText>
+              <w:instrText xml:space="preserve"> PAGEREF _Toc469134271 \h </w:instrText>
             </w:r>
             <w:r>
               <w:rPr>
@@ -5174,7 +5193,7 @@
               <w:lang w:val="en-GB" w:eastAsia="en-GB"/>
             </w:rPr>
           </w:pPr>
-          <w:hyperlink w:anchor="_Toc469132291" w:history="1">
+          <w:hyperlink w:anchor="_Toc469134272" w:history="1">
             <w:r>
               <w:rPr>
                 <w:rStyle w:val="Lienhypertexte"/>
@@ -5216,7 +5235,7 @@
                 <w:noProof/>
                 <w:webHidden/>
               </w:rPr>
-              <w:instrText xml:space="preserve"> PAGEREF _Toc469132291 \h </w:instrText>
+              <w:instrText xml:space="preserve"> PAGEREF _Toc469134272 \h </w:instrText>
             </w:r>
             <w:r>
               <w:rPr>
@@ -5260,7 +5279,7 @@
               <w:lang w:val="en-GB" w:eastAsia="en-GB"/>
             </w:rPr>
           </w:pPr>
-          <w:hyperlink w:anchor="_Toc469132292" w:history="1">
+          <w:hyperlink w:anchor="_Toc469134273" w:history="1">
             <w:r>
               <w:rPr>
                 <w:rStyle w:val="Lienhypertexte"/>
@@ -5302,7 +5321,7 @@
                 <w:noProof/>
                 <w:webHidden/>
               </w:rPr>
-              <w:instrText xml:space="preserve"> PAGEREF _Toc469132292 \h </w:instrText>
+              <w:instrText xml:space="preserve"> PAGEREF _Toc469134273 \h </w:instrText>
             </w:r>
             <w:r>
               <w:rPr>
@@ -5346,7 +5365,7 @@
               <w:lang w:val="en-GB" w:eastAsia="en-GB"/>
             </w:rPr>
           </w:pPr>
-          <w:hyperlink w:anchor="_Toc469132293" w:history="1">
+          <w:hyperlink w:anchor="_Toc469134274" w:history="1">
             <w:r>
               <w:rPr>
                 <w:rStyle w:val="Lienhypertexte"/>
@@ -5388,7 +5407,7 @@
                 <w:noProof/>
                 <w:webHidden/>
               </w:rPr>
-              <w:instrText xml:space="preserve"> PAGEREF _Toc469132293 \h </w:instrText>
+              <w:instrText xml:space="preserve"> PAGEREF _Toc469134274 \h </w:instrText>
             </w:r>
             <w:r>
               <w:rPr>
@@ -5432,7 +5451,7 @@
               <w:lang w:val="en-GB" w:eastAsia="en-GB"/>
             </w:rPr>
           </w:pPr>
-          <w:hyperlink w:anchor="_Toc469132294" w:history="1">
+          <w:hyperlink w:anchor="_Toc469134275" w:history="1">
             <w:r>
               <w:rPr>
                 <w:rStyle w:val="Lienhypertexte"/>
@@ -5474,7 +5493,7 @@
                 <w:noProof/>
                 <w:webHidden/>
               </w:rPr>
-              <w:instrText xml:space="preserve"> PAGEREF _Toc469132294 \h </w:instrText>
+              <w:instrText xml:space="preserve"> PAGEREF _Toc469134275 \h </w:instrText>
             </w:r>
             <w:r>
               <w:rPr>
@@ -5518,7 +5537,7 @@
               <w:lang w:val="en-GB" w:eastAsia="en-GB"/>
             </w:rPr>
           </w:pPr>
-          <w:hyperlink w:anchor="_Toc469132295" w:history="1">
+          <w:hyperlink w:anchor="_Toc469134276" w:history="1">
             <w:r>
               <w:rPr>
                 <w:rStyle w:val="Lienhypertexte"/>
@@ -5560,7 +5579,7 @@
                 <w:noProof/>
                 <w:webHidden/>
               </w:rPr>
-              <w:instrText xml:space="preserve"> PAGEREF _Toc469132295 \h </w:instrText>
+              <w:instrText xml:space="preserve"> PAGEREF _Toc469134276 \h </w:instrText>
             </w:r>
             <w:r>
               <w:rPr>
@@ -5604,7 +5623,7 @@
               <w:lang w:val="en-GB" w:eastAsia="en-GB"/>
             </w:rPr>
           </w:pPr>
-          <w:hyperlink w:anchor="_Toc469132296" w:history="1">
+          <w:hyperlink w:anchor="_Toc469134277" w:history="1">
             <w:r>
               <w:rPr>
                 <w:rStyle w:val="Lienhypertexte"/>
@@ -5646,7 +5665,7 @@
                 <w:noProof/>
                 <w:webHidden/>
               </w:rPr>
-              <w:instrText xml:space="preserve"> PAGEREF _Toc469132296 \h </w:instrText>
+              <w:instrText xml:space="preserve"> PAGEREF _Toc469134277 \h </w:instrText>
             </w:r>
             <w:r>
               <w:rPr>
@@ -5690,7 +5709,7 @@
               <w:lang w:val="en-GB" w:eastAsia="en-GB"/>
             </w:rPr>
           </w:pPr>
-          <w:hyperlink w:anchor="_Toc469132297" w:history="1">
+          <w:hyperlink w:anchor="_Toc469134278" w:history="1">
             <w:r>
               <w:rPr>
                 <w:rStyle w:val="Lienhypertexte"/>
@@ -5732,7 +5751,7 @@
                 <w:noProof/>
                 <w:webHidden/>
               </w:rPr>
-              <w:instrText xml:space="preserve"> PAGEREF _Toc469132297 \h </w:instrText>
+              <w:instrText xml:space="preserve"> PAGEREF _Toc469134278 \h </w:instrText>
             </w:r>
             <w:r>
               <w:rPr>
@@ -5776,7 +5795,7 @@
               <w:lang w:val="en-GB" w:eastAsia="en-GB"/>
             </w:rPr>
           </w:pPr>
-          <w:hyperlink w:anchor="_Toc469132298" w:history="1">
+          <w:hyperlink w:anchor="_Toc469134279" w:history="1">
             <w:r>
               <w:rPr>
                 <w:rStyle w:val="Lienhypertexte"/>
@@ -5818,7 +5837,7 @@
                 <w:noProof/>
                 <w:webHidden/>
               </w:rPr>
-              <w:instrText xml:space="preserve"> PAGEREF _Toc469132298 \h </w:instrText>
+              <w:instrText xml:space="preserve"> PAGEREF _Toc469134279 \h </w:instrText>
             </w:r>
             <w:r>
               <w:rPr>
@@ -5862,7 +5881,7 @@
               <w:lang w:val="en-GB" w:eastAsia="en-GB"/>
             </w:rPr>
           </w:pPr>
-          <w:hyperlink w:anchor="_Toc469132299" w:history="1">
+          <w:hyperlink w:anchor="_Toc469134280" w:history="1">
             <w:r>
               <w:rPr>
                 <w:rStyle w:val="Lienhypertexte"/>
@@ -5904,7 +5923,7 @@
                 <w:noProof/>
                 <w:webHidden/>
               </w:rPr>
-              <w:instrText xml:space="preserve"> PAGEREF _Toc469132299 \h </w:instrText>
+              <w:instrText xml:space="preserve"> PAGEREF _Toc469134280 \h </w:instrText>
             </w:r>
             <w:r>
               <w:rPr>
@@ -5948,7 +5967,7 @@
               <w:lang w:val="en-GB" w:eastAsia="en-GB"/>
             </w:rPr>
           </w:pPr>
-          <w:hyperlink w:anchor="_Toc469132300" w:history="1">
+          <w:hyperlink w:anchor="_Toc469134281" w:history="1">
             <w:r>
               <w:rPr>
                 <w:rStyle w:val="Lienhypertexte"/>
@@ -5990,7 +6009,7 @@
                 <w:noProof/>
                 <w:webHidden/>
               </w:rPr>
-              <w:instrText xml:space="preserve"> PAGEREF _Toc469132300 \h </w:instrText>
+              <w:instrText xml:space="preserve"> PAGEREF _Toc469134281 \h </w:instrText>
             </w:r>
             <w:r>
               <w:rPr>
@@ -6034,7 +6053,7 @@
               <w:lang w:val="en-GB" w:eastAsia="en-GB"/>
             </w:rPr>
           </w:pPr>
-          <w:hyperlink w:anchor="_Toc469132301" w:history="1">
+          <w:hyperlink w:anchor="_Toc469134282" w:history="1">
             <w:r>
               <w:rPr>
                 <w:rStyle w:val="Lienhypertexte"/>
@@ -6076,7 +6095,7 @@
                 <w:noProof/>
                 <w:webHidden/>
               </w:rPr>
-              <w:instrText xml:space="preserve"> PAGEREF _Toc469132301 \h </w:instrText>
+              <w:instrText xml:space="preserve"> PAGEREF _Toc469134282 \h </w:instrText>
             </w:r>
             <w:r>
               <w:rPr>
@@ -6120,7 +6139,7 @@
               <w:lang w:val="en-GB" w:eastAsia="en-GB"/>
             </w:rPr>
           </w:pPr>
-          <w:hyperlink w:anchor="_Toc469132302" w:history="1">
+          <w:hyperlink w:anchor="_Toc469134283" w:history="1">
             <w:r>
               <w:rPr>
                 <w:rStyle w:val="Lienhypertexte"/>
@@ -6162,7 +6181,7 @@
                 <w:noProof/>
                 <w:webHidden/>
               </w:rPr>
-              <w:instrText xml:space="preserve"> PAGEREF _Toc469132302 \h </w:instrText>
+              <w:instrText xml:space="preserve"> PAGEREF _Toc469134283 \h </w:instrText>
             </w:r>
             <w:r>
               <w:rPr>
@@ -6206,7 +6225,7 @@
               <w:lang w:val="en-GB" w:eastAsia="en-GB"/>
             </w:rPr>
           </w:pPr>
-          <w:hyperlink w:anchor="_Toc469132303" w:history="1">
+          <w:hyperlink w:anchor="_Toc469134284" w:history="1">
             <w:r>
               <w:rPr>
                 <w:rStyle w:val="Lienhypertexte"/>
@@ -6248,7 +6267,7 @@
                 <w:noProof/>
                 <w:webHidden/>
               </w:rPr>
-              <w:instrText xml:space="preserve"> PAGEREF _Toc469132303 \h </w:instrText>
+              <w:instrText xml:space="preserve"> PAGEREF _Toc469134284 \h </w:instrText>
             </w:r>
             <w:r>
               <w:rPr>
@@ -6288,7 +6307,7 @@
               <w:lang w:val="en-GB" w:eastAsia="en-GB"/>
             </w:rPr>
           </w:pPr>
-          <w:hyperlink w:anchor="_Toc469132304" w:history="1">
+          <w:hyperlink w:anchor="_Toc469134285" w:history="1">
             <w:r>
               <w:rPr>
                 <w:rStyle w:val="Lienhypertexte"/>
@@ -6315,7 +6334,7 @@
                 <w:noProof/>
                 <w:webHidden/>
               </w:rPr>
-              <w:instrText xml:space="preserve"> PAGEREF _Toc469132304 \h </w:instrText>
+              <w:instrText xml:space="preserve"> PAGEREF _Toc469134285 \h </w:instrText>
             </w:r>
             <w:r>
               <w:rPr>
@@ -6355,7 +6374,7 @@
               <w:lang w:val="en-GB" w:eastAsia="en-GB"/>
             </w:rPr>
           </w:pPr>
-          <w:hyperlink w:anchor="_Toc469132305" w:history="1">
+          <w:hyperlink w:anchor="_Toc469134286" w:history="1">
             <w:r>
               <w:rPr>
                 <w:rStyle w:val="Lienhypertexte"/>
@@ -6382,7 +6401,7 @@
                 <w:noProof/>
                 <w:webHidden/>
               </w:rPr>
-              <w:instrText xml:space="preserve"> PAGEREF _Toc469132305 \h </w:instrText>
+              <w:instrText xml:space="preserve"> PAGEREF _Toc469134286 \h </w:instrText>
             </w:r>
             <w:r>
               <w:rPr>
@@ -6425,7 +6444,7 @@
               <w:lang w:val="en-GB" w:eastAsia="en-GB"/>
             </w:rPr>
           </w:pPr>
-          <w:hyperlink w:anchor="_Toc469132306" w:history="1">
+          <w:hyperlink w:anchor="_Toc469134287" w:history="1">
             <w:r>
               <w:rPr>
                 <w:rStyle w:val="Lienhypertexte"/>
@@ -6452,7 +6471,7 @@
                 <w:noProof/>
                 <w:webHidden/>
               </w:rPr>
-              <w:instrText xml:space="preserve"> PAGEREF _Toc469132306 \h </w:instrText>
+              <w:instrText xml:space="preserve"> PAGEREF _Toc469134287 \h </w:instrText>
             </w:r>
             <w:r>
               <w:rPr>
@@ -6495,7 +6514,7 @@
               <w:lang w:val="en-GB" w:eastAsia="en-GB"/>
             </w:rPr>
           </w:pPr>
-          <w:hyperlink w:anchor="_Toc469132307" w:history="1">
+          <w:hyperlink w:anchor="_Toc469134288" w:history="1">
             <w:r>
               <w:rPr>
                 <w:rStyle w:val="Lienhypertexte"/>
@@ -6522,7 +6541,7 @@
                 <w:noProof/>
                 <w:webHidden/>
               </w:rPr>
-              <w:instrText xml:space="preserve"> PAGEREF _Toc469132307 \h </w:instrText>
+              <w:instrText xml:space="preserve"> PAGEREF _Toc469134288 \h </w:instrText>
             </w:r>
             <w:r>
               <w:rPr>
@@ -6566,7 +6585,7 @@
               <w:lang w:val="en-GB" w:eastAsia="en-GB"/>
             </w:rPr>
           </w:pPr>
-          <w:hyperlink w:anchor="_Toc469132308" w:history="1">
+          <w:hyperlink w:anchor="_Toc469134289" w:history="1">
             <w:r>
               <w:rPr>
                 <w:rStyle w:val="Lienhypertexte"/>
@@ -6608,7 +6627,7 @@
                 <w:noProof/>
                 <w:webHidden/>
               </w:rPr>
-              <w:instrText xml:space="preserve"> PAGEREF _Toc469132308 \h </w:instrText>
+              <w:instrText xml:space="preserve"> PAGEREF _Toc469134289 \h </w:instrText>
             </w:r>
             <w:r>
               <w:rPr>
@@ -6652,7 +6671,7 @@
               <w:lang w:val="en-GB" w:eastAsia="en-GB"/>
             </w:rPr>
           </w:pPr>
-          <w:hyperlink w:anchor="_Toc469132309" w:history="1">
+          <w:hyperlink w:anchor="_Toc469134290" w:history="1">
             <w:r>
               <w:rPr>
                 <w:rStyle w:val="Lienhypertexte"/>
@@ -6694,7 +6713,7 @@
                 <w:noProof/>
                 <w:webHidden/>
               </w:rPr>
-              <w:instrText xml:space="preserve"> PAGEREF _Toc469132309 \h </w:instrText>
+              <w:instrText xml:space="preserve"> PAGEREF _Toc469134290 \h </w:instrText>
             </w:r>
             <w:r>
               <w:rPr>
@@ -6738,7 +6757,7 @@
               <w:lang w:val="en-GB" w:eastAsia="en-GB"/>
             </w:rPr>
           </w:pPr>
-          <w:hyperlink w:anchor="_Toc469132310" w:history="1">
+          <w:hyperlink w:anchor="_Toc469134291" w:history="1">
             <w:r>
               <w:rPr>
                 <w:rStyle w:val="Lienhypertexte"/>
@@ -6780,7 +6799,7 @@
                 <w:noProof/>
                 <w:webHidden/>
               </w:rPr>
-              <w:instrText xml:space="preserve"> PAGEREF _Toc469132310 \h </w:instrText>
+              <w:instrText xml:space="preserve"> PAGEREF _Toc469134291 \h </w:instrText>
             </w:r>
             <w:r>
               <w:rPr>
@@ -6824,7 +6843,7 @@
               <w:lang w:val="en-GB" w:eastAsia="en-GB"/>
             </w:rPr>
           </w:pPr>
-          <w:hyperlink w:anchor="_Toc469132311" w:history="1">
+          <w:hyperlink w:anchor="_Toc469134292" w:history="1">
             <w:r>
               <w:rPr>
                 <w:rStyle w:val="Lienhypertexte"/>
@@ -6866,7 +6885,7 @@
                 <w:noProof/>
                 <w:webHidden/>
               </w:rPr>
-              <w:instrText xml:space="preserve"> PAGEREF _Toc469132311 \h </w:instrText>
+              <w:instrText xml:space="preserve"> PAGEREF _Toc469134292 \h </w:instrText>
             </w:r>
             <w:r>
               <w:rPr>
@@ -6910,7 +6929,7 @@
               <w:lang w:val="en-GB" w:eastAsia="en-GB"/>
             </w:rPr>
           </w:pPr>
-          <w:hyperlink w:anchor="_Toc469132312" w:history="1">
+          <w:hyperlink w:anchor="_Toc469134293" w:history="1">
             <w:r>
               <w:rPr>
                 <w:rStyle w:val="Lienhypertexte"/>
@@ -6952,7 +6971,7 @@
                 <w:noProof/>
                 <w:webHidden/>
               </w:rPr>
-              <w:instrText xml:space="preserve"> PAGEREF _Toc469132312 \h </w:instrText>
+              <w:instrText xml:space="preserve"> PAGEREF _Toc469134293 \h </w:instrText>
             </w:r>
             <w:r>
               <w:rPr>
@@ -6996,7 +7015,7 @@
               <w:lang w:val="en-GB" w:eastAsia="en-GB"/>
             </w:rPr>
           </w:pPr>
-          <w:hyperlink w:anchor="_Toc469132313" w:history="1">
+          <w:hyperlink w:anchor="_Toc469134294" w:history="1">
             <w:r>
               <w:rPr>
                 <w:rStyle w:val="Lienhypertexte"/>
@@ -7038,7 +7057,7 @@
                 <w:noProof/>
                 <w:webHidden/>
               </w:rPr>
-              <w:instrText xml:space="preserve"> PAGEREF _Toc469132313 \h </w:instrText>
+              <w:instrText xml:space="preserve"> PAGEREF _Toc469134294 \h </w:instrText>
             </w:r>
             <w:r>
               <w:rPr>
@@ -7082,7 +7101,7 @@
               <w:lang w:val="en-GB" w:eastAsia="en-GB"/>
             </w:rPr>
           </w:pPr>
-          <w:hyperlink w:anchor="_Toc469132314" w:history="1">
+          <w:hyperlink w:anchor="_Toc469134295" w:history="1">
             <w:r>
               <w:rPr>
                 <w:rStyle w:val="Lienhypertexte"/>
@@ -7124,7 +7143,7 @@
                 <w:noProof/>
                 <w:webHidden/>
               </w:rPr>
-              <w:instrText xml:space="preserve"> PAGEREF _Toc469132314 \h </w:instrText>
+              <w:instrText xml:space="preserve"> PAGEREF _Toc469134295 \h </w:instrText>
             </w:r>
             <w:r>
               <w:rPr>
@@ -7144,7 +7163,7 @@
                 <w:noProof/>
                 <w:webHidden/>
               </w:rPr>
-              <w:t>25</w:t>
+              <w:t>26</w:t>
             </w:r>
             <w:r>
               <w:rPr>
@@ -7168,7 +7187,7 @@
               <w:lang w:val="en-GB" w:eastAsia="en-GB"/>
             </w:rPr>
           </w:pPr>
-          <w:hyperlink w:anchor="_Toc469132315" w:history="1">
+          <w:hyperlink w:anchor="_Toc469134296" w:history="1">
             <w:r>
               <w:rPr>
                 <w:rStyle w:val="Lienhypertexte"/>
@@ -7210,7 +7229,7 @@
                 <w:noProof/>
                 <w:webHidden/>
               </w:rPr>
-              <w:instrText xml:space="preserve"> PAGEREF _Toc469132315 \h </w:instrText>
+              <w:instrText xml:space="preserve"> PAGEREF _Toc469134296 \h </w:instrText>
             </w:r>
             <w:r>
               <w:rPr>
@@ -7230,7 +7249,7 @@
                 <w:noProof/>
                 <w:webHidden/>
               </w:rPr>
-              <w:t>25</w:t>
+              <w:t>26</w:t>
             </w:r>
             <w:r>
               <w:rPr>
@@ -7254,7 +7273,7 @@
               <w:lang w:val="en-GB" w:eastAsia="en-GB"/>
             </w:rPr>
           </w:pPr>
-          <w:hyperlink w:anchor="_Toc469132316" w:history="1">
+          <w:hyperlink w:anchor="_Toc469134297" w:history="1">
             <w:r>
               <w:rPr>
                 <w:rStyle w:val="Lienhypertexte"/>
@@ -7296,7 +7315,7 @@
                 <w:noProof/>
                 <w:webHidden/>
               </w:rPr>
-              <w:instrText xml:space="preserve"> PAGEREF _Toc469132316 \h </w:instrText>
+              <w:instrText xml:space="preserve"> PAGEREF _Toc469134297 \h </w:instrText>
             </w:r>
             <w:r>
               <w:rPr>
@@ -7316,7 +7335,7 @@
                 <w:noProof/>
                 <w:webHidden/>
               </w:rPr>
-              <w:t>25</w:t>
+              <w:t>26</w:t>
             </w:r>
             <w:r>
               <w:rPr>
@@ -7339,7 +7358,7 @@
               <w:lang w:val="en-GB" w:eastAsia="en-GB"/>
             </w:rPr>
           </w:pPr>
-          <w:hyperlink w:anchor="_Toc469132317" w:history="1">
+          <w:hyperlink w:anchor="_Toc469134298" w:history="1">
             <w:r>
               <w:rPr>
                 <w:rStyle w:val="Lienhypertexte"/>
@@ -7366,7 +7385,7 @@
                 <w:noProof/>
                 <w:webHidden/>
               </w:rPr>
-              <w:instrText xml:space="preserve"> PAGEREF _Toc469132317 \h </w:instrText>
+              <w:instrText xml:space="preserve"> PAGEREF _Toc469134298 \h </w:instrText>
             </w:r>
             <w:r>
               <w:rPr>
@@ -7386,7 +7405,265 @@
                 <w:noProof/>
                 <w:webHidden/>
               </w:rPr>
-              <w:t>27</w:t>
+              <w:t>28</w:t>
+            </w:r>
+            <w:r>
+              <w:rPr>
+                <w:noProof/>
+                <w:webHidden/>
+              </w:rPr>
+              <w:fldChar w:fldCharType="end"/>
+            </w:r>
+          </w:hyperlink>
+        </w:p>
+        <w:p>
+          <w:pPr>
+            <w:pStyle w:val="TM3"/>
+            <w:tabs>
+              <w:tab w:val="left" w:pos="880"/>
+              <w:tab w:val="right" w:leader="dot" w:pos="9062"/>
+            </w:tabs>
+            <w:rPr>
+              <w:rFonts w:eastAsiaTheme="minorEastAsia"/>
+              <w:noProof/>
+              <w:lang w:val="en-GB" w:eastAsia="en-GB"/>
+            </w:rPr>
+          </w:pPr>
+          <w:hyperlink w:anchor="_Toc469134299" w:history="1">
+            <w:r>
+              <w:rPr>
+                <w:rStyle w:val="Lienhypertexte"/>
+                <w:noProof/>
+              </w:rPr>
+              <w:t>1.</w:t>
+            </w:r>
+            <w:r>
+              <w:rPr>
+                <w:rFonts w:eastAsiaTheme="minorEastAsia"/>
+                <w:noProof/>
+                <w:lang w:val="en-GB" w:eastAsia="en-GB"/>
+              </w:rPr>
+              <w:tab/>
+            </w:r>
+            <w:r>
+              <w:rPr>
+                <w:rStyle w:val="Lienhypertexte"/>
+                <w:noProof/>
+              </w:rPr>
+              <w:t>Maxime DEGRES</w:t>
+            </w:r>
+            <w:r>
+              <w:rPr>
+                <w:noProof/>
+                <w:webHidden/>
+              </w:rPr>
+              <w:tab/>
+            </w:r>
+            <w:r>
+              <w:rPr>
+                <w:noProof/>
+                <w:webHidden/>
+              </w:rPr>
+              <w:fldChar w:fldCharType="begin"/>
+            </w:r>
+            <w:r>
+              <w:rPr>
+                <w:noProof/>
+                <w:webHidden/>
+              </w:rPr>
+              <w:instrText xml:space="preserve"> PAGEREF _Toc469134299 \h </w:instrText>
+            </w:r>
+            <w:r>
+              <w:rPr>
+                <w:noProof/>
+                <w:webHidden/>
+              </w:rPr>
+            </w:r>
+            <w:r>
+              <w:rPr>
+                <w:noProof/>
+                <w:webHidden/>
+              </w:rPr>
+              <w:fldChar w:fldCharType="separate"/>
+            </w:r>
+            <w:r>
+              <w:rPr>
+                <w:noProof/>
+                <w:webHidden/>
+              </w:rPr>
+              <w:t>28</w:t>
+            </w:r>
+            <w:r>
+              <w:rPr>
+                <w:noProof/>
+                <w:webHidden/>
+              </w:rPr>
+              <w:fldChar w:fldCharType="end"/>
+            </w:r>
+          </w:hyperlink>
+        </w:p>
+        <w:p>
+          <w:pPr>
+            <w:pStyle w:val="TM3"/>
+            <w:tabs>
+              <w:tab w:val="left" w:pos="880"/>
+              <w:tab w:val="right" w:leader="dot" w:pos="9062"/>
+            </w:tabs>
+            <w:rPr>
+              <w:rFonts w:eastAsiaTheme="minorEastAsia"/>
+              <w:noProof/>
+              <w:lang w:val="en-GB" w:eastAsia="en-GB"/>
+            </w:rPr>
+          </w:pPr>
+          <w:hyperlink w:anchor="_Toc469134300" w:history="1">
+            <w:r>
+              <w:rPr>
+                <w:rStyle w:val="Lienhypertexte"/>
+                <w:noProof/>
+              </w:rPr>
+              <w:t>2.</w:t>
+            </w:r>
+            <w:r>
+              <w:rPr>
+                <w:rFonts w:eastAsiaTheme="minorEastAsia"/>
+                <w:noProof/>
+                <w:lang w:val="en-GB" w:eastAsia="en-GB"/>
+              </w:rPr>
+              <w:tab/>
+            </w:r>
+            <w:r>
+              <w:rPr>
+                <w:rStyle w:val="Lienhypertexte"/>
+                <w:noProof/>
+              </w:rPr>
+              <w:t>Jean-Baptiste DURIEZ</w:t>
+            </w:r>
+            <w:r>
+              <w:rPr>
+                <w:noProof/>
+                <w:webHidden/>
+              </w:rPr>
+              <w:tab/>
+            </w:r>
+            <w:r>
+              <w:rPr>
+                <w:noProof/>
+                <w:webHidden/>
+              </w:rPr>
+              <w:fldChar w:fldCharType="begin"/>
+            </w:r>
+            <w:r>
+              <w:rPr>
+                <w:noProof/>
+                <w:webHidden/>
+              </w:rPr>
+              <w:instrText xml:space="preserve"> PAGEREF _Toc469134300 \h </w:instrText>
+            </w:r>
+            <w:r>
+              <w:rPr>
+                <w:noProof/>
+                <w:webHidden/>
+              </w:rPr>
+            </w:r>
+            <w:r>
+              <w:rPr>
+                <w:noProof/>
+                <w:webHidden/>
+              </w:rPr>
+              <w:fldChar w:fldCharType="separate"/>
+            </w:r>
+            <w:r>
+              <w:rPr>
+                <w:noProof/>
+                <w:webHidden/>
+              </w:rPr>
+              <w:t>28</w:t>
+            </w:r>
+            <w:r>
+              <w:rPr>
+                <w:noProof/>
+                <w:webHidden/>
+              </w:rPr>
+              <w:fldChar w:fldCharType="end"/>
+            </w:r>
+          </w:hyperlink>
+        </w:p>
+        <w:p>
+          <w:pPr>
+            <w:pStyle w:val="TM3"/>
+            <w:tabs>
+              <w:tab w:val="left" w:pos="880"/>
+              <w:tab w:val="right" w:leader="dot" w:pos="9062"/>
+            </w:tabs>
+            <w:rPr>
+              <w:rFonts w:eastAsiaTheme="minorEastAsia"/>
+              <w:noProof/>
+              <w:lang w:val="en-GB" w:eastAsia="en-GB"/>
+            </w:rPr>
+          </w:pPr>
+          <w:hyperlink w:anchor="_Toc469134301" w:history="1">
+            <w:r>
+              <w:rPr>
+                <w:rStyle w:val="Lienhypertexte"/>
+                <w:noProof/>
+              </w:rPr>
+              <w:t>3.</w:t>
+            </w:r>
+            <w:r>
+              <w:rPr>
+                <w:rFonts w:eastAsiaTheme="minorEastAsia"/>
+                <w:noProof/>
+                <w:lang w:val="en-GB" w:eastAsia="en-GB"/>
+              </w:rPr>
+              <w:tab/>
+            </w:r>
+            <w:r>
+              <w:rPr>
+                <w:rStyle w:val="Lienhypertexte"/>
+                <w:noProof/>
+              </w:rPr>
+              <w:t>Jordane QUINCY</w:t>
+            </w:r>
+            <w:r>
+              <w:rPr>
+                <w:noProof/>
+                <w:webHidden/>
+              </w:rPr>
+              <w:tab/>
+            </w:r>
+            <w:r>
+              <w:rPr>
+                <w:noProof/>
+                <w:webHidden/>
+              </w:rPr>
+              <w:fldChar w:fldCharType="begin"/>
+            </w:r>
+            <w:r>
+              <w:rPr>
+                <w:noProof/>
+                <w:webHidden/>
+              </w:rPr>
+              <w:instrText xml:space="preserve"> PAGEREF _Toc469134301 \h </w:instrText>
+            </w:r>
+            <w:r>
+              <w:rPr>
+                <w:noProof/>
+                <w:webHidden/>
+              </w:rPr>
+            </w:r>
+            <w:r>
+              <w:rPr>
+                <w:noProof/>
+                <w:webHidden/>
+              </w:rPr>
+              <w:fldChar w:fldCharType="separate"/>
+            </w:r>
+            <w:r>
+              <w:rPr>
+                <w:noProof/>
+                <w:webHidden/>
+              </w:rPr>
+              <w:t>29</w:t>
             </w:r>
             <w:r>
               <w:rPr>
@@ -7420,7 +7697,7 @@
       <w:pPr>
         <w:pStyle w:val="Titre1"/>
       </w:pPr>
-      <w:bookmarkStart w:id="0" w:name="_Toc469132280"/>
+      <w:bookmarkStart w:id="1" w:name="_Toc469134261"/>
       <w:r>
         <w:rPr>
           <w:noProof/>
@@ -7488,7 +7765,7 @@
       <w:r>
         <w:t>Partie 1 : Description de la solution envisagée</w:t>
       </w:r>
-      <w:bookmarkEnd w:id="0"/>
+      <w:bookmarkEnd w:id="1"/>
     </w:p>
     <w:p/>
     <w:p>
@@ -7499,11 +7776,11 @@
           <w:numId w:val="1"/>
         </w:numPr>
       </w:pPr>
-      <w:bookmarkStart w:id="1" w:name="_Toc469132281"/>
+      <w:bookmarkStart w:id="2" w:name="_Toc469134262"/>
       <w:r>
         <w:t>Présentation de l’entreprise</w:t>
       </w:r>
-      <w:bookmarkEnd w:id="1"/>
+      <w:bookmarkEnd w:id="2"/>
     </w:p>
     <w:p/>
     <w:p>
@@ -7614,11 +7891,11 @@
           <w:numId w:val="1"/>
         </w:numPr>
       </w:pPr>
-      <w:bookmarkStart w:id="2" w:name="_Toc469132282"/>
+      <w:bookmarkStart w:id="3" w:name="_Toc469134263"/>
       <w:r>
         <w:t>Spécification de la solution</w:t>
       </w:r>
-      <w:bookmarkEnd w:id="2"/>
+      <w:bookmarkEnd w:id="3"/>
     </w:p>
     <w:p/>
     <w:p>
@@ -7629,11 +7906,11 @@
           <w:numId w:val="1"/>
         </w:numPr>
       </w:pPr>
-      <w:bookmarkStart w:id="3" w:name="_Toc469132283"/>
+      <w:bookmarkStart w:id="4" w:name="_Toc469134264"/>
       <w:r>
         <w:t>Le besoin</w:t>
       </w:r>
-      <w:bookmarkEnd w:id="3"/>
+      <w:bookmarkEnd w:id="4"/>
     </w:p>
     <w:p/>
     <w:p>
@@ -7728,11 +8005,11 @@
           <w:numId w:val="1"/>
         </w:numPr>
       </w:pPr>
-      <w:bookmarkStart w:id="4" w:name="_Toc469132284"/>
+      <w:bookmarkStart w:id="5" w:name="_Toc469134265"/>
       <w:r>
         <w:t>Description de la solution envisagée</w:t>
       </w:r>
-      <w:bookmarkEnd w:id="4"/>
+      <w:bookmarkEnd w:id="5"/>
     </w:p>
     <w:p/>
     <w:p>
@@ -7743,11 +8020,11 @@
           <w:numId w:val="1"/>
         </w:numPr>
       </w:pPr>
-      <w:bookmarkStart w:id="5" w:name="_Toc469132285"/>
+      <w:bookmarkStart w:id="6" w:name="_Toc469134266"/>
       <w:r>
         <w:t>Description générale</w:t>
       </w:r>
-      <w:bookmarkEnd w:id="5"/>
+      <w:bookmarkEnd w:id="6"/>
     </w:p>
     <w:p/>
     <w:p>
@@ -7976,11 +8253,11 @@
           <w:numId w:val="1"/>
         </w:numPr>
       </w:pPr>
-      <w:bookmarkStart w:id="6" w:name="_Toc469132286"/>
+      <w:bookmarkStart w:id="7" w:name="_Toc469134267"/>
       <w:r>
         <w:t>Matériels</w:t>
       </w:r>
-      <w:bookmarkEnd w:id="6"/>
+      <w:bookmarkEnd w:id="7"/>
     </w:p>
     <w:p/>
     <w:p>
@@ -8015,11 +8292,11 @@
           <w:numId w:val="1"/>
         </w:numPr>
       </w:pPr>
-      <w:bookmarkStart w:id="7" w:name="_Toc469132287"/>
+      <w:bookmarkStart w:id="8" w:name="_Toc469134268"/>
       <w:r>
         <w:t>Diagramme de cas d’utilisation</w:t>
       </w:r>
-      <w:bookmarkEnd w:id="7"/>
+      <w:bookmarkEnd w:id="8"/>
     </w:p>
     <w:p/>
     <w:p>
@@ -8092,7 +8369,7 @@
           <w:numId w:val="1"/>
         </w:numPr>
       </w:pPr>
-      <w:bookmarkStart w:id="8" w:name="_Toc469132288"/>
+      <w:bookmarkStart w:id="9" w:name="_Toc469134269"/>
       <w:r>
         <w:lastRenderedPageBreak/>
         <w:t>Cas d’</w:t>
@@ -8103,7 +8380,7 @@
       <w:r>
         <w:t>Ajouter Utilisateur</w:t>
       </w:r>
-      <w:bookmarkEnd w:id="8"/>
+      <w:bookmarkEnd w:id="9"/>
     </w:p>
     <w:p/>
     <w:tbl>
@@ -8467,11 +8744,11 @@
           <w:numId w:val="1"/>
         </w:numPr>
       </w:pPr>
-      <w:bookmarkStart w:id="9" w:name="_Toc469132289"/>
+      <w:bookmarkStart w:id="10" w:name="_Toc469134270"/>
       <w:r>
         <w:t>Cas d’utilisation Modifier un Utilisateur</w:t>
       </w:r>
-      <w:bookmarkEnd w:id="9"/>
+      <w:bookmarkEnd w:id="10"/>
     </w:p>
     <w:p/>
     <w:tbl>
@@ -8857,11 +9134,11 @@
           <w:numId w:val="1"/>
         </w:numPr>
       </w:pPr>
-      <w:bookmarkStart w:id="10" w:name="_Toc469132290"/>
+      <w:bookmarkStart w:id="11" w:name="_Toc469134271"/>
       <w:r>
         <w:t>Cas d’utilisation Supprimer un Utilisateur</w:t>
       </w:r>
-      <w:bookmarkEnd w:id="10"/>
+      <w:bookmarkEnd w:id="11"/>
     </w:p>
     <w:p/>
     <w:tbl>
@@ -9256,12 +9533,12 @@
           <w:numId w:val="1"/>
         </w:numPr>
       </w:pPr>
-      <w:bookmarkStart w:id="11" w:name="_Toc469132291"/>
+      <w:bookmarkStart w:id="12" w:name="_Toc469134272"/>
       <w:r>
         <w:lastRenderedPageBreak/>
         <w:t>Cas d’utilisation Déclarer un Incident</w:t>
       </w:r>
-      <w:bookmarkEnd w:id="11"/>
+      <w:bookmarkEnd w:id="12"/>
     </w:p>
     <w:p/>
     <w:tbl>
@@ -9608,11 +9885,11 @@
           <w:numId w:val="1"/>
         </w:numPr>
       </w:pPr>
-      <w:bookmarkStart w:id="12" w:name="_Toc469132292"/>
+      <w:bookmarkStart w:id="13" w:name="_Toc469134273"/>
       <w:r>
         <w:t>Cas d’utilisation Visualiser les incidents</w:t>
       </w:r>
-      <w:bookmarkEnd w:id="12"/>
+      <w:bookmarkEnd w:id="13"/>
     </w:p>
     <w:p/>
     <w:tbl>
@@ -9987,11 +10264,11 @@
           <w:numId w:val="1"/>
         </w:numPr>
       </w:pPr>
-      <w:bookmarkStart w:id="13" w:name="_Toc469132293"/>
+      <w:bookmarkStart w:id="14" w:name="_Toc469134274"/>
       <w:r>
         <w:t>Cas d’utilisation Clôturer un incident</w:t>
       </w:r>
-      <w:bookmarkEnd w:id="13"/>
+      <w:bookmarkEnd w:id="14"/>
     </w:p>
     <w:p/>
     <w:tbl>
@@ -10367,12 +10644,12 @@
           <w:numId w:val="1"/>
         </w:numPr>
       </w:pPr>
-      <w:bookmarkStart w:id="14" w:name="_Toc469132294"/>
+      <w:bookmarkStart w:id="15" w:name="_Toc469134275"/>
       <w:r>
         <w:lastRenderedPageBreak/>
         <w:t>Cas d’utilisation Donner tâche en cours</w:t>
       </w:r>
-      <w:bookmarkEnd w:id="14"/>
+      <w:bookmarkEnd w:id="15"/>
     </w:p>
     <w:p/>
     <w:tbl>
@@ -10687,11 +10964,11 @@
           <w:numId w:val="1"/>
         </w:numPr>
       </w:pPr>
-      <w:bookmarkStart w:id="15" w:name="_Toc469132295"/>
+      <w:bookmarkStart w:id="16" w:name="_Toc469134276"/>
       <w:r>
         <w:t>Cas d’utilisation Ajouter une Station</w:t>
       </w:r>
-      <w:bookmarkEnd w:id="15"/>
+      <w:bookmarkEnd w:id="16"/>
     </w:p>
     <w:p/>
     <w:tbl>
@@ -11037,12 +11314,12 @@
           <w:numId w:val="1"/>
         </w:numPr>
       </w:pPr>
-      <w:bookmarkStart w:id="16" w:name="_Toc469132296"/>
+      <w:bookmarkStart w:id="17" w:name="_Toc469134277"/>
       <w:r>
         <w:lastRenderedPageBreak/>
         <w:t>Cas d’utilisation Voir la Carte</w:t>
       </w:r>
-      <w:bookmarkEnd w:id="16"/>
+      <w:bookmarkEnd w:id="17"/>
     </w:p>
     <w:p/>
     <w:tbl>
@@ -11354,11 +11631,11 @@
           <w:numId w:val="1"/>
         </w:numPr>
       </w:pPr>
-      <w:bookmarkStart w:id="17" w:name="_Toc469132297"/>
+      <w:bookmarkStart w:id="18" w:name="_Toc469134278"/>
       <w:r>
         <w:t>Cas d’utilisation Communiquer</w:t>
       </w:r>
-      <w:bookmarkEnd w:id="17"/>
+      <w:bookmarkEnd w:id="18"/>
     </w:p>
     <w:p/>
     <w:tbl>
@@ -11670,12 +11947,12 @@
           <w:numId w:val="1"/>
         </w:numPr>
       </w:pPr>
-      <w:bookmarkStart w:id="18" w:name="_Toc469132298"/>
+      <w:bookmarkStart w:id="19" w:name="_Toc469134279"/>
       <w:r>
         <w:lastRenderedPageBreak/>
         <w:t>Accéder aux statistiques</w:t>
       </w:r>
-      <w:bookmarkEnd w:id="18"/>
+      <w:bookmarkEnd w:id="19"/>
     </w:p>
     <w:p/>
     <w:tbl>
@@ -11977,11 +12254,11 @@
           <w:numId w:val="1"/>
         </w:numPr>
       </w:pPr>
-      <w:bookmarkStart w:id="19" w:name="_Toc469132299"/>
+      <w:bookmarkStart w:id="20" w:name="_Toc469134280"/>
       <w:r>
         <w:t>Cas d’utilisation Changer de site</w:t>
       </w:r>
-      <w:bookmarkEnd w:id="19"/>
+      <w:bookmarkEnd w:id="20"/>
     </w:p>
     <w:p/>
     <w:tbl>
@@ -12304,11 +12581,11 @@
         <w:lastRenderedPageBreak/>
         <w:t xml:space="preserve"> </w:t>
       </w:r>
-      <w:bookmarkStart w:id="20" w:name="_Toc469132300"/>
+      <w:bookmarkStart w:id="21" w:name="_Toc469134281"/>
       <w:r>
         <w:t>Maquettes</w:t>
       </w:r>
-      <w:bookmarkEnd w:id="20"/>
+      <w:bookmarkEnd w:id="21"/>
     </w:p>
     <w:p/>
     <w:p>
@@ -12331,11 +12608,11 @@
           <w:numId w:val="1"/>
         </w:numPr>
       </w:pPr>
-      <w:bookmarkStart w:id="21" w:name="_Toc469132301"/>
+      <w:bookmarkStart w:id="22" w:name="_Toc469134282"/>
       <w:r>
         <w:t>Application salle de contrôle</w:t>
       </w:r>
-      <w:bookmarkEnd w:id="21"/>
+      <w:bookmarkEnd w:id="22"/>
     </w:p>
     <w:p/>
     <w:p/>
@@ -12350,16 +12627,16 @@
           <w:numId w:val="1"/>
         </w:numPr>
       </w:pPr>
-      <w:bookmarkStart w:id="22" w:name="_Toc469132302"/>
+      <w:bookmarkStart w:id="23" w:name="_Toc469134283"/>
       <w:r>
         <w:t>Ecran des stations</w:t>
       </w:r>
-      <w:bookmarkEnd w:id="22"/>
+      <w:bookmarkEnd w:id="23"/>
     </w:p>
     <w:p>
       <w:r>
         <w:pict>
-          <v:shape id="_x0000_i1025" type="#_x0000_t75" style="width:440.25pt;height:4in">
+          <v:shape id="_x0000_i1025" type="#_x0000_t75" style="width:440.15pt;height:4in">
             <v:imagedata r:id="rId13" o:title="Entretien"/>
           </v:shape>
         </w:pict>
@@ -12377,7 +12654,7 @@
       <w:r>
         <w:lastRenderedPageBreak/>
         <w:pict>
-          <v:shape id="_x0000_i1026" type="#_x0000_t75" style="width:440.25pt;height:4in">
+          <v:shape id="_x0000_i1026" type="#_x0000_t75" style="width:440.15pt;height:4in">
             <v:imagedata r:id="rId14" o:title="Tache"/>
           </v:shape>
         </w:pict>
@@ -12402,18 +12679,18 @@
           <w:numId w:val="1"/>
         </w:numPr>
       </w:pPr>
-      <w:bookmarkStart w:id="23" w:name="_Toc469132303"/>
+      <w:bookmarkStart w:id="24" w:name="_Toc469134284"/>
       <w:r>
         <w:t>Mobile</w:t>
       </w:r>
-      <w:bookmarkEnd w:id="23"/>
+      <w:bookmarkEnd w:id="24"/>
     </w:p>
     <w:p/>
     <w:p>
       <w:r>
         <w:lastRenderedPageBreak/>
         <w:pict>
-          <v:shape id="_x0000_i1027" type="#_x0000_t75" style="width:240.75pt;height:483pt">
+          <v:shape id="_x0000_i1027" type="#_x0000_t75" style="width:241.05pt;height:482.7pt">
             <v:imagedata r:id="rId15" o:title="Rondier_Login"/>
           </v:shape>
         </w:pict>
@@ -12433,7 +12710,7 @@
       <w:r>
         <w:lastRenderedPageBreak/>
         <w:pict>
-          <v:shape id="_x0000_i1028" type="#_x0000_t75" style="width:279.75pt;height:560.25pt">
+          <v:shape id="_x0000_i1028" type="#_x0000_t75" style="width:279.85pt;height:560.35pt">
             <v:imagedata r:id="rId16" o:title="Rondier_Tache_Incident"/>
           </v:shape>
         </w:pict>
@@ -12454,7 +12731,7 @@
       <w:r>
         <w:lastRenderedPageBreak/>
         <w:pict>
-          <v:shape id="_x0000_i1029" type="#_x0000_t75" style="width:282pt;height:565.5pt">
+          <v:shape id="_x0000_i1029" type="#_x0000_t75" style="width:281.75pt;height:565.35pt">
             <v:imagedata r:id="rId17" o:title="Rondier_Tache_Incident_Video"/>
           </v:shape>
         </w:pict>
@@ -12475,7 +12752,7 @@
       <w:r>
         <w:lastRenderedPageBreak/>
         <w:pict>
-          <v:shape id="_x0000_i1030" type="#_x0000_t75" style="width:303pt;height:607.5pt">
+          <v:shape id="_x0000_i1030" type="#_x0000_t75" style="width:303.05pt;height:607.3pt">
             <v:imagedata r:id="rId18" o:title="Rondier_Tache_RFID_En_Cours"/>
           </v:shape>
         </w:pict>
@@ -12496,7 +12773,7 @@
       <w:r>
         <w:lastRenderedPageBreak/>
         <w:pict>
-          <v:shape id="_x0000_i1031" type="#_x0000_t75" style="width:291.75pt;height:585pt">
+          <v:shape id="_x0000_i1031" type="#_x0000_t75" style="width:291.75pt;height:584.75pt">
             <v:imagedata r:id="rId19" o:title="Rondier_Tache_RFID_Ok"/>
           </v:shape>
         </w:pict>
@@ -12519,12 +12796,12 @@
       <w:pPr>
         <w:pStyle w:val="Titre1"/>
       </w:pPr>
-      <w:bookmarkStart w:id="24" w:name="_Toc469132304"/>
+      <w:bookmarkStart w:id="25" w:name="_Toc469134285"/>
       <w:r>
         <w:lastRenderedPageBreak/>
         <w:t>Partie 2 : Description de la démarche de travail</w:t>
       </w:r>
-      <w:bookmarkEnd w:id="24"/>
+      <w:bookmarkEnd w:id="25"/>
     </w:p>
     <w:p/>
     <w:p>
@@ -12698,23 +12975,23 @@
       <w:pPr>
         <w:pStyle w:val="Titre1"/>
       </w:pPr>
-      <w:bookmarkStart w:id="25" w:name="_Toc469132305"/>
+      <w:bookmarkStart w:id="26" w:name="_Toc469134286"/>
       <w:r>
         <w:lastRenderedPageBreak/>
         <w:t>Annexes</w:t>
       </w:r>
-      <w:bookmarkEnd w:id="25"/>
+      <w:bookmarkEnd w:id="26"/>
     </w:p>
     <w:p/>
     <w:p>
       <w:pPr>
         <w:pStyle w:val="Titre2"/>
       </w:pPr>
-      <w:bookmarkStart w:id="26" w:name="_Toc469132306"/>
+      <w:bookmarkStart w:id="27" w:name="_Toc469134287"/>
       <w:r>
         <w:t>Annexe 1 : Description de la répartition des tâches</w:t>
       </w:r>
-      <w:bookmarkEnd w:id="26"/>
+      <w:bookmarkEnd w:id="27"/>
     </w:p>
     <w:p/>
     <w:p>
@@ -12853,12 +13130,12 @@
       <w:pPr>
         <w:pStyle w:val="Titre2"/>
       </w:pPr>
-      <w:bookmarkStart w:id="27" w:name="_Toc469132307"/>
+      <w:bookmarkStart w:id="28" w:name="_Toc469134288"/>
       <w:r>
         <w:lastRenderedPageBreak/>
         <w:t>Annexe 2 : Réponse aux questionnaires</w:t>
       </w:r>
-      <w:bookmarkEnd w:id="27"/>
+      <w:bookmarkEnd w:id="28"/>
     </w:p>
     <w:p/>
     <w:p>
@@ -12869,11 +13146,11 @@
           <w:numId w:val="7"/>
         </w:numPr>
       </w:pPr>
-      <w:bookmarkStart w:id="28" w:name="_Toc469132308"/>
+      <w:bookmarkStart w:id="29" w:name="_Toc469134289"/>
       <w:r>
         <w:t>Maxime DEGRES</w:t>
       </w:r>
-      <w:bookmarkEnd w:id="28"/>
+      <w:bookmarkEnd w:id="29"/>
     </w:p>
     <w:p/>
     <w:p>
@@ -12884,11 +13161,11 @@
           <w:numId w:val="9"/>
         </w:numPr>
       </w:pPr>
-      <w:bookmarkStart w:id="29" w:name="_Toc469132309"/>
+      <w:bookmarkStart w:id="30" w:name="_Toc469134290"/>
       <w:r>
         <w:t>Questionnaire persona</w:t>
       </w:r>
-      <w:bookmarkEnd w:id="29"/>
+      <w:bookmarkEnd w:id="30"/>
     </w:p>
     <w:p/>
     <w:p>
@@ -12954,11 +13231,11 @@
           <w:numId w:val="9"/>
         </w:numPr>
       </w:pPr>
-      <w:bookmarkStart w:id="30" w:name="_Toc469132310"/>
+      <w:bookmarkStart w:id="31" w:name="_Toc469134291"/>
       <w:r>
         <w:t>Questionnaire évaluation formation</w:t>
       </w:r>
-      <w:bookmarkEnd w:id="30"/>
+      <w:bookmarkEnd w:id="31"/>
     </w:p>
     <w:p/>
     <w:p>
@@ -13195,11 +13472,11 @@
           <w:numId w:val="7"/>
         </w:numPr>
       </w:pPr>
-      <w:bookmarkStart w:id="31" w:name="_Toc469132311"/>
+      <w:bookmarkStart w:id="32" w:name="_Toc469134292"/>
       <w:r>
         <w:t>Jean-Baptiste DURIEZ</w:t>
       </w:r>
-      <w:bookmarkEnd w:id="31"/>
+      <w:bookmarkEnd w:id="32"/>
     </w:p>
     <w:p/>
     <w:p>
@@ -13210,14 +13487,17 @@
           <w:numId w:val="10"/>
         </w:numPr>
       </w:pPr>
-      <w:bookmarkStart w:id="32" w:name="_Toc469132312"/>
+      <w:bookmarkStart w:id="33" w:name="_Toc469134293"/>
       <w:r>
         <w:t>Questionnaire persona</w:t>
       </w:r>
-      <w:bookmarkEnd w:id="32"/>
+      <w:bookmarkEnd w:id="33"/>
     </w:p>
     <w:p/>
     <w:p>
+      <w:pPr>
+        <w:jc w:val="both"/>
+      </w:pPr>
       <w:r>
         <w:t>1 :</w:t>
       </w:r>
@@ -13226,6 +13506,9 @@
       </w:r>
     </w:p>
     <w:p>
+      <w:pPr>
+        <w:jc w:val="both"/>
+      </w:pPr>
       <w:r>
         <w:t>2 :</w:t>
       </w:r>
@@ -13234,6 +13517,9 @@
       </w:r>
     </w:p>
     <w:p>
+      <w:pPr>
+        <w:jc w:val="both"/>
+      </w:pPr>
       <w:r>
         <w:t>3 :</w:t>
       </w:r>
@@ -13245,6 +13531,9 @@
       </w:r>
     </w:p>
     <w:p>
+      <w:pPr>
+        <w:jc w:val="both"/>
+      </w:pPr>
       <w:r>
         <w:t>4 :</w:t>
       </w:r>
@@ -13256,6 +13545,9 @@
       </w:r>
     </w:p>
     <w:p>
+      <w:pPr>
+        <w:jc w:val="both"/>
+      </w:pPr>
       <w:r>
         <w:t>5 :</w:t>
       </w:r>
@@ -13264,6 +13556,9 @@
       </w:r>
     </w:p>
     <w:p>
+      <w:pPr>
+        <w:jc w:val="both"/>
+      </w:pPr>
       <w:r>
         <w:t>6 :</w:t>
       </w:r>
@@ -13275,6 +13570,9 @@
       </w:r>
     </w:p>
     <w:p>
+      <w:pPr>
+        <w:jc w:val="both"/>
+      </w:pPr>
       <w:r>
         <w:t>7 :</w:t>
       </w:r>
@@ -13294,6 +13592,9 @@
       </w:r>
     </w:p>
     <w:p>
+      <w:pPr>
+        <w:jc w:val="both"/>
+      </w:pPr>
       <w:r>
         <w:lastRenderedPageBreak/>
         <w:t>8 :</w:t>
@@ -13311,14 +13612,14 @@
       </w:r>
     </w:p>
     <w:p>
+      <w:pPr>
+        <w:jc w:val="both"/>
+      </w:pPr>
       <w:r>
         <w:t>9 :</w:t>
       </w:r>
       <w:r>
-        <w:t xml:space="preserve"> </w:t>
-      </w:r>
-      <w:r>
-        <w:t xml:space="preserve">Oui, Monsieur </w:t>
+        <w:t xml:space="preserve"> Oui, Monsieur </w:t>
       </w:r>
       <w:proofErr w:type="spellStart"/>
       <w:r>
@@ -13330,6 +13631,9 @@
       </w:r>
     </w:p>
     <w:p>
+      <w:pPr>
+        <w:jc w:val="both"/>
+      </w:pPr>
       <w:r>
         <w:t>10 :</w:t>
       </w:r>
@@ -13338,6 +13642,9 @@
       </w:r>
     </w:p>
     <w:p>
+      <w:pPr>
+        <w:jc w:val="both"/>
+      </w:pPr>
       <w:r>
         <w:t>11 :</w:t>
       </w:r>
@@ -13352,8 +13659,6 @@
       <w:r>
         <w:t>, parce qu’en vrai il y a toujours plusieurs clients et on n’a pas toujours qu’un seul interlocuteur et du coup ça permettra de voir la gestion de 2 clients qui potentiellement disent des choses qui diffèrent un petit peu.</w:t>
       </w:r>
-      <w:bookmarkStart w:id="33" w:name="_GoBack"/>
-      <w:bookmarkEnd w:id="33"/>
     </w:p>
     <w:p>
       <w:pPr>
@@ -13363,7 +13668,7 @@
           <w:numId w:val="10"/>
         </w:numPr>
       </w:pPr>
-      <w:bookmarkStart w:id="34" w:name="_Toc469132313"/>
+      <w:bookmarkStart w:id="34" w:name="_Toc469134294"/>
       <w:r>
         <w:t>Questionnaire évaluation formation</w:t>
       </w:r>
@@ -13683,6 +13988,9 @@
     </w:p>
     <w:p/>
     <w:p>
+      <w:pPr>
+        <w:jc w:val="both"/>
+      </w:pPr>
       <w:r>
         <w:t>Avez-vous des propositions pour améliorer la pédagogie proposée</w:t>
       </w:r>
@@ -13691,6 +13999,9 @@
       </w:r>
     </w:p>
     <w:p>
+      <w:pPr>
+        <w:jc w:val="both"/>
+      </w:pPr>
       <w:r>
         <w:t>Je pense que le problème ne vient pas de votre pédagogie mais plus de la réunification de toutes les pédagogies de tous les enseignements. En effet (pour cette année en tout cas), la plupart des enseignants nous ont donné des mini projets à réaliser à la place de TP. Du coup réaliser 5 mini projets alors qu’une semaine sur deux on est en entreprise et qu’on rentre donc pour certains tardivement du travail, la charge de travail est vraiment importante. Il est normal que la charge de travail soit importante mais du coup le travail que nous fournissons n’est pas toujours au top puisque nous n’avons pas autant de temps que nous voudrions pour réaliser le mini projet. Certains mini-projets vont donc être bien complet et fait à 100% mais d’autres seront délaissés. Et je pense que c’est là qu’on a notre problème.</w:t>
       </w:r>
@@ -13705,6 +14016,9 @@
       </w:r>
     </w:p>
     <w:p>
+      <w:pPr>
+        <w:jc w:val="both"/>
+      </w:pPr>
       <w:r>
         <w:t>Résumé : Faire des mini-projets c’est très bien et très formateur, mais en avoir 5 sur un semestre est peut-être un peu de trop.</w:t>
       </w:r>
@@ -13719,7 +14033,7 @@
           <w:numId w:val="7"/>
         </w:numPr>
       </w:pPr>
-      <w:bookmarkStart w:id="35" w:name="_Toc469132314"/>
+      <w:bookmarkStart w:id="35" w:name="_Toc469134295"/>
       <w:r>
         <w:t>Jordane QUINCY</w:t>
       </w:r>
@@ -13734,7 +14048,7 @@
           <w:numId w:val="11"/>
         </w:numPr>
       </w:pPr>
-      <w:bookmarkStart w:id="36" w:name="_Toc469132315"/>
+      <w:bookmarkStart w:id="36" w:name="_Toc469134296"/>
       <w:r>
         <w:t>Questionnaire persona</w:t>
       </w:r>
@@ -13804,7 +14118,7 @@
           <w:numId w:val="11"/>
         </w:numPr>
       </w:pPr>
-      <w:bookmarkStart w:id="37" w:name="_Toc469132316"/>
+      <w:bookmarkStart w:id="37" w:name="_Toc469134297"/>
       <w:r>
         <w:t>Questionnaire évaluation formation</w:t>
       </w:r>
@@ -13980,12 +14294,278 @@
       <w:pPr>
         <w:pStyle w:val="Titre2"/>
       </w:pPr>
-      <w:bookmarkStart w:id="38" w:name="_Toc469132317"/>
+      <w:bookmarkStart w:id="38" w:name="_Toc469134298"/>
       <w:r>
         <w:lastRenderedPageBreak/>
         <w:t>Annexe 3 : Fiches de lecture individuelles</w:t>
       </w:r>
       <w:bookmarkEnd w:id="38"/>
+    </w:p>
+    <w:p/>
+    <w:p>
+      <w:pPr>
+        <w:pStyle w:val="Titre3"/>
+        <w:numPr>
+          <w:ilvl w:val="0"/>
+          <w:numId w:val="12"/>
+        </w:numPr>
+      </w:pPr>
+      <w:bookmarkStart w:id="39" w:name="_Toc469134299"/>
+      <w:r>
+        <w:t>Maxime DEGRES</w:t>
+      </w:r>
+      <w:bookmarkEnd w:id="39"/>
+    </w:p>
+    <w:p/>
+    <w:p>
+      <w:pPr>
+        <w:pStyle w:val="Titre3"/>
+        <w:numPr>
+          <w:ilvl w:val="0"/>
+          <w:numId w:val="12"/>
+        </w:numPr>
+      </w:pPr>
+      <w:bookmarkStart w:id="40" w:name="_Toc469134300"/>
+      <w:r>
+        <w:t>Jean-Baptiste DURIEZ</w:t>
+      </w:r>
+      <w:bookmarkEnd w:id="40"/>
+    </w:p>
+    <w:p/>
+    <w:p>
+      <w:pPr>
+        <w:jc w:val="center"/>
+        <w:rPr>
+          <w:rFonts w:ascii="Times New Roman" w:hAnsi="Times New Roman"/>
+          <w:b/>
+          <w:sz w:val="18"/>
+          <w:szCs w:val="18"/>
+        </w:rPr>
+      </w:pPr>
+      <w:r>
+        <w:rPr>
+          <w:rFonts w:ascii="Times New Roman" w:hAnsi="Times New Roman"/>
+          <w:b/>
+          <w:sz w:val="18"/>
+          <w:szCs w:val="18"/>
+        </w:rPr>
+        <w:t>Contribution à la note finale dans le module « Conception et évaluation de systèmes interactifs adaptatifs » (M2 TNSI)</w:t>
+      </w:r>
+    </w:p>
+    <w:p>
+      <w:pPr>
+        <w:ind w:left="-284" w:right="-307"/>
+        <w:rPr>
+          <w:rFonts w:ascii="Times New Roman" w:eastAsia="Times New Roman" w:hAnsi="Times New Roman"/>
+          <w:sz w:val="16"/>
+          <w:szCs w:val="16"/>
+          <w:lang w:eastAsia="fr-FR"/>
+        </w:rPr>
+      </w:pPr>
+      <w:r>
+        <w:rPr>
+          <w:rFonts w:ascii="Times New Roman" w:hAnsi="Times New Roman"/>
+          <w:sz w:val="16"/>
+          <w:szCs w:val="16"/>
+        </w:rPr>
+        <w:t xml:space="preserve">A la BU se trouvent les 2 livres suivants : (1) </w:t>
+      </w:r>
+      <w:r>
+        <w:rPr>
+          <w:rFonts w:ascii="Times New Roman" w:eastAsia="Times New Roman" w:hAnsi="Times New Roman"/>
+          <w:sz w:val="16"/>
+          <w:szCs w:val="16"/>
+          <w:lang w:eastAsia="fr-FR"/>
+        </w:rPr>
+        <w:t xml:space="preserve">KOLSKI C. (Ed.) </w:t>
+      </w:r>
+      <w:r>
+        <w:rPr>
+          <w:rFonts w:ascii="Times New Roman" w:eastAsia="Times New Roman" w:hAnsi="Times New Roman"/>
+          <w:sz w:val="16"/>
+          <w:szCs w:val="16"/>
+          <w:lang w:val="en-US" w:eastAsia="fr-FR"/>
+        </w:rPr>
+        <w:t>(</w:t>
+      </w:r>
+      <w:r>
+        <w:rPr>
+          <w:rFonts w:ascii="Times New Roman" w:eastAsia="Times New Roman" w:hAnsi="Times New Roman"/>
+          <w:b/>
+          <w:bCs/>
+          <w:sz w:val="16"/>
+          <w:szCs w:val="16"/>
+          <w:lang w:val="en-US" w:eastAsia="fr-FR"/>
+        </w:rPr>
+        <w:t>2011</w:t>
+      </w:r>
+      <w:r>
+        <w:rPr>
+          <w:rFonts w:ascii="Times New Roman" w:eastAsia="Times New Roman" w:hAnsi="Times New Roman"/>
+          <w:sz w:val="16"/>
+          <w:szCs w:val="16"/>
+          <w:lang w:val="en-US" w:eastAsia="fr-FR"/>
+        </w:rPr>
+        <w:t xml:space="preserve">). </w:t>
+      </w:r>
+      <w:r>
+        <w:rPr>
+          <w:rFonts w:ascii="Times New Roman" w:eastAsia="Times New Roman" w:hAnsi="Times New Roman"/>
+          <w:color w:val="0000FF"/>
+          <w:sz w:val="16"/>
+          <w:szCs w:val="16"/>
+          <w:lang w:val="en-US" w:eastAsia="fr-FR"/>
+        </w:rPr>
+        <w:t>Human-Computer Interactions in Transport.</w:t>
+      </w:r>
+      <w:r>
+        <w:rPr>
+          <w:rFonts w:ascii="Times New Roman" w:eastAsia="Times New Roman" w:hAnsi="Times New Roman"/>
+          <w:sz w:val="16"/>
+          <w:szCs w:val="16"/>
+          <w:lang w:val="en-US" w:eastAsia="fr-FR"/>
+        </w:rPr>
+        <w:t xml:space="preserve"> ISTE Ltd and John Wiley &amp; Sons Inc., ISBN 978-1848212794. (2) KOLSKI C. (Ed.) </w:t>
+      </w:r>
+      <w:r>
+        <w:rPr>
+          <w:rFonts w:ascii="Times New Roman" w:eastAsia="Times New Roman" w:hAnsi="Times New Roman"/>
+          <w:sz w:val="16"/>
+          <w:szCs w:val="16"/>
+          <w:lang w:eastAsia="fr-FR"/>
+        </w:rPr>
+        <w:t>(</w:t>
+      </w:r>
+      <w:r>
+        <w:rPr>
+          <w:rFonts w:ascii="Times New Roman" w:eastAsia="Times New Roman" w:hAnsi="Times New Roman"/>
+          <w:b/>
+          <w:bCs/>
+          <w:sz w:val="16"/>
+          <w:szCs w:val="16"/>
+          <w:lang w:eastAsia="fr-FR"/>
+        </w:rPr>
+        <w:t>2010</w:t>
+      </w:r>
+      <w:r>
+        <w:rPr>
+          <w:rFonts w:ascii="Times New Roman" w:eastAsia="Times New Roman" w:hAnsi="Times New Roman"/>
+          <w:sz w:val="16"/>
+          <w:szCs w:val="16"/>
+          <w:lang w:eastAsia="fr-FR"/>
+        </w:rPr>
+        <w:t xml:space="preserve">). </w:t>
+      </w:r>
+      <w:r>
+        <w:rPr>
+          <w:rFonts w:ascii="Times New Roman" w:eastAsia="Times New Roman" w:hAnsi="Times New Roman"/>
+          <w:color w:val="0000FF"/>
+          <w:sz w:val="16"/>
+          <w:szCs w:val="16"/>
+          <w:lang w:eastAsia="fr-FR"/>
+        </w:rPr>
+        <w:t>Interaction homme-machine dans les transports - personnalisation, assistance et informations du voyageur.</w:t>
+      </w:r>
+      <w:r>
+        <w:rPr>
+          <w:rFonts w:ascii="Times New Roman" w:eastAsia="Times New Roman" w:hAnsi="Times New Roman"/>
+          <w:sz w:val="16"/>
+          <w:szCs w:val="16"/>
+          <w:lang w:eastAsia="fr-FR"/>
+        </w:rPr>
+        <w:t xml:space="preserve"> </w:t>
+      </w:r>
+      <w:proofErr w:type="spellStart"/>
+      <w:r>
+        <w:rPr>
+          <w:rFonts w:ascii="Times New Roman" w:eastAsia="Times New Roman" w:hAnsi="Times New Roman"/>
+          <w:sz w:val="16"/>
+          <w:szCs w:val="16"/>
+          <w:lang w:eastAsia="fr-FR"/>
+        </w:rPr>
+        <w:t>Hermes</w:t>
+      </w:r>
+      <w:proofErr w:type="spellEnd"/>
+      <w:r>
+        <w:rPr>
+          <w:rFonts w:ascii="Times New Roman" w:eastAsia="Times New Roman" w:hAnsi="Times New Roman"/>
+          <w:sz w:val="16"/>
+          <w:szCs w:val="16"/>
+          <w:lang w:eastAsia="fr-FR"/>
+        </w:rPr>
+        <w:t xml:space="preserve"> Science Publications, Paris, ISBN 978-2-7462-3010-1. Décrire sur cette page un point particulier qui vous a particulièrement intéressé (dans n’importe lequel des chapitres d’un des livres) et la mettre en annexe 3 du document à me transmettre, sans oublier votre nom et votre prénom (2 points). Par exemple, un groupe de 3 personnes  mettra en annexe 3 fiches. Rem : si aucun de ces livres n’est disponible, vous pouvez emprunter à la place dans le même rayon un livre vert (1993), noir (1997) ou un des deux blancs (2001).</w:t>
+      </w:r>
+      <w:r>
+        <w:rPr>
+          <w:rFonts w:ascii="Times New Roman" w:eastAsia="Times New Roman" w:hAnsi="Times New Roman"/>
+          <w:sz w:val="16"/>
+          <w:szCs w:val="16"/>
+          <w:lang w:eastAsia="fr-FR"/>
+        </w:rPr>
+        <w:t xml:space="preserve"> Si aucun de ceux-ci n n’est disponible, n’importe quel autre livre en Interaction Homme-Machine convient.</w:t>
+      </w:r>
+    </w:p>
+    <w:p/>
+    <w:p>
+      <w:pPr>
+        <w:ind w:firstLine="708"/>
+        <w:jc w:val="both"/>
+      </w:pPr>
+      <w:r>
+        <w:t xml:space="preserve">C’est le chapitre 8 « Vers de nouveaux panneaux interactifs dans les gares et stations » du livre « Interaction homme-machine dans les transports-personnalisation, assistance et informations du voyageur » qui m’a particulièrement intéressé. En effet, n’étant pas un habitué des transports en commun (notamment pour les trains), je sais que les panneaux d’affichage sont extrêmement importants afin de savoir si on se dirige dans la bonne direction sans avoir le stress de monter dans le mauvais train ou encore d’arriver trop tard sur le bon quai. Il arrive également des fois de se perdre parmi toutes les informations et de se demandé, une fois monté dans un train, si on est dans le bon train ou non et si on va bien arriver à notre destination. L’ajout de panneaux interactifs dans les gares et stations est donc pour moi quelque chose d’extrêmement pertinent permettant de réduire les informations inutiles qui sont affichées et donc d’augmenter la précision et la vitesse de recherche de l’information voulue. </w:t>
+      </w:r>
+    </w:p>
+    <w:p>
+      <w:pPr>
+        <w:ind w:firstLine="708"/>
+        <w:jc w:val="both"/>
+      </w:pPr>
+      <w:r>
+        <w:t xml:space="preserve">Un point qui m’a intéressé dans ce chapitre est le nouveau modèle proposé, le modèle KUP. En effet, comme cela est précisé dans le livre, les modèles existants ne prennent pas assez en considération l’utilisateur, alors que la base même d’une interaction homme-machine est l’homme, soit l’utilisateur. Je trouve ça donc beaucoup plus adéquat d’utiliser un modèle ayant presque comme « cœur », l’utilisateur, plutôt qu’un modèle plus standard mais qui prendra moins en compte l’utilisateur. </w:t>
+      </w:r>
+    </w:p>
+    <w:p>
+      <w:pPr>
+        <w:ind w:firstLine="708"/>
+        <w:jc w:val="both"/>
+      </w:pPr>
+      <w:r>
+        <w:t xml:space="preserve">Ce qui est bien avec ce modèle KUP c’est le fait de toujours chercher à satisfaire l’utilisateur et cela en prêtant une attention très particulière à ses potentiels handicaps. En effet, de nos jours il est très difficile pour quelqu’un d’handicapé d’aller tout seul dans une gare pour prendre un train, ce qui n’est pas normal. On devrait donc pouvoir faciliter de plus en plus l’accès à ces transports en commun à toute personne. La multi-modalité et le fait de chercher la bonne modalité pour une entité U (utilisateur) grâce à une interaction entre l’entité U et l’entité P (présentation) lorsque U rentre dans l’espace de rayonnement de P, sont donc parfaits pour résoudre ce problème. De plus il est déjà proposé dans ce chapitre une représentation permettant de trouver la meilleur modalité pour un utilisateur grâce aux arbres taxonomiques pondérés, qui sont au final très simple de compréhension et seront faciles à programmer et à utiliser. </w:t>
+      </w:r>
+    </w:p>
+    <w:p>
+      <w:pPr>
+        <w:ind w:firstLine="708"/>
+        <w:jc w:val="both"/>
+      </w:pPr>
+      <w:r>
+        <w:t xml:space="preserve">Enfin la présentation de la plateforme PRIAM, avec les expériences, rendent le tout extrêmement concret et presque déjà opérationnel. Les deux expériences présentées (dans l’aéroport et dans la gare) montrent bien que l’affichage dynamique d’informations est largement </w:t>
+      </w:r>
+      <w:r>
+        <w:lastRenderedPageBreak/>
+        <w:t>plus intéressant qu’un affichage statique puisque à chaque fois la vitesse de recherche d’information et sa pertinence était plus intéressante avec les affichages dynamiques. Il faut néanmoins faire encore quelques études pour voir quel dispositif pourrait être mise en place à grande échelle afin de permettre aux entités P de détecter l’arrivé d’entités U dans leur espace de rayonnement. Un point soulevé par un des sujets des expériences est également intéressant et est à travailler, c’est le fait de gérer les personnes situées dans l’espace de rayonnement d’entités P mais qui ne s’intéressent pas du tout aux informations des entités P. En effet dans les gares énormément de monde circule et il y aura souvent des personnes ne cherchant aucune information qui vont passer dans l’espace de rayonnement d’écrans d’affichage ou autres.</w:t>
+      </w:r>
+    </w:p>
+    <w:p>
+      <w:r>
+        <w:t>En bref, l’ajout de panneaux dynamiques dans les gares ou stations est extrêmement intéressant et semble quasiment opérationnel ! Il manque juste un peu de travail sur les points précisés juste au-dessus avant la mise en place de tout ce système, mais il est très fort probable que dans un futur proche nos gares et stations soient équipés de panneaux dynamiques !</w:t>
+      </w:r>
+    </w:p>
+    <w:p/>
+    <w:p/>
+    <w:p>
+      <w:pPr>
+        <w:pStyle w:val="Titre3"/>
+        <w:numPr>
+          <w:ilvl w:val="0"/>
+          <w:numId w:val="12"/>
+        </w:numPr>
+      </w:pPr>
+      <w:bookmarkStart w:id="41" w:name="_Toc469134301"/>
+      <w:r>
+        <w:t>Jordane QUINCY</w:t>
+      </w:r>
+      <w:bookmarkEnd w:id="41"/>
     </w:p>
     <w:sectPr>
       <w:footerReference w:type="first" r:id="rId20"/>
@@ -14035,6 +14615,7 @@
         <w:docPartUnique/>
       </w:docPartObj>
     </w:sdtPr>
+    <w:sdtEndPr/>
     <w:sdtContent>
       <w:p>
         <w:pPr>
@@ -14054,7 +14635,7 @@
           <w:rPr>
             <w:noProof/>
           </w:rPr>
-          <w:t>27</w:t>
+          <w:t>2</w:t>
         </w:r>
         <w:r>
           <w:fldChar w:fldCharType="end"/>
@@ -14095,6 +14676,7 @@
         <w:docPartUnique/>
       </w:docPartObj>
     </w:sdtPr>
+    <w:sdtEndPr/>
     <w:sdtContent>
       <w:p>
         <w:pPr>
@@ -14330,95 +14912,9 @@
     </w:lvl>
   </w:abstractNum>
   <w:abstractNum w:abstractNumId="2" w15:restartNumberingAfterBreak="0">
-    <w:nsid w:val="43304866"/>
-    <w:multiLevelType w:val="multilevel"/>
-    <w:tmpl w:val="0809001F"/>
-    <w:lvl w:ilvl="0">
-      <w:start w:val="1"/>
-      <w:numFmt w:val="decimal"/>
-      <w:lvlText w:val="%1."/>
-      <w:lvlJc w:val="left"/>
-      <w:pPr>
-        <w:ind w:left="360" w:hanging="360"/>
-      </w:pPr>
-    </w:lvl>
-    <w:lvl w:ilvl="1">
-      <w:start w:val="1"/>
-      <w:numFmt w:val="decimal"/>
-      <w:lvlText w:val="%1.%2."/>
-      <w:lvlJc w:val="left"/>
-      <w:pPr>
-        <w:ind w:left="792" w:hanging="432"/>
-      </w:pPr>
-    </w:lvl>
-    <w:lvl w:ilvl="2">
-      <w:start w:val="1"/>
-      <w:numFmt w:val="decimal"/>
-      <w:lvlText w:val="%1.%2.%3."/>
-      <w:lvlJc w:val="left"/>
-      <w:pPr>
-        <w:ind w:left="1224" w:hanging="504"/>
-      </w:pPr>
-    </w:lvl>
-    <w:lvl w:ilvl="3">
-      <w:start w:val="1"/>
-      <w:numFmt w:val="decimal"/>
-      <w:lvlText w:val="%1.%2.%3.%4."/>
-      <w:lvlJc w:val="left"/>
-      <w:pPr>
-        <w:ind w:left="1728" w:hanging="648"/>
-      </w:pPr>
-    </w:lvl>
-    <w:lvl w:ilvl="4">
-      <w:start w:val="1"/>
-      <w:numFmt w:val="decimal"/>
-      <w:lvlText w:val="%1.%2.%3.%4.%5."/>
-      <w:lvlJc w:val="left"/>
-      <w:pPr>
-        <w:ind w:left="2232" w:hanging="792"/>
-      </w:pPr>
-    </w:lvl>
-    <w:lvl w:ilvl="5">
-      <w:start w:val="1"/>
-      <w:numFmt w:val="decimal"/>
-      <w:lvlText w:val="%1.%2.%3.%4.%5.%6."/>
-      <w:lvlJc w:val="left"/>
-      <w:pPr>
-        <w:ind w:left="2736" w:hanging="936"/>
-      </w:pPr>
-    </w:lvl>
-    <w:lvl w:ilvl="6">
-      <w:start w:val="1"/>
-      <w:numFmt w:val="decimal"/>
-      <w:lvlText w:val="%1.%2.%3.%4.%5.%6.%7."/>
-      <w:lvlJc w:val="left"/>
-      <w:pPr>
-        <w:ind w:left="3240" w:hanging="1080"/>
-      </w:pPr>
-    </w:lvl>
-    <w:lvl w:ilvl="7">
-      <w:start w:val="1"/>
-      <w:numFmt w:val="decimal"/>
-      <w:lvlText w:val="%1.%2.%3.%4.%5.%6.%7.%8."/>
-      <w:lvlJc w:val="left"/>
-      <w:pPr>
-        <w:ind w:left="3744" w:hanging="1224"/>
-      </w:pPr>
-    </w:lvl>
-    <w:lvl w:ilvl="8">
-      <w:start w:val="1"/>
-      <w:numFmt w:val="decimal"/>
-      <w:lvlText w:val="%1.%2.%3.%4.%5.%6.%7.%8.%9."/>
-      <w:lvlJc w:val="left"/>
-      <w:pPr>
-        <w:ind w:left="4320" w:hanging="1440"/>
-      </w:pPr>
-    </w:lvl>
-  </w:abstractNum>
-  <w:abstractNum w:abstractNumId="3" w15:restartNumberingAfterBreak="0">
-    <w:nsid w:val="46E86896"/>
+    <w:nsid w:val="41117AD7"/>
     <w:multiLevelType w:val="hybridMultilevel"/>
-    <w:tmpl w:val="AA3A1820"/>
+    <w:tmpl w:val="076AD6A2"/>
     <w:lvl w:ilvl="0" w:tplc="0809000F">
       <w:start w:val="1"/>
       <w:numFmt w:val="decimal"/>
@@ -14504,13 +15000,99 @@
       </w:pPr>
     </w:lvl>
   </w:abstractNum>
+  <w:abstractNum w:abstractNumId="3" w15:restartNumberingAfterBreak="0">
+    <w:nsid w:val="43304866"/>
+    <w:multiLevelType w:val="multilevel"/>
+    <w:tmpl w:val="0809001F"/>
+    <w:lvl w:ilvl="0">
+      <w:start w:val="1"/>
+      <w:numFmt w:val="decimal"/>
+      <w:lvlText w:val="%1."/>
+      <w:lvlJc w:val="left"/>
+      <w:pPr>
+        <w:ind w:left="360" w:hanging="360"/>
+      </w:pPr>
+    </w:lvl>
+    <w:lvl w:ilvl="1">
+      <w:start w:val="1"/>
+      <w:numFmt w:val="decimal"/>
+      <w:lvlText w:val="%1.%2."/>
+      <w:lvlJc w:val="left"/>
+      <w:pPr>
+        <w:ind w:left="792" w:hanging="432"/>
+      </w:pPr>
+    </w:lvl>
+    <w:lvl w:ilvl="2">
+      <w:start w:val="1"/>
+      <w:numFmt w:val="decimal"/>
+      <w:lvlText w:val="%1.%2.%3."/>
+      <w:lvlJc w:val="left"/>
+      <w:pPr>
+        <w:ind w:left="1224" w:hanging="504"/>
+      </w:pPr>
+    </w:lvl>
+    <w:lvl w:ilvl="3">
+      <w:start w:val="1"/>
+      <w:numFmt w:val="decimal"/>
+      <w:lvlText w:val="%1.%2.%3.%4."/>
+      <w:lvlJc w:val="left"/>
+      <w:pPr>
+        <w:ind w:left="1728" w:hanging="648"/>
+      </w:pPr>
+    </w:lvl>
+    <w:lvl w:ilvl="4">
+      <w:start w:val="1"/>
+      <w:numFmt w:val="decimal"/>
+      <w:lvlText w:val="%1.%2.%3.%4.%5."/>
+      <w:lvlJc w:val="left"/>
+      <w:pPr>
+        <w:ind w:left="2232" w:hanging="792"/>
+      </w:pPr>
+    </w:lvl>
+    <w:lvl w:ilvl="5">
+      <w:start w:val="1"/>
+      <w:numFmt w:val="decimal"/>
+      <w:lvlText w:val="%1.%2.%3.%4.%5.%6."/>
+      <w:lvlJc w:val="left"/>
+      <w:pPr>
+        <w:ind w:left="2736" w:hanging="936"/>
+      </w:pPr>
+    </w:lvl>
+    <w:lvl w:ilvl="6">
+      <w:start w:val="1"/>
+      <w:numFmt w:val="decimal"/>
+      <w:lvlText w:val="%1.%2.%3.%4.%5.%6.%7."/>
+      <w:lvlJc w:val="left"/>
+      <w:pPr>
+        <w:ind w:left="3240" w:hanging="1080"/>
+      </w:pPr>
+    </w:lvl>
+    <w:lvl w:ilvl="7">
+      <w:start w:val="1"/>
+      <w:numFmt w:val="decimal"/>
+      <w:lvlText w:val="%1.%2.%3.%4.%5.%6.%7.%8."/>
+      <w:lvlJc w:val="left"/>
+      <w:pPr>
+        <w:ind w:left="3744" w:hanging="1224"/>
+      </w:pPr>
+    </w:lvl>
+    <w:lvl w:ilvl="8">
+      <w:start w:val="1"/>
+      <w:numFmt w:val="decimal"/>
+      <w:lvlText w:val="%1.%2.%3.%4.%5.%6.%7.%8.%9."/>
+      <w:lvlJc w:val="left"/>
+      <w:pPr>
+        <w:ind w:left="4320" w:hanging="1440"/>
+      </w:pPr>
+    </w:lvl>
+  </w:abstractNum>
   <w:abstractNum w:abstractNumId="4" w15:restartNumberingAfterBreak="0">
-    <w:nsid w:val="4C871AED"/>
+    <w:nsid w:val="46E86896"/>
     <w:multiLevelType w:val="hybridMultilevel"/>
-    <w:tmpl w:val="B362389A"/>
-    <w:lvl w:ilvl="0" w:tplc="08090019">
+    <w:tmpl w:val="AA3A1820"/>
+    <w:lvl w:ilvl="0" w:tplc="0809000F">
       <w:start w:val="1"/>
-      <w:numFmt w:val="lowerLetter"/>
+      <w:numFmt w:val="decimal"/>
       <w:lvlText w:val="%1."/>
       <w:lvlJc w:val="left"/>
       <w:pPr>
@@ -14594,9 +15176,9 @@
     </w:lvl>
   </w:abstractNum>
   <w:abstractNum w:abstractNumId="5" w15:restartNumberingAfterBreak="0">
-    <w:nsid w:val="4C8E3179"/>
+    <w:nsid w:val="4C871AED"/>
     <w:multiLevelType w:val="hybridMultilevel"/>
-    <w:tmpl w:val="787A6FE4"/>
+    <w:tmpl w:val="B362389A"/>
     <w:lvl w:ilvl="0" w:tplc="08090019">
       <w:start w:val="1"/>
       <w:numFmt w:val="lowerLetter"/>
@@ -14683,9 +15265,9 @@
     </w:lvl>
   </w:abstractNum>
   <w:abstractNum w:abstractNumId="6" w15:restartNumberingAfterBreak="0">
-    <w:nsid w:val="5362115E"/>
+    <w:nsid w:val="4C8E3179"/>
     <w:multiLevelType w:val="hybridMultilevel"/>
-    <w:tmpl w:val="DA9420F8"/>
+    <w:tmpl w:val="787A6FE4"/>
     <w:lvl w:ilvl="0" w:tplc="08090019">
       <w:start w:val="1"/>
       <w:numFmt w:val="lowerLetter"/>
@@ -14772,6 +15354,95 @@
     </w:lvl>
   </w:abstractNum>
   <w:abstractNum w:abstractNumId="7" w15:restartNumberingAfterBreak="0">
+    <w:nsid w:val="5362115E"/>
+    <w:multiLevelType w:val="hybridMultilevel"/>
+    <w:tmpl w:val="DA9420F8"/>
+    <w:lvl w:ilvl="0" w:tplc="08090019">
+      <w:start w:val="1"/>
+      <w:numFmt w:val="lowerLetter"/>
+      <w:lvlText w:val="%1."/>
+      <w:lvlJc w:val="left"/>
+      <w:pPr>
+        <w:ind w:left="720" w:hanging="360"/>
+      </w:pPr>
+      <w:rPr>
+        <w:rFonts w:hint="default"/>
+      </w:rPr>
+    </w:lvl>
+    <w:lvl w:ilvl="1" w:tplc="08090019" w:tentative="1">
+      <w:start w:val="1"/>
+      <w:numFmt w:val="lowerLetter"/>
+      <w:lvlText w:val="%2."/>
+      <w:lvlJc w:val="left"/>
+      <w:pPr>
+        <w:ind w:left="1440" w:hanging="360"/>
+      </w:pPr>
+    </w:lvl>
+    <w:lvl w:ilvl="2" w:tplc="0809001B" w:tentative="1">
+      <w:start w:val="1"/>
+      <w:numFmt w:val="lowerRoman"/>
+      <w:lvlText w:val="%3."/>
+      <w:lvlJc w:val="right"/>
+      <w:pPr>
+        <w:ind w:left="2160" w:hanging="180"/>
+      </w:pPr>
+    </w:lvl>
+    <w:lvl w:ilvl="3" w:tplc="0809000F" w:tentative="1">
+      <w:start w:val="1"/>
+      <w:numFmt w:val="decimal"/>
+      <w:lvlText w:val="%4."/>
+      <w:lvlJc w:val="left"/>
+      <w:pPr>
+        <w:ind w:left="2880" w:hanging="360"/>
+      </w:pPr>
+    </w:lvl>
+    <w:lvl w:ilvl="4" w:tplc="08090019" w:tentative="1">
+      <w:start w:val="1"/>
+      <w:numFmt w:val="lowerLetter"/>
+      <w:lvlText w:val="%5."/>
+      <w:lvlJc w:val="left"/>
+      <w:pPr>
+        <w:ind w:left="3600" w:hanging="360"/>
+      </w:pPr>
+    </w:lvl>
+    <w:lvl w:ilvl="5" w:tplc="0809001B" w:tentative="1">
+      <w:start w:val="1"/>
+      <w:numFmt w:val="lowerRoman"/>
+      <w:lvlText w:val="%6."/>
+      <w:lvlJc w:val="right"/>
+      <w:pPr>
+        <w:ind w:left="4320" w:hanging="180"/>
+      </w:pPr>
+    </w:lvl>
+    <w:lvl w:ilvl="6" w:tplc="0809000F" w:tentative="1">
+      <w:start w:val="1"/>
+      <w:numFmt w:val="decimal"/>
+      <w:lvlText w:val="%7."/>
+      <w:lvlJc w:val="left"/>
+      <w:pPr>
+        <w:ind w:left="5040" w:hanging="360"/>
+      </w:pPr>
+    </w:lvl>
+    <w:lvl w:ilvl="7" w:tplc="08090019" w:tentative="1">
+      <w:start w:val="1"/>
+      <w:numFmt w:val="lowerLetter"/>
+      <w:lvlText w:val="%8."/>
+      <w:lvlJc w:val="left"/>
+      <w:pPr>
+        <w:ind w:left="5760" w:hanging="360"/>
+      </w:pPr>
+    </w:lvl>
+    <w:lvl w:ilvl="8" w:tplc="0809001B" w:tentative="1">
+      <w:start w:val="1"/>
+      <w:numFmt w:val="lowerRoman"/>
+      <w:lvlText w:val="%9."/>
+      <w:lvlJc w:val="right"/>
+      <w:pPr>
+        <w:ind w:left="6480" w:hanging="180"/>
+      </w:pPr>
+    </w:lvl>
+  </w:abstractNum>
+  <w:abstractNum w:abstractNumId="8" w15:restartNumberingAfterBreak="0">
     <w:nsid w:val="675C7625"/>
     <w:multiLevelType w:val="hybridMultilevel"/>
     <w:tmpl w:val="3A96D560"/>
@@ -14857,7 +15528,7 @@
       </w:pPr>
     </w:lvl>
   </w:abstractNum>
-  <w:abstractNum w:abstractNumId="8" w15:restartNumberingAfterBreak="0">
+  <w:abstractNum w:abstractNumId="9" w15:restartNumberingAfterBreak="0">
     <w:nsid w:val="697E44FB"/>
     <w:multiLevelType w:val="hybridMultilevel"/>
     <w:tmpl w:val="22403D9A"/>
@@ -14970,7 +15641,7 @@
       </w:rPr>
     </w:lvl>
   </w:abstractNum>
-  <w:abstractNum w:abstractNumId="9" w15:restartNumberingAfterBreak="0">
+  <w:abstractNum w:abstractNumId="10" w15:restartNumberingAfterBreak="0">
     <w:nsid w:val="6D897D35"/>
     <w:multiLevelType w:val="hybridMultilevel"/>
     <w:tmpl w:val="6FCEAF60"/>
@@ -15056,7 +15727,7 @@
       </w:pPr>
     </w:lvl>
   </w:abstractNum>
-  <w:abstractNum w:abstractNumId="10" w15:restartNumberingAfterBreak="0">
+  <w:abstractNum w:abstractNumId="11" w15:restartNumberingAfterBreak="0">
     <w:nsid w:val="6EB67CDB"/>
     <w:multiLevelType w:val="hybridMultilevel"/>
     <w:tmpl w:val="60224DF6"/>
@@ -15146,37 +15817,40 @@
     </w:lvl>
   </w:abstractNum>
   <w:num w:numId="1">
-    <w:abstractNumId w:val="7"/>
+    <w:abstractNumId w:val="8"/>
   </w:num>
   <w:num w:numId="2">
     <w:abstractNumId w:val="1"/>
   </w:num>
   <w:num w:numId="3">
-    <w:abstractNumId w:val="2"/>
+    <w:abstractNumId w:val="3"/>
   </w:num>
   <w:num w:numId="4">
     <w:abstractNumId w:val="0"/>
   </w:num>
   <w:num w:numId="5">
+    <w:abstractNumId w:val="10"/>
+  </w:num>
+  <w:num w:numId="6">
     <w:abstractNumId w:val="9"/>
   </w:num>
-  <w:num w:numId="6">
-    <w:abstractNumId w:val="8"/>
-  </w:num>
   <w:num w:numId="7">
-    <w:abstractNumId w:val="3"/>
+    <w:abstractNumId w:val="4"/>
   </w:num>
   <w:num w:numId="8">
+    <w:abstractNumId w:val="6"/>
+  </w:num>
+  <w:num w:numId="9">
+    <w:abstractNumId w:val="7"/>
+  </w:num>
+  <w:num w:numId="10">
     <w:abstractNumId w:val="5"/>
   </w:num>
-  <w:num w:numId="9">
-    <w:abstractNumId w:val="6"/>
+  <w:num w:numId="11">
+    <w:abstractNumId w:val="11"/>
   </w:num>
-  <w:num w:numId="10">
-    <w:abstractNumId w:val="4"/>
-  </w:num>
-  <w:num w:numId="11">
-    <w:abstractNumId w:val="10"/>
+  <w:num w:numId="12">
+    <w:abstractNumId w:val="2"/>
   </w:num>
 </w:numbering>
 </file>
@@ -15690,6 +16364,7 @@
   <w:style w:type="character" w:default="1" w:styleId="Policepardfaut">
     <w:name w:val="Default Paragraph Font"/>
     <w:uiPriority w:val="1"/>
+    <w:semiHidden/>
     <w:unhideWhenUsed/>
   </w:style>
   <w:style w:type="table" w:default="1" w:styleId="TableauNormal">
@@ -17095,7 +17770,7 @@
 </file>
 
 <file path=customXml/itemProps2.xml><?xml version="1.0" encoding="utf-8"?>
-<ds:datastoreItem xmlns:ds="http://schemas.openxmlformats.org/officeDocument/2006/customXml" ds:itemID="{4D5761CD-E631-49F3-B2A4-7490A1221799}">
+<ds:datastoreItem xmlns:ds="http://schemas.openxmlformats.org/officeDocument/2006/customXml" ds:itemID="{6C9228D2-F95D-4110-8C48-532326D3294B}">
   <ds:schemaRefs>
     <ds:schemaRef ds:uri="http://schemas.openxmlformats.org/officeDocument/2006/bibliography"/>
   </ds:schemaRefs>

</xml_diff>

<commit_message>
Ajout maquette phone et ecran station
</commit_message>
<xml_diff>
--- a/Rapport.docx
+++ b/Rapport.docx
@@ -14,7 +14,6 @@
           <w:docPartUnique/>
         </w:docPartObj>
       </w:sdtPr>
-      <w:sdtEndPr/>
       <w:sdtContent>
         <w:p>
           <w:pPr>
@@ -153,7 +152,6 @@
                                       <w:calendar w:val="gregorian"/>
                                     </w:date>
                                   </w:sdtPr>
-                                  <w:sdtEndPr/>
                                   <w:sdtContent>
                                     <w:p>
                                       <w:pPr>
@@ -3467,7 +3465,6 @@
                                 <w:calendar w:val="gregorian"/>
                               </w:date>
                             </w:sdtPr>
-                            <w:sdtEndPr/>
                             <w:sdtContent>
                               <w:p>
                                 <w:pPr>
@@ -3681,7 +3678,6 @@
                                     <w:dataBinding w:prefixMappings="xmlns:ns0='http://purl.org/dc/elements/1.1/' xmlns:ns1='http://schemas.openxmlformats.org/package/2006/metadata/core-properties' " w:xpath="/ns1:coreProperties[1]/ns0:creator[1]" w:storeItemID="{6C3C8BC8-F283-45AE-878A-BAB7291924A1}"/>
                                     <w:text/>
                                   </w:sdtPr>
-                                  <w:sdtEndPr/>
                                   <w:sdtContent>
                                     <w:r>
                                       <w:rPr>
@@ -3740,7 +3736,6 @@
                                     <w:dataBinding w:prefixMappings="xmlns:ns0='http://schemas.openxmlformats.org/officeDocument/2006/extended-properties' " w:xpath="/ns0:Properties[1]/ns0:Company[1]" w:storeItemID="{6668398D-A668-4E3E-A5EB-62B293D839F1}"/>
                                     <w:text/>
                                   </w:sdtPr>
-                                  <w:sdtEndPr/>
                                   <w:sdtContent>
                                     <w:r>
                                       <w:rPr>
@@ -3810,7 +3805,6 @@
                               <w:dataBinding w:prefixMappings="xmlns:ns0='http://purl.org/dc/elements/1.1/' xmlns:ns1='http://schemas.openxmlformats.org/package/2006/metadata/core-properties' " w:xpath="/ns1:coreProperties[1]/ns0:creator[1]" w:storeItemID="{6C3C8BC8-F283-45AE-878A-BAB7291924A1}"/>
                               <w:text/>
                             </w:sdtPr>
-                            <w:sdtEndPr/>
                             <w:sdtContent>
                               <w:r>
                                 <w:rPr>
@@ -3869,7 +3863,6 @@
                               <w:dataBinding w:prefixMappings="xmlns:ns0='http://schemas.openxmlformats.org/officeDocument/2006/extended-properties' " w:xpath="/ns0:Properties[1]/ns0:Company[1]" w:storeItemID="{6668398D-A668-4E3E-A5EB-62B293D839F1}"/>
                               <w:text/>
                             </w:sdtPr>
-                            <w:sdtEndPr/>
                             <w:sdtContent>
                               <w:r>
                                 <w:rPr>
@@ -3991,7 +3984,6 @@
                                     <w:dataBinding w:prefixMappings="xmlns:ns0='http://purl.org/dc/elements/1.1/' xmlns:ns1='http://schemas.openxmlformats.org/package/2006/metadata/core-properties' " w:xpath="/ns1:coreProperties[1]/ns0:title[1]" w:storeItemID="{6C3C8BC8-F283-45AE-878A-BAB7291924A1}"/>
                                     <w:text/>
                                   </w:sdtPr>
-                                  <w:sdtEndPr/>
                                   <w:sdtContent>
                                     <w:r>
                                       <w:rPr>
@@ -4029,7 +4021,6 @@
                                     <w:dataBinding w:prefixMappings="xmlns:ns0='http://purl.org/dc/elements/1.1/' xmlns:ns1='http://schemas.openxmlformats.org/package/2006/metadata/core-properties' " w:xpath="/ns1:coreProperties[1]/ns0:subject[1]" w:storeItemID="{6C3C8BC8-F283-45AE-878A-BAB7291924A1}"/>
                                     <w:text/>
                                   </w:sdtPr>
-                                  <w:sdtEndPr/>
                                   <w:sdtContent>
                                     <w:r>
                                       <w:rPr>
@@ -4103,7 +4094,6 @@
                               <w:dataBinding w:prefixMappings="xmlns:ns0='http://purl.org/dc/elements/1.1/' xmlns:ns1='http://schemas.openxmlformats.org/package/2006/metadata/core-properties' " w:xpath="/ns1:coreProperties[1]/ns0:title[1]" w:storeItemID="{6C3C8BC8-F283-45AE-878A-BAB7291924A1}"/>
                               <w:text/>
                             </w:sdtPr>
-                            <w:sdtEndPr/>
                             <w:sdtContent>
                               <w:r>
                                 <w:rPr>
@@ -4141,7 +4131,6 @@
                               <w:dataBinding w:prefixMappings="xmlns:ns0='http://purl.org/dc/elements/1.1/' xmlns:ns1='http://schemas.openxmlformats.org/package/2006/metadata/core-properties' " w:xpath="/ns1:coreProperties[1]/ns0:subject[1]" w:storeItemID="{6C3C8BC8-F283-45AE-878A-BAB7291924A1}"/>
                               <w:text/>
                             </w:sdtPr>
-                            <w:sdtEndPr/>
                             <w:sdtContent>
                               <w:r>
                                 <w:rPr>
@@ -4226,15 +4215,7 @@
             <w:rPr>
               <w:lang w:val="fr-FR"/>
             </w:rPr>
-            <w:t>Ta</w:t>
-          </w:r>
-          <w:bookmarkStart w:id="0" w:name="_GoBack"/>
-          <w:bookmarkEnd w:id="0"/>
-          <w:r>
-            <w:rPr>
-              <w:lang w:val="fr-FR"/>
-            </w:rPr>
-            <w:t>ble des matières</w:t>
+            <w:t>Table des matières</w:t>
           </w:r>
         </w:p>
         <w:p>
@@ -7697,7 +7678,7 @@
       <w:pPr>
         <w:pStyle w:val="Titre1"/>
       </w:pPr>
-      <w:bookmarkStart w:id="1" w:name="_Toc469134261"/>
+      <w:bookmarkStart w:id="0" w:name="_Toc469134261"/>
       <w:r>
         <w:rPr>
           <w:noProof/>
@@ -7765,7 +7746,7 @@
       <w:r>
         <w:t>Partie 1 : Description de la solution envisagée</w:t>
       </w:r>
-      <w:bookmarkEnd w:id="1"/>
+      <w:bookmarkEnd w:id="0"/>
     </w:p>
     <w:p/>
     <w:p>
@@ -7776,11 +7757,11 @@
           <w:numId w:val="1"/>
         </w:numPr>
       </w:pPr>
-      <w:bookmarkStart w:id="2" w:name="_Toc469134262"/>
+      <w:bookmarkStart w:id="1" w:name="_Toc469134262"/>
       <w:r>
         <w:t>Présentation de l’entreprise</w:t>
       </w:r>
-      <w:bookmarkEnd w:id="2"/>
+      <w:bookmarkEnd w:id="1"/>
     </w:p>
     <w:p/>
     <w:p>
@@ -7788,23 +7769,7 @@
         <w:jc w:val="both"/>
       </w:pPr>
       <w:r>
-        <w:t>Nous sommes une petite start-up, C&amp;D (</w:t>
-      </w:r>
-      <w:proofErr w:type="spellStart"/>
-      <w:r>
-        <w:t>Concepto</w:t>
-      </w:r>
-      <w:proofErr w:type="spellEnd"/>
-      <w:r>
-        <w:t xml:space="preserve"> and </w:t>
-      </w:r>
-      <w:proofErr w:type="spellStart"/>
-      <w:r>
-        <w:t>Developer</w:t>
-      </w:r>
-      <w:proofErr w:type="spellEnd"/>
-      <w:r>
-        <w:t>) de conception de de développement de système d’information. Lancés il y a 3 mois nous sommes en recherche de clients avec lesquels nous pourrions tr</w:t>
+        <w:t>Nous sommes une petite start-up, C&amp;D (Concepto and Developer) de conception de de développement de système d’information. Lancés il y a 3 mois nous sommes en recherche de clients avec lesquels nous pourrions tr</w:t>
       </w:r>
       <w:r>
         <w:t>a</w:t>
@@ -7813,31 +7778,7 @@
         <w:t xml:space="preserve">vailler. C’est au cours de cette recherche que nous avons </w:t>
       </w:r>
       <w:r>
-        <w:t xml:space="preserve">découvert World </w:t>
-      </w:r>
-      <w:proofErr w:type="spellStart"/>
-      <w:r>
-        <w:t>Chimical</w:t>
-      </w:r>
-      <w:proofErr w:type="spellEnd"/>
-      <w:r>
-        <w:t xml:space="preserve"> </w:t>
-      </w:r>
-      <w:proofErr w:type="spellStart"/>
-      <w:r>
-        <w:t>Processes</w:t>
-      </w:r>
-      <w:proofErr w:type="spellEnd"/>
-      <w:r>
-        <w:t xml:space="preserve"> </w:t>
-      </w:r>
-      <w:proofErr w:type="spellStart"/>
-      <w:r>
-        <w:t>Inc</w:t>
-      </w:r>
-      <w:proofErr w:type="spellEnd"/>
-      <w:r>
-        <w:t xml:space="preserve"> et </w:t>
+        <w:t xml:space="preserve">découvert World Chimical Processes Inc et </w:t>
       </w:r>
       <w:r>
         <w:t>trouvé votre appel d’offre qui nous a paru fort intéressant. Nous avons donc réalisé le dossier de spécification qui va suivre, en espérant qu’il vous plaira et que nous serons sélectionné pour travailler à vos côtés.</w:t>
@@ -7859,15 +7800,7 @@
         <w:jc w:val="both"/>
       </w:pPr>
       <w:r>
-        <w:t xml:space="preserve">Dans notre dossier de spécification, nous avons pris en compte la globalité de l’appel d’offre mais nous avons également donné beaucoup d’importance aux différentes remarques qu’a pu nous donner Monsieur </w:t>
-      </w:r>
-      <w:proofErr w:type="spellStart"/>
-      <w:r>
-        <w:t>Séquat</w:t>
-      </w:r>
-      <w:proofErr w:type="spellEnd"/>
-      <w:r>
-        <w:t xml:space="preserve"> durant nos entretiens avec lui. D’ailleurs, nous le remercions pour le temps qu’il nous a accordé.</w:t>
+        <w:t>Dans notre dossier de spécification, nous avons pris en compte la globalité de l’appel d’offre mais nous avons également donné beaucoup d’importance aux différentes remarques qu’a pu nous donner Monsieur Séquat durant nos entretiens avec lui. D’ailleurs, nous le remercions pour le temps qu’il nous a accordé.</w:t>
       </w:r>
     </w:p>
     <w:p>
@@ -7891,11 +7824,11 @@
           <w:numId w:val="1"/>
         </w:numPr>
       </w:pPr>
-      <w:bookmarkStart w:id="3" w:name="_Toc469134263"/>
+      <w:bookmarkStart w:id="2" w:name="_Toc469134263"/>
       <w:r>
         <w:t>Spécification de la solution</w:t>
       </w:r>
-      <w:bookmarkEnd w:id="3"/>
+      <w:bookmarkEnd w:id="2"/>
     </w:p>
     <w:p/>
     <w:p>
@@ -7906,11 +7839,11 @@
           <w:numId w:val="1"/>
         </w:numPr>
       </w:pPr>
-      <w:bookmarkStart w:id="4" w:name="_Toc469134264"/>
+      <w:bookmarkStart w:id="3" w:name="_Toc469134264"/>
       <w:r>
         <w:t>Le besoin</w:t>
       </w:r>
-      <w:bookmarkEnd w:id="4"/>
+      <w:bookmarkEnd w:id="3"/>
     </w:p>
     <w:p/>
     <w:p>
@@ -7918,15 +7851,7 @@
         <w:jc w:val="both"/>
       </w:pPr>
       <w:r>
-        <w:t xml:space="preserve">Après étude du dossier et suite aux interviews avec Monsieur </w:t>
-      </w:r>
-      <w:proofErr w:type="spellStart"/>
-      <w:r>
-        <w:t>Séquat</w:t>
-      </w:r>
-      <w:proofErr w:type="spellEnd"/>
-      <w:r>
-        <w:t xml:space="preserve">, nous avons spécifié plusieurs besoins qui nous semblent importants pour vous. </w:t>
+        <w:t xml:space="preserve">Après étude du dossier et suite aux interviews avec Monsieur Séquat, nous avons spécifié plusieurs besoins qui nous semblent importants pour vous. </w:t>
       </w:r>
     </w:p>
     <w:p>
@@ -8005,11 +7930,11 @@
           <w:numId w:val="1"/>
         </w:numPr>
       </w:pPr>
-      <w:bookmarkStart w:id="5" w:name="_Toc469134265"/>
+      <w:bookmarkStart w:id="4" w:name="_Toc469134265"/>
       <w:r>
         <w:t>Description de la solution envisagée</w:t>
       </w:r>
-      <w:bookmarkEnd w:id="5"/>
+      <w:bookmarkEnd w:id="4"/>
     </w:p>
     <w:p/>
     <w:p>
@@ -8020,11 +7945,11 @@
           <w:numId w:val="1"/>
         </w:numPr>
       </w:pPr>
-      <w:bookmarkStart w:id="6" w:name="_Toc469134266"/>
+      <w:bookmarkStart w:id="5" w:name="_Toc469134266"/>
       <w:r>
         <w:t>Description générale</w:t>
       </w:r>
-      <w:bookmarkEnd w:id="6"/>
+      <w:bookmarkEnd w:id="5"/>
     </w:p>
     <w:p/>
     <w:p>
@@ -8079,15 +8004,7 @@
         <w:t xml:space="preserve"> (comme</w:t>
       </w:r>
       <w:r>
-        <w:t xml:space="preserve"> Skype ou </w:t>
-      </w:r>
-      <w:proofErr w:type="spellStart"/>
-      <w:r>
-        <w:t>Whatsapp</w:t>
-      </w:r>
-      <w:proofErr w:type="spellEnd"/>
-      <w:r>
-        <w:t xml:space="preserve"> par exemple).</w:t>
+        <w:t xml:space="preserve"> Skype ou Whatsapp par exemple).</w:t>
       </w:r>
     </w:p>
     <w:p>
@@ -8186,15 +8103,7 @@
         <w:t xml:space="preserve"> </w:t>
       </w:r>
       <w:r>
-        <w:t xml:space="preserve">est d’environ 2 secondes et qu’un utilisateur se connecter environ 10 fois par jours à l’application (sachant qu’il y aura une connexion à chaque changement de station </w:t>
-      </w:r>
-      <w:proofErr w:type="spellStart"/>
-      <w:r>
-        <w:t>etc</w:t>
-      </w:r>
-      <w:proofErr w:type="spellEnd"/>
-      <w:r>
-        <w:t>). Ce qui nous fait une différence de 6 secondes soit 1 minute par jour et donc 20 minutes pour 1 mois (si l’employé travail 20 jours par mois). Le gain est donc énorme, puisque 20 minutes pour une personne sur 1 mois, ça nous fait environ 14 jours de gagnés pour 1000 personnes sur 1 mois</w:t>
+        <w:t>est d’environ 2 secondes et qu’un utilisateur se connecter environ 10 fois par jours à l’application (sachant qu’il y aura une connexion à chaque changement de station etc). Ce qui nous fait une différence de 6 secondes soit 1 minute par jour et donc 20 minutes pour 1 mois (si l’employé travail 20 jours par mois). Le gain est donc énorme, puisque 20 minutes pour une personne sur 1 mois, ça nous fait environ 14 jours de gagnés pour 1000 personnes sur 1 mois</w:t>
       </w:r>
       <w:r>
         <w:t xml:space="preserve"> avec un procédé utilisant le </w:t>
@@ -8253,11 +8162,11 @@
           <w:numId w:val="1"/>
         </w:numPr>
       </w:pPr>
-      <w:bookmarkStart w:id="7" w:name="_Toc469134267"/>
+      <w:bookmarkStart w:id="6" w:name="_Toc469134267"/>
       <w:r>
         <w:t>Matériels</w:t>
       </w:r>
-      <w:bookmarkEnd w:id="7"/>
+      <w:bookmarkEnd w:id="6"/>
     </w:p>
     <w:p/>
     <w:p>
@@ -8292,11 +8201,11 @@
           <w:numId w:val="1"/>
         </w:numPr>
       </w:pPr>
-      <w:bookmarkStart w:id="8" w:name="_Toc469134268"/>
+      <w:bookmarkStart w:id="7" w:name="_Toc469134268"/>
       <w:r>
         <w:t>Diagramme de cas d’utilisation</w:t>
       </w:r>
-      <w:bookmarkEnd w:id="8"/>
+      <w:bookmarkEnd w:id="7"/>
     </w:p>
     <w:p/>
     <w:p>
@@ -8369,7 +8278,7 @@
           <w:numId w:val="1"/>
         </w:numPr>
       </w:pPr>
-      <w:bookmarkStart w:id="9" w:name="_Toc469134269"/>
+      <w:bookmarkStart w:id="8" w:name="_Toc469134269"/>
       <w:r>
         <w:lastRenderedPageBreak/>
         <w:t>Cas d’</w:t>
@@ -8380,7 +8289,7 @@
       <w:r>
         <w:t>Ajouter Utilisateur</w:t>
       </w:r>
-      <w:bookmarkEnd w:id="9"/>
+      <w:bookmarkEnd w:id="8"/>
     </w:p>
     <w:p/>
     <w:tbl>
@@ -8744,11 +8653,11 @@
           <w:numId w:val="1"/>
         </w:numPr>
       </w:pPr>
-      <w:bookmarkStart w:id="10" w:name="_Toc469134270"/>
+      <w:bookmarkStart w:id="9" w:name="_Toc469134270"/>
       <w:r>
         <w:t>Cas d’utilisation Modifier un Utilisateur</w:t>
       </w:r>
-      <w:bookmarkEnd w:id="10"/>
+      <w:bookmarkEnd w:id="9"/>
     </w:p>
     <w:p/>
     <w:tbl>
@@ -9134,11 +9043,11 @@
           <w:numId w:val="1"/>
         </w:numPr>
       </w:pPr>
-      <w:bookmarkStart w:id="11" w:name="_Toc469134271"/>
+      <w:bookmarkStart w:id="10" w:name="_Toc469134271"/>
       <w:r>
         <w:t>Cas d’utilisation Supprimer un Utilisateur</w:t>
       </w:r>
-      <w:bookmarkEnd w:id="11"/>
+      <w:bookmarkEnd w:id="10"/>
     </w:p>
     <w:p/>
     <w:tbl>
@@ -9533,12 +9442,12 @@
           <w:numId w:val="1"/>
         </w:numPr>
       </w:pPr>
-      <w:bookmarkStart w:id="12" w:name="_Toc469134272"/>
+      <w:bookmarkStart w:id="11" w:name="_Toc469134272"/>
       <w:r>
         <w:lastRenderedPageBreak/>
         <w:t>Cas d’utilisation Déclarer un Incident</w:t>
       </w:r>
-      <w:bookmarkEnd w:id="12"/>
+      <w:bookmarkEnd w:id="11"/>
     </w:p>
     <w:p/>
     <w:tbl>
@@ -9885,11 +9794,11 @@
           <w:numId w:val="1"/>
         </w:numPr>
       </w:pPr>
-      <w:bookmarkStart w:id="13" w:name="_Toc469134273"/>
+      <w:bookmarkStart w:id="12" w:name="_Toc469134273"/>
       <w:r>
         <w:t>Cas d’utilisation Visualiser les incidents</w:t>
       </w:r>
-      <w:bookmarkEnd w:id="13"/>
+      <w:bookmarkEnd w:id="12"/>
     </w:p>
     <w:p/>
     <w:tbl>
@@ -10264,11 +10173,11 @@
           <w:numId w:val="1"/>
         </w:numPr>
       </w:pPr>
-      <w:bookmarkStart w:id="14" w:name="_Toc469134274"/>
+      <w:bookmarkStart w:id="13" w:name="_Toc469134274"/>
       <w:r>
         <w:t>Cas d’utilisation Clôturer un incident</w:t>
       </w:r>
-      <w:bookmarkEnd w:id="14"/>
+      <w:bookmarkEnd w:id="13"/>
     </w:p>
     <w:p/>
     <w:tbl>
@@ -10644,12 +10553,12 @@
           <w:numId w:val="1"/>
         </w:numPr>
       </w:pPr>
-      <w:bookmarkStart w:id="15" w:name="_Toc469134275"/>
+      <w:bookmarkStart w:id="14" w:name="_Toc469134275"/>
       <w:r>
         <w:lastRenderedPageBreak/>
         <w:t>Cas d’utilisation Donner tâche en cours</w:t>
       </w:r>
-      <w:bookmarkEnd w:id="15"/>
+      <w:bookmarkEnd w:id="14"/>
     </w:p>
     <w:p/>
     <w:tbl>
@@ -10964,11 +10873,11 @@
           <w:numId w:val="1"/>
         </w:numPr>
       </w:pPr>
-      <w:bookmarkStart w:id="16" w:name="_Toc469134276"/>
+      <w:bookmarkStart w:id="15" w:name="_Toc469134276"/>
       <w:r>
         <w:t>Cas d’utilisation Ajouter une Station</w:t>
       </w:r>
-      <w:bookmarkEnd w:id="16"/>
+      <w:bookmarkEnd w:id="15"/>
     </w:p>
     <w:p/>
     <w:tbl>
@@ -11314,12 +11223,12 @@
           <w:numId w:val="1"/>
         </w:numPr>
       </w:pPr>
-      <w:bookmarkStart w:id="17" w:name="_Toc469134277"/>
+      <w:bookmarkStart w:id="16" w:name="_Toc469134277"/>
       <w:r>
         <w:lastRenderedPageBreak/>
         <w:t>Cas d’utilisation Voir la Carte</w:t>
       </w:r>
-      <w:bookmarkEnd w:id="17"/>
+      <w:bookmarkEnd w:id="16"/>
     </w:p>
     <w:p/>
     <w:tbl>
@@ -11631,11 +11540,11 @@
           <w:numId w:val="1"/>
         </w:numPr>
       </w:pPr>
-      <w:bookmarkStart w:id="18" w:name="_Toc469134278"/>
+      <w:bookmarkStart w:id="17" w:name="_Toc469134278"/>
       <w:r>
         <w:t>Cas d’utilisation Communiquer</w:t>
       </w:r>
-      <w:bookmarkEnd w:id="18"/>
+      <w:bookmarkEnd w:id="17"/>
     </w:p>
     <w:p/>
     <w:tbl>
@@ -11947,12 +11856,12 @@
           <w:numId w:val="1"/>
         </w:numPr>
       </w:pPr>
-      <w:bookmarkStart w:id="19" w:name="_Toc469134279"/>
+      <w:bookmarkStart w:id="18" w:name="_Toc469134279"/>
       <w:r>
         <w:lastRenderedPageBreak/>
         <w:t>Accéder aux statistiques</w:t>
       </w:r>
-      <w:bookmarkEnd w:id="19"/>
+      <w:bookmarkEnd w:id="18"/>
     </w:p>
     <w:p/>
     <w:tbl>
@@ -12254,11 +12163,11 @@
           <w:numId w:val="1"/>
         </w:numPr>
       </w:pPr>
-      <w:bookmarkStart w:id="20" w:name="_Toc469134280"/>
+      <w:bookmarkStart w:id="19" w:name="_Toc469134280"/>
       <w:r>
         <w:t>Cas d’utilisation Changer de site</w:t>
       </w:r>
-      <w:bookmarkEnd w:id="20"/>
+      <w:bookmarkEnd w:id="19"/>
     </w:p>
     <w:p/>
     <w:tbl>
@@ -12547,15 +12456,7 @@
               <w:t>L’utilisateur peut choisir depuis son menu principal, sur quel site il veut interagir. En effet un ingénieur de production a potentiell</w:t>
             </w:r>
             <w:r>
-              <w:t xml:space="preserve">ement en charge différent sites, une liste déroulante lui est proposées contenant les sites qu’il </w:t>
-            </w:r>
-            <w:proofErr w:type="spellStart"/>
-            <w:r>
-              <w:t>à</w:t>
-            </w:r>
-            <w:proofErr w:type="spellEnd"/>
-            <w:r>
-              <w:t xml:space="preserve"> en charge.</w:t>
+              <w:t>ement en charge différent sites, une liste déroulante lui est proposées contenant les sites qu’il à en charge.</w:t>
             </w:r>
           </w:p>
         </w:tc>
@@ -12581,11 +12482,11 @@
         <w:lastRenderedPageBreak/>
         <w:t xml:space="preserve"> </w:t>
       </w:r>
-      <w:bookmarkStart w:id="21" w:name="_Toc469134281"/>
+      <w:bookmarkStart w:id="20" w:name="_Toc469134281"/>
       <w:r>
         <w:t>Maquettes</w:t>
       </w:r>
-      <w:bookmarkEnd w:id="21"/>
+      <w:bookmarkEnd w:id="20"/>
     </w:p>
     <w:p/>
     <w:p>
@@ -12608,17 +12509,38 @@
           <w:numId w:val="1"/>
         </w:numPr>
       </w:pPr>
-      <w:bookmarkStart w:id="22" w:name="_Toc469134282"/>
+      <w:bookmarkStart w:id="21" w:name="_Toc469134282"/>
       <w:r>
         <w:t>Application salle de contrôle</w:t>
       </w:r>
+      <w:bookmarkEnd w:id="21"/>
+    </w:p>
+    <w:p/>
+    <w:p>
+      <w:pPr>
+        <w:pStyle w:val="Titre6"/>
+        <w:numPr>
+          <w:ilvl w:val="4"/>
+          <w:numId w:val="1"/>
+        </w:numPr>
+      </w:pPr>
+      <w:r>
+        <w:t>Ecran Desktop_Connection</w:t>
+      </w:r>
+    </w:p>
+    <w:p/>
+    <w:p>
+      <w:bookmarkStart w:id="22" w:name="_GoBack"/>
       <w:bookmarkEnd w:id="22"/>
     </w:p>
     <w:p/>
     <w:p/>
     <w:p/>
-    <w:p/>
-    <w:p/>
+    <w:p>
+      <w:r>
+        <w:br w:type="page"/>
+      </w:r>
+    </w:p>
     <w:p>
       <w:pPr>
         <w:pStyle w:val="Titre5"/>
@@ -12629,10 +12551,25 @@
       </w:pPr>
       <w:bookmarkStart w:id="23" w:name="_Toc469134283"/>
       <w:r>
+        <w:lastRenderedPageBreak/>
         <w:t>Ecran des stations</w:t>
       </w:r>
       <w:bookmarkEnd w:id="23"/>
     </w:p>
+    <w:p/>
+    <w:p>
+      <w:pPr>
+        <w:pStyle w:val="Titre6"/>
+        <w:numPr>
+          <w:ilvl w:val="4"/>
+          <w:numId w:val="1"/>
+        </w:numPr>
+      </w:pPr>
+      <w:r>
+        <w:t>Ecran Station_Entretien</w:t>
+      </w:r>
+    </w:p>
+    <w:p/>
     <w:p>
       <w:r>
         <w:pict>
@@ -12641,15 +12578,171 @@
           </v:shape>
         </w:pict>
       </w:r>
-      <w:r>
-        <w:t xml:space="preserve">Ecran </w:t>
-      </w:r>
-      <w:proofErr w:type="spellStart"/>
-      <w:r>
-        <w:t>Station_Entretien</w:t>
-      </w:r>
-      <w:proofErr w:type="spellEnd"/>
-    </w:p>
+    </w:p>
+    <w:p>
+      <w:r>
+        <w:t>On accède à cet</w:t>
+      </w:r>
+      <w:r>
+        <w:t xml:space="preserve"> écran lorsqu’on passe son smartphone au tag RFID d’une station si on a un rôle de technicien</w:t>
+      </w:r>
+    </w:p>
+    <w:p>
+      <w:r>
+        <w:t>Règles de gestion :</w:t>
+      </w:r>
+    </w:p>
+    <w:tbl>
+      <w:tblPr>
+        <w:tblStyle w:val="Tableausimple1"/>
+        <w:tblW w:w="0" w:type="auto"/>
+        <w:tblLook w:val="04A0" w:firstRow="1" w:lastRow="0" w:firstColumn="1" w:lastColumn="0" w:noHBand="0" w:noVBand="1"/>
+      </w:tblPr>
+      <w:tblGrid>
+        <w:gridCol w:w="534"/>
+        <w:gridCol w:w="8754"/>
+      </w:tblGrid>
+      <w:tr>
+        <w:trPr>
+          <w:cnfStyle w:val="100000000000" w:firstRow="1" w:lastRow="0" w:firstColumn="0" w:lastColumn="0" w:oddVBand="0" w:evenVBand="0" w:oddHBand="0" w:evenHBand="0" w:firstRowFirstColumn="0" w:firstRowLastColumn="0" w:lastRowFirstColumn="0" w:lastRowLastColumn="0"/>
+        </w:trPr>
+        <w:tc>
+          <w:tcPr>
+            <w:cnfStyle w:val="001000000000" w:firstRow="0" w:lastRow="0" w:firstColumn="1" w:lastColumn="0" w:oddVBand="0" w:evenVBand="0" w:oddHBand="0" w:evenHBand="0" w:firstRowFirstColumn="0" w:firstRowLastColumn="0" w:lastRowFirstColumn="0" w:lastRowLastColumn="0"/>
+            <w:tcW w:w="534" w:type="dxa"/>
+          </w:tcPr>
+          <w:p>
+            <w:r>
+              <w:t>R1</w:t>
+            </w:r>
+          </w:p>
+        </w:tc>
+        <w:tc>
+          <w:tcPr>
+            <w:tcW w:w="8754" w:type="dxa"/>
+          </w:tcPr>
+          <w:p>
+            <w:pPr>
+              <w:cnfStyle w:val="100000000000" w:firstRow="1" w:lastRow="0" w:firstColumn="0" w:lastColumn="0" w:oddVBand="0" w:evenVBand="0" w:oddHBand="0" w:evenHBand="0" w:firstRowFirstColumn="0" w:firstRowLastColumn="0" w:lastRowFirstColumn="0" w:lastRowLastColumn="0"/>
+              <w:rPr>
+                <w:b w:val="0"/>
+              </w:rPr>
+            </w:pPr>
+            <w:r>
+              <w:rPr>
+                <w:b w:val="0"/>
+              </w:rPr>
+              <w:t xml:space="preserve">Clic sur </w:t>
+            </w:r>
+            <w:r>
+              <w:rPr>
+                <w:b w:val="0"/>
+              </w:rPr>
+              <w:t>« R</w:t>
+            </w:r>
+            <w:r>
+              <w:rPr>
+                <w:b w:val="0"/>
+              </w:rPr>
+              <w:t>éparation</w:t>
+            </w:r>
+            <w:r>
+              <w:rPr>
+                <w:b w:val="0"/>
+              </w:rPr>
+              <w:t> »</w:t>
+            </w:r>
+            <w:r>
+              <w:rPr>
+                <w:b w:val="0"/>
+              </w:rPr>
+              <w:t xml:space="preserve"> </w:t>
+            </w:r>
+            <w:r>
+              <w:rPr>
+                <w:b w:val="0"/>
+              </w:rPr>
+              <w:t> </w:t>
+            </w:r>
+            <w:r>
+              <w:rPr>
+                <w:b w:val="0"/>
+              </w:rPr>
+              <w:t>=&gt; le statut de la station passe à « en réparation » et le statut de l’utilisateur passe à « en cours de réparation »</w:t>
+            </w:r>
+          </w:p>
+        </w:tc>
+      </w:tr>
+      <w:tr>
+        <w:trPr>
+          <w:cnfStyle w:val="000000100000" w:firstRow="0" w:lastRow="0" w:firstColumn="0" w:lastColumn="0" w:oddVBand="0" w:evenVBand="0" w:oddHBand="1" w:evenHBand="0" w:firstRowFirstColumn="0" w:firstRowLastColumn="0" w:lastRowFirstColumn="0" w:lastRowLastColumn="0"/>
+        </w:trPr>
+        <w:tc>
+          <w:tcPr>
+            <w:cnfStyle w:val="001000000000" w:firstRow="0" w:lastRow="0" w:firstColumn="1" w:lastColumn="0" w:oddVBand="0" w:evenVBand="0" w:oddHBand="0" w:evenHBand="0" w:firstRowFirstColumn="0" w:firstRowLastColumn="0" w:lastRowFirstColumn="0" w:lastRowLastColumn="0"/>
+            <w:tcW w:w="534" w:type="dxa"/>
+          </w:tcPr>
+          <w:p>
+            <w:r>
+              <w:t>R2</w:t>
+            </w:r>
+          </w:p>
+        </w:tc>
+        <w:tc>
+          <w:tcPr>
+            <w:tcW w:w="8754" w:type="dxa"/>
+          </w:tcPr>
+          <w:p>
+            <w:pPr>
+              <w:cnfStyle w:val="000000100000" w:firstRow="0" w:lastRow="0" w:firstColumn="0" w:lastColumn="0" w:oddVBand="0" w:evenVBand="0" w:oddHBand="1" w:evenHBand="0" w:firstRowFirstColumn="0" w:firstRowLastColumn="0" w:lastRowFirstColumn="0" w:lastRowLastColumn="0"/>
+            </w:pPr>
+            <w:r>
+              <w:t>Clic sur « Révision » =&gt; le statut de la station passe à « en révision » et le statut de l’utilisateur passe à « en cours de révision »</w:t>
+            </w:r>
+          </w:p>
+        </w:tc>
+      </w:tr>
+      <w:tr>
+        <w:tc>
+          <w:tcPr>
+            <w:cnfStyle w:val="001000000000" w:firstRow="0" w:lastRow="0" w:firstColumn="1" w:lastColumn="0" w:oddVBand="0" w:evenVBand="0" w:oddHBand="0" w:evenHBand="0" w:firstRowFirstColumn="0" w:firstRowLastColumn="0" w:lastRowFirstColumn="0" w:lastRowLastColumn="0"/>
+            <w:tcW w:w="534" w:type="dxa"/>
+          </w:tcPr>
+          <w:p>
+            <w:r>
+              <w:t>R3</w:t>
+            </w:r>
+          </w:p>
+        </w:tc>
+        <w:tc>
+          <w:tcPr>
+            <w:tcW w:w="8754" w:type="dxa"/>
+          </w:tcPr>
+          <w:p>
+            <w:pPr>
+              <w:cnfStyle w:val="000000000000" w:firstRow="0" w:lastRow="0" w:firstColumn="0" w:lastColumn="0" w:oddVBand="0" w:evenVBand="0" w:oddHBand="0" w:evenHBand="0" w:firstRowFirstColumn="0" w:firstRowLastColumn="0" w:lastRowFirstColumn="0" w:lastRowLastColumn="0"/>
+            </w:pPr>
+            <w:r>
+              <w:t>Clic sur « Déconnexion » =&gt; L’utilisateur est déconnecté de la station</w:t>
+            </w:r>
+          </w:p>
+        </w:tc>
+      </w:tr>
+    </w:tbl>
+    <w:p/>
+    <w:p>
+      <w:pPr>
+        <w:pStyle w:val="Titre6"/>
+        <w:numPr>
+          <w:ilvl w:val="4"/>
+          <w:numId w:val="1"/>
+        </w:numPr>
+      </w:pPr>
+      <w:r>
+        <w:t>Ecran Station_Tâche</w:t>
+      </w:r>
+    </w:p>
+    <w:p/>
     <w:p>
       <w:r>
         <w:lastRenderedPageBreak/>
@@ -12662,14 +12755,215 @@
     </w:p>
     <w:p>
       <w:r>
-        <w:t xml:space="preserve">Ecran </w:t>
-      </w:r>
-      <w:proofErr w:type="spellStart"/>
-      <w:r>
-        <w:t>Station_Tache</w:t>
-      </w:r>
-      <w:proofErr w:type="spellEnd"/>
-    </w:p>
+        <w:t>On accède à ce</w:t>
+      </w:r>
+      <w:r>
+        <w:t xml:space="preserve">t </w:t>
+      </w:r>
+      <w:r>
+        <w:t xml:space="preserve">écran lorsqu’on passe son smartphone </w:t>
+      </w:r>
+      <w:r>
+        <w:t>au tag RFID d’une station si on a un rôle de rondier.</w:t>
+      </w:r>
+    </w:p>
+    <w:p>
+      <w:r>
+        <w:t>Règles de gestions :</w:t>
+      </w:r>
+    </w:p>
+    <w:tbl>
+      <w:tblPr>
+        <w:tblStyle w:val="Tableausimple1"/>
+        <w:tblW w:w="0" w:type="auto"/>
+        <w:tblLook w:val="04A0" w:firstRow="1" w:lastRow="0" w:firstColumn="1" w:lastColumn="0" w:noHBand="0" w:noVBand="1"/>
+      </w:tblPr>
+      <w:tblGrid>
+        <w:gridCol w:w="534"/>
+        <w:gridCol w:w="8754"/>
+      </w:tblGrid>
+      <w:tr>
+        <w:trPr>
+          <w:cnfStyle w:val="100000000000" w:firstRow="1" w:lastRow="0" w:firstColumn="0" w:lastColumn="0" w:oddVBand="0" w:evenVBand="0" w:oddHBand="0" w:evenHBand="0" w:firstRowFirstColumn="0" w:firstRowLastColumn="0" w:lastRowFirstColumn="0" w:lastRowLastColumn="0"/>
+        </w:trPr>
+        <w:tc>
+          <w:tcPr>
+            <w:cnfStyle w:val="001000000000" w:firstRow="0" w:lastRow="0" w:firstColumn="1" w:lastColumn="0" w:oddVBand="0" w:evenVBand="0" w:oddHBand="0" w:evenHBand="0" w:firstRowFirstColumn="0" w:firstRowLastColumn="0" w:lastRowFirstColumn="0" w:lastRowLastColumn="0"/>
+            <w:tcW w:w="534" w:type="dxa"/>
+          </w:tcPr>
+          <w:p>
+            <w:r>
+              <w:t>R1</w:t>
+            </w:r>
+          </w:p>
+        </w:tc>
+        <w:tc>
+          <w:tcPr>
+            <w:tcW w:w="8754" w:type="dxa"/>
+          </w:tcPr>
+          <w:p>
+            <w:pPr>
+              <w:cnfStyle w:val="100000000000" w:firstRow="1" w:lastRow="0" w:firstColumn="0" w:lastColumn="0" w:oddVBand="0" w:evenVBand="0" w:oddHBand="0" w:evenHBand="0" w:firstRowFirstColumn="0" w:firstRowLastColumn="0" w:lastRowFirstColumn="0" w:lastRowLastColumn="0"/>
+              <w:rPr>
+                <w:b w:val="0"/>
+              </w:rPr>
+            </w:pPr>
+            <w:r>
+              <w:rPr>
+                <w:b w:val="0"/>
+              </w:rPr>
+              <w:t>Clic sur « </w:t>
+            </w:r>
+            <w:r>
+              <w:rPr>
+                <w:b w:val="0"/>
+              </w:rPr>
+              <w:t>Ajout solvant</w:t>
+            </w:r>
+            <w:r>
+              <w:rPr>
+                <w:b w:val="0"/>
+              </w:rPr>
+              <w:t> »  =&gt; le statut de la station passe à « </w:t>
+            </w:r>
+            <w:r>
+              <w:rPr>
+                <w:b w:val="0"/>
+              </w:rPr>
+              <w:t>ajout de solvant en cours</w:t>
+            </w:r>
+            <w:r>
+              <w:rPr>
+                <w:b w:val="0"/>
+              </w:rPr>
+              <w:t> » et le statut de l’utilisateur passe à « </w:t>
+            </w:r>
+            <w:r>
+              <w:rPr>
+                <w:b w:val="0"/>
+              </w:rPr>
+              <w:t>ajoute du solvant</w:t>
+            </w:r>
+            <w:r>
+              <w:rPr>
+                <w:b w:val="0"/>
+              </w:rPr>
+              <w:t> »</w:t>
+            </w:r>
+          </w:p>
+        </w:tc>
+      </w:tr>
+      <w:tr>
+        <w:trPr>
+          <w:cnfStyle w:val="000000100000" w:firstRow="0" w:lastRow="0" w:firstColumn="0" w:lastColumn="0" w:oddVBand="0" w:evenVBand="0" w:oddHBand="1" w:evenHBand="0" w:firstRowFirstColumn="0" w:firstRowLastColumn="0" w:lastRowFirstColumn="0" w:lastRowLastColumn="0"/>
+        </w:trPr>
+        <w:tc>
+          <w:tcPr>
+            <w:cnfStyle w:val="001000000000" w:firstRow="0" w:lastRow="0" w:firstColumn="1" w:lastColumn="0" w:oddVBand="0" w:evenVBand="0" w:oddHBand="0" w:evenHBand="0" w:firstRowFirstColumn="0" w:firstRowLastColumn="0" w:lastRowFirstColumn="0" w:lastRowLastColumn="0"/>
+            <w:tcW w:w="534" w:type="dxa"/>
+          </w:tcPr>
+          <w:p>
+            <w:r>
+              <w:t>R2</w:t>
+            </w:r>
+          </w:p>
+        </w:tc>
+        <w:tc>
+          <w:tcPr>
+            <w:tcW w:w="8754" w:type="dxa"/>
+          </w:tcPr>
+          <w:p>
+            <w:pPr>
+              <w:cnfStyle w:val="000000100000" w:firstRow="0" w:lastRow="0" w:firstColumn="0" w:lastColumn="0" w:oddVBand="0" w:evenVBand="0" w:oddHBand="1" w:evenHBand="0" w:firstRowFirstColumn="0" w:firstRowLastColumn="0" w:lastRowFirstColumn="0" w:lastRowLastColumn="0"/>
+            </w:pPr>
+            <w:r>
+              <w:t>Clic sur « </w:t>
+            </w:r>
+            <w:r>
+              <w:t>Départ cycle</w:t>
+            </w:r>
+            <w:r>
+              <w:t> » =&gt; le s</w:t>
+            </w:r>
+            <w:r>
+              <w:t xml:space="preserve">tatut de la station passe à « en cours cycle </w:t>
+            </w:r>
+            <w:r>
+              <w:t>» et le statut de l’utilisateur passe à « </w:t>
+            </w:r>
+            <w:r>
+              <w:t>réalise un cycle</w:t>
+            </w:r>
+            <w:r>
+              <w:t> »</w:t>
+            </w:r>
+          </w:p>
+        </w:tc>
+      </w:tr>
+      <w:tr>
+        <w:tc>
+          <w:tcPr>
+            <w:cnfStyle w:val="001000000000" w:firstRow="0" w:lastRow="0" w:firstColumn="1" w:lastColumn="0" w:oddVBand="0" w:evenVBand="0" w:oddHBand="0" w:evenHBand="0" w:firstRowFirstColumn="0" w:firstRowLastColumn="0" w:lastRowFirstColumn="0" w:lastRowLastColumn="0"/>
+            <w:tcW w:w="534" w:type="dxa"/>
+          </w:tcPr>
+          <w:p>
+            <w:r>
+              <w:t>R3</w:t>
+            </w:r>
+          </w:p>
+        </w:tc>
+        <w:tc>
+          <w:tcPr>
+            <w:tcW w:w="8754" w:type="dxa"/>
+          </w:tcPr>
+          <w:p>
+            <w:pPr>
+              <w:cnfStyle w:val="000000000000" w:firstRow="0" w:lastRow="0" w:firstColumn="0" w:lastColumn="0" w:oddVBand="0" w:evenVBand="0" w:oddHBand="0" w:evenHBand="0" w:firstRowFirstColumn="0" w:firstRowLastColumn="0" w:lastRowFirstColumn="0" w:lastRowLastColumn="0"/>
+            </w:pPr>
+            <w:r>
+              <w:t xml:space="preserve">Clic sur « Purge » =&gt; le statut de la station passe à « purge en cours » et le statu de l’utilisateur passe </w:t>
+            </w:r>
+            <w:r>
+              <w:t>à « réalise une purge » </w:t>
+            </w:r>
+          </w:p>
+        </w:tc>
+      </w:tr>
+      <w:tr>
+        <w:trPr>
+          <w:cnfStyle w:val="000000100000" w:firstRow="0" w:lastRow="0" w:firstColumn="0" w:lastColumn="0" w:oddVBand="0" w:evenVBand="0" w:oddHBand="1" w:evenHBand="0" w:firstRowFirstColumn="0" w:firstRowLastColumn="0" w:lastRowFirstColumn="0" w:lastRowLastColumn="0"/>
+        </w:trPr>
+        <w:tc>
+          <w:tcPr>
+            <w:cnfStyle w:val="001000000000" w:firstRow="0" w:lastRow="0" w:firstColumn="1" w:lastColumn="0" w:oddVBand="0" w:evenVBand="0" w:oddHBand="0" w:evenHBand="0" w:firstRowFirstColumn="0" w:firstRowLastColumn="0" w:lastRowFirstColumn="0" w:lastRowLastColumn="0"/>
+            <w:tcW w:w="534" w:type="dxa"/>
+          </w:tcPr>
+          <w:p>
+            <w:r>
+              <w:t>R4</w:t>
+            </w:r>
+          </w:p>
+        </w:tc>
+        <w:tc>
+          <w:tcPr>
+            <w:tcW w:w="8754" w:type="dxa"/>
+          </w:tcPr>
+          <w:p>
+            <w:pPr>
+              <w:cnfStyle w:val="000000100000" w:firstRow="0" w:lastRow="0" w:firstColumn="0" w:lastColumn="0" w:oddVBand="0" w:evenVBand="0" w:oddHBand="1" w:evenHBand="0" w:firstRowFirstColumn="0" w:firstRowLastColumn="0" w:lastRowFirstColumn="0" w:lastRowLastColumn="0"/>
+            </w:pPr>
+            <w:r>
+              <w:t>Clic sur « Déconnexion » =&gt; L’utilisateur est déconnecté de la station</w:t>
+            </w:r>
+          </w:p>
+        </w:tc>
+      </w:tr>
+    </w:tbl>
+    <w:p/>
+    <w:p/>
+    <w:p/>
+    <w:p/>
+    <w:p/>
     <w:p/>
     <w:p>
       <w:pPr>
@@ -12687,10 +12981,26 @@
     </w:p>
     <w:p/>
     <w:p>
+      <w:pPr>
+        <w:pStyle w:val="Titre6"/>
+        <w:numPr>
+          <w:ilvl w:val="4"/>
+          <w:numId w:val="1"/>
+        </w:numPr>
+      </w:pPr>
+      <w:r>
+        <w:t>Ecran Mobile_Login</w:t>
+      </w:r>
+    </w:p>
+    <w:p/>
+    <w:p>
+      <w:pPr>
+        <w:jc w:val="center"/>
+      </w:pPr>
       <w:r>
         <w:lastRenderedPageBreak/>
         <w:pict>
-          <v:shape id="_x0000_i1027" type="#_x0000_t75" style="width:241.05pt;height:482.7pt">
+          <v:shape id="_x0000_i1027" type="#_x0000_t75" style="width:206pt;height:413.2pt">
             <v:imagedata r:id="rId15" o:title="Rondier_Login"/>
           </v:shape>
         </w:pict>
@@ -12698,61 +13008,563 @@
     </w:p>
     <w:p>
       <w:r>
-        <w:t xml:space="preserve">Ecran </w:t>
-      </w:r>
-      <w:proofErr w:type="spellStart"/>
-      <w:r>
-        <w:t>Rondier_Login</w:t>
-      </w:r>
-      <w:proofErr w:type="spellEnd"/>
-    </w:p>
-    <w:p>
+        <w:t>Au démarrage de l’application, si l’utilisateur ne s’est pas encore connecté (c’est-à-dire si l’utilisateur vient tout juste d’avoir son smartphone et qu’il lance pour la première fois l’application), alors cette écran apparaît.</w:t>
+      </w:r>
+    </w:p>
+    <w:p>
+      <w:r>
+        <w:t>Règles de gestion</w:t>
+      </w:r>
+      <w:r>
+        <w:t> :</w:t>
+      </w:r>
+    </w:p>
+    <w:tbl>
+      <w:tblPr>
+        <w:tblStyle w:val="Tableausimple1"/>
+        <w:tblW w:w="0" w:type="auto"/>
+        <w:tblLook w:val="04A0" w:firstRow="1" w:lastRow="0" w:firstColumn="1" w:lastColumn="0" w:noHBand="0" w:noVBand="1"/>
+      </w:tblPr>
+      <w:tblGrid>
+        <w:gridCol w:w="534"/>
+        <w:gridCol w:w="8754"/>
+      </w:tblGrid>
+      <w:tr>
+        <w:trPr>
+          <w:cnfStyle w:val="100000000000" w:firstRow="1" w:lastRow="0" w:firstColumn="0" w:lastColumn="0" w:oddVBand="0" w:evenVBand="0" w:oddHBand="0" w:evenHBand="0" w:firstRowFirstColumn="0" w:firstRowLastColumn="0" w:lastRowFirstColumn="0" w:lastRowLastColumn="0"/>
+        </w:trPr>
+        <w:tc>
+          <w:tcPr>
+            <w:cnfStyle w:val="001000000000" w:firstRow="0" w:lastRow="0" w:firstColumn="1" w:lastColumn="0" w:oddVBand="0" w:evenVBand="0" w:oddHBand="0" w:evenHBand="0" w:firstRowFirstColumn="0" w:firstRowLastColumn="0" w:lastRowFirstColumn="0" w:lastRowLastColumn="0"/>
+            <w:tcW w:w="534" w:type="dxa"/>
+          </w:tcPr>
+          <w:p>
+            <w:r>
+              <w:t>R1</w:t>
+            </w:r>
+          </w:p>
+        </w:tc>
+        <w:tc>
+          <w:tcPr>
+            <w:tcW w:w="8754" w:type="dxa"/>
+          </w:tcPr>
+          <w:p>
+            <w:pPr>
+              <w:cnfStyle w:val="100000000000" w:firstRow="1" w:lastRow="0" w:firstColumn="0" w:lastColumn="0" w:oddVBand="0" w:evenVBand="0" w:oddHBand="0" w:evenHBand="0" w:firstRowFirstColumn="0" w:firstRowLastColumn="0" w:lastRowFirstColumn="0" w:lastRowLastColumn="0"/>
+              <w:rPr>
+                <w:b w:val="0"/>
+              </w:rPr>
+            </w:pPr>
+            <w:r>
+              <w:rPr>
+                <w:b w:val="0"/>
+              </w:rPr>
+              <w:t>Clic sur « Se connecter » avec des mauvais identifiants =&gt; redirection vers l’écran Mobile_Login_KO</w:t>
+            </w:r>
+          </w:p>
+        </w:tc>
+      </w:tr>
+      <w:tr>
+        <w:trPr>
+          <w:cnfStyle w:val="000000100000" w:firstRow="0" w:lastRow="0" w:firstColumn="0" w:lastColumn="0" w:oddVBand="0" w:evenVBand="0" w:oddHBand="1" w:evenHBand="0" w:firstRowFirstColumn="0" w:firstRowLastColumn="0" w:lastRowFirstColumn="0" w:lastRowLastColumn="0"/>
+        </w:trPr>
+        <w:tc>
+          <w:tcPr>
+            <w:cnfStyle w:val="001000000000" w:firstRow="0" w:lastRow="0" w:firstColumn="1" w:lastColumn="0" w:oddVBand="0" w:evenVBand="0" w:oddHBand="0" w:evenHBand="0" w:firstRowFirstColumn="0" w:firstRowLastColumn="0" w:lastRowFirstColumn="0" w:lastRowLastColumn="0"/>
+            <w:tcW w:w="534" w:type="dxa"/>
+          </w:tcPr>
+          <w:p>
+            <w:r>
+              <w:t>R2</w:t>
+            </w:r>
+          </w:p>
+        </w:tc>
+        <w:tc>
+          <w:tcPr>
+            <w:tcW w:w="8754" w:type="dxa"/>
+          </w:tcPr>
+          <w:p>
+            <w:pPr>
+              <w:cnfStyle w:val="000000100000" w:firstRow="0" w:lastRow="0" w:firstColumn="0" w:lastColumn="0" w:oddVBand="0" w:evenVBand="0" w:oddHBand="1" w:evenHBand="0" w:firstRowFirstColumn="0" w:firstRowLastColumn="0" w:lastRowFirstColumn="0" w:lastRowLastColumn="0"/>
+            </w:pPr>
+            <w:r>
+              <w:t xml:space="preserve">Clic </w:t>
+            </w:r>
+            <w:r>
+              <w:t xml:space="preserve">sur « Se connecter » avec des identifiants corrects =&gt; l’utilisateur est connecté et redirection vers l’écran </w:t>
+            </w:r>
+            <w:r>
+              <w:t>Mobile_Localisation</w:t>
+            </w:r>
+          </w:p>
+        </w:tc>
+      </w:tr>
+      <w:tr>
+        <w:tc>
+          <w:tcPr>
+            <w:cnfStyle w:val="001000000000" w:firstRow="0" w:lastRow="0" w:firstColumn="1" w:lastColumn="0" w:oddVBand="0" w:evenVBand="0" w:oddHBand="0" w:evenHBand="0" w:firstRowFirstColumn="0" w:firstRowLastColumn="0" w:lastRowFirstColumn="0" w:lastRowLastColumn="0"/>
+            <w:tcW w:w="534" w:type="dxa"/>
+          </w:tcPr>
+          <w:p>
+            <w:r>
+              <w:t>R3</w:t>
+            </w:r>
+          </w:p>
+        </w:tc>
+        <w:tc>
+          <w:tcPr>
+            <w:tcW w:w="8754" w:type="dxa"/>
+          </w:tcPr>
+          <w:p>
+            <w:pPr>
+              <w:cnfStyle w:val="000000000000" w:firstRow="0" w:lastRow="0" w:firstColumn="0" w:lastColumn="0" w:oddVBand="0" w:evenVBand="0" w:oddHBand="0" w:evenHBand="0" w:firstRowFirstColumn="0" w:firstRowLastColumn="0" w:lastRowFirstColumn="0" w:lastRowLastColumn="0"/>
+            </w:pPr>
+            <w:r>
+              <w:t>Si clic sur le drapeau en haut à droite, l’utilisateur a le choix de changer la langue</w:t>
+            </w:r>
+            <w:r>
+              <w:t> </w:t>
+            </w:r>
+          </w:p>
+        </w:tc>
+      </w:tr>
+      <w:tr>
+        <w:trPr>
+          <w:cnfStyle w:val="000000100000" w:firstRow="0" w:lastRow="0" w:firstColumn="0" w:lastColumn="0" w:oddVBand="0" w:evenVBand="0" w:oddHBand="1" w:evenHBand="0" w:firstRowFirstColumn="0" w:firstRowLastColumn="0" w:lastRowFirstColumn="0" w:lastRowLastColumn="0"/>
+        </w:trPr>
+        <w:tc>
+          <w:tcPr>
+            <w:cnfStyle w:val="001000000000" w:firstRow="0" w:lastRow="0" w:firstColumn="1" w:lastColumn="0" w:oddVBand="0" w:evenVBand="0" w:oddHBand="0" w:evenHBand="0" w:firstRowFirstColumn="0" w:firstRowLastColumn="0" w:lastRowFirstColumn="0" w:lastRowLastColumn="0"/>
+            <w:tcW w:w="534" w:type="dxa"/>
+          </w:tcPr>
+          <w:p>
+            <w:r>
+              <w:t>R4</w:t>
+            </w:r>
+          </w:p>
+        </w:tc>
+        <w:tc>
+          <w:tcPr>
+            <w:tcW w:w="8754" w:type="dxa"/>
+          </w:tcPr>
+          <w:p>
+            <w:pPr>
+              <w:cnfStyle w:val="000000100000" w:firstRow="0" w:lastRow="0" w:firstColumn="0" w:lastColumn="0" w:oddVBand="0" w:evenVBand="0" w:oddHBand="1" w:evenHBand="0" w:firstRowFirstColumn="0" w:firstRowLastColumn="0" w:lastRowFirstColumn="0" w:lastRowLastColumn="0"/>
+            </w:pPr>
+            <w:r>
+              <w:t>L’utilisateur ne peut pas changer d’onglet (menu en haut) depuis cet écran, il doit d’abord se connecter</w:t>
+            </w:r>
+          </w:p>
+        </w:tc>
+      </w:tr>
+    </w:tbl>
+    <w:p/>
+    <w:p>
+      <w:pPr>
+        <w:pStyle w:val="Titre6"/>
+        <w:numPr>
+          <w:ilvl w:val="4"/>
+          <w:numId w:val="1"/>
+        </w:numPr>
+      </w:pPr>
+      <w:r>
+        <w:t>Ecran Mobile_Login_KO</w:t>
+      </w:r>
+    </w:p>
+    <w:p/>
+    <w:p>
+      <w:pPr>
+        <w:jc w:val="center"/>
+      </w:pPr>
       <w:r>
         <w:lastRenderedPageBreak/>
         <w:pict>
-          <v:shape id="_x0000_i1028" type="#_x0000_t75" style="width:279.85pt;height:560.35pt">
-            <v:imagedata r:id="rId16" o:title="Rondier_Tache_Incident"/>
+          <v:shape id="_x0000_i1028" type="#_x0000_t75" style="width:229.75pt;height:460.8pt">
+            <v:imagedata r:id="rId16" o:title="Rondier_Login_ko"/>
           </v:shape>
         </w:pict>
       </w:r>
     </w:p>
     <w:p>
       <w:r>
-        <w:t xml:space="preserve">Ecran </w:t>
-      </w:r>
-      <w:proofErr w:type="spellStart"/>
-      <w:r>
-        <w:t>Rondier_Tache_Incident</w:t>
-      </w:r>
-      <w:proofErr w:type="spellEnd"/>
-    </w:p>
+        <w:t>Règles de gestion :</w:t>
+      </w:r>
+    </w:p>
+    <w:tbl>
+      <w:tblPr>
+        <w:tblStyle w:val="Tableausimple1"/>
+        <w:tblW w:w="0" w:type="auto"/>
+        <w:tblLook w:val="04A0" w:firstRow="1" w:lastRow="0" w:firstColumn="1" w:lastColumn="0" w:noHBand="0" w:noVBand="1"/>
+      </w:tblPr>
+      <w:tblGrid>
+        <w:gridCol w:w="534"/>
+        <w:gridCol w:w="8754"/>
+      </w:tblGrid>
+      <w:tr>
+        <w:trPr>
+          <w:cnfStyle w:val="100000000000" w:firstRow="1" w:lastRow="0" w:firstColumn="0" w:lastColumn="0" w:oddVBand="0" w:evenVBand="0" w:oddHBand="0" w:evenHBand="0" w:firstRowFirstColumn="0" w:firstRowLastColumn="0" w:lastRowFirstColumn="0" w:lastRowLastColumn="0"/>
+        </w:trPr>
+        <w:tc>
+          <w:tcPr>
+            <w:cnfStyle w:val="001000000000" w:firstRow="0" w:lastRow="0" w:firstColumn="1" w:lastColumn="0" w:oddVBand="0" w:evenVBand="0" w:oddHBand="0" w:evenHBand="0" w:firstRowFirstColumn="0" w:firstRowLastColumn="0" w:lastRowFirstColumn="0" w:lastRowLastColumn="0"/>
+            <w:tcW w:w="534" w:type="dxa"/>
+          </w:tcPr>
+          <w:p>
+            <w:r>
+              <w:t>R1</w:t>
+            </w:r>
+          </w:p>
+        </w:tc>
+        <w:tc>
+          <w:tcPr>
+            <w:tcW w:w="8754" w:type="dxa"/>
+          </w:tcPr>
+          <w:p>
+            <w:pPr>
+              <w:cnfStyle w:val="100000000000" w:firstRow="1" w:lastRow="0" w:firstColumn="0" w:lastColumn="0" w:oddVBand="0" w:evenVBand="0" w:oddHBand="0" w:evenHBand="0" w:firstRowFirstColumn="0" w:firstRowLastColumn="0" w:lastRowFirstColumn="0" w:lastRowLastColumn="0"/>
+              <w:rPr>
+                <w:b w:val="0"/>
+              </w:rPr>
+            </w:pPr>
+            <w:r>
+              <w:rPr>
+                <w:b w:val="0"/>
+              </w:rPr>
+              <w:t>Au bout de 2 secondes</w:t>
+            </w:r>
+            <w:r>
+              <w:rPr>
+                <w:b w:val="0"/>
+              </w:rPr>
+              <w:t>,</w:t>
+            </w:r>
+            <w:r>
+              <w:rPr>
+                <w:b w:val="0"/>
+              </w:rPr>
+              <w:t xml:space="preserve"> </w:t>
+            </w:r>
+            <w:r>
+              <w:rPr>
+                <w:b w:val="0"/>
+              </w:rPr>
+              <w:t>redirection</w:t>
+            </w:r>
+            <w:r>
+              <w:rPr>
+                <w:b w:val="0"/>
+              </w:rPr>
+              <w:t xml:space="preserve"> vers l’écran Mobile_Login</w:t>
+            </w:r>
+          </w:p>
+        </w:tc>
+      </w:tr>
+    </w:tbl>
     <w:p/>
-    <w:p>
+    <w:p/>
+    <w:p/>
+    <w:p/>
+    <w:p/>
+    <w:p/>
+    <w:p/>
+    <w:p>
+      <w:pPr>
+        <w:pStyle w:val="Titre6"/>
+        <w:numPr>
+          <w:ilvl w:val="4"/>
+          <w:numId w:val="1"/>
+        </w:numPr>
+      </w:pPr>
+      <w:r>
+        <w:t>Ecran Mobile_Localisation</w:t>
+      </w:r>
+    </w:p>
+    <w:p/>
+    <w:p>
+      <w:pPr>
+        <w:jc w:val="center"/>
+      </w:pPr>
       <w:r>
         <w:lastRenderedPageBreak/>
         <w:pict>
-          <v:shape id="_x0000_i1029" type="#_x0000_t75" style="width:281.75pt;height:565.35pt">
-            <v:imagedata r:id="rId17" o:title="Rondier_Tache_Incident_Video"/>
+          <v:shape id="_x0000_i1029" type="#_x0000_t75" style="width:209.1pt;height:418.25pt">
+            <v:imagedata r:id="rId17" o:title="Rondier_Localisation"/>
           </v:shape>
         </w:pict>
       </w:r>
     </w:p>
     <w:p>
-      <w:r>
-        <w:t xml:space="preserve">Ecran </w:t>
-      </w:r>
-      <w:proofErr w:type="spellStart"/>
-      <w:r>
-        <w:t>Rondier_Tache_Incident_Video</w:t>
-      </w:r>
-      <w:proofErr w:type="spellEnd"/>
+      <w:pPr>
+        <w:jc w:val="both"/>
+      </w:pPr>
+      <w:r>
+        <w:t>Les rondiers étant plus ou moins expérimentés,</w:t>
+      </w:r>
+      <w:r>
+        <w:t xml:space="preserve"> </w:t>
+      </w:r>
+      <w:r>
+        <w:t>l'onglet "Localisation" permet à tout instant de retrouver son chemin vers le centre de contrôle ou une station.</w:t>
+      </w:r>
+      <w:r>
+        <w:t xml:space="preserve"> </w:t>
+      </w:r>
+      <w:r>
+        <w:t>Cette vue combine les informations de la puce GPS du smartphone ainsi que celles des tags RFID disséminée partout sur le site</w:t>
+      </w:r>
+      <w:r>
+        <w:t xml:space="preserve"> </w:t>
+      </w:r>
+      <w:r>
+        <w:t>car le signal GPS peut être insuffisant ou inexistant à l'intérieur des bâtiments.</w:t>
+      </w:r>
+    </w:p>
+    <w:p>
+      <w:pPr>
+        <w:jc w:val="both"/>
+      </w:pPr>
+      <w:r>
+        <w:t>Règles de gestion :</w:t>
+      </w:r>
+    </w:p>
+    <w:tbl>
+      <w:tblPr>
+        <w:tblStyle w:val="Tableausimple1"/>
+        <w:tblW w:w="0" w:type="auto"/>
+        <w:tblLook w:val="04A0" w:firstRow="1" w:lastRow="0" w:firstColumn="1" w:lastColumn="0" w:noHBand="0" w:noVBand="1"/>
+      </w:tblPr>
+      <w:tblGrid>
+        <w:gridCol w:w="534"/>
+        <w:gridCol w:w="8754"/>
+      </w:tblGrid>
+      <w:tr>
+        <w:trPr>
+          <w:cnfStyle w:val="100000000000" w:firstRow="1" w:lastRow="0" w:firstColumn="0" w:lastColumn="0" w:oddVBand="0" w:evenVBand="0" w:oddHBand="0" w:evenHBand="0" w:firstRowFirstColumn="0" w:firstRowLastColumn="0" w:lastRowFirstColumn="0" w:lastRowLastColumn="0"/>
+        </w:trPr>
+        <w:tc>
+          <w:tcPr>
+            <w:cnfStyle w:val="001000000000" w:firstRow="0" w:lastRow="0" w:firstColumn="1" w:lastColumn="0" w:oddVBand="0" w:evenVBand="0" w:oddHBand="0" w:evenHBand="0" w:firstRowFirstColumn="0" w:firstRowLastColumn="0" w:lastRowFirstColumn="0" w:lastRowLastColumn="0"/>
+            <w:tcW w:w="534" w:type="dxa"/>
+          </w:tcPr>
+          <w:p>
+            <w:r>
+              <w:t>R1</w:t>
+            </w:r>
+          </w:p>
+        </w:tc>
+        <w:tc>
+          <w:tcPr>
+            <w:tcW w:w="8754" w:type="dxa"/>
+          </w:tcPr>
+          <w:p>
+            <w:pPr>
+              <w:cnfStyle w:val="100000000000" w:firstRow="1" w:lastRow="0" w:firstColumn="0" w:lastColumn="0" w:oddVBand="0" w:evenVBand="0" w:oddHBand="0" w:evenHBand="0" w:firstRowFirstColumn="0" w:firstRowLastColumn="0" w:lastRowFirstColumn="0" w:lastRowLastColumn="0"/>
+              <w:rPr>
+                <w:b w:val="0"/>
+              </w:rPr>
+            </w:pPr>
+            <w:r>
+              <w:rPr>
+                <w:b w:val="0"/>
+              </w:rPr>
+              <w:t xml:space="preserve">L’utilisateur peut cliquer sur un des </w:t>
+            </w:r>
+            <w:r>
+              <w:rPr>
+                <w:b w:val="0"/>
+              </w:rPr>
+              <w:t>onglets</w:t>
+            </w:r>
+            <w:r>
+              <w:rPr>
+                <w:b w:val="0"/>
+              </w:rPr>
+              <w:t xml:space="preserve"> en haut de l’écran, il peut slider le menu sur le côté pour accéder à d’autres fonctionnalités. Si clique sur un </w:t>
+            </w:r>
+            <w:r>
+              <w:rPr>
+                <w:b w:val="0"/>
+              </w:rPr>
+              <w:t>onglet</w:t>
+            </w:r>
+            <w:r>
+              <w:rPr>
+                <w:b w:val="0"/>
+              </w:rPr>
+              <w:t>, redirection vers l’écran correspondant</w:t>
+            </w:r>
+          </w:p>
+        </w:tc>
+      </w:tr>
+      <w:tr>
+        <w:trPr>
+          <w:cnfStyle w:val="000000100000" w:firstRow="0" w:lastRow="0" w:firstColumn="0" w:lastColumn="0" w:oddVBand="0" w:evenVBand="0" w:oddHBand="1" w:evenHBand="0" w:firstRowFirstColumn="0" w:firstRowLastColumn="0" w:lastRowFirstColumn="0" w:lastRowLastColumn="0"/>
+        </w:trPr>
+        <w:tc>
+          <w:tcPr>
+            <w:cnfStyle w:val="001000000000" w:firstRow="0" w:lastRow="0" w:firstColumn="1" w:lastColumn="0" w:oddVBand="0" w:evenVBand="0" w:oddHBand="0" w:evenHBand="0" w:firstRowFirstColumn="0" w:firstRowLastColumn="0" w:lastRowFirstColumn="0" w:lastRowLastColumn="0"/>
+            <w:tcW w:w="534" w:type="dxa"/>
+          </w:tcPr>
+          <w:p>
+            <w:r>
+              <w:t>R2</w:t>
+            </w:r>
+          </w:p>
+        </w:tc>
+        <w:tc>
+          <w:tcPr>
+            <w:tcW w:w="8754" w:type="dxa"/>
+          </w:tcPr>
+          <w:p>
+            <w:pPr>
+              <w:cnfStyle w:val="000000100000" w:firstRow="0" w:lastRow="0" w:firstColumn="0" w:lastColumn="0" w:oddVBand="0" w:evenVBand="0" w:oddHBand="1" w:evenHBand="0" w:firstRowFirstColumn="0" w:firstRowLastColumn="0" w:lastRowFirstColumn="0" w:lastRowLastColumn="0"/>
+            </w:pPr>
+            <w:r>
+              <w:t>Cet écran correspond à l’onglet « Localisation »</w:t>
+            </w:r>
+          </w:p>
+        </w:tc>
+      </w:tr>
+      <w:tr>
+        <w:tc>
+          <w:tcPr>
+            <w:cnfStyle w:val="001000000000" w:firstRow="0" w:lastRow="0" w:firstColumn="1" w:lastColumn="0" w:oddVBand="0" w:evenVBand="0" w:oddHBand="0" w:evenHBand="0" w:firstRowFirstColumn="0" w:firstRowLastColumn="0" w:lastRowFirstColumn="0" w:lastRowLastColumn="0"/>
+            <w:tcW w:w="534" w:type="dxa"/>
+          </w:tcPr>
+          <w:p>
+            <w:r>
+              <w:t>R2</w:t>
+            </w:r>
+          </w:p>
+        </w:tc>
+        <w:tc>
+          <w:tcPr>
+            <w:tcW w:w="8754" w:type="dxa"/>
+          </w:tcPr>
+          <w:p>
+            <w:pPr>
+              <w:cnfStyle w:val="000000000000" w:firstRow="0" w:lastRow="0" w:firstColumn="0" w:lastColumn="0" w:oddVBand="0" w:evenVBand="0" w:oddHBand="0" w:evenHBand="0" w:firstRowFirstColumn="0" w:firstRowLastColumn="0" w:lastRowFirstColumn="0" w:lastRowLastColumn="0"/>
+            </w:pPr>
+            <w:r>
+              <w:t>Le point rouge correspond à la position actuelle de l’utilisateur</w:t>
+            </w:r>
+          </w:p>
+        </w:tc>
+      </w:tr>
+      <w:tr>
+        <w:trPr>
+          <w:cnfStyle w:val="000000100000" w:firstRow="0" w:lastRow="0" w:firstColumn="0" w:lastColumn="0" w:oddVBand="0" w:evenVBand="0" w:oddHBand="1" w:evenHBand="0" w:firstRowFirstColumn="0" w:firstRowLastColumn="0" w:lastRowFirstColumn="0" w:lastRowLastColumn="0"/>
+        </w:trPr>
+        <w:tc>
+          <w:tcPr>
+            <w:cnfStyle w:val="001000000000" w:firstRow="0" w:lastRow="0" w:firstColumn="1" w:lastColumn="0" w:oddVBand="0" w:evenVBand="0" w:oddHBand="0" w:evenHBand="0" w:firstRowFirstColumn="0" w:firstRowLastColumn="0" w:lastRowFirstColumn="0" w:lastRowLastColumn="0"/>
+            <w:tcW w:w="534" w:type="dxa"/>
+          </w:tcPr>
+          <w:p>
+            <w:r>
+              <w:t>R3</w:t>
+            </w:r>
+          </w:p>
+        </w:tc>
+        <w:tc>
+          <w:tcPr>
+            <w:tcW w:w="8754" w:type="dxa"/>
+          </w:tcPr>
+          <w:p>
+            <w:pPr>
+              <w:cnfStyle w:val="000000100000" w:firstRow="0" w:lastRow="0" w:firstColumn="0" w:lastColumn="0" w:oddVBand="0" w:evenVBand="0" w:oddHBand="1" w:evenHBand="0" w:firstRowFirstColumn="0" w:firstRowLastColumn="0" w:lastRowFirstColumn="0" w:lastRowLastColumn="0"/>
+            </w:pPr>
+            <w:r>
+              <w:t>Les stations sont représentées avec un S1/2/3…</w:t>
+            </w:r>
+          </w:p>
+        </w:tc>
+      </w:tr>
+      <w:tr>
+        <w:tc>
+          <w:tcPr>
+            <w:cnfStyle w:val="001000000000" w:firstRow="0" w:lastRow="0" w:firstColumn="1" w:lastColumn="0" w:oddVBand="0" w:evenVBand="0" w:oddHBand="0" w:evenHBand="0" w:firstRowFirstColumn="0" w:firstRowLastColumn="0" w:lastRowFirstColumn="0" w:lastRowLastColumn="0"/>
+            <w:tcW w:w="534" w:type="dxa"/>
+          </w:tcPr>
+          <w:p>
+            <w:r>
+              <w:t>R4</w:t>
+            </w:r>
+          </w:p>
+        </w:tc>
+        <w:tc>
+          <w:tcPr>
+            <w:tcW w:w="8754" w:type="dxa"/>
+          </w:tcPr>
+          <w:p>
+            <w:pPr>
+              <w:cnfStyle w:val="000000000000" w:firstRow="0" w:lastRow="0" w:firstColumn="0" w:lastColumn="0" w:oddVBand="0" w:evenVBand="0" w:oddHBand="0" w:evenHBand="0" w:firstRowFirstColumn="0" w:firstRowLastColumn="0" w:lastRowFirstColumn="0" w:lastRowLastColumn="0"/>
+            </w:pPr>
+            <w:r>
+              <w:t>Le centre correspond au centre de contrôle</w:t>
+            </w:r>
+          </w:p>
+        </w:tc>
+      </w:tr>
+      <w:tr>
+        <w:trPr>
+          <w:cnfStyle w:val="000000100000" w:firstRow="0" w:lastRow="0" w:firstColumn="0" w:lastColumn="0" w:oddVBand="0" w:evenVBand="0" w:oddHBand="1" w:evenHBand="0" w:firstRowFirstColumn="0" w:firstRowLastColumn="0" w:lastRowFirstColumn="0" w:lastRowLastColumn="0"/>
+        </w:trPr>
+        <w:tc>
+          <w:tcPr>
+            <w:cnfStyle w:val="001000000000" w:firstRow="0" w:lastRow="0" w:firstColumn="1" w:lastColumn="0" w:oddVBand="0" w:evenVBand="0" w:oddHBand="0" w:evenHBand="0" w:firstRowFirstColumn="0" w:firstRowLastColumn="0" w:lastRowFirstColumn="0" w:lastRowLastColumn="0"/>
+            <w:tcW w:w="534" w:type="dxa"/>
+          </w:tcPr>
+          <w:p>
+            <w:r>
+              <w:t>R5</w:t>
+            </w:r>
+          </w:p>
+        </w:tc>
+        <w:tc>
+          <w:tcPr>
+            <w:tcW w:w="8754" w:type="dxa"/>
+          </w:tcPr>
+          <w:p>
+            <w:pPr>
+              <w:cnfStyle w:val="000000100000" w:firstRow="0" w:lastRow="0" w:firstColumn="0" w:lastColumn="0" w:oddVBand="0" w:evenVBand="0" w:oddHBand="1" w:evenHBand="0" w:firstRowFirstColumn="0" w:firstRowLastColumn="0" w:lastRowFirstColumn="0" w:lastRowLastColumn="0"/>
+            </w:pPr>
+            <w:r>
+              <w:t>Si clic sur le drapeau en haut à droite, l’utilisateur a le choix de changer la langue</w:t>
+            </w:r>
+            <w:r>
+              <w:t> </w:t>
+            </w:r>
+          </w:p>
+        </w:tc>
+      </w:tr>
+    </w:tbl>
+    <w:p>
+      <w:pPr>
+        <w:jc w:val="both"/>
+      </w:pPr>
+    </w:p>
+    <w:p>
+      <w:pPr>
+        <w:pStyle w:val="Titre6"/>
+        <w:numPr>
+          <w:ilvl w:val="4"/>
+          <w:numId w:val="1"/>
+        </w:numPr>
+      </w:pPr>
+      <w:r>
+        <w:t>Ecran Mobile_Tache_RFDI_En_Cours</w:t>
+      </w:r>
     </w:p>
     <w:p/>
     <w:p>
+      <w:pPr>
+        <w:jc w:val="center"/>
+      </w:pPr>
       <w:r>
         <w:lastRenderedPageBreak/>
         <w:pict>
-          <v:shape id="_x0000_i1030" type="#_x0000_t75" style="width:303.05pt;height:607.3pt">
+          <v:shape id="_x0000_i1030" type="#_x0000_t75" style="width:251.05pt;height:501.5pt">
             <v:imagedata r:id="rId18" o:title="Rondier_Tache_RFID_En_Cours"/>
           </v:shape>
         </w:pict>
@@ -12760,56 +13572,587 @@
     </w:p>
     <w:p>
       <w:r>
-        <w:t xml:space="preserve">Ecran </w:t>
-      </w:r>
-      <w:proofErr w:type="spellStart"/>
-      <w:r>
-        <w:t>Rondier_Tache_RFID_En_Cours</w:t>
-      </w:r>
-      <w:proofErr w:type="spellEnd"/>
-    </w:p>
+        <w:t>L’utilisateur accède à cet écran dès qu’il  passe son téléphone devant un tag RFID d’une station.</w:t>
+      </w:r>
+    </w:p>
+    <w:p>
+      <w:r>
+        <w:t xml:space="preserve">Règles de gestion : </w:t>
+      </w:r>
+    </w:p>
+    <w:tbl>
+      <w:tblPr>
+        <w:tblStyle w:val="Tableausimple1"/>
+        <w:tblW w:w="0" w:type="auto"/>
+        <w:tblLook w:val="04A0" w:firstRow="1" w:lastRow="0" w:firstColumn="1" w:lastColumn="0" w:noHBand="0" w:noVBand="1"/>
+      </w:tblPr>
+      <w:tblGrid>
+        <w:gridCol w:w="534"/>
+        <w:gridCol w:w="8754"/>
+      </w:tblGrid>
+      <w:tr>
+        <w:trPr>
+          <w:cnfStyle w:val="100000000000" w:firstRow="1" w:lastRow="0" w:firstColumn="0" w:lastColumn="0" w:oddVBand="0" w:evenVBand="0" w:oddHBand="0" w:evenHBand="0" w:firstRowFirstColumn="0" w:firstRowLastColumn="0" w:lastRowFirstColumn="0" w:lastRowLastColumn="0"/>
+        </w:trPr>
+        <w:tc>
+          <w:tcPr>
+            <w:cnfStyle w:val="001000000000" w:firstRow="0" w:lastRow="0" w:firstColumn="1" w:lastColumn="0" w:oddVBand="0" w:evenVBand="0" w:oddHBand="0" w:evenHBand="0" w:firstRowFirstColumn="0" w:firstRowLastColumn="0" w:lastRowFirstColumn="0" w:lastRowLastColumn="0"/>
+            <w:tcW w:w="534" w:type="dxa"/>
+          </w:tcPr>
+          <w:p>
+            <w:r>
+              <w:t>R1</w:t>
+            </w:r>
+          </w:p>
+        </w:tc>
+        <w:tc>
+          <w:tcPr>
+            <w:tcW w:w="8754" w:type="dxa"/>
+          </w:tcPr>
+          <w:p>
+            <w:pPr>
+              <w:cnfStyle w:val="100000000000" w:firstRow="1" w:lastRow="0" w:firstColumn="0" w:lastColumn="0" w:oddVBand="0" w:evenVBand="0" w:oddHBand="0" w:evenHBand="0" w:firstRowFirstColumn="0" w:firstRowLastColumn="0" w:lastRowFirstColumn="0" w:lastRowLastColumn="0"/>
+              <w:rPr>
+                <w:b w:val="0"/>
+              </w:rPr>
+            </w:pPr>
+            <w:r>
+              <w:rPr>
+                <w:b w:val="0"/>
+              </w:rPr>
+              <w:t>L’utilisateur peut cliquer sur un des onglets en haut de l’écran, il peut slider le menu sur le côté pour accéder à d’autres fonctionnalités. Si clique sur un onglet, redirection vers l’écran correspondant</w:t>
+            </w:r>
+          </w:p>
+        </w:tc>
+      </w:tr>
+      <w:tr>
+        <w:trPr>
+          <w:cnfStyle w:val="000000100000" w:firstRow="0" w:lastRow="0" w:firstColumn="0" w:lastColumn="0" w:oddVBand="0" w:evenVBand="0" w:oddHBand="1" w:evenHBand="0" w:firstRowFirstColumn="0" w:firstRowLastColumn="0" w:lastRowFirstColumn="0" w:lastRowLastColumn="0"/>
+        </w:trPr>
+        <w:tc>
+          <w:tcPr>
+            <w:cnfStyle w:val="001000000000" w:firstRow="0" w:lastRow="0" w:firstColumn="1" w:lastColumn="0" w:oddVBand="0" w:evenVBand="0" w:oddHBand="0" w:evenHBand="0" w:firstRowFirstColumn="0" w:firstRowLastColumn="0" w:lastRowFirstColumn="0" w:lastRowLastColumn="0"/>
+            <w:tcW w:w="534" w:type="dxa"/>
+          </w:tcPr>
+          <w:p>
+            <w:r>
+              <w:t>R2</w:t>
+            </w:r>
+          </w:p>
+        </w:tc>
+        <w:tc>
+          <w:tcPr>
+            <w:tcW w:w="8754" w:type="dxa"/>
+          </w:tcPr>
+          <w:p>
+            <w:pPr>
+              <w:cnfStyle w:val="000000100000" w:firstRow="0" w:lastRow="0" w:firstColumn="0" w:lastColumn="0" w:oddVBand="0" w:evenVBand="0" w:oddHBand="1" w:evenHBand="0" w:firstRowFirstColumn="0" w:firstRowLastColumn="0" w:lastRowFirstColumn="0" w:lastRowLastColumn="0"/>
+            </w:pPr>
+            <w:r>
+              <w:t>Aucune action sur cet écran, à la fin du chargement redirection vers l’écran Mobile_Tache_RFID_OK</w:t>
+            </w:r>
+          </w:p>
+        </w:tc>
+      </w:tr>
+      <w:tr>
+        <w:tc>
+          <w:tcPr>
+            <w:cnfStyle w:val="001000000000" w:firstRow="0" w:lastRow="0" w:firstColumn="1" w:lastColumn="0" w:oddVBand="0" w:evenVBand="0" w:oddHBand="0" w:evenHBand="0" w:firstRowFirstColumn="0" w:firstRowLastColumn="0" w:lastRowFirstColumn="0" w:lastRowLastColumn="0"/>
+            <w:tcW w:w="534" w:type="dxa"/>
+          </w:tcPr>
+          <w:p>
+            <w:r>
+              <w:t>R3</w:t>
+            </w:r>
+          </w:p>
+        </w:tc>
+        <w:tc>
+          <w:tcPr>
+            <w:tcW w:w="8754" w:type="dxa"/>
+          </w:tcPr>
+          <w:p>
+            <w:pPr>
+              <w:cnfStyle w:val="000000000000" w:firstRow="0" w:lastRow="0" w:firstColumn="0" w:lastColumn="0" w:oddVBand="0" w:evenVBand="0" w:oddHBand="0" w:evenHBand="0" w:firstRowFirstColumn="0" w:firstRowLastColumn="0" w:lastRowFirstColumn="0" w:lastRowLastColumn="0"/>
+            </w:pPr>
+            <w:r>
+              <w:t>Si clic sur le drapeau en haut à droite, l’utilisateur a le choix de changer la langue </w:t>
+            </w:r>
+          </w:p>
+        </w:tc>
+      </w:tr>
+    </w:tbl>
     <w:p/>
     <w:p>
+      <w:pPr>
+        <w:pStyle w:val="Titre6"/>
+        <w:numPr>
+          <w:ilvl w:val="4"/>
+          <w:numId w:val="1"/>
+        </w:numPr>
+      </w:pPr>
+      <w:r>
+        <w:t>Ecran Mobile_Tache_RFID_OK</w:t>
+      </w:r>
+    </w:p>
+    <w:p/>
+    <w:p>
+      <w:pPr>
+        <w:jc w:val="center"/>
+      </w:pPr>
       <w:r>
         <w:lastRenderedPageBreak/>
         <w:pict>
-          <v:shape id="_x0000_i1031" type="#_x0000_t75" style="width:291.75pt;height:584.75pt">
+          <v:shape id="_x0000_i1031" type="#_x0000_t75" style="width:234.15pt;height:468.3pt">
             <v:imagedata r:id="rId19" o:title="Rondier_Tache_RFID_Ok"/>
           </v:shape>
         </w:pict>
       </w:r>
     </w:p>
-    <w:p/>
-    <w:p>
-      <w:r>
-        <w:t xml:space="preserve">Ecran </w:t>
-      </w:r>
-      <w:proofErr w:type="spellStart"/>
-      <w:r>
-        <w:t>Rondier_Tache_RFID_OK</w:t>
-      </w:r>
-      <w:proofErr w:type="spellEnd"/>
-    </w:p>
+    <w:p>
+      <w:r>
+        <w:t>Règles de gestion :</w:t>
+      </w:r>
+    </w:p>
+    <w:tbl>
+      <w:tblPr>
+        <w:tblStyle w:val="Tableausimple1"/>
+        <w:tblW w:w="0" w:type="auto"/>
+        <w:tblLook w:val="04A0" w:firstRow="1" w:lastRow="0" w:firstColumn="1" w:lastColumn="0" w:noHBand="0" w:noVBand="1"/>
+      </w:tblPr>
+      <w:tblGrid>
+        <w:gridCol w:w="534"/>
+        <w:gridCol w:w="8754"/>
+      </w:tblGrid>
+      <w:tr>
+        <w:trPr>
+          <w:cnfStyle w:val="100000000000" w:firstRow="1" w:lastRow="0" w:firstColumn="0" w:lastColumn="0" w:oddVBand="0" w:evenVBand="0" w:oddHBand="0" w:evenHBand="0" w:firstRowFirstColumn="0" w:firstRowLastColumn="0" w:lastRowFirstColumn="0" w:lastRowLastColumn="0"/>
+        </w:trPr>
+        <w:tc>
+          <w:tcPr>
+            <w:cnfStyle w:val="001000000000" w:firstRow="0" w:lastRow="0" w:firstColumn="1" w:lastColumn="0" w:oddVBand="0" w:evenVBand="0" w:oddHBand="0" w:evenHBand="0" w:firstRowFirstColumn="0" w:firstRowLastColumn="0" w:lastRowFirstColumn="0" w:lastRowLastColumn="0"/>
+            <w:tcW w:w="534" w:type="dxa"/>
+          </w:tcPr>
+          <w:p>
+            <w:r>
+              <w:t>R1</w:t>
+            </w:r>
+          </w:p>
+        </w:tc>
+        <w:tc>
+          <w:tcPr>
+            <w:tcW w:w="8754" w:type="dxa"/>
+          </w:tcPr>
+          <w:p>
+            <w:pPr>
+              <w:cnfStyle w:val="100000000000" w:firstRow="1" w:lastRow="0" w:firstColumn="0" w:lastColumn="0" w:oddVBand="0" w:evenVBand="0" w:oddHBand="0" w:evenHBand="0" w:firstRowFirstColumn="0" w:firstRowLastColumn="0" w:lastRowFirstColumn="0" w:lastRowLastColumn="0"/>
+              <w:rPr>
+                <w:b w:val="0"/>
+              </w:rPr>
+            </w:pPr>
+            <w:r>
+              <w:rPr>
+                <w:b w:val="0"/>
+              </w:rPr>
+              <w:t>L’utilisateur peut cliquer sur un des onglets en haut de l’écran, il peut slider le menu sur le côté pour accéder à d’autres fonctionnalités. Si clique sur un onglet, redirection vers l’écran correspondant</w:t>
+            </w:r>
+          </w:p>
+        </w:tc>
+      </w:tr>
+      <w:tr>
+        <w:trPr>
+          <w:cnfStyle w:val="000000100000" w:firstRow="0" w:lastRow="0" w:firstColumn="0" w:lastColumn="0" w:oddVBand="0" w:evenVBand="0" w:oddHBand="1" w:evenHBand="0" w:firstRowFirstColumn="0" w:firstRowLastColumn="0" w:lastRowFirstColumn="0" w:lastRowLastColumn="0"/>
+        </w:trPr>
+        <w:tc>
+          <w:tcPr>
+            <w:cnfStyle w:val="001000000000" w:firstRow="0" w:lastRow="0" w:firstColumn="1" w:lastColumn="0" w:oddVBand="0" w:evenVBand="0" w:oddHBand="0" w:evenHBand="0" w:firstRowFirstColumn="0" w:firstRowLastColumn="0" w:lastRowFirstColumn="0" w:lastRowLastColumn="0"/>
+            <w:tcW w:w="534" w:type="dxa"/>
+          </w:tcPr>
+          <w:p>
+            <w:r>
+              <w:t>R2</w:t>
+            </w:r>
+          </w:p>
+        </w:tc>
+        <w:tc>
+          <w:tcPr>
+            <w:tcW w:w="8754" w:type="dxa"/>
+          </w:tcPr>
+          <w:p>
+            <w:pPr>
+              <w:cnfStyle w:val="000000100000" w:firstRow="0" w:lastRow="0" w:firstColumn="0" w:lastColumn="0" w:oddVBand="0" w:evenVBand="0" w:oddHBand="1" w:evenHBand="0" w:firstRowFirstColumn="0" w:firstRowLastColumn="0" w:lastRowFirstColumn="0" w:lastRowLastColumn="0"/>
+              <w:rPr>
+                <w:b/>
+              </w:rPr>
+            </w:pPr>
+            <w:r>
+              <w:t>Cet écran correspond à l’onglet « </w:t>
+            </w:r>
+            <w:r>
+              <w:t>Tâche</w:t>
+            </w:r>
+            <w:r>
+              <w:t> »</w:t>
+            </w:r>
+          </w:p>
+        </w:tc>
+      </w:tr>
+      <w:tr>
+        <w:tc>
+          <w:tcPr>
+            <w:cnfStyle w:val="001000000000" w:firstRow="0" w:lastRow="0" w:firstColumn="1" w:lastColumn="0" w:oddVBand="0" w:evenVBand="0" w:oddHBand="0" w:evenHBand="0" w:firstRowFirstColumn="0" w:firstRowLastColumn="0" w:lastRowFirstColumn="0" w:lastRowLastColumn="0"/>
+            <w:tcW w:w="534" w:type="dxa"/>
+          </w:tcPr>
+          <w:p>
+            <w:r>
+              <w:t>R3</w:t>
+            </w:r>
+          </w:p>
+        </w:tc>
+        <w:tc>
+          <w:tcPr>
+            <w:tcW w:w="8754" w:type="dxa"/>
+          </w:tcPr>
+          <w:p>
+            <w:pPr>
+              <w:cnfStyle w:val="000000000000" w:firstRow="0" w:lastRow="0" w:firstColumn="0" w:lastColumn="0" w:oddVBand="0" w:evenVBand="0" w:oddHBand="0" w:evenHBand="0" w:firstRowFirstColumn="0" w:firstRowLastColumn="0" w:lastRowFirstColumn="0" w:lastRowLastColumn="0"/>
+            </w:pPr>
+            <w:r>
+              <w:t>Une fois que l’utilisateur arrive sur cet écran, c’est qu’il est connecté à la station. L’écran de la station passe donc à un des deux écrans de station présentés plus haut (en fonction du rôle de l’utilisateur)</w:t>
+            </w:r>
+          </w:p>
+        </w:tc>
+      </w:tr>
+      <w:tr>
+        <w:trPr>
+          <w:cnfStyle w:val="000000100000" w:firstRow="0" w:lastRow="0" w:firstColumn="0" w:lastColumn="0" w:oddVBand="0" w:evenVBand="0" w:oddHBand="1" w:evenHBand="0" w:firstRowFirstColumn="0" w:firstRowLastColumn="0" w:lastRowFirstColumn="0" w:lastRowLastColumn="0"/>
+        </w:trPr>
+        <w:tc>
+          <w:tcPr>
+            <w:cnfStyle w:val="001000000000" w:firstRow="0" w:lastRow="0" w:firstColumn="1" w:lastColumn="0" w:oddVBand="0" w:evenVBand="0" w:oddHBand="0" w:evenHBand="0" w:firstRowFirstColumn="0" w:firstRowLastColumn="0" w:lastRowFirstColumn="0" w:lastRowLastColumn="0"/>
+            <w:tcW w:w="534" w:type="dxa"/>
+          </w:tcPr>
+          <w:p>
+            <w:r>
+              <w:t>R4</w:t>
+            </w:r>
+          </w:p>
+        </w:tc>
+        <w:tc>
+          <w:tcPr>
+            <w:tcW w:w="8754" w:type="dxa"/>
+          </w:tcPr>
+          <w:p>
+            <w:pPr>
+              <w:cnfStyle w:val="000000100000" w:firstRow="0" w:lastRow="0" w:firstColumn="0" w:lastColumn="0" w:oddVBand="0" w:evenVBand="0" w:oddHBand="1" w:evenHBand="0" w:firstRowFirstColumn="0" w:firstRowLastColumn="0" w:lastRowFirstColumn="0" w:lastRowLastColumn="0"/>
+            </w:pPr>
+            <w:r>
+              <w:t>L’utilisateur voit sur l’écran la station sur laquelle il est connecté</w:t>
+            </w:r>
+          </w:p>
+        </w:tc>
+      </w:tr>
+      <w:tr>
+        <w:tc>
+          <w:tcPr>
+            <w:cnfStyle w:val="001000000000" w:firstRow="0" w:lastRow="0" w:firstColumn="1" w:lastColumn="0" w:oddVBand="0" w:evenVBand="0" w:oddHBand="0" w:evenHBand="0" w:firstRowFirstColumn="0" w:firstRowLastColumn="0" w:lastRowFirstColumn="0" w:lastRowLastColumn="0"/>
+            <w:tcW w:w="534" w:type="dxa"/>
+          </w:tcPr>
+          <w:p>
+            <w:r>
+              <w:t>R5</w:t>
+            </w:r>
+          </w:p>
+        </w:tc>
+        <w:tc>
+          <w:tcPr>
+            <w:tcW w:w="8754" w:type="dxa"/>
+          </w:tcPr>
+          <w:p>
+            <w:pPr>
+              <w:cnfStyle w:val="000000000000" w:firstRow="0" w:lastRow="0" w:firstColumn="0" w:lastColumn="0" w:oddVBand="0" w:evenVBand="0" w:oddHBand="0" w:evenHBand="0" w:firstRowFirstColumn="0" w:firstRowLastColumn="0" w:lastRowFirstColumn="0" w:lastRowLastColumn="0"/>
+            </w:pPr>
+            <w:r>
+              <w:t>Si clic sur le drapeau en haut à droite, l’utilisateur a le choix de changer la langue </w:t>
+            </w:r>
+          </w:p>
+        </w:tc>
+      </w:tr>
+    </w:tbl>
     <w:p/>
     <w:p/>
     <w:p>
       <w:pPr>
+        <w:pStyle w:val="Titre6"/>
+        <w:numPr>
+          <w:ilvl w:val="4"/>
+          <w:numId w:val="1"/>
+        </w:numPr>
+      </w:pPr>
+      <w:r>
+        <w:t>Ecran Mobile_Incident</w:t>
+      </w:r>
+    </w:p>
+    <w:p/>
+    <w:p>
+      <w:pPr>
+        <w:jc w:val="center"/>
+      </w:pPr>
+      <w:r>
+        <w:lastRenderedPageBreak/>
+        <w:pict>
+          <v:shape id="_x0000_i1032" type="#_x0000_t75" style="width:231.05pt;height:463.3pt">
+            <v:imagedata r:id="rId20" o:title="Rondier_Tache_Incident"/>
+          </v:shape>
+        </w:pict>
+      </w:r>
+    </w:p>
+    <w:p>
+      <w:r>
+        <w:t>Cet écran permet de sélectionner un incident en cours et d’activer l’assistance vidéo pour que la salle de contrôle et potentiellement l’expert puisse avoir un visuel très précis de ce qu’il se passe.</w:t>
+      </w:r>
+    </w:p>
+    <w:p>
+      <w:r>
+        <w:t xml:space="preserve">Règles de gestion : </w:t>
+      </w:r>
+    </w:p>
+    <w:tbl>
+      <w:tblPr>
+        <w:tblStyle w:val="Tableausimple1"/>
+        <w:tblW w:w="0" w:type="auto"/>
+        <w:tblLook w:val="04A0" w:firstRow="1" w:lastRow="0" w:firstColumn="1" w:lastColumn="0" w:noHBand="0" w:noVBand="1"/>
+      </w:tblPr>
+      <w:tblGrid>
+        <w:gridCol w:w="534"/>
+        <w:gridCol w:w="8754"/>
+      </w:tblGrid>
+      <w:tr>
+        <w:trPr>
+          <w:cnfStyle w:val="100000000000" w:firstRow="1" w:lastRow="0" w:firstColumn="0" w:lastColumn="0" w:oddVBand="0" w:evenVBand="0" w:oddHBand="0" w:evenHBand="0" w:firstRowFirstColumn="0" w:firstRowLastColumn="0" w:lastRowFirstColumn="0" w:lastRowLastColumn="0"/>
+        </w:trPr>
+        <w:tc>
+          <w:tcPr>
+            <w:cnfStyle w:val="001000000000" w:firstRow="0" w:lastRow="0" w:firstColumn="1" w:lastColumn="0" w:oddVBand="0" w:evenVBand="0" w:oddHBand="0" w:evenHBand="0" w:firstRowFirstColumn="0" w:firstRowLastColumn="0" w:lastRowFirstColumn="0" w:lastRowLastColumn="0"/>
+            <w:tcW w:w="534" w:type="dxa"/>
+          </w:tcPr>
+          <w:p>
+            <w:r>
+              <w:t>R1</w:t>
+            </w:r>
+          </w:p>
+        </w:tc>
+        <w:tc>
+          <w:tcPr>
+            <w:tcW w:w="8754" w:type="dxa"/>
+          </w:tcPr>
+          <w:p>
+            <w:pPr>
+              <w:cnfStyle w:val="100000000000" w:firstRow="1" w:lastRow="0" w:firstColumn="0" w:lastColumn="0" w:oddVBand="0" w:evenVBand="0" w:oddHBand="0" w:evenHBand="0" w:firstRowFirstColumn="0" w:firstRowLastColumn="0" w:lastRowFirstColumn="0" w:lastRowLastColumn="0"/>
+              <w:rPr>
+                <w:b w:val="0"/>
+              </w:rPr>
+            </w:pPr>
+            <w:r>
+              <w:rPr>
+                <w:b w:val="0"/>
+              </w:rPr>
+              <w:t>L’utilisateur peut cliquer sur un des onglets en haut de l’écran, il peut slider le menu sur le côté pour accéder à d’autres fonctionnalités. Si clique sur un onglet, redirection vers l’écran correspondant</w:t>
+            </w:r>
+          </w:p>
+        </w:tc>
+      </w:tr>
+      <w:tr>
+        <w:trPr>
+          <w:cnfStyle w:val="000000100000" w:firstRow="0" w:lastRow="0" w:firstColumn="0" w:lastColumn="0" w:oddVBand="0" w:evenVBand="0" w:oddHBand="1" w:evenHBand="0" w:firstRowFirstColumn="0" w:firstRowLastColumn="0" w:lastRowFirstColumn="0" w:lastRowLastColumn="0"/>
+        </w:trPr>
+        <w:tc>
+          <w:tcPr>
+            <w:cnfStyle w:val="001000000000" w:firstRow="0" w:lastRow="0" w:firstColumn="1" w:lastColumn="0" w:oddVBand="0" w:evenVBand="0" w:oddHBand="0" w:evenHBand="0" w:firstRowFirstColumn="0" w:firstRowLastColumn="0" w:lastRowFirstColumn="0" w:lastRowLastColumn="0"/>
+            <w:tcW w:w="534" w:type="dxa"/>
+          </w:tcPr>
+          <w:p>
+            <w:r>
+              <w:t>R2</w:t>
+            </w:r>
+          </w:p>
+        </w:tc>
+        <w:tc>
+          <w:tcPr>
+            <w:tcW w:w="8754" w:type="dxa"/>
+          </w:tcPr>
+          <w:p>
+            <w:pPr>
+              <w:cnfStyle w:val="000000100000" w:firstRow="0" w:lastRow="0" w:firstColumn="0" w:lastColumn="0" w:oddVBand="0" w:evenVBand="0" w:oddHBand="1" w:evenHBand="0" w:firstRowFirstColumn="0" w:firstRowLastColumn="0" w:lastRowFirstColumn="0" w:lastRowLastColumn="0"/>
+              <w:rPr>
+                <w:b/>
+              </w:rPr>
+            </w:pPr>
+            <w:r>
+              <w:t>Cet écran correspond à l’onglet « </w:t>
+            </w:r>
+            <w:r>
+              <w:t>Incident</w:t>
+            </w:r>
+            <w:r>
+              <w:t> »</w:t>
+            </w:r>
+          </w:p>
+        </w:tc>
+      </w:tr>
+      <w:tr>
+        <w:tc>
+          <w:tcPr>
+            <w:cnfStyle w:val="001000000000" w:firstRow="0" w:lastRow="0" w:firstColumn="1" w:lastColumn="0" w:oddVBand="0" w:evenVBand="0" w:oddHBand="0" w:evenHBand="0" w:firstRowFirstColumn="0" w:firstRowLastColumn="0" w:lastRowFirstColumn="0" w:lastRowLastColumn="0"/>
+            <w:tcW w:w="534" w:type="dxa"/>
+          </w:tcPr>
+          <w:p>
+            <w:r>
+              <w:t>R3</w:t>
+            </w:r>
+          </w:p>
+        </w:tc>
+        <w:tc>
+          <w:tcPr>
+            <w:tcW w:w="8754" w:type="dxa"/>
+          </w:tcPr>
+          <w:p>
+            <w:pPr>
+              <w:cnfStyle w:val="000000000000" w:firstRow="0" w:lastRow="0" w:firstColumn="0" w:lastColumn="0" w:oddVBand="0" w:evenVBand="0" w:oddHBand="0" w:evenHBand="0" w:firstRowFirstColumn="0" w:firstRowLastColumn="0" w:lastRowFirstColumn="0" w:lastRowLastColumn="0"/>
+            </w:pPr>
+            <w:r>
+              <w:t>L’utilisateur peut choisir dans la liste déroulante un accident en cours</w:t>
+            </w:r>
+          </w:p>
+        </w:tc>
+      </w:tr>
+      <w:tr>
+        <w:trPr>
+          <w:cnfStyle w:val="000000100000" w:firstRow="0" w:lastRow="0" w:firstColumn="0" w:lastColumn="0" w:oddVBand="0" w:evenVBand="0" w:oddHBand="1" w:evenHBand="0" w:firstRowFirstColumn="0" w:firstRowLastColumn="0" w:lastRowFirstColumn="0" w:lastRowLastColumn="0"/>
+        </w:trPr>
+        <w:tc>
+          <w:tcPr>
+            <w:cnfStyle w:val="001000000000" w:firstRow="0" w:lastRow="0" w:firstColumn="1" w:lastColumn="0" w:oddVBand="0" w:evenVBand="0" w:oddHBand="0" w:evenHBand="0" w:firstRowFirstColumn="0" w:firstRowLastColumn="0" w:lastRowFirstColumn="0" w:lastRowLastColumn="0"/>
+            <w:tcW w:w="534" w:type="dxa"/>
+          </w:tcPr>
+          <w:p>
+            <w:r>
+              <w:t>R4</w:t>
+            </w:r>
+          </w:p>
+        </w:tc>
+        <w:tc>
+          <w:tcPr>
+            <w:tcW w:w="8754" w:type="dxa"/>
+          </w:tcPr>
+          <w:p>
+            <w:pPr>
+              <w:cnfStyle w:val="000000100000" w:firstRow="0" w:lastRow="0" w:firstColumn="0" w:lastColumn="0" w:oddVBand="0" w:evenVBand="0" w:oddHBand="1" w:evenHBand="0" w:firstRowFirstColumn="0" w:firstRowLastColumn="0" w:lastRowFirstColumn="0" w:lastRowLastColumn="0"/>
+            </w:pPr>
+            <w:r>
+              <w:t>Si l’utilisateur active l’assistance vidéo, alors l’assistance vidéo commence (voir écran Mobile_Incident_Video</w:t>
+            </w:r>
+          </w:p>
+        </w:tc>
+      </w:tr>
+      <w:tr>
+        <w:tc>
+          <w:tcPr>
+            <w:cnfStyle w:val="001000000000" w:firstRow="0" w:lastRow="0" w:firstColumn="1" w:lastColumn="0" w:oddVBand="0" w:evenVBand="0" w:oddHBand="0" w:evenHBand="0" w:firstRowFirstColumn="0" w:firstRowLastColumn="0" w:lastRowFirstColumn="0" w:lastRowLastColumn="0"/>
+            <w:tcW w:w="534" w:type="dxa"/>
+          </w:tcPr>
+          <w:p>
+            <w:r>
+              <w:t>R5</w:t>
+            </w:r>
+          </w:p>
+        </w:tc>
+        <w:tc>
+          <w:tcPr>
+            <w:tcW w:w="8754" w:type="dxa"/>
+          </w:tcPr>
+          <w:p>
+            <w:pPr>
+              <w:cnfStyle w:val="000000000000" w:firstRow="0" w:lastRow="0" w:firstColumn="0" w:lastColumn="0" w:oddVBand="0" w:evenVBand="0" w:oddHBand="0" w:evenHBand="0" w:firstRowFirstColumn="0" w:firstRowLastColumn="0" w:lastRowFirstColumn="0" w:lastRowLastColumn="0"/>
+            </w:pPr>
+            <w:r>
+              <w:t>Si clic sur le drapeau en haut à droite, l’utilisateur a le choix de changer la langue </w:t>
+            </w:r>
+          </w:p>
+        </w:tc>
+      </w:tr>
+    </w:tbl>
+    <w:p/>
+    <w:p>
+      <w:pPr>
+        <w:pStyle w:val="Titre6"/>
+        <w:numPr>
+          <w:ilvl w:val="4"/>
+          <w:numId w:val="1"/>
+        </w:numPr>
+      </w:pPr>
+      <w:r>
+        <w:t>Ecran Mobile_Incident_Video</w:t>
+      </w:r>
+    </w:p>
+    <w:p/>
+    <w:p>
+      <w:pPr>
+        <w:jc w:val="center"/>
+      </w:pPr>
+      <w:r>
+        <w:lastRenderedPageBreak/>
+        <w:pict>
+          <v:shape id="_x0000_i1033" type="#_x0000_t75" style="width:247.3pt;height:495.85pt">
+            <v:imagedata r:id="rId21" o:title="Rondier_Tache_Incident_Video"/>
+          </v:shape>
+        </w:pict>
+      </w:r>
+    </w:p>
+    <w:p>
+      <w:r>
+        <w:t>Même écran que le précédent avec l’assistance vidéo d’activé. (</w:t>
+      </w:r>
+      <w:r>
+        <w:t>Caméra</w:t>
+      </w:r>
+      <w:r>
+        <w:t xml:space="preserve"> du téléphone).</w:t>
+      </w:r>
+    </w:p>
+    <w:p/>
+    <w:p/>
+    <w:p/>
+    <w:p/>
+    <w:p/>
+    <w:p>
+      <w:pPr>
         <w:pStyle w:val="Titre1"/>
       </w:pPr>
       <w:bookmarkStart w:id="25" w:name="_Toc469134285"/>
       <w:r>
+        <w:t>Partie 2 : Description de la démarche de travail</w:t>
+      </w:r>
+      <w:bookmarkEnd w:id="25"/>
+    </w:p>
+    <w:p/>
+    <w:p>
+      <w:pPr>
+        <w:jc w:val="both"/>
+      </w:pPr>
+      <w:r>
         <w:lastRenderedPageBreak/>
-        <w:t>Partie 2 : Description de la démarche de travail</w:t>
-      </w:r>
-      <w:bookmarkEnd w:id="25"/>
-    </w:p>
-    <w:p/>
+        <w:t>Voici une présentation de la démarche de travail adoptée pour la rédaction de ces spécifications, et de la démarche de travail qui serait adoptée si nous étions amenés à travailler avec vous.</w:t>
+      </w:r>
+    </w:p>
     <w:p>
       <w:pPr>
         <w:jc w:val="both"/>
       </w:pPr>
       <w:r>
-        <w:t>Voici une présentation de la démarche de travail adoptée pour la rédaction de ces spécifications, et de la démarche de travail qui serait adoptée si nous étions amenés à travailler avec vous.</w:t>
+        <w:t>Pour les spécifications, nous avons tout d’abord travaillé sur votre besoin, en effet il est impossible de rédiger un bon dossier de spécification si les besoins du client n’ont pas été bien compris.</w:t>
+      </w:r>
+      <w:r>
+        <w:t xml:space="preserve"> Pour cela nous nous sommes imprégnés de l’appel d’offre afin de comprendre ce qui était attendu de manière globale, puis nous avons eu l’occasion de réaliser des interviews avec Monsieur Séquat ce qui nous a permis de préciser tous les besoins et de valider ces-derniers. Grâce à cela vos besoins ont été clarifiés et nous avons pu mieux les comprendre afin de trouver les bonnes solutions permettant de satisfaire vos demandes.</w:t>
       </w:r>
     </w:p>
     <w:p>
@@ -12817,18 +14160,19 @@
         <w:jc w:val="both"/>
       </w:pPr>
       <w:r>
-        <w:t>Pour les spécifications, nous avons tout d’abord travaillé sur votre besoin, en effet il est impossible de rédiger un bon dossier de spécification si les besoins du client n’ont pas été bien compris.</w:t>
-      </w:r>
-      <w:r>
-        <w:t xml:space="preserve"> Pour cela nous nous sommes imprégnés de l’appel d’offre afin de comprendre ce qui était attendu de manière globale, puis nous avons eu l’occasion de réaliser des interviews avec Monsieur </w:t>
-      </w:r>
-      <w:proofErr w:type="spellStart"/>
-      <w:r>
-        <w:t>Séquat</w:t>
-      </w:r>
-      <w:proofErr w:type="spellEnd"/>
-      <w:r>
-        <w:t xml:space="preserve"> ce qui nous a permis de préciser tous les besoins et de valider ces-derniers. Grâce à cela vos besoins ont été clarifiés et nous avons pu mieux les comprendre afin de trouver les bonnes solutions permettant de satisfaire vos demandes.</w:t>
+        <w:t>Une fois les besoins spécifiés, nous avons procédé à un brainstorming afin de savoir comment concevoir un système permettant de répondre à l’intégralité de vos besoins. Ce brainstorming nous a permis de réunir nos idées pour enfin choisir la solution et</w:t>
+      </w:r>
+      <w:r>
+        <w:t xml:space="preserve"> ses différentes fonctionnalité</w:t>
+      </w:r>
+      <w:r>
+        <w:t>s.</w:t>
+      </w:r>
+      <w:r>
+        <w:t xml:space="preserve">  </w:t>
+      </w:r>
+      <w:r>
+        <w:t>A partir de là nous avons pu commencer à faire le diagramme de cas d’utilisation et de décrire chaque cas d’utilisation. Puis nous avons pu maquetter les différents écrans avec des règles de gestion et des scénarios.</w:t>
       </w:r>
     </w:p>
     <w:p>
@@ -12836,19 +14180,7 @@
         <w:jc w:val="both"/>
       </w:pPr>
       <w:r>
-        <w:t>Une fois les besoins spécifiés, nous avons procédé à un brainstorming afin de savoir comment concevoir un système permettant de répondre à l’intégralité de vos besoins. Ce brainstorming nous a permis de réunir nos idées pour enfin choisir la solution et</w:t>
-      </w:r>
-      <w:r>
-        <w:t xml:space="preserve"> ses différentes fonctionnalité</w:t>
-      </w:r>
-      <w:r>
-        <w:t>s.</w:t>
-      </w:r>
-      <w:r>
-        <w:t xml:space="preserve">  </w:t>
-      </w:r>
-      <w:r>
-        <w:t>A partir de là nous avons pu commencer à faire le diagramme de cas d’utilisation et de décrire chaque cas d’utilisation. Puis nous avons pu maquetter les différents écrans avec des règles de gestion et des scénarios.</w:t>
+        <w:t>Enfin nous avons réuni tous ce que nous avons spécifiés dans ce rapport en essayant d’être le plus clair et le plus précis possible.</w:t>
       </w:r>
     </w:p>
     <w:p>
@@ -12856,34 +14188,64 @@
         <w:jc w:val="both"/>
       </w:pPr>
       <w:r>
-        <w:t>Enfin nous avons réuni tous ce que nous avons spécifiés dans ce rapport en essayant d’être le plus clair et le plus précis possible.</w:t>
+        <w:t>Travaillant à trois, tout au long de la rédaction de ce dossier, nous avons fait des petites réunions pour savoir où nous en étions et ce qui restait à faire, tout en attribuant les différentes tâches entre nous. Ainsi, toute l’équipe savait ce qu’elle devait faire, et personne n’empiétait sur le travail d’un autre.</w:t>
+      </w:r>
+      <w:r>
+        <w:t xml:space="preserve"> Nous avons donc tous pu être autonome et travailler sur des sujets transverses tout en gardant une totale cohérence.</w:t>
       </w:r>
     </w:p>
     <w:p>
       <w:pPr>
         <w:jc w:val="both"/>
       </w:pPr>
-      <w:r>
-        <w:t>Travaillant à trois, tout au long de la rédaction de ce dossier, nous avons fait des petites réunions pour savoir où nous en étions et ce qui restait à faire, tout en attribuant les différentes tâches entre nous. Ainsi, toute l’équipe savait ce qu’elle devait faire, et personne n’empiétait sur le travail d’un autre.</w:t>
-      </w:r>
-      <w:r>
-        <w:t xml:space="preserve"> Nous avons donc tous pu être autonome et travailler sur des sujets transverses tout en gardant une totale cohérence.</w:t>
-      </w:r>
     </w:p>
     <w:p>
       <w:pPr>
         <w:jc w:val="both"/>
       </w:pPr>
+      <w:r>
+        <w:t>Si vous décidez de travailler avec nous, nous choisirons de travailler en suivant une méthode agile lors du développement de l’application. Même si ces spécifications sont bien définis, avec notre méthode agile il vous sera possible de changer certaines choses et de faire évoluer ces spécifications tout au long du développement. Le but étant de sortir le plus rapidement possible les fonctionnalités qui vous semblent très essentielles avec une solution totalement fonctionnelle. Le développement sera divisé en sprint (d’une semaine ou deux) comprenant des fonctionnalités. A chaque fin de sprint une présentation de l’application vous sera faite afin d’avoir vos retour sur ce qui a été fait, et si certaines choses sont à changer on pourra les changer directement. Ainsi vous saurez tout au long du développement comment l’application évolue et vous pourrez en permanence interagir avec nous pour sortir l’application qui vous faut ! Nous suivrons donc un schéma itératif comprenant les étapes suivantes : choix des fonctionnalités pour un sprint, développement du sprint, présentation de la solution, si modifications application des modifications, et enchainement sur un autre sprint. Bien entendu, si vous vous rendez compte qu’une fonctionnalité que vous aviez demandée pour un sprint futur et trop importante pour être développer que tardivement, on pourra remodeler les sprints pour avancer le développement de cette fonctionnalité.</w:t>
+      </w:r>
+      <w:r>
+        <w:t xml:space="preserve"> </w:t>
+      </w:r>
     </w:p>
     <w:p>
       <w:pPr>
         <w:jc w:val="both"/>
       </w:pPr>
       <w:r>
-        <w:t>Si vous décidez de travailler avec nous, nous choisirons de travailler en suivant une méthode agile lors du développement de l’application. Même si ces spécifications sont bien définis, avec notre méthode agile il vous sera possible de changer certaines choses et de faire évoluer ces spécifications tout au long du développement. Le but étant de sortir le plus rapidement possible les fonctionnalités qui vous semblent très essentielles avec une solution totalement fonctionnelle. Le développement sera divisé en sprint (d’une semaine ou deux) comprenant des fonctionnalités. A chaque fin de sprint une présentation de l’application vous sera faite afin d’avoir vos retour sur ce qui a été fait, et si certaines choses sont à changer on pourra les changer directement. Ainsi vous saurez tout au long du développement comment l’application évolue et vous pourrez en permanence interagir avec nous pour sortir l’application qui vous faut ! Nous suivrons donc un schéma itératif comprenant les étapes suivantes : choix des fonctionnalités pour un sprint, développement du sprint, présentation de la solution, si modifications application des modifications, et enchainement sur un autre sprint. Bien entendu, si vous vous rendez compte qu’une fonctionnalité que vous aviez demandée pour un sprint futur et trop importante pour être développer que tardivement, on pourra remodeler les sprints pour avancer le développement de cette fonctionnalité.</w:t>
-      </w:r>
-      <w:r>
-        <w:t xml:space="preserve"> </w:t>
+        <w:t>Pour la mise en production, dès qu’une version vous convient et contient les fonctionnalités qui sont</w:t>
+      </w:r>
+      <w:r>
+        <w:t>,</w:t>
+      </w:r>
+      <w:r>
+        <w:t xml:space="preserve"> pour vous</w:t>
+      </w:r>
+      <w:r>
+        <w:t>,</w:t>
+      </w:r>
+      <w:r>
+        <w:t xml:space="preserve"> de base, alors cette version pourra directement</w:t>
+      </w:r>
+      <w:r>
+        <w:t xml:space="preserve"> être</w:t>
+      </w:r>
+      <w:r>
+        <w:t xml:space="preserve"> mise en production</w:t>
+      </w:r>
+      <w:r>
+        <w:t xml:space="preserve"> (après qualification et recette bien entendu)</w:t>
+      </w:r>
+      <w:r>
+        <w:t xml:space="preserve"> pour que vous puissiez accéder au système au plus vite. Les autres fonctionnalités viendront s’</w:t>
+      </w:r>
+      <w:r>
+        <w:t>ajouter au fur et à mesure des</w:t>
+      </w:r>
+      <w:r>
+        <w:t xml:space="preserve"> sprints suivants avec des nouvelles versions du système.</w:t>
       </w:r>
     </w:p>
     <w:p>
@@ -12891,48 +14253,7 @@
         <w:jc w:val="both"/>
       </w:pPr>
       <w:r>
-        <w:t>Pour la mise en production, dès qu’une version vous convient et contient les fonctionnalités qui sont</w:t>
-      </w:r>
-      <w:r>
-        <w:t>,</w:t>
-      </w:r>
-      <w:r>
-        <w:t xml:space="preserve"> pour vous</w:t>
-      </w:r>
-      <w:r>
-        <w:t>,</w:t>
-      </w:r>
-      <w:r>
-        <w:t xml:space="preserve"> de base, alors cette version pourra directement</w:t>
-      </w:r>
-      <w:r>
-        <w:t xml:space="preserve"> être</w:t>
-      </w:r>
-      <w:r>
-        <w:t xml:space="preserve"> mise en production</w:t>
-      </w:r>
-      <w:r>
-        <w:t xml:space="preserve"> (après qualification et recette bien entendu)</w:t>
-      </w:r>
-      <w:r>
-        <w:t xml:space="preserve"> pour que vous puissiez accéder au système au plus vite. Les </w:t>
-      </w:r>
-      <w:r>
         <w:lastRenderedPageBreak/>
-        <w:t>autres fonctionnalités viendront s’</w:t>
-      </w:r>
-      <w:r>
-        <w:t>ajouter au fur et à mesure des</w:t>
-      </w:r>
-      <w:r>
-        <w:t xml:space="preserve"> sprints suivants avec des nouvelles versions du système.</w:t>
-      </w:r>
-    </w:p>
-    <w:p>
-      <w:pPr>
-        <w:jc w:val="both"/>
-      </w:pPr>
-      <w:r>
         <w:t>Dès qu’une version sera mise en production, une garantie de 3 mois pour cette version sera démarrée, durant cette période si jamais il y a des problèmes avec l’application ils seront corrigés sans surcoût de votre part. A la fin de cette période</w:t>
       </w:r>
       <w:r>
@@ -13580,15 +14901,7 @@
         <w:t xml:space="preserve"> </w:t>
       </w:r>
       <w:r>
-        <w:t xml:space="preserve">Oui, </w:t>
-      </w:r>
-      <w:proofErr w:type="gramStart"/>
-      <w:r>
-        <w:t>le</w:t>
-      </w:r>
-      <w:proofErr w:type="gramEnd"/>
-      <w:r>
-        <w:t xml:space="preserve"> persona permet de mettre le projet dans une situation réelle avec un client, ça rend la chose très concrète</w:t>
+        <w:t>Oui, le persona permet de mettre le projet dans une situation réelle avec un client, ça rend la chose très concrète</w:t>
       </w:r>
     </w:p>
     <w:p>
@@ -13600,15 +14913,7 @@
         <w:t>8 :</w:t>
       </w:r>
       <w:r>
-        <w:t xml:space="preserve"> Oui, étant en entreprise une semaine sur deux, on le voit déjà, il y a toujours en entreprise des interactions avec le client, </w:t>
-      </w:r>
-      <w:proofErr w:type="gramStart"/>
-      <w:r>
-        <w:t>le</w:t>
-      </w:r>
-      <w:proofErr w:type="gramEnd"/>
-      <w:r>
-        <w:t xml:space="preserve"> persona représentant un client c’est sûr que le projet se rapproche d’un projet qu’on pourrait retrouver en entreprise.</w:t>
+        <w:t xml:space="preserve"> Oui, étant en entreprise une semaine sur deux, on le voit déjà, il y a toujours en entreprise des interactions avec le client, le persona représentant un client c’est sûr que le projet se rapproche d’un projet qu’on pourrait retrouver en entreprise.</w:t>
       </w:r>
     </w:p>
     <w:p>
@@ -13619,15 +14924,7 @@
         <w:t>9 :</w:t>
       </w:r>
       <w:r>
-        <w:t xml:space="preserve"> Oui, Monsieur </w:t>
-      </w:r>
-      <w:proofErr w:type="spellStart"/>
-      <w:r>
-        <w:t>Séquat</w:t>
-      </w:r>
-      <w:proofErr w:type="spellEnd"/>
-      <w:r>
-        <w:t xml:space="preserve"> était parfait et très disponible !</w:t>
+        <w:t xml:space="preserve"> Oui, Monsieur Séquat était parfait et très disponible !</w:t>
       </w:r>
     </w:p>
     <w:p>
@@ -13649,15 +14946,7 @@
         <w:t>11 :</w:t>
       </w:r>
       <w:r>
-        <w:t xml:space="preserve"> Peut-être avoir deux </w:t>
-      </w:r>
-      <w:proofErr w:type="spellStart"/>
-      <w:r>
-        <w:t>personas</w:t>
-      </w:r>
-      <w:proofErr w:type="spellEnd"/>
-      <w:r>
-        <w:t>, parce qu’en vrai il y a toujours plusieurs clients et on n’a pas toujours qu’un seul interlocuteur et du coup ça permettra de voir la gestion de 2 clients qui potentiellement disent des choses qui diffèrent un petit peu.</w:t>
+        <w:t xml:space="preserve"> Peut-être avoir deux personas, parce qu’en vrai il y a toujours plusieurs clients et on n’a pas toujours qu’un seul interlocuteur et du coup ça permettra de voir la gestion de 2 clients qui potentiellement disent des choses qui diffèrent un petit peu.</w:t>
       </w:r>
     </w:p>
     <w:p>
@@ -14054,59 +15343,386 @@
       </w:r>
       <w:bookmarkEnd w:id="36"/>
     </w:p>
-    <w:p>
-      <w:r>
+    <w:p/>
+    <w:p>
+      <w:pPr>
+        <w:rPr>
+          <w:rFonts w:cstheme="minorHAnsi"/>
+        </w:rPr>
+      </w:pPr>
+      <w:r>
+        <w:rPr>
+          <w:rFonts w:cstheme="minorHAnsi"/>
+        </w:rPr>
         <w:t>1 :</w:t>
       </w:r>
-    </w:p>
-    <w:p>
-      <w:r>
+      <w:r>
+        <w:rPr>
+          <w:rFonts w:cstheme="minorHAnsi"/>
+          <w:color w:val="222222"/>
+          <w:shd w:val="clear" w:color="auto" w:fill="FFFFFF"/>
+        </w:rPr>
+        <w:t xml:space="preserve"> </w:t>
+      </w:r>
+      <w:r>
+        <w:rPr>
+          <w:rFonts w:cstheme="minorHAnsi"/>
+          <w:color w:val="222222"/>
+          <w:shd w:val="clear" w:color="auto" w:fill="FFFFFF"/>
+        </w:rPr>
+        <w:t>QUINCY Jordane</w:t>
+      </w:r>
+    </w:p>
+    <w:p>
+      <w:pPr>
+        <w:rPr>
+          <w:rFonts w:cstheme="minorHAnsi"/>
+        </w:rPr>
+      </w:pPr>
+      <w:r>
+        <w:rPr>
+          <w:rFonts w:cstheme="minorHAnsi"/>
+        </w:rPr>
         <w:t>2 :</w:t>
       </w:r>
-    </w:p>
-    <w:p>
-      <w:r>
+      <w:r>
+        <w:rPr>
+          <w:rFonts w:cstheme="minorHAnsi"/>
+        </w:rPr>
+        <w:t xml:space="preserve"> </w:t>
+      </w:r>
+      <w:r>
+        <w:rPr>
+          <w:rFonts w:cstheme="minorHAnsi"/>
+          <w:color w:val="222222"/>
+          <w:shd w:val="clear" w:color="auto" w:fill="FFFFFF"/>
+        </w:rPr>
+        <w:t>26 ans</w:t>
+      </w:r>
+    </w:p>
+    <w:p>
+      <w:pPr>
+        <w:rPr>
+          <w:rFonts w:cstheme="minorHAnsi"/>
+        </w:rPr>
+      </w:pPr>
+      <w:r>
+        <w:rPr>
+          <w:rFonts w:cstheme="minorHAnsi"/>
+        </w:rPr>
         <w:t>3 :</w:t>
       </w:r>
-    </w:p>
-    <w:p>
-      <w:r>
+      <w:r>
+        <w:rPr>
+          <w:rFonts w:cstheme="minorHAnsi"/>
+        </w:rPr>
+        <w:t xml:space="preserve"> </w:t>
+      </w:r>
+      <w:r>
+        <w:rPr>
+          <w:rFonts w:cstheme="minorHAnsi"/>
+          <w:color w:val="222222"/>
+          <w:shd w:val="clear" w:color="auto" w:fill="FFFFFF"/>
+        </w:rPr>
+        <w:t>Méthodique</w:t>
+      </w:r>
+    </w:p>
+    <w:p>
+      <w:pPr>
+        <w:rPr>
+          <w:rFonts w:cstheme="minorHAnsi"/>
+        </w:rPr>
+      </w:pPr>
+      <w:r>
+        <w:rPr>
+          <w:rFonts w:cstheme="minorHAnsi"/>
+        </w:rPr>
         <w:t>4 :</w:t>
       </w:r>
-    </w:p>
-    <w:p>
-      <w:r>
+      <w:r>
+        <w:rPr>
+          <w:rFonts w:cstheme="minorHAnsi"/>
+        </w:rPr>
+        <w:t xml:space="preserve"> </w:t>
+      </w:r>
+      <w:r>
+        <w:rPr>
+          <w:rFonts w:cstheme="minorHAnsi"/>
+          <w:color w:val="222222"/>
+          <w:shd w:val="clear" w:color="auto" w:fill="FFFFFF"/>
+        </w:rPr>
+        <w:t>Licence professionnelle DA2I, Université Lille 1.</w:t>
+      </w:r>
+    </w:p>
+    <w:p>
+      <w:pPr>
+        <w:rPr>
+          <w:rFonts w:cstheme="minorHAnsi"/>
+        </w:rPr>
+      </w:pPr>
+      <w:r>
+        <w:rPr>
+          <w:rFonts w:cstheme="minorHAnsi"/>
+        </w:rPr>
         <w:t>5 :</w:t>
       </w:r>
-    </w:p>
-    <w:p>
-      <w:r>
+      <w:r>
+        <w:rPr>
+          <w:rFonts w:cstheme="minorHAnsi"/>
+        </w:rPr>
+        <w:t xml:space="preserve"> </w:t>
+      </w:r>
+      <w:r>
+        <w:rPr>
+          <w:rFonts w:cstheme="minorHAnsi"/>
+          <w:color w:val="222222"/>
+          <w:shd w:val="clear" w:color="auto" w:fill="FFFFFF"/>
+        </w:rPr>
+        <w:t>Oui, en M1 et en ce début de Master 2 dans différentes matières.</w:t>
+      </w:r>
+    </w:p>
+    <w:p>
+      <w:pPr>
+        <w:rPr>
+          <w:rFonts w:cstheme="minorHAnsi"/>
+        </w:rPr>
+      </w:pPr>
+      <w:r>
+        <w:rPr>
+          <w:rFonts w:cstheme="minorHAnsi"/>
+        </w:rPr>
         <w:t>6 :</w:t>
       </w:r>
-    </w:p>
-    <w:p>
-      <w:r>
+      <w:r>
+        <w:rPr>
+          <w:rFonts w:cstheme="minorHAnsi"/>
+        </w:rPr>
+        <w:t xml:space="preserve"> </w:t>
+      </w:r>
+      <w:r>
+        <w:rPr>
+          <w:rFonts w:cstheme="minorHAnsi"/>
+          <w:color w:val="222222"/>
+          <w:shd w:val="clear" w:color="auto" w:fill="FFFFFF"/>
+        </w:rPr>
+        <w:t>Oui, avec vous en Master 1 (Interaction Homme-Machine)</w:t>
+      </w:r>
+    </w:p>
+    <w:p>
+      <w:pPr>
+        <w:rPr>
+          <w:rFonts w:cstheme="minorHAnsi"/>
+        </w:rPr>
+      </w:pPr>
+      <w:r>
+        <w:rPr>
+          <w:rFonts w:cstheme="minorHAnsi"/>
+        </w:rPr>
         <w:t>7 :</w:t>
       </w:r>
-    </w:p>
-    <w:p>
-      <w:r>
+      <w:r>
+        <w:rPr>
+          <w:rFonts w:cstheme="minorHAnsi"/>
+        </w:rPr>
+        <w:t xml:space="preserve"> </w:t>
+      </w:r>
+      <w:r>
+        <w:rPr>
+          <w:rFonts w:cstheme="minorHAnsi"/>
+          <w:color w:val="222222"/>
+          <w:shd w:val="clear" w:color="auto" w:fill="FFFFFF"/>
+        </w:rPr>
+        <w:t>Oui, elle permet d’échanger avec le Persona, il y a un réel échange vivant qui change complètement la perception du sujet qui n’est plus fixé, gravé dans le marbre.</w:t>
+      </w:r>
+    </w:p>
+    <w:p>
+      <w:pPr>
+        <w:rPr>
+          <w:rFonts w:cstheme="minorHAnsi"/>
+        </w:rPr>
+      </w:pPr>
+      <w:r>
+        <w:rPr>
+          <w:rFonts w:cstheme="minorHAnsi"/>
+        </w:rPr>
         <w:t>8 :</w:t>
       </w:r>
-    </w:p>
-    <w:p>
-      <w:r>
+      <w:r>
+        <w:rPr>
+          <w:rFonts w:cstheme="minorHAnsi"/>
+        </w:rPr>
+        <w:t xml:space="preserve"> </w:t>
+      </w:r>
+      <w:r>
+        <w:rPr>
+          <w:rFonts w:cstheme="minorHAnsi"/>
+          <w:color w:val="222222"/>
+          <w:shd w:val="clear" w:color="auto" w:fill="FFFFFF"/>
+        </w:rPr>
+        <w:t>Oui, dans ma courte carrière, mais néanmoins réelle, je n’ai été confronté qu’à des situations où l’échange (qu’il soit direct ou indirect, formel ou informel) était absolument primordial dans la réussite des projets qui m’ont été confiés.</w:t>
+      </w:r>
+    </w:p>
+    <w:p>
+      <w:pPr>
+        <w:rPr>
+          <w:rFonts w:cstheme="minorHAnsi"/>
+        </w:rPr>
+      </w:pPr>
+      <w:r>
+        <w:rPr>
+          <w:rFonts w:cstheme="minorHAnsi"/>
+        </w:rPr>
         <w:t>9 :</w:t>
       </w:r>
-    </w:p>
-    <w:p>
-      <w:r>
+      <w:r>
+        <w:rPr>
+          <w:rStyle w:val="Sansinterligne"/>
+          <w:rFonts w:cstheme="minorHAnsi"/>
+          <w:color w:val="222222"/>
+          <w:shd w:val="clear" w:color="auto" w:fill="FFFFFF"/>
+        </w:rPr>
+        <w:t xml:space="preserve"> </w:t>
+      </w:r>
+      <w:r>
+        <w:rPr>
+          <w:rFonts w:cstheme="minorHAnsi"/>
+          <w:color w:val="222222"/>
+          <w:shd w:val="clear" w:color="auto" w:fill="FFFFFF"/>
+        </w:rPr>
+        <w:t xml:space="preserve">Oui, les réponses à nos interrogations </w:t>
+      </w:r>
+      <w:r>
+        <w:rPr>
+          <w:rFonts w:cstheme="minorHAnsi"/>
+          <w:color w:val="222222"/>
+          <w:shd w:val="clear" w:color="auto" w:fill="FFFFFF"/>
+        </w:rPr>
+        <w:t>étaient</w:t>
+      </w:r>
+      <w:r>
+        <w:rPr>
+          <w:rFonts w:cstheme="minorHAnsi"/>
+          <w:color w:val="222222"/>
+          <w:shd w:val="clear" w:color="auto" w:fill="FFFFFF"/>
+        </w:rPr>
+        <w:t xml:space="preserve"> en adéquation avec le sujet.</w:t>
+      </w:r>
+    </w:p>
+    <w:p>
+      <w:pPr>
+        <w:rPr>
+          <w:rFonts w:cstheme="minorHAnsi"/>
+        </w:rPr>
+      </w:pPr>
+      <w:r>
+        <w:rPr>
+          <w:rFonts w:cstheme="minorHAnsi"/>
+        </w:rPr>
         <w:t>10 :</w:t>
       </w:r>
-    </w:p>
-    <w:p>
-      <w:r>
+      <w:r>
+        <w:rPr>
+          <w:rFonts w:cstheme="minorHAnsi"/>
+        </w:rPr>
+        <w:t xml:space="preserve"> </w:t>
+      </w:r>
+      <w:r>
+        <w:rPr>
+          <w:rFonts w:cstheme="minorHAnsi"/>
+          <w:color w:val="222222"/>
+          <w:shd w:val="clear" w:color="auto" w:fill="FFFFFF"/>
+        </w:rPr>
+        <w:t xml:space="preserve">Oui, le fait que vous jouiez le rôle de l’utilisateur final nous </w:t>
+      </w:r>
+      <w:r>
+        <w:rPr>
+          <w:rFonts w:cstheme="minorHAnsi"/>
+          <w:color w:val="222222"/>
+          <w:shd w:val="clear" w:color="auto" w:fill="FFFFFF"/>
+        </w:rPr>
+        <w:t>fait</w:t>
+      </w:r>
+      <w:r>
+        <w:rPr>
+          <w:rFonts w:cstheme="minorHAnsi"/>
+          <w:color w:val="222222"/>
+          <w:shd w:val="clear" w:color="auto" w:fill="FFFFFF"/>
+        </w:rPr>
+        <w:t xml:space="preserve"> également entrer dans un rôle : celui de personne souhaitant remportez cet appel d’offre car c’est une réelle opportunité pour notre startup C&amp;D.</w:t>
+      </w:r>
+    </w:p>
+    <w:p>
+      <w:pPr>
+        <w:rPr>
+          <w:rFonts w:cstheme="minorHAnsi"/>
+        </w:rPr>
+      </w:pPr>
+      <w:r>
+        <w:rPr>
+          <w:rFonts w:cstheme="minorHAnsi"/>
+        </w:rPr>
         <w:t>11 :</w:t>
+      </w:r>
+      <w:r>
+        <w:rPr>
+          <w:rFonts w:cstheme="minorHAnsi"/>
+          <w:color w:val="222222"/>
+          <w:shd w:val="clear" w:color="auto" w:fill="FFFFFF"/>
+        </w:rPr>
+        <w:t xml:space="preserve"> </w:t>
+      </w:r>
+      <w:r>
+        <w:rPr>
+          <w:rFonts w:cstheme="minorHAnsi"/>
+          <w:color w:val="222222"/>
+          <w:shd w:val="clear" w:color="auto" w:fill="FFFFFF"/>
+        </w:rPr>
+        <w:t>Le fait que vous preniez en note les réponses apportées aux différentes entreprises en compétition permet d’avoir une parfaite cohérence du propos.</w:t>
+      </w:r>
+      <w:r>
+        <w:rPr>
+          <w:rFonts w:cstheme="minorHAnsi"/>
+          <w:color w:val="222222"/>
+        </w:rPr>
+        <w:br/>
+      </w:r>
+      <w:r>
+        <w:rPr>
+          <w:rFonts w:cstheme="minorHAnsi"/>
+          <w:color w:val="222222"/>
+          <w:shd w:val="clear" w:color="auto" w:fill="FFFFFF"/>
+        </w:rPr>
+        <w:t>Par contre, au début du projet, lorsque les questions structurantes sont les plus nombreuses, nous avons dû attendre que vous soyez disponible car les autres groupes avaient, et c’est bien normal, d’autres questions.</w:t>
+      </w:r>
+      <w:r>
+        <w:rPr>
+          <w:rFonts w:cstheme="minorHAnsi"/>
+          <w:color w:val="222222"/>
+        </w:rPr>
+        <w:br/>
+      </w:r>
+      <w:r>
+        <w:rPr>
+          <w:rFonts w:cstheme="minorHAnsi"/>
+          <w:color w:val="222222"/>
+          <w:shd w:val="clear" w:color="auto" w:fill="FFFFFF"/>
+        </w:rPr>
+        <w:t>Dans mes différentes missions, j’ai aussi étaient confronté à ce manque de disponibilités ce qui tend à rendre le projet encore plus en adéquation avec le monde du travail</w:t>
+      </w:r>
+      <w:r>
+        <w:rPr>
+          <w:rFonts w:cstheme="minorHAnsi"/>
+          <w:color w:val="222222"/>
+        </w:rPr>
+        <w:br/>
+      </w:r>
+      <w:r>
+        <w:rPr>
+          <w:rFonts w:cstheme="minorHAnsi"/>
+          <w:color w:val="222222"/>
+          <w:shd w:val="clear" w:color="auto" w:fill="FFFFFF"/>
+        </w:rPr>
+        <w:t>mais il a été atténué par le fait qu’il est souvent possible d’échanger avec une autre personne.</w:t>
       </w:r>
     </w:p>
     <w:p/>
@@ -14126,154 +15742,758 @@
     </w:p>
     <w:p/>
     <w:p>
-      <w:r>
+      <w:pPr>
+        <w:rPr>
+          <w:rFonts w:cstheme="minorHAnsi"/>
+        </w:rPr>
+      </w:pPr>
+      <w:r>
+        <w:rPr>
+          <w:rFonts w:cstheme="minorHAnsi"/>
+        </w:rPr>
         <w:t>Profil Général :</w:t>
       </w:r>
     </w:p>
     <w:p>
-      <w:r>
+      <w:pPr>
+        <w:rPr>
+          <w:rFonts w:cstheme="minorHAnsi"/>
+        </w:rPr>
+      </w:pPr>
+      <w:r>
+        <w:rPr>
+          <w:rFonts w:cstheme="minorHAnsi"/>
+        </w:rPr>
         <w:t>1 :</w:t>
       </w:r>
-    </w:p>
-    <w:p>
-      <w:r>
+      <w:r>
+        <w:rPr>
+          <w:rFonts w:cstheme="minorHAnsi"/>
+        </w:rPr>
+        <w:t xml:space="preserve"> </w:t>
+      </w:r>
+      <w:r>
+        <w:rPr>
+          <w:rFonts w:cstheme="minorHAnsi"/>
+          <w:color w:val="222222"/>
+          <w:shd w:val="clear" w:color="auto" w:fill="FFFFFF"/>
+        </w:rPr>
+        <w:t>Masculin</w:t>
+      </w:r>
+    </w:p>
+    <w:p>
+      <w:pPr>
+        <w:rPr>
+          <w:rFonts w:cstheme="minorHAnsi"/>
+        </w:rPr>
+      </w:pPr>
+      <w:r>
+        <w:rPr>
+          <w:rFonts w:cstheme="minorHAnsi"/>
+        </w:rPr>
         <w:t>2 :</w:t>
       </w:r>
-    </w:p>
-    <w:p>
-      <w:r>
+      <w:r>
+        <w:rPr>
+          <w:rFonts w:cstheme="minorHAnsi"/>
+        </w:rPr>
+        <w:t xml:space="preserve"> </w:t>
+      </w:r>
+      <w:r>
+        <w:rPr>
+          <w:rFonts w:cstheme="minorHAnsi"/>
+          <w:color w:val="222222"/>
+          <w:shd w:val="clear" w:color="auto" w:fill="FFFFFF"/>
+        </w:rPr>
+        <w:t>26 ans</w:t>
+      </w:r>
+    </w:p>
+    <w:p>
+      <w:pPr>
+        <w:rPr>
+          <w:rFonts w:cstheme="minorHAnsi"/>
+        </w:rPr>
+      </w:pPr>
+      <w:r>
+        <w:rPr>
+          <w:rFonts w:cstheme="minorHAnsi"/>
+        </w:rPr>
         <w:t>3 :</w:t>
       </w:r>
-    </w:p>
-    <w:p>
-      <w:r>
+      <w:r>
+        <w:rPr>
+          <w:rFonts w:cstheme="minorHAnsi"/>
+        </w:rPr>
+        <w:t xml:space="preserve"> </w:t>
+      </w:r>
+      <w:r>
+        <w:rPr>
+          <w:rFonts w:cstheme="minorHAnsi"/>
+          <w:color w:val="222222"/>
+          <w:shd w:val="clear" w:color="auto" w:fill="FFFFFF"/>
+        </w:rPr>
+        <w:t>2015/2016</w:t>
+      </w:r>
+    </w:p>
+    <w:p>
+      <w:pPr>
+        <w:rPr>
+          <w:rFonts w:cstheme="minorHAnsi"/>
+        </w:rPr>
+      </w:pPr>
+      <w:r>
+        <w:rPr>
+          <w:rFonts w:cstheme="minorHAnsi"/>
+        </w:rPr>
         <w:t>4 :</w:t>
       </w:r>
-    </w:p>
-    <w:p>
-      <w:r>
+      <w:r>
+        <w:rPr>
+          <w:rFonts w:cstheme="minorHAnsi"/>
+        </w:rPr>
+        <w:t xml:space="preserve"> </w:t>
+      </w:r>
+      <w:r>
+        <w:rPr>
+          <w:rFonts w:cstheme="minorHAnsi"/>
+          <w:color w:val="222222"/>
+          <w:shd w:val="clear" w:color="auto" w:fill="FFFFFF"/>
+        </w:rPr>
+        <w:t>a. Travailleur et perfectionniste</w:t>
+      </w:r>
+    </w:p>
+    <w:p>
+      <w:pPr>
+        <w:rPr>
+          <w:rFonts w:cstheme="minorHAnsi"/>
+        </w:rPr>
+      </w:pPr>
+      <w:r>
+        <w:rPr>
+          <w:rFonts w:cstheme="minorHAnsi"/>
+        </w:rPr>
+        <w:lastRenderedPageBreak/>
         <w:t>5 :</w:t>
       </w:r>
-    </w:p>
-    <w:p>
-      <w:r>
+      <w:r>
+        <w:rPr>
+          <w:rFonts w:cstheme="minorHAnsi"/>
+        </w:rPr>
+        <w:t xml:space="preserve"> </w:t>
+      </w:r>
+      <w:r>
+        <w:rPr>
+          <w:rFonts w:cstheme="minorHAnsi"/>
+          <w:color w:val="222222"/>
+          <w:shd w:val="clear" w:color="auto" w:fill="FFFFFF"/>
+        </w:rPr>
+        <w:t>b. Méthodique</w:t>
+      </w:r>
+    </w:p>
+    <w:p>
+      <w:pPr>
+        <w:rPr>
+          <w:rFonts w:cstheme="minorHAnsi"/>
+        </w:rPr>
+      </w:pPr>
+      <w:r>
+        <w:rPr>
+          <w:rFonts w:cstheme="minorHAnsi"/>
+        </w:rPr>
         <w:t>6 :</w:t>
       </w:r>
-    </w:p>
-    <w:p>
-      <w:r>
+      <w:r>
+        <w:rPr>
+          <w:rFonts w:cstheme="minorHAnsi"/>
+        </w:rPr>
+        <w:t xml:space="preserve"> </w:t>
+      </w:r>
+      <w:r>
+        <w:rPr>
+          <w:rFonts w:cstheme="minorHAnsi"/>
+          <w:color w:val="222222"/>
+          <w:shd w:val="clear" w:color="auto" w:fill="FFFFFF"/>
+        </w:rPr>
+        <w:t>b. En binôme</w:t>
+      </w:r>
+    </w:p>
+    <w:p>
+      <w:pPr>
+        <w:rPr>
+          <w:rFonts w:cstheme="minorHAnsi"/>
+        </w:rPr>
+      </w:pPr>
+      <w:r>
+        <w:rPr>
+          <w:rFonts w:cstheme="minorHAnsi"/>
+        </w:rPr>
         <w:t>7 :</w:t>
       </w:r>
-    </w:p>
-    <w:p>
-      <w:r>
+      <w:r>
+        <w:rPr>
+          <w:rFonts w:cstheme="minorHAnsi"/>
+        </w:rPr>
+        <w:t xml:space="preserve"> </w:t>
+      </w:r>
+      <w:r>
+        <w:rPr>
+          <w:rFonts w:cstheme="minorHAnsi"/>
+          <w:color w:val="222222"/>
+          <w:shd w:val="clear" w:color="auto" w:fill="FFFFFF"/>
+        </w:rPr>
+        <w:t>b. Etre guidé en partie</w:t>
+      </w:r>
+    </w:p>
+    <w:p>
+      <w:pPr>
+        <w:rPr>
+          <w:rFonts w:cstheme="minorHAnsi"/>
+        </w:rPr>
+      </w:pPr>
+      <w:r>
+        <w:rPr>
+          <w:rFonts w:cstheme="minorHAnsi"/>
+        </w:rPr>
         <w:t>Sujet proposé :</w:t>
       </w:r>
     </w:p>
     <w:p>
-      <w:r>
+      <w:pPr>
+        <w:rPr>
+          <w:rFonts w:cstheme="minorHAnsi"/>
+        </w:rPr>
+      </w:pPr>
+      <w:r>
+        <w:rPr>
+          <w:rFonts w:cstheme="minorHAnsi"/>
+        </w:rPr>
         <w:t>1 :</w:t>
       </w:r>
-    </w:p>
-    <w:p>
-      <w:r>
+      <w:r>
+        <w:rPr>
+          <w:rFonts w:cstheme="minorHAnsi"/>
+        </w:rPr>
+        <w:t xml:space="preserve"> </w:t>
+      </w:r>
+      <w:r>
+        <w:rPr>
+          <w:rFonts w:cstheme="minorHAnsi"/>
+          <w:color w:val="222222"/>
+          <w:shd w:val="clear" w:color="auto" w:fill="FFFFFF"/>
+        </w:rPr>
+        <w:t>c. Une contrainte</w:t>
+      </w:r>
+    </w:p>
+    <w:p>
+      <w:pPr>
+        <w:rPr>
+          <w:rFonts w:cstheme="minorHAnsi"/>
+        </w:rPr>
+      </w:pPr>
+      <w:r>
+        <w:rPr>
+          <w:rFonts w:cstheme="minorHAnsi"/>
+        </w:rPr>
         <w:t>2 :</w:t>
       </w:r>
-    </w:p>
-    <w:p>
-      <w:r>
+      <w:r>
+        <w:rPr>
+          <w:rFonts w:cstheme="minorHAnsi"/>
+        </w:rPr>
+        <w:t xml:space="preserve"> </w:t>
+      </w:r>
+      <w:r>
+        <w:rPr>
+          <w:rFonts w:cstheme="minorHAnsi"/>
+          <w:color w:val="222222"/>
+          <w:shd w:val="clear" w:color="auto" w:fill="FFFFFF"/>
+        </w:rPr>
+        <w:t>b. Bien détaillé</w:t>
+      </w:r>
+    </w:p>
+    <w:p>
+      <w:pPr>
+        <w:rPr>
+          <w:rFonts w:cstheme="minorHAnsi"/>
+        </w:rPr>
+      </w:pPr>
+      <w:r>
+        <w:rPr>
+          <w:rFonts w:cstheme="minorHAnsi"/>
+        </w:rPr>
         <w:t>3 :</w:t>
       </w:r>
-    </w:p>
-    <w:p>
-      <w:r>
+      <w:r>
+        <w:rPr>
+          <w:rFonts w:cstheme="minorHAnsi"/>
+        </w:rPr>
+        <w:t xml:space="preserve"> </w:t>
+      </w:r>
+      <w:r>
+        <w:rPr>
+          <w:rFonts w:cstheme="minorHAnsi"/>
+          <w:color w:val="222222"/>
+          <w:shd w:val="clear" w:color="auto" w:fill="FFFFFF"/>
+        </w:rPr>
+        <w:t>b. Difficile</w:t>
+      </w:r>
+    </w:p>
+    <w:p>
+      <w:pPr>
+        <w:rPr>
+          <w:rFonts w:cstheme="minorHAnsi"/>
+        </w:rPr>
+      </w:pPr>
+      <w:r>
+        <w:rPr>
+          <w:rFonts w:cstheme="minorHAnsi"/>
+        </w:rPr>
         <w:t>4 :</w:t>
       </w:r>
-    </w:p>
-    <w:p>
-      <w:r>
+      <w:r>
+        <w:rPr>
+          <w:rFonts w:cstheme="minorHAnsi"/>
+        </w:rPr>
+        <w:t xml:space="preserve"> </w:t>
+      </w:r>
+      <w:r>
+        <w:rPr>
+          <w:rFonts w:cstheme="minorHAnsi"/>
+          <w:color w:val="222222"/>
+          <w:shd w:val="clear" w:color="auto" w:fill="FFFFFF"/>
+        </w:rPr>
+        <w:t>d. Pas du tout suffisant</w:t>
+      </w:r>
+    </w:p>
+    <w:p>
+      <w:pPr>
+        <w:rPr>
+          <w:rFonts w:cstheme="minorHAnsi"/>
+        </w:rPr>
+      </w:pPr>
+      <w:r>
+        <w:rPr>
+          <w:rFonts w:cstheme="minorHAnsi"/>
+        </w:rPr>
         <w:t>Pédagogie :</w:t>
       </w:r>
     </w:p>
     <w:p>
-      <w:r>
-        <w:lastRenderedPageBreak/>
+      <w:pPr>
+        <w:rPr>
+          <w:rFonts w:cstheme="minorHAnsi"/>
+        </w:rPr>
+      </w:pPr>
+      <w:r>
+        <w:rPr>
+          <w:rFonts w:cstheme="minorHAnsi"/>
+        </w:rPr>
         <w:t>1 :</w:t>
       </w:r>
-    </w:p>
-    <w:p>
-      <w:r>
+      <w:r>
+        <w:rPr>
+          <w:rFonts w:cstheme="minorHAnsi"/>
+        </w:rPr>
+        <w:t xml:space="preserve"> </w:t>
+      </w:r>
+      <w:r>
+        <w:rPr>
+          <w:rFonts w:cstheme="minorHAnsi"/>
+          <w:color w:val="222222"/>
+          <w:shd w:val="clear" w:color="auto" w:fill="FFFFFF"/>
+        </w:rPr>
+        <w:t>b. De l'intérêt</w:t>
+      </w:r>
+    </w:p>
+    <w:p>
+      <w:pPr>
+        <w:rPr>
+          <w:rFonts w:cstheme="minorHAnsi"/>
+        </w:rPr>
+      </w:pPr>
+      <w:r>
+        <w:rPr>
+          <w:rFonts w:cstheme="minorHAnsi"/>
+        </w:rPr>
         <w:t>2 :</w:t>
       </w:r>
-    </w:p>
-    <w:p>
-      <w:r>
+      <w:r>
+        <w:rPr>
+          <w:rFonts w:cstheme="minorHAnsi"/>
+        </w:rPr>
+        <w:t xml:space="preserve"> </w:t>
+      </w:r>
+      <w:r>
+        <w:rPr>
+          <w:rFonts w:cstheme="minorHAnsi"/>
+          <w:color w:val="222222"/>
+          <w:shd w:val="clear" w:color="auto" w:fill="FFFFFF"/>
+        </w:rPr>
+        <w:t>a. Lu avec une attention soutenue</w:t>
+      </w:r>
+    </w:p>
+    <w:p>
+      <w:pPr>
+        <w:rPr>
+          <w:rFonts w:cstheme="minorHAnsi"/>
+        </w:rPr>
+      </w:pPr>
+      <w:r>
+        <w:rPr>
+          <w:rFonts w:cstheme="minorHAnsi"/>
+        </w:rPr>
         <w:t>3 :</w:t>
       </w:r>
-    </w:p>
-    <w:p>
-      <w:r>
+      <w:r>
+        <w:rPr>
+          <w:rFonts w:cstheme="minorHAnsi"/>
+        </w:rPr>
+        <w:t xml:space="preserve"> </w:t>
+      </w:r>
+      <w:r>
+        <w:rPr>
+          <w:rFonts w:cstheme="minorHAnsi"/>
+          <w:color w:val="222222"/>
+          <w:shd w:val="clear" w:color="auto" w:fill="FFFFFF"/>
+        </w:rPr>
+        <w:t>b. Facile à comprendre seul</w:t>
+      </w:r>
+    </w:p>
+    <w:p>
+      <w:pPr>
+        <w:rPr>
+          <w:rFonts w:cstheme="minorHAnsi"/>
+        </w:rPr>
+      </w:pPr>
+      <w:r>
+        <w:rPr>
+          <w:rFonts w:cstheme="minorHAnsi"/>
+        </w:rPr>
         <w:t>4 :</w:t>
       </w:r>
-    </w:p>
-    <w:p>
-      <w:r>
+      <w:r>
+        <w:rPr>
+          <w:rFonts w:cstheme="minorHAnsi"/>
+        </w:rPr>
+        <w:t xml:space="preserve"> </w:t>
+      </w:r>
+      <w:r>
+        <w:rPr>
+          <w:rFonts w:cstheme="minorHAnsi"/>
+          <w:color w:val="222222"/>
+          <w:shd w:val="clear" w:color="auto" w:fill="FFFFFF"/>
+        </w:rPr>
+        <w:t>b. Facile à comprendre en groupe</w:t>
+      </w:r>
+    </w:p>
+    <w:p>
+      <w:pPr>
+        <w:rPr>
+          <w:rFonts w:cstheme="minorHAnsi"/>
+        </w:rPr>
+      </w:pPr>
+      <w:r>
+        <w:rPr>
+          <w:rFonts w:cstheme="minorHAnsi"/>
+        </w:rPr>
         <w:t>5 :</w:t>
       </w:r>
-    </w:p>
-    <w:p>
-      <w:r>
+      <w:r>
+        <w:rPr>
+          <w:rFonts w:cstheme="minorHAnsi"/>
+        </w:rPr>
+        <w:t xml:space="preserve"> </w:t>
+      </w:r>
+      <w:r>
+        <w:rPr>
+          <w:rFonts w:cstheme="minorHAnsi"/>
+          <w:color w:val="222222"/>
+          <w:shd w:val="clear" w:color="auto" w:fill="FFFFFF"/>
+        </w:rPr>
+        <w:t>a. Tout à fait</w:t>
+      </w:r>
+    </w:p>
+    <w:p>
+      <w:pPr>
+        <w:rPr>
+          <w:rFonts w:cstheme="minorHAnsi"/>
+        </w:rPr>
+      </w:pPr>
+      <w:r>
+        <w:rPr>
+          <w:rFonts w:cstheme="minorHAnsi"/>
+        </w:rPr>
         <w:t>6 :</w:t>
       </w:r>
-    </w:p>
-    <w:p>
-      <w:r>
+      <w:r>
+        <w:rPr>
+          <w:rFonts w:cstheme="minorHAnsi"/>
+        </w:rPr>
+        <w:t xml:space="preserve"> </w:t>
+      </w:r>
+      <w:r>
+        <w:rPr>
+          <w:rFonts w:cstheme="minorHAnsi"/>
+          <w:color w:val="222222"/>
+          <w:shd w:val="clear" w:color="auto" w:fill="FFFFFF"/>
+        </w:rPr>
+        <w:t>b. Pertinent</w:t>
+      </w:r>
+    </w:p>
+    <w:p>
+      <w:pPr>
+        <w:rPr>
+          <w:rFonts w:cstheme="minorHAnsi"/>
+        </w:rPr>
+      </w:pPr>
+      <w:r>
+        <w:rPr>
+          <w:rFonts w:cstheme="minorHAnsi"/>
+        </w:rPr>
         <w:t>7 :</w:t>
       </w:r>
-    </w:p>
-    <w:p>
-      <w:r>
+      <w:r>
+        <w:rPr>
+          <w:rFonts w:cstheme="minorHAnsi"/>
+        </w:rPr>
+        <w:t xml:space="preserve"> </w:t>
+      </w:r>
+      <w:r>
+        <w:rPr>
+          <w:rFonts w:cstheme="minorHAnsi"/>
+          <w:color w:val="222222"/>
+          <w:shd w:val="clear" w:color="auto" w:fill="FFFFFF"/>
+        </w:rPr>
+        <w:t>c. Peu souvent</w:t>
+      </w:r>
+    </w:p>
+    <w:p>
+      <w:pPr>
+        <w:rPr>
+          <w:rFonts w:cstheme="minorHAnsi"/>
+        </w:rPr>
+      </w:pPr>
+      <w:r>
+        <w:rPr>
+          <w:rFonts w:cstheme="minorHAnsi"/>
+        </w:rPr>
         <w:t>8 :</w:t>
       </w:r>
-    </w:p>
-    <w:p>
-      <w:r>
+      <w:r>
+        <w:rPr>
+          <w:rFonts w:cstheme="minorHAnsi"/>
+        </w:rPr>
+        <w:t xml:space="preserve"> </w:t>
+      </w:r>
+      <w:r>
+        <w:rPr>
+          <w:rFonts w:cstheme="minorHAnsi"/>
+          <w:color w:val="222222"/>
+          <w:shd w:val="clear" w:color="auto" w:fill="FFFFFF"/>
+        </w:rPr>
+        <w:t>a. Tout à fait</w:t>
+      </w:r>
+    </w:p>
+    <w:p>
+      <w:pPr>
+        <w:rPr>
+          <w:rFonts w:cstheme="minorHAnsi"/>
+        </w:rPr>
+      </w:pPr>
+      <w:r>
+        <w:rPr>
+          <w:rFonts w:cstheme="minorHAnsi"/>
+        </w:rPr>
         <w:t>9 :</w:t>
       </w:r>
-    </w:p>
-    <w:p>
-      <w:r>
+      <w:r>
+        <w:rPr>
+          <w:rFonts w:cstheme="minorHAnsi"/>
+        </w:rPr>
+        <w:t xml:space="preserve"> </w:t>
+      </w:r>
+      <w:r>
+        <w:rPr>
+          <w:rFonts w:cstheme="minorHAnsi"/>
+          <w:color w:val="222222"/>
+          <w:shd w:val="clear" w:color="auto" w:fill="FFFFFF"/>
+        </w:rPr>
+        <w:t>b. Facile à appliquer</w:t>
+      </w:r>
+    </w:p>
+    <w:p>
+      <w:pPr>
+        <w:rPr>
+          <w:rFonts w:cstheme="minorHAnsi"/>
+        </w:rPr>
+      </w:pPr>
+      <w:r>
+        <w:rPr>
+          <w:rFonts w:cstheme="minorHAnsi"/>
+        </w:rPr>
         <w:t>10 :</w:t>
       </w:r>
-    </w:p>
-    <w:p>
-      <w:r>
+      <w:r>
+        <w:rPr>
+          <w:rFonts w:cstheme="minorHAnsi"/>
+        </w:rPr>
+        <w:t xml:space="preserve"> </w:t>
+      </w:r>
+      <w:r>
+        <w:rPr>
+          <w:rFonts w:cstheme="minorHAnsi"/>
+          <w:color w:val="222222"/>
+          <w:shd w:val="clear" w:color="auto" w:fill="FFFFFF"/>
+        </w:rPr>
+        <w:t>b. Plutôt oui</w:t>
+      </w:r>
+    </w:p>
+    <w:p>
+      <w:pPr>
+        <w:rPr>
+          <w:rFonts w:cstheme="minorHAnsi"/>
+        </w:rPr>
+      </w:pPr>
+      <w:r>
+        <w:rPr>
+          <w:rFonts w:cstheme="minorHAnsi"/>
+        </w:rPr>
         <w:t>11 :</w:t>
       </w:r>
-    </w:p>
-    <w:p>
-      <w:r>
+      <w:r>
+        <w:rPr>
+          <w:rFonts w:cstheme="minorHAnsi"/>
+        </w:rPr>
+        <w:t xml:space="preserve"> </w:t>
+      </w:r>
+      <w:r>
+        <w:rPr>
+          <w:rFonts w:cstheme="minorHAnsi"/>
+          <w:color w:val="222222"/>
+          <w:shd w:val="clear" w:color="auto" w:fill="FFFFFF"/>
+        </w:rPr>
+        <w:t>a. Oui</w:t>
+      </w:r>
+    </w:p>
+    <w:p>
+      <w:pPr>
+        <w:rPr>
+          <w:rFonts w:cstheme="minorHAnsi"/>
+        </w:rPr>
+      </w:pPr>
+      <w:r>
+        <w:rPr>
+          <w:rFonts w:cstheme="minorHAnsi"/>
+        </w:rPr>
         <w:t>12 :</w:t>
       </w:r>
-    </w:p>
-    <w:p>
-      <w:r>
+      <w:r>
+        <w:rPr>
+          <w:rFonts w:cstheme="minorHAnsi"/>
+        </w:rPr>
+        <w:t xml:space="preserve"> </w:t>
+      </w:r>
+      <w:r>
+        <w:rPr>
+          <w:rFonts w:cstheme="minorHAnsi"/>
+          <w:color w:val="222222"/>
+          <w:shd w:val="clear" w:color="auto" w:fill="FFFFFF"/>
+        </w:rPr>
+        <w:t>b. En grande partie</w:t>
+      </w:r>
+    </w:p>
+    <w:p>
+      <w:pPr>
+        <w:rPr>
+          <w:rFonts w:cstheme="minorHAnsi"/>
+        </w:rPr>
+      </w:pPr>
+      <w:r>
+        <w:rPr>
+          <w:rFonts w:cstheme="minorHAnsi"/>
+        </w:rPr>
         <w:t>L’évaluation :</w:t>
       </w:r>
     </w:p>
     <w:p>
-      <w:r>
+      <w:pPr>
+        <w:rPr>
+          <w:rFonts w:cstheme="minorHAnsi"/>
+        </w:rPr>
+      </w:pPr>
+      <w:r>
+        <w:rPr>
+          <w:rFonts w:cstheme="minorHAnsi"/>
+        </w:rPr>
         <w:t>1 :</w:t>
       </w:r>
-    </w:p>
-    <w:p>
-      <w:r>
+      <w:r>
+        <w:rPr>
+          <w:rFonts w:cstheme="minorHAnsi"/>
+        </w:rPr>
+        <w:t xml:space="preserve"> </w:t>
+      </w:r>
+      <w:r>
+        <w:rPr>
+          <w:rFonts w:cstheme="minorHAnsi"/>
+          <w:color w:val="222222"/>
+          <w:shd w:val="clear" w:color="auto" w:fill="FFFFFF"/>
+        </w:rPr>
+        <w:t>a. Tout à fait</w:t>
+      </w:r>
+    </w:p>
+    <w:p>
+      <w:pPr>
+        <w:rPr>
+          <w:rFonts w:cstheme="minorHAnsi"/>
+        </w:rPr>
+      </w:pPr>
+      <w:r>
+        <w:rPr>
+          <w:rFonts w:cstheme="minorHAnsi"/>
+        </w:rPr>
         <w:t>2 :</w:t>
       </w:r>
-    </w:p>
-    <w:p>
-      <w:r>
+      <w:r>
+        <w:rPr>
+          <w:rFonts w:cstheme="minorHAnsi"/>
+        </w:rPr>
+        <w:t xml:space="preserve"> </w:t>
+      </w:r>
+      <w:r>
+        <w:rPr>
+          <w:rFonts w:cstheme="minorHAnsi"/>
+          <w:color w:val="222222"/>
+          <w:shd w:val="clear" w:color="auto" w:fill="FFFFFF"/>
+        </w:rPr>
+        <w:t>b. Fortement pertinent</w:t>
+      </w:r>
+    </w:p>
+    <w:p>
+      <w:pPr>
+        <w:rPr>
+          <w:rFonts w:cstheme="minorHAnsi"/>
+        </w:rPr>
+      </w:pPr>
+      <w:r>
+        <w:rPr>
+          <w:rFonts w:cstheme="minorHAnsi"/>
+        </w:rPr>
         <w:t>3 :</w:t>
+      </w:r>
+      <w:r>
+        <w:rPr>
+          <w:rFonts w:cstheme="minorHAnsi"/>
+        </w:rPr>
+        <w:t xml:space="preserve"> </w:t>
+      </w:r>
+      <w:r>
+        <w:rPr>
+          <w:rFonts w:cstheme="minorHAnsi"/>
+          <w:color w:val="222222"/>
+          <w:shd w:val="clear" w:color="auto" w:fill="FFFFFF"/>
+        </w:rPr>
+        <w:t>d. Pas du tout</w:t>
       </w:r>
     </w:p>
     <w:p/>
@@ -14473,27 +16693,7 @@
           <w:szCs w:val="16"/>
           <w:lang w:eastAsia="fr-FR"/>
         </w:rPr>
-        <w:t xml:space="preserve"> </w:t>
-      </w:r>
-      <w:proofErr w:type="spellStart"/>
-      <w:r>
-        <w:rPr>
-          <w:rFonts w:ascii="Times New Roman" w:eastAsia="Times New Roman" w:hAnsi="Times New Roman"/>
-          <w:sz w:val="16"/>
-          <w:szCs w:val="16"/>
-          <w:lang w:eastAsia="fr-FR"/>
-        </w:rPr>
-        <w:t>Hermes</w:t>
-      </w:r>
-      <w:proofErr w:type="spellEnd"/>
-      <w:r>
-        <w:rPr>
-          <w:rFonts w:ascii="Times New Roman" w:eastAsia="Times New Roman" w:hAnsi="Times New Roman"/>
-          <w:sz w:val="16"/>
-          <w:szCs w:val="16"/>
-          <w:lang w:eastAsia="fr-FR"/>
-        </w:rPr>
-        <w:t xml:space="preserve"> Science Publications, Paris, ISBN 978-2-7462-3010-1. Décrire sur cette page un point particulier qui vous a particulièrement intéressé (dans n’importe lequel des chapitres d’un des livres) et la mettre en annexe 3 du document à me transmettre, sans oublier votre nom et votre prénom (2 points). Par exemple, un groupe de 3 personnes  mettra en annexe 3 fiches. Rem : si aucun de ces livres n’est disponible, vous pouvez emprunter à la place dans le même rayon un livre vert (1993), noir (1997) ou un des deux blancs (2001).</w:t>
+        <w:t xml:space="preserve"> Hermes Science Publications, Paris, ISBN 978-2-7462-3010-1. Décrire sur cette page un point particulier qui vous a particulièrement intéressé (dans n’importe lequel des chapitres d’un des livres) et la mettre en annexe 3 du document à me transmettre, sans oublier votre nom et votre prénom (2 points). Par exemple, un groupe de 3 personnes  mettra en annexe 3 fiches. Rem : si aucun de ces livres n’est disponible, vous pouvez emprunter à la place dans le même rayon un livre vert (1993), noir (1997) ou un des deux blancs (2001).</w:t>
       </w:r>
       <w:r>
         <w:rPr>
@@ -14568,7 +16768,7 @@
       <w:bookmarkEnd w:id="41"/>
     </w:p>
     <w:sectPr>
-      <w:footerReference w:type="first" r:id="rId20"/>
+      <w:footerReference w:type="first" r:id="rId22"/>
       <w:pgSz w:w="11906" w:h="16838"/>
       <w:pgMar w:top="1417" w:right="1417" w:bottom="1417" w:left="1417" w:header="708" w:footer="708" w:gutter="0"/>
       <w:pgNumType w:start="1"/>
@@ -14615,7 +16815,6 @@
         <w:docPartUnique/>
       </w:docPartObj>
     </w:sdtPr>
-    <w:sdtEndPr/>
     <w:sdtContent>
       <w:p>
         <w:pPr>
@@ -14635,7 +16834,7 @@
           <w:rPr>
             <w:noProof/>
           </w:rPr>
-          <w:t>2</w:t>
+          <w:t>12</w:t>
         </w:r>
         <w:r>
           <w:fldChar w:fldCharType="end"/>
@@ -14676,7 +16875,6 @@
         <w:docPartUnique/>
       </w:docPartObj>
     </w:sdtPr>
-    <w:sdtEndPr/>
     <w:sdtContent>
       <w:p>
         <w:pPr>
@@ -16361,10 +18559,29 @@
       <w:color w:val="1F4D78" w:themeColor="accent1" w:themeShade="7F"/>
     </w:rPr>
   </w:style>
+  <w:style w:type="paragraph" w:styleId="Titre6">
+    <w:name w:val="heading 6"/>
+    <w:basedOn w:val="Normal"/>
+    <w:next w:val="Normal"/>
+    <w:link w:val="Titre6Car"/>
+    <w:uiPriority w:val="9"/>
+    <w:unhideWhenUsed/>
+    <w:qFormat/>
+    <w:rsid w:val="001C616D"/>
+    <w:pPr>
+      <w:keepNext/>
+      <w:keepLines/>
+      <w:spacing w:before="40" w:after="0"/>
+      <w:outlineLvl w:val="5"/>
+    </w:pPr>
+    <w:rPr>
+      <w:rFonts w:asciiTheme="majorHAnsi" w:eastAsiaTheme="majorEastAsia" w:hAnsiTheme="majorHAnsi" w:cstheme="majorBidi"/>
+      <w:color w:val="1F4D78" w:themeColor="accent1" w:themeShade="7F"/>
+    </w:rPr>
+  </w:style>
   <w:style w:type="character" w:default="1" w:styleId="Policepardfaut">
     <w:name w:val="Default Paragraph Font"/>
     <w:uiPriority w:val="1"/>
-    <w:semiHidden/>
     <w:unhideWhenUsed/>
   </w:style>
   <w:style w:type="table" w:default="1" w:styleId="TableauNormal">
@@ -17482,6 +19699,223 @@
       <w:ind w:left="880"/>
     </w:pPr>
   </w:style>
+  <w:style w:type="character" w:customStyle="1" w:styleId="Titre6Car">
+    <w:name w:val="Titre 6 Car"/>
+    <w:basedOn w:val="Policepardfaut"/>
+    <w:link w:val="Titre6"/>
+    <w:uiPriority w:val="9"/>
+    <w:rsid w:val="001C616D"/>
+    <w:rPr>
+      <w:rFonts w:asciiTheme="majorHAnsi" w:eastAsiaTheme="majorEastAsia" w:hAnsiTheme="majorHAnsi" w:cstheme="majorBidi"/>
+      <w:color w:val="1F4D78" w:themeColor="accent1" w:themeShade="7F"/>
+      <w:lang w:val="fr-FR"/>
+    </w:rPr>
+  </w:style>
+  <w:style w:type="table" w:styleId="TableauListe1Clair-Accentuation5">
+    <w:name w:val="List Table 1 Light Accent 5"/>
+    <w:basedOn w:val="TableauNormal"/>
+    <w:uiPriority w:val="46"/>
+    <w:rsid w:val="00B6453B"/>
+    <w:pPr>
+      <w:spacing w:after="0" w:line="240" w:lineRule="auto"/>
+    </w:pPr>
+    <w:tblPr>
+      <w:tblStyleRowBandSize w:val="1"/>
+      <w:tblStyleColBandSize w:val="1"/>
+    </w:tblPr>
+    <w:tblStylePr w:type="firstRow">
+      <w:rPr>
+        <w:b/>
+        <w:bCs/>
+      </w:rPr>
+      <w:tblPr/>
+      <w:tcPr>
+        <w:tcBorders>
+          <w:bottom w:val="single" w:sz="4" w:space="0" w:color="8EAADB" w:themeColor="accent5" w:themeTint="99"/>
+        </w:tcBorders>
+      </w:tcPr>
+    </w:tblStylePr>
+    <w:tblStylePr w:type="lastRow">
+      <w:rPr>
+        <w:b/>
+        <w:bCs/>
+      </w:rPr>
+      <w:tblPr/>
+      <w:tcPr>
+        <w:tcBorders>
+          <w:top w:val="single" w:sz="4" w:space="0" w:color="8EAADB" w:themeColor="accent5" w:themeTint="99"/>
+        </w:tcBorders>
+      </w:tcPr>
+    </w:tblStylePr>
+    <w:tblStylePr w:type="firstCol">
+      <w:rPr>
+        <w:b/>
+        <w:bCs/>
+      </w:rPr>
+    </w:tblStylePr>
+    <w:tblStylePr w:type="lastCol">
+      <w:rPr>
+        <w:b/>
+        <w:bCs/>
+      </w:rPr>
+    </w:tblStylePr>
+    <w:tblStylePr w:type="band1Vert">
+      <w:tblPr/>
+      <w:tcPr>
+        <w:shd w:val="clear" w:color="auto" w:fill="D9E2F3" w:themeFill="accent5" w:themeFillTint="33"/>
+      </w:tcPr>
+    </w:tblStylePr>
+    <w:tblStylePr w:type="band1Horz">
+      <w:tblPr/>
+      <w:tcPr>
+        <w:shd w:val="clear" w:color="auto" w:fill="D9E2F3" w:themeFill="accent5" w:themeFillTint="33"/>
+      </w:tcPr>
+    </w:tblStylePr>
+  </w:style>
+  <w:style w:type="table" w:styleId="TableauGrille1Clair-Accentuation1">
+    <w:name w:val="Grid Table 1 Light Accent 1"/>
+    <w:basedOn w:val="TableauNormal"/>
+    <w:uiPriority w:val="46"/>
+    <w:rsid w:val="00B6453B"/>
+    <w:pPr>
+      <w:spacing w:after="0" w:line="240" w:lineRule="auto"/>
+    </w:pPr>
+    <w:tblPr>
+      <w:tblStyleRowBandSize w:val="1"/>
+      <w:tblStyleColBandSize w:val="1"/>
+      <w:tblBorders>
+        <w:top w:val="single" w:sz="4" w:space="0" w:color="BDD6EE" w:themeColor="accent1" w:themeTint="66"/>
+        <w:left w:val="single" w:sz="4" w:space="0" w:color="BDD6EE" w:themeColor="accent1" w:themeTint="66"/>
+        <w:bottom w:val="single" w:sz="4" w:space="0" w:color="BDD6EE" w:themeColor="accent1" w:themeTint="66"/>
+        <w:right w:val="single" w:sz="4" w:space="0" w:color="BDD6EE" w:themeColor="accent1" w:themeTint="66"/>
+        <w:insideH w:val="single" w:sz="4" w:space="0" w:color="BDD6EE" w:themeColor="accent1" w:themeTint="66"/>
+        <w:insideV w:val="single" w:sz="4" w:space="0" w:color="BDD6EE" w:themeColor="accent1" w:themeTint="66"/>
+      </w:tblBorders>
+    </w:tblPr>
+    <w:tblStylePr w:type="firstRow">
+      <w:rPr>
+        <w:b/>
+        <w:bCs/>
+      </w:rPr>
+      <w:tblPr/>
+      <w:tcPr>
+        <w:tcBorders>
+          <w:bottom w:val="single" w:sz="12" w:space="0" w:color="9CC2E5" w:themeColor="accent1" w:themeTint="99"/>
+        </w:tcBorders>
+      </w:tcPr>
+    </w:tblStylePr>
+    <w:tblStylePr w:type="lastRow">
+      <w:rPr>
+        <w:b/>
+        <w:bCs/>
+      </w:rPr>
+      <w:tblPr/>
+      <w:tcPr>
+        <w:tcBorders>
+          <w:top w:val="double" w:sz="2" w:space="0" w:color="9CC2E5" w:themeColor="accent1" w:themeTint="99"/>
+        </w:tcBorders>
+      </w:tcPr>
+    </w:tblStylePr>
+    <w:tblStylePr w:type="firstCol">
+      <w:rPr>
+        <w:b/>
+        <w:bCs/>
+      </w:rPr>
+    </w:tblStylePr>
+    <w:tblStylePr w:type="lastCol">
+      <w:rPr>
+        <w:b/>
+        <w:bCs/>
+      </w:rPr>
+    </w:tblStylePr>
+  </w:style>
+  <w:style w:type="table" w:styleId="Tableausimple1">
+    <w:name w:val="Plain Table 1"/>
+    <w:basedOn w:val="TableauNormal"/>
+    <w:uiPriority w:val="41"/>
+    <w:rsid w:val="00B6453B"/>
+    <w:pPr>
+      <w:spacing w:after="0" w:line="240" w:lineRule="auto"/>
+    </w:pPr>
+    <w:tblPr>
+      <w:tblStyleRowBandSize w:val="1"/>
+      <w:tblStyleColBandSize w:val="1"/>
+      <w:tblBorders>
+        <w:top w:val="single" w:sz="4" w:space="0" w:color="BFBFBF" w:themeColor="background1" w:themeShade="BF"/>
+        <w:left w:val="single" w:sz="4" w:space="0" w:color="BFBFBF" w:themeColor="background1" w:themeShade="BF"/>
+        <w:bottom w:val="single" w:sz="4" w:space="0" w:color="BFBFBF" w:themeColor="background1" w:themeShade="BF"/>
+        <w:right w:val="single" w:sz="4" w:space="0" w:color="BFBFBF" w:themeColor="background1" w:themeShade="BF"/>
+        <w:insideH w:val="single" w:sz="4" w:space="0" w:color="BFBFBF" w:themeColor="background1" w:themeShade="BF"/>
+        <w:insideV w:val="single" w:sz="4" w:space="0" w:color="BFBFBF" w:themeColor="background1" w:themeShade="BF"/>
+      </w:tblBorders>
+    </w:tblPr>
+    <w:tblStylePr w:type="firstRow">
+      <w:rPr>
+        <w:b/>
+        <w:bCs/>
+      </w:rPr>
+    </w:tblStylePr>
+    <w:tblStylePr w:type="lastRow">
+      <w:rPr>
+        <w:b/>
+        <w:bCs/>
+      </w:rPr>
+      <w:tblPr/>
+      <w:tcPr>
+        <w:tcBorders>
+          <w:top w:val="double" w:sz="4" w:space="0" w:color="BFBFBF" w:themeColor="background1" w:themeShade="BF"/>
+        </w:tcBorders>
+      </w:tcPr>
+    </w:tblStylePr>
+    <w:tblStylePr w:type="firstCol">
+      <w:rPr>
+        <w:b/>
+        <w:bCs/>
+      </w:rPr>
+    </w:tblStylePr>
+    <w:tblStylePr w:type="lastCol">
+      <w:rPr>
+        <w:b/>
+        <w:bCs/>
+      </w:rPr>
+    </w:tblStylePr>
+    <w:tblStylePr w:type="band1Vert">
+      <w:tblPr/>
+      <w:tcPr>
+        <w:shd w:val="clear" w:color="auto" w:fill="F2F2F2" w:themeFill="background1" w:themeFillShade="F2"/>
+      </w:tcPr>
+    </w:tblStylePr>
+    <w:tblStylePr w:type="band1Horz">
+      <w:tblPr/>
+      <w:tcPr>
+        <w:shd w:val="clear" w:color="auto" w:fill="F2F2F2" w:themeFill="background1" w:themeFillShade="F2"/>
+      </w:tcPr>
+    </w:tblStylePr>
+  </w:style>
+  <w:style w:type="table" w:styleId="Grilledetableauclaire">
+    <w:name w:val="Grid Table Light"/>
+    <w:basedOn w:val="TableauNormal"/>
+    <w:uiPriority w:val="40"/>
+    <w:rsid w:val="00B6453B"/>
+    <w:pPr>
+      <w:spacing w:after="0" w:line="240" w:lineRule="auto"/>
+    </w:pPr>
+    <w:tblPr>
+      <w:tblBorders>
+        <w:top w:val="single" w:sz="4" w:space="0" w:color="BFBFBF" w:themeColor="background1" w:themeShade="BF"/>
+        <w:left w:val="single" w:sz="4" w:space="0" w:color="BFBFBF" w:themeColor="background1" w:themeShade="BF"/>
+        <w:bottom w:val="single" w:sz="4" w:space="0" w:color="BFBFBF" w:themeColor="background1" w:themeShade="BF"/>
+        <w:right w:val="single" w:sz="4" w:space="0" w:color="BFBFBF" w:themeColor="background1" w:themeShade="BF"/>
+        <w:insideH w:val="single" w:sz="4" w:space="0" w:color="BFBFBF" w:themeColor="background1" w:themeShade="BF"/>
+        <w:insideV w:val="single" w:sz="4" w:space="0" w:color="BFBFBF" w:themeColor="background1" w:themeShade="BF"/>
+      </w:tblBorders>
+    </w:tblPr>
+  </w:style>
+  <w:style w:type="character" w:customStyle="1" w:styleId="apple-converted-space">
+    <w:name w:val="apple-converted-space"/>
+    <w:basedOn w:val="Policepardfaut"/>
+    <w:rsid w:val="003253B8"/>
+  </w:style>
 </w:styles>
 </file>
 
@@ -17770,7 +20204,7 @@
 </file>
 
 <file path=customXml/itemProps2.xml><?xml version="1.0" encoding="utf-8"?>
-<ds:datastoreItem xmlns:ds="http://schemas.openxmlformats.org/officeDocument/2006/customXml" ds:itemID="{6C9228D2-F95D-4110-8C48-532326D3294B}">
+<ds:datastoreItem xmlns:ds="http://schemas.openxmlformats.org/officeDocument/2006/customXml" ds:itemID="{C721BEB6-84B9-470F-B251-7D9BCD928995}">
   <ds:schemaRefs>
     <ds:schemaRef ds:uri="http://schemas.openxmlformats.org/officeDocument/2006/bibliography"/>
   </ds:schemaRefs>

</xml_diff>